<commit_message>
Añadidos sistemas de clasificacion y emparejamiento
</commit_message>
<xml_diff>
--- a/Método de la ingeniería/INFORME DE INGENIERÍA - Javier.docx
+++ b/Método de la ingeniería/INFORME DE INGENIERÍA - Javier.docx
@@ -1470,15 +1470,292 @@
           <w:rFonts w:ascii="Times New Roman" w:hAnsi="Times New Roman" w:cs="Times New Roman"/>
           <w:b/>
         </w:rPr>
-        <w:t xml:space="preserve">Sobre </w:t>
+        <w:t>Criterios para poner nivel a un jugador</w:t>
+      </w:r>
+    </w:p>
+    <w:p>
+      <w:pPr>
+        <w:jc w:val="both"/>
+        <w:rPr>
+          <w:rFonts w:ascii="Times New Roman" w:hAnsi="Times New Roman" w:cs="Times New Roman"/>
+          <w:i/>
+        </w:rPr>
+      </w:pPr>
+      <w:r>
+        <w:rPr>
+          <w:rFonts w:ascii="Times New Roman" w:hAnsi="Times New Roman" w:cs="Times New Roman"/>
+          <w:i/>
+        </w:rPr>
+        <w:t>Sistema ELO:</w:t>
+      </w:r>
+    </w:p>
+    <w:p>
+      <w:pPr>
+        <w:jc w:val="both"/>
+        <w:rPr>
+          <w:rFonts w:ascii="Times New Roman" w:hAnsi="Times New Roman" w:cs="Times New Roman"/>
+        </w:rPr>
+      </w:pPr>
+      <w:r>
+        <w:rPr>
+          <w:rFonts w:ascii="Times New Roman" w:hAnsi="Times New Roman" w:cs="Times New Roman"/>
+        </w:rPr>
+        <w:lastRenderedPageBreak/>
+        <w:t xml:space="preserve">El </w:t>
+      </w:r>
+      <w:r>
+        <w:rPr>
+          <w:rFonts w:ascii="Times New Roman" w:hAnsi="Times New Roman" w:cs="Times New Roman"/>
+        </w:rPr>
+        <w:t>ELO</w:t>
+      </w:r>
+      <w:r>
+        <w:rPr>
+          <w:rFonts w:ascii="Times New Roman" w:hAnsi="Times New Roman" w:cs="Times New Roman"/>
+        </w:rPr>
+        <w:t xml:space="preserve"> es un sistema matemático, elaborado por el profesor Arpad Elo (Profesor de Física de la Universidad de Milwaukee), para la evaluación del rendimiento de los jugadores de ajedrez. Con él se puede saber sin conocer a un jugador </w:t>
+      </w:r>
+      <w:r>
+        <w:rPr>
+          <w:rFonts w:ascii="Times New Roman" w:hAnsi="Times New Roman" w:cs="Times New Roman"/>
+        </w:rPr>
+        <w:t>cuál</w:t>
+      </w:r>
+      <w:r>
+        <w:rPr>
+          <w:rFonts w:ascii="Times New Roman" w:hAnsi="Times New Roman" w:cs="Times New Roman"/>
+        </w:rPr>
+        <w:t xml:space="preserve"> es su nivel de juego y permite realizar clasificaciones de los jugadores.</w:t>
+      </w:r>
+      <w:r>
+        <w:rPr>
+          <w:rFonts w:ascii="Times New Roman" w:hAnsi="Times New Roman" w:cs="Times New Roman"/>
+        </w:rPr>
+        <w:t xml:space="preserve"> (</w:t>
+      </w:r>
+      <w:hyperlink r:id="rId6" w:history="1">
+        <w:r>
+          <w:rPr>
+            <w:rStyle w:val="Hipervnculo"/>
+            <w:rFonts w:ascii="Times New Roman" w:hAnsi="Times New Roman" w:cs="Times New Roman"/>
+          </w:rPr>
+          <w:t>http://www.jordigonzalezboada.com/ajedrez/elo.html</w:t>
+        </w:r>
+      </w:hyperlink>
+      <w:r>
+        <w:rPr>
+          <w:rFonts w:ascii="Times New Roman" w:hAnsi="Times New Roman" w:cs="Times New Roman"/>
+        </w:rPr>
+        <w:t>). Se calcula al comparar el resultado que obtuvo el jugador en una partida con el resultado esperado de acuerdo a la diferencia de ELO con el contrincante.</w:t>
+      </w:r>
+    </w:p>
+    <w:p>
+      <w:pPr>
+        <w:jc w:val="both"/>
+        <w:rPr>
+          <w:rFonts w:ascii="Times New Roman" w:hAnsi="Times New Roman" w:cs="Times New Roman"/>
+          <w:i/>
+          <w:lang w:val="en-US"/>
+        </w:rPr>
+      </w:pPr>
+      <w:r>
+        <w:rPr>
+          <w:rFonts w:ascii="Times New Roman" w:hAnsi="Times New Roman" w:cs="Times New Roman"/>
+          <w:i/>
+          <w:lang w:val="en-US"/>
+        </w:rPr>
+        <w:t>Sistema MMR (League of L</w:t>
+      </w:r>
+      <w:r>
+        <w:rPr>
+          <w:rFonts w:ascii="Times New Roman" w:hAnsi="Times New Roman" w:cs="Times New Roman"/>
+          <w:i/>
+          <w:lang w:val="en-US"/>
+        </w:rPr>
+        <w:t>egends)</w:t>
+      </w:r>
+    </w:p>
+    <w:p>
+      <w:pPr>
+        <w:jc w:val="both"/>
+        <w:rPr>
+          <w:rFonts w:ascii="Times New Roman" w:hAnsi="Times New Roman" w:cs="Times New Roman"/>
+        </w:rPr>
+      </w:pPr>
+      <w:r>
+        <w:rPr>
+          <w:rFonts w:ascii="Times New Roman" w:hAnsi="Times New Roman" w:cs="Times New Roman"/>
+        </w:rPr>
+        <w:t>El MOBA (Multiplayer Online Battle Arena) League of Legends se basa en el índice de e</w:t>
+      </w:r>
+      <w:r>
+        <w:rPr>
+          <w:rFonts w:ascii="Times New Roman" w:hAnsi="Times New Roman" w:cs="Times New Roman"/>
+        </w:rPr>
+        <w:t xml:space="preserve">mparejamiento (MMR por sus siglas en inglés) para clasificar a sus jugadores. Todos los jugadores comienzan con el mismo MMR la primera vez que entran en un modo de juego. Esta cifra aumenta al ganar y baja al perder. </w:t>
+      </w:r>
+      <w:r>
+        <w:rPr>
+          <w:rFonts w:ascii="Times New Roman" w:hAnsi="Times New Roman" w:cs="Times New Roman"/>
+        </w:rPr>
+        <w:t xml:space="preserve">Debido a que este número está oculto, </w:t>
+      </w:r>
+      <w:r>
+        <w:rPr>
+          <w:rFonts w:ascii="Times New Roman" w:hAnsi="Times New Roman" w:cs="Times New Roman"/>
+        </w:rPr>
+        <w:t xml:space="preserve">el juego usa un sistema para dar a los jugadores una idea aproximada de su nivel. Este se basa en siete ligas (bronce, plata, oro, platino, diamante, maestro y retador) con cinco divisiones cada una, excepto las últimas dos. </w:t>
+      </w:r>
+      <w:r>
+        <w:rPr>
+          <w:rFonts w:ascii="Times New Roman" w:hAnsi="Times New Roman" w:cs="Times New Roman"/>
+        </w:rPr>
+        <w:t xml:space="preserve">Fuente: </w:t>
+      </w:r>
+      <w:r>
+        <w:rPr>
+          <w:rFonts w:ascii="Times New Roman" w:hAnsi="Times New Roman" w:cs="Times New Roman"/>
+        </w:rPr>
+        <w:t>https://support.riotgames.com/hc/es-419/articles/201752954-Gu%C3%ADa-de-Emparejamiento</w:t>
+      </w:r>
+    </w:p>
+    <w:p>
+      <w:pPr>
+        <w:jc w:val="both"/>
+        <w:rPr>
+          <w:rFonts w:ascii="Times New Roman" w:hAnsi="Times New Roman" w:cs="Times New Roman"/>
+          <w:i/>
+        </w:rPr>
+      </w:pPr>
+      <w:r>
+        <w:rPr>
+          <w:rFonts w:ascii="Times New Roman" w:hAnsi="Times New Roman" w:cs="Times New Roman"/>
+          <w:i/>
+        </w:rPr>
+        <w:t xml:space="preserve">Sistema de </w:t>
       </w:r>
       <w:proofErr w:type="spellStart"/>
       <w:r>
         <w:rPr>
           <w:rFonts w:ascii="Times New Roman" w:hAnsi="Times New Roman" w:cs="Times New Roman"/>
+          <w:i/>
+        </w:rPr>
+        <w:t>Fornite</w:t>
+      </w:r>
+      <w:proofErr w:type="spellEnd"/>
+      <w:r>
+        <w:rPr>
+          <w:rFonts w:ascii="Times New Roman" w:hAnsi="Times New Roman" w:cs="Times New Roman"/>
+          <w:i/>
+        </w:rPr>
+        <w:t xml:space="preserve"> </w:t>
+      </w:r>
+      <w:proofErr w:type="spellStart"/>
+      <w:r>
+        <w:rPr>
+          <w:rFonts w:ascii="Times New Roman" w:hAnsi="Times New Roman" w:cs="Times New Roman"/>
+          <w:i/>
+        </w:rPr>
+        <w:t>Tracker</w:t>
+      </w:r>
+      <w:proofErr w:type="spellEnd"/>
+      <w:r>
+        <w:rPr>
+          <w:rFonts w:ascii="Times New Roman" w:hAnsi="Times New Roman" w:cs="Times New Roman"/>
+          <w:i/>
+        </w:rPr>
+        <w:t xml:space="preserve"> Network</w:t>
+      </w:r>
+    </w:p>
+    <w:p>
+      <w:pPr>
+        <w:rPr>
+          <w:rFonts w:ascii="Times New Roman" w:hAnsi="Times New Roman" w:cs="Times New Roman"/>
+        </w:rPr>
+      </w:pPr>
+      <w:proofErr w:type="spellStart"/>
+      <w:r>
+        <w:rPr>
+          <w:rFonts w:ascii="Times New Roman" w:hAnsi="Times New Roman" w:cs="Times New Roman"/>
+        </w:rPr>
+        <w:t>Fortnite</w:t>
+      </w:r>
+      <w:proofErr w:type="spellEnd"/>
+      <w:r>
+        <w:rPr>
+          <w:rFonts w:ascii="Times New Roman" w:hAnsi="Times New Roman" w:cs="Times New Roman"/>
+        </w:rPr>
+        <w:t xml:space="preserve"> </w:t>
+      </w:r>
+      <w:proofErr w:type="spellStart"/>
+      <w:r>
+        <w:rPr>
+          <w:rFonts w:ascii="Times New Roman" w:hAnsi="Times New Roman" w:cs="Times New Roman"/>
+        </w:rPr>
+        <w:t>Tracker</w:t>
+      </w:r>
+      <w:proofErr w:type="spellEnd"/>
+      <w:r>
+        <w:rPr>
+          <w:rFonts w:ascii="Times New Roman" w:hAnsi="Times New Roman" w:cs="Times New Roman"/>
+        </w:rPr>
+        <w:t xml:space="preserve"> Network es un sitio web que cla</w:t>
+      </w:r>
+      <w:r>
+        <w:rPr>
+          <w:rFonts w:ascii="Times New Roman" w:hAnsi="Times New Roman" w:cs="Times New Roman"/>
+        </w:rPr>
+        <w:t xml:space="preserve">sifica a todos los jugadores de </w:t>
+      </w:r>
+      <w:proofErr w:type="spellStart"/>
+      <w:r>
+        <w:rPr>
+          <w:rFonts w:ascii="Times New Roman" w:hAnsi="Times New Roman" w:cs="Times New Roman"/>
+        </w:rPr>
+        <w:t>Fortnite</w:t>
+      </w:r>
+      <w:proofErr w:type="spellEnd"/>
+      <w:r>
+        <w:rPr>
+          <w:rFonts w:ascii="Times New Roman" w:hAnsi="Times New Roman" w:cs="Times New Roman"/>
+        </w:rPr>
+        <w:t xml:space="preserve">. Para determinar la clasificación de un jugador, la página sólo tiene en cuenta el número de partidas ganadas. Sin embargo, para cada jugador también guarda su porcentaje de victorias (partidas ganadas / partidas jugadas), su número de asesinatos y su K/D (asesinatos / muertes). La página también desarrolló un sistema para determinar la habilidad de un jugador llamado TRN, que se actualiza con cada partida, teniendo en cuenta su posición en la misma y el numero de asesinatos que obtuvo. (Fuente: </w:t>
+      </w:r>
+      <w:r>
+        <w:rPr>
+          <w:rFonts w:ascii="Times New Roman" w:hAnsi="Times New Roman" w:cs="Times New Roman"/>
+        </w:rPr>
+        <w:t>https://fortnitetracker.com/article/23/trn-rating-you</w:t>
+      </w:r>
+      <w:r>
+        <w:rPr>
+          <w:rFonts w:ascii="Times New Roman" w:hAnsi="Times New Roman" w:cs="Times New Roman"/>
+        </w:rPr>
+        <w:t>)</w:t>
+      </w:r>
+    </w:p>
+    <w:p>
+      <w:pPr>
+        <w:jc w:val="both"/>
+        <w:rPr>
+          <w:rFonts w:ascii="Times New Roman" w:hAnsi="Times New Roman" w:cs="Times New Roman"/>
           <w:b/>
         </w:rPr>
-        <w:t>Fortnite</w:t>
+      </w:pPr>
+      <w:r>
+        <w:rPr>
+          <w:rFonts w:ascii="Times New Roman" w:hAnsi="Times New Roman" w:cs="Times New Roman"/>
+          <w:b/>
+        </w:rPr>
+        <w:t xml:space="preserve">Emparejamiento en </w:t>
+      </w:r>
+      <w:proofErr w:type="spellStart"/>
+      <w:r>
+        <w:rPr>
+          <w:rFonts w:ascii="Times New Roman" w:hAnsi="Times New Roman" w:cs="Times New Roman"/>
+          <w:b/>
+        </w:rPr>
+        <w:t>fortnite</w:t>
       </w:r>
       <w:proofErr w:type="spellEnd"/>
     </w:p>
@@ -1486,23 +1763,33 @@
       <w:pPr>
         <w:jc w:val="both"/>
         <w:rPr>
-          <w:rFonts w:ascii="Times New Roman" w:hAnsi="Times New Roman" w:cs="Times New Roman"/>
-          <w:i/>
-        </w:rPr>
-      </w:pPr>
-      <w:r>
-        <w:rPr>
-          <w:rFonts w:ascii="Times New Roman" w:hAnsi="Times New Roman" w:cs="Times New Roman"/>
-          <w:i/>
-        </w:rPr>
-        <w:t>Emparejamiento de partidas</w:t>
-      </w:r>
-      <w:r>
-        <w:rPr>
-          <w:rFonts w:ascii="Times New Roman" w:hAnsi="Times New Roman" w:cs="Times New Roman"/>
-          <w:i/>
-        </w:rPr>
-        <w:t xml:space="preserve"> (JAVIER)</w:t>
+          <w:rFonts w:ascii="Georgia" w:hAnsi="Georgia"/>
+          <w:color w:val="333333"/>
+        </w:rPr>
+      </w:pPr>
+      <w:r>
+        <w:rPr>
+          <w:rFonts w:ascii="Times New Roman" w:hAnsi="Times New Roman" w:cs="Times New Roman"/>
+        </w:rPr>
+        <w:t xml:space="preserve">En la actualidad, el emparejamiento no se basa en la habilidad del jugador, sino que, una vez que el jugador entra en espera, se añade a la cola del servidor escogido por él (o seleccionado automáticamente, si así lo desea). Una vez hay alrededor de 100 jugadores, la partida empieza. De </w:t>
+      </w:r>
+      <w:r>
+        <w:rPr>
+          <w:rFonts w:ascii="Times New Roman" w:hAnsi="Times New Roman" w:cs="Times New Roman"/>
+        </w:rPr>
+        <w:t>esta manera, cualquier jugador se podría enfrentar a cualquier otro, sin importar su nivel. (</w:t>
+      </w:r>
+      <w:r>
+        <w:rPr>
+          <w:rFonts w:ascii="Times New Roman" w:hAnsi="Times New Roman" w:cs="Times New Roman"/>
+        </w:rPr>
+        <w:t>https://www.quora.com/How-does-Fortnite-matchmaking-work</w:t>
+      </w:r>
+      <w:r>
+        <w:rPr>
+          <w:rFonts w:ascii="Times New Roman" w:hAnsi="Times New Roman" w:cs="Times New Roman"/>
+        </w:rPr>
+        <w:t>)</w:t>
       </w:r>
     </w:p>
     <w:p>
@@ -1510,14 +1797,22 @@
         <w:jc w:val="both"/>
         <w:rPr>
           <w:rFonts w:ascii="Times New Roman" w:hAnsi="Times New Roman" w:cs="Times New Roman"/>
-        </w:rPr>
-      </w:pPr>
-      <w:r>
-        <w:rPr>
-          <w:rFonts w:ascii="Times New Roman" w:hAnsi="Times New Roman" w:cs="Times New Roman"/>
-        </w:rPr>
-        <w:lastRenderedPageBreak/>
-        <w:t>Perfil del jugador y estadísticas</w:t>
+          <w:b/>
+        </w:rPr>
+      </w:pPr>
+      <w:r>
+        <w:rPr>
+          <w:rFonts w:ascii="Times New Roman" w:hAnsi="Times New Roman" w:cs="Times New Roman"/>
+          <w:b/>
+        </w:rPr>
+        <w:t>Emparejamiento en otr</w:t>
+      </w:r>
+      <w:r>
+        <w:rPr>
+          <w:rFonts w:ascii="Times New Roman" w:hAnsi="Times New Roman" w:cs="Times New Roman"/>
+          <w:b/>
+        </w:rPr>
+        <w:t>o juego (League of Legends)</w:t>
       </w:r>
     </w:p>
     <w:p>
@@ -1531,37 +1826,52 @@
         <w:rPr>
           <w:rFonts w:ascii="Times New Roman" w:hAnsi="Times New Roman" w:cs="Times New Roman"/>
         </w:rPr>
-        <w:t xml:space="preserve">¿Qué </w:t>
-      </w:r>
-      <w:r>
-        <w:rPr>
-          <w:rFonts w:ascii="Times New Roman" w:hAnsi="Times New Roman" w:cs="Times New Roman"/>
-        </w:rPr>
-        <w:t>criterios se tienen para ponerle un nivel al jugador?</w:t>
-      </w:r>
+        <w:t>El sistema de emparejamiento de League of Legends busca que las partidas sean justas, es decir, que los jugadores tengan aproximadamente un 50% de probabilidades de ganar. Para esto, busca que para cada partida, el MMR de sus jugadores sea el más cercano posible.</w:t>
+      </w:r>
+      <w:bookmarkStart w:id="0" w:name="_GoBack"/>
+      <w:bookmarkEnd w:id="0"/>
     </w:p>
     <w:p>
       <w:pPr>
         <w:jc w:val="both"/>
         <w:rPr>
           <w:rFonts w:ascii="Times New Roman" w:hAnsi="Times New Roman" w:cs="Times New Roman"/>
-        </w:rPr>
-      </w:pPr>
+          <w:i/>
+        </w:rPr>
+      </w:pPr>
+      <w:r>
+        <w:rPr>
+          <w:rFonts w:ascii="Times New Roman" w:hAnsi="Times New Roman" w:cs="Times New Roman"/>
+          <w:i/>
+        </w:rPr>
+        <w:t>Latencia y desempeño del juego:</w:t>
+      </w:r>
     </w:p>
     <w:p>
       <w:pPr>
         <w:jc w:val="both"/>
         <w:rPr>
           <w:rFonts w:ascii="Times New Roman" w:hAnsi="Times New Roman" w:cs="Times New Roman"/>
-          <w:i/>
-        </w:rPr>
-      </w:pPr>
-      <w:r>
-        <w:rPr>
-          <w:rFonts w:ascii="Times New Roman" w:hAnsi="Times New Roman" w:cs="Times New Roman"/>
-          <w:i/>
-        </w:rPr>
-        <w:t>Latencia y desempeño del juego:</w:t>
+        </w:rPr>
+      </w:pPr>
+      <w:r>
+        <w:rPr>
+          <w:rFonts w:ascii="Times New Roman" w:hAnsi="Times New Roman" w:cs="Times New Roman"/>
+        </w:rPr>
+        <w:t xml:space="preserve">La latencia es el tiempo en que tarda en llegar una información de un lugar a otro, es decir, qué tan alejado se está del servidor del juego: la inmediatez de la conexión. Es medido en milisegundos (ms) y se le llama </w:t>
+      </w:r>
+      <w:r>
+        <w:rPr>
+          <w:rFonts w:ascii="Times New Roman" w:hAnsi="Times New Roman" w:cs="Times New Roman"/>
+          <w:b/>
+        </w:rPr>
+        <w:t>ping</w:t>
+      </w:r>
+      <w:r>
+        <w:rPr>
+          <w:rFonts w:ascii="Times New Roman" w:hAnsi="Times New Roman" w:cs="Times New Roman"/>
+        </w:rPr>
+        <w:t xml:space="preserve">, y mide el tiempo que tarda en llegar una información desde un servidor hasta el computador.  </w:t>
       </w:r>
     </w:p>
     <w:p>
@@ -1571,34 +1881,7 @@
           <w:rFonts w:ascii="Times New Roman" w:hAnsi="Times New Roman" w:cs="Times New Roman"/>
         </w:rPr>
       </w:pPr>
-      <w:r>
-        <w:rPr>
-          <w:rFonts w:ascii="Times New Roman" w:hAnsi="Times New Roman" w:cs="Times New Roman"/>
-        </w:rPr>
-        <w:t xml:space="preserve">La latencia es el tiempo en que tarda en llegar una información de un lugar a otro, es decir, qué tan alejado se está del servidor del juego: la inmediatez de la conexión. Es medido en milisegundos (ms) y se le llama </w:t>
-      </w:r>
-      <w:r>
-        <w:rPr>
-          <w:rFonts w:ascii="Times New Roman" w:hAnsi="Times New Roman" w:cs="Times New Roman"/>
-          <w:b/>
-        </w:rPr>
-        <w:t>ping</w:t>
-      </w:r>
-      <w:r>
-        <w:rPr>
-          <w:rFonts w:ascii="Times New Roman" w:hAnsi="Times New Roman" w:cs="Times New Roman"/>
-        </w:rPr>
-        <w:t xml:space="preserve">, y mide el tiempo que tarda en llegar una información desde un servidor hasta el computador.  </w:t>
-      </w:r>
-    </w:p>
-    <w:p>
-      <w:pPr>
-        <w:jc w:val="both"/>
-        <w:rPr>
-          <w:rFonts w:ascii="Times New Roman" w:hAnsi="Times New Roman" w:cs="Times New Roman"/>
-        </w:rPr>
-      </w:pPr>
-      <w:hyperlink r:id="rId6" w:history="1">
+      <w:hyperlink r:id="rId7" w:history="1">
         <w:r>
           <w:rPr>
             <w:rStyle w:val="Hipervnculo"/>
@@ -1625,6 +1908,7 @@
         <w:rPr>
           <w:rFonts w:ascii="Times New Roman" w:hAnsi="Times New Roman" w:cs="Times New Roman"/>
         </w:rPr>
+        <w:lastRenderedPageBreak/>
         <w:t xml:space="preserve">La velocidad del internet no afecta los </w:t>
       </w:r>
       <w:proofErr w:type="gramStart"/>
@@ -1667,7 +1951,7 @@
       </w:r>
     </w:p>
     <w:p>
-      <w:hyperlink r:id="rId7" w:history="1">
+      <w:hyperlink r:id="rId8" w:history="1">
         <w:r>
           <w:rPr>
             <w:rStyle w:val="Hipervnculo"/>
@@ -1680,7 +1964,7 @@
       </w:r>
     </w:p>
     <w:p>
-      <w:hyperlink r:id="rId8" w:history="1">
+      <w:hyperlink r:id="rId9" w:history="1">
         <w:r>
           <w:rPr>
             <w:rStyle w:val="Hipervnculo"/>
@@ -1732,21 +2016,7 @@
         <w:rPr>
           <w:rFonts w:ascii="Times New Roman" w:hAnsi="Times New Roman" w:cs="Times New Roman"/>
         </w:rPr>
-        <w:t xml:space="preserve">Tiempo de espera promedio para una partida en modo </w:t>
-      </w:r>
-      <w:proofErr w:type="spellStart"/>
-      <w:r>
-        <w:rPr>
-          <w:rFonts w:ascii="Times New Roman" w:hAnsi="Times New Roman" w:cs="Times New Roman"/>
-        </w:rPr>
-        <w:t>Battle</w:t>
-      </w:r>
-      <w:proofErr w:type="spellEnd"/>
-      <w:r>
-        <w:rPr>
-          <w:rFonts w:ascii="Times New Roman" w:hAnsi="Times New Roman" w:cs="Times New Roman"/>
-        </w:rPr>
-        <w:t xml:space="preserve"> </w:t>
+        <w:t xml:space="preserve">Tiempo de espera promedio para una partida en modo Battle </w:t>
       </w:r>
       <w:proofErr w:type="spellStart"/>
       <w:r>
@@ -1826,7 +2096,7 @@
                     <pic:cNvPicPr/>
                   </pic:nvPicPr>
                   <pic:blipFill rotWithShape="1">
-                    <a:blip r:embed="rId9"/>
+                    <a:blip r:embed="rId10"/>
                     <a:srcRect l="30465" t="20664" r="30009" b="6248"/>
                     <a:stretch/>
                   </pic:blipFill>
@@ -1911,16 +2181,8 @@
         <w:rPr>
           <w:rFonts w:ascii="Times New Roman" w:hAnsi="Times New Roman" w:cs="Times New Roman"/>
         </w:rPr>
-        <w:t xml:space="preserve">Xbox </w:t>
-      </w:r>
-      <w:proofErr w:type="spellStart"/>
-      <w:r>
-        <w:rPr>
-          <w:rFonts w:ascii="Times New Roman" w:hAnsi="Times New Roman" w:cs="Times New Roman"/>
-        </w:rPr>
-        <w:t>One</w:t>
-      </w:r>
-      <w:proofErr w:type="spellEnd"/>
+        <w:t>Xbox One</w:t>
+      </w:r>
     </w:p>
     <w:p>
       <w:pPr>
@@ -1938,7 +2200,6 @@
         <w:rPr>
           <w:rFonts w:ascii="Times New Roman" w:hAnsi="Times New Roman" w:cs="Times New Roman"/>
         </w:rPr>
-        <w:lastRenderedPageBreak/>
         <w:t xml:space="preserve">Nintendo </w:t>
       </w:r>
       <w:proofErr w:type="spellStart"/>
@@ -1995,7 +2256,7 @@
           <w:rFonts w:ascii="Times New Roman" w:hAnsi="Times New Roman" w:cs="Times New Roman"/>
         </w:rPr>
       </w:pPr>
-      <w:hyperlink r:id="rId10" w:history="1">
+      <w:hyperlink r:id="rId11" w:history="1">
         <w:r>
           <w:rPr>
             <w:rStyle w:val="Hipervnculo"/>
@@ -2304,6 +2565,7 @@
               <w:rPr>
                 <w:rFonts w:ascii="Times New Roman" w:hAnsi="Times New Roman" w:cs="Times New Roman"/>
               </w:rPr>
+              <w:lastRenderedPageBreak/>
               <w:t>Naranja</w:t>
             </w:r>
           </w:p>
@@ -8455,7 +8717,7 @@
         </w:rPr>
         <w:t xml:space="preserve"> tomada de: </w:t>
       </w:r>
-      <w:hyperlink r:id="rId11" w:history="1">
+      <w:hyperlink r:id="rId12" w:history="1">
         <w:r>
           <w:rPr>
             <w:rStyle w:val="Hipervnculo"/>
@@ -8486,27 +8748,13 @@
           <w:rFonts w:ascii="Times New Roman" w:hAnsi="Times New Roman" w:cs="Times New Roman"/>
         </w:rPr>
       </w:pPr>
-      <w:hyperlink r:id="rId12" w:history="1">
+      <w:hyperlink r:id="rId13" w:history="1">
         <w:r>
           <w:rPr>
             <w:rStyle w:val="Hipervnculo"/>
             <w:rFonts w:ascii="Times New Roman" w:hAnsi="Times New Roman" w:cs="Times New Roman"/>
           </w:rPr>
-          <w:t>https://juegosadn.eleconomista.es/guias/g</w:t>
-        </w:r>
-        <w:r>
-          <w:rPr>
-            <w:rStyle w:val="Hipervnculo"/>
-            <w:rFonts w:ascii="Times New Roman" w:hAnsi="Times New Roman" w:cs="Times New Roman"/>
-          </w:rPr>
-          <w:t>u</w:t>
-        </w:r>
-        <w:r>
-          <w:rPr>
-            <w:rStyle w:val="Hipervnculo"/>
-            <w:rFonts w:ascii="Times New Roman" w:hAnsi="Times New Roman" w:cs="Times New Roman"/>
-          </w:rPr>
-          <w:t>ia-fortnite-battle-royale-trucos/consejos-y-trucos/armas/</w:t>
+          <w:t>https://juegosadn.eleconomista.es/guias/guia-fortnite-battle-royale-trucos/consejos-y-trucos/armas/</w:t>
         </w:r>
       </w:hyperlink>
       <w:r>
@@ -8523,7 +8771,7 @@
           <w:rFonts w:ascii="Times New Roman" w:hAnsi="Times New Roman" w:cs="Times New Roman"/>
         </w:rPr>
       </w:pPr>
-      <w:hyperlink r:id="rId13" w:history="1">
+      <w:hyperlink r:id="rId14" w:history="1">
         <w:r>
           <w:rPr>
             <w:rStyle w:val="Hipervnculo"/>
@@ -8634,6 +8882,7 @@
           <w:rFonts w:ascii="Times New Roman" w:hAnsi="Times New Roman" w:cs="Times New Roman"/>
           <w:b/>
         </w:rPr>
+        <w:lastRenderedPageBreak/>
         <w:t>Estructuras de datos</w:t>
       </w:r>
     </w:p>
@@ -8668,8 +8917,6 @@
         </w:rPr>
         <w:t>Colas</w:t>
       </w:r>
-      <w:bookmarkStart w:id="0" w:name="_GoBack"/>
-      <w:bookmarkEnd w:id="0"/>
     </w:p>
     <w:p>
       <w:pPr>
@@ -9712,7 +9959,7 @@
       </w:r>
     </w:p>
     <w:p>
-      <w:hyperlink r:id="rId14" w:history="1">
+      <w:hyperlink r:id="rId15" w:history="1">
         <w:r>
           <w:rPr>
             <w:rStyle w:val="Hipervnculo"/>
@@ -9722,7 +9969,7 @@
       </w:hyperlink>
     </w:p>
     <w:p>
-      <w:hyperlink r:id="rId15" w:history="1">
+      <w:hyperlink r:id="rId16" w:history="1">
         <w:r>
           <w:rPr>
             <w:rStyle w:val="Hipervnculo"/>
@@ -9739,11 +9986,12 @@
     <w:p/>
     <w:p>
       <w:r>
+        <w:lastRenderedPageBreak/>
         <w:t>Sobre la geolocalización y el desempeño del jugador</w:t>
       </w:r>
     </w:p>
     <w:p>
-      <w:hyperlink r:id="rId16" w:history="1">
+      <w:hyperlink r:id="rId17" w:history="1">
         <w:r>
           <w:rPr>
             <w:rStyle w:val="Hipervnculo"/>
@@ -9756,7 +10004,7 @@
       </w:r>
     </w:p>
     <w:p>
-      <w:hyperlink r:id="rId17" w:history="1">
+      <w:hyperlink r:id="rId18" w:history="1">
         <w:r>
           <w:rPr>
             <w:rStyle w:val="Hipervnculo"/>
@@ -11507,6 +11755,7 @@
   <w:style w:type="character" w:default="1" w:styleId="Fuentedeprrafopredeter">
     <w:name w:val="Default Paragraph Font"/>
     <w:uiPriority w:val="1"/>
+    <w:semiHidden/>
     <w:unhideWhenUsed/>
   </w:style>
   <w:style w:type="table" w:default="1" w:styleId="Tablanormal">
@@ -11768,6 +12017,20 @@
         <w:bCs/>
       </w:rPr>
     </w:tblStylePr>
+  </w:style>
+  <w:style w:type="paragraph" w:customStyle="1" w:styleId="uiqtextpara">
+    <w:name w:val="ui_qtext_para"/>
+    <w:basedOn w:val="Normal"/>
+    <w:rsid w:val="00E84CA1"/>
+    <w:pPr>
+      <w:spacing w:before="100" w:beforeAutospacing="1" w:after="100" w:afterAutospacing="1" w:line="240" w:lineRule="auto"/>
+    </w:pPr>
+    <w:rPr>
+      <w:rFonts w:ascii="Times New Roman" w:eastAsia="Times New Roman" w:hAnsi="Times New Roman" w:cs="Times New Roman"/>
+      <w:sz w:val="24"/>
+      <w:szCs w:val="24"/>
+      <w:lang w:eastAsia="es-CO"/>
+    </w:rPr>
   </w:style>
 </w:styles>
 </file>
@@ -12072,7 +12335,7 @@
 </file>
 
 <file path=customXml/itemProps1.xml><?xml version="1.0" encoding="utf-8"?>
-<ds:datastoreItem xmlns:ds="http://schemas.openxmlformats.org/officeDocument/2006/customXml" ds:itemID="{7CC4456D-963F-4E47-AEE3-E87FBF993DCA}">
+<ds:datastoreItem xmlns:ds="http://schemas.openxmlformats.org/officeDocument/2006/customXml" ds:itemID="{6449440A-2A4A-46D5-AB81-843250446A13}">
   <ds:schemaRefs>
     <ds:schemaRef ds:uri="http://schemas.openxmlformats.org/officeDocument/2006/bibliography"/>
   </ds:schemaRefs>

</xml_diff>

<commit_message>
Terminado TAD de partida
</commit_message>
<xml_diff>
--- a/Método de la ingeniería/INFORME DE INGENIERÍA - Javier.docx
+++ b/Método de la ingeniería/INFORME DE INGENIERÍA - Javier.docx
@@ -1648,23 +1648,7 @@
           <w:rFonts w:ascii="Times New Roman" w:hAnsi="Times New Roman" w:cs="Times New Roman"/>
           <w:i/>
         </w:rPr>
-        <w:t xml:space="preserve"> </w:t>
-      </w:r>
-      <w:proofErr w:type="spellStart"/>
-      <w:r>
-        <w:rPr>
-          <w:rFonts w:ascii="Times New Roman" w:hAnsi="Times New Roman" w:cs="Times New Roman"/>
-          <w:i/>
-        </w:rPr>
-        <w:t>Tracker</w:t>
-      </w:r>
-      <w:proofErr w:type="spellEnd"/>
-      <w:r>
-        <w:rPr>
-          <w:rFonts w:ascii="Times New Roman" w:hAnsi="Times New Roman" w:cs="Times New Roman"/>
-          <w:i/>
-        </w:rPr>
-        <w:t xml:space="preserve"> Network</w:t>
+        <w:t xml:space="preserve"> Tracker Network</w:t>
       </w:r>
     </w:p>
     <w:p>
@@ -1966,21 +1950,7 @@
         <w:rPr>
           <w:rFonts w:ascii="Times New Roman" w:hAnsi="Times New Roman" w:cs="Times New Roman"/>
         </w:rPr>
-        <w:t xml:space="preserve">Tiempo de espera promedio para una partida en modo </w:t>
-      </w:r>
-      <w:proofErr w:type="spellStart"/>
-      <w:r>
-        <w:rPr>
-          <w:rFonts w:ascii="Times New Roman" w:hAnsi="Times New Roman" w:cs="Times New Roman"/>
-        </w:rPr>
-        <w:t>Battle</w:t>
-      </w:r>
-      <w:proofErr w:type="spellEnd"/>
-      <w:r>
-        <w:rPr>
-          <w:rFonts w:ascii="Times New Roman" w:hAnsi="Times New Roman" w:cs="Times New Roman"/>
-        </w:rPr>
-        <w:t xml:space="preserve"> </w:t>
+        <w:t xml:space="preserve">Tiempo de espera promedio para una partida en modo Battle </w:t>
       </w:r>
       <w:proofErr w:type="spellStart"/>
       <w:r>
@@ -9726,15 +9696,150 @@
         <w:rPr>
           <w:rFonts w:ascii="Times New Roman" w:hAnsi="Times New Roman" w:cs="Times New Roman"/>
         </w:rPr>
-        <w:t xml:space="preserve">Primero se toman los primeros 100 jugadores en entrar a la lista. Luego se haya la media de Ve para encontrar el que tiene mayor desviación. Luego se empiezan a recorrer los jugadores, empezando desde el que tiene índice 101. Si la diferencia entre el jugador actual con la media de Ve de la partida es menor a la </w:t>
+        <w:t>Primero se toman los primeros 100 jugadores en entrar a la lista. Luego se haya la media de Ve para encontrar el que tiene mayor desviación. Luego se empiezan a recorrer los jugadores</w:t>
+      </w:r>
+      <w:r>
+        <w:rPr>
+          <w:rFonts w:ascii="Times New Roman" w:hAnsi="Times New Roman" w:cs="Times New Roman"/>
+        </w:rPr>
+        <w:t xml:space="preserve"> restantes</w:t>
+      </w:r>
+      <w:r>
+        <w:rPr>
+          <w:rFonts w:ascii="Times New Roman" w:hAnsi="Times New Roman" w:cs="Times New Roman"/>
+        </w:rPr>
+        <w:t>. Si la diferencia entre el jugador actual con la media de Ve de l</w:t>
+      </w:r>
+      <w:r>
+        <w:rPr>
+          <w:rFonts w:ascii="Times New Roman" w:hAnsi="Times New Roman" w:cs="Times New Roman"/>
+        </w:rPr>
+        <w:t>os 100 seleccionados</w:t>
+      </w:r>
+      <w:r>
+        <w:rPr>
+          <w:rFonts w:ascii="Times New Roman" w:hAnsi="Times New Roman" w:cs="Times New Roman"/>
+        </w:rPr>
+        <w:t xml:space="preserve"> es menor a la que tiene el jugador </w:t>
       </w:r>
       <w:r>
         <w:rPr>
           <w:rFonts w:ascii="Times New Roman" w:hAnsi="Times New Roman" w:cs="Times New Roman"/>
         </w:rPr>
         <w:lastRenderedPageBreak/>
-        <w:t>que tiene el jugador con mayor desviación de la partida, el jugador actual se añade a la partida y el jugador con mayor desviación se remueve.</w:t>
-      </w:r>
+        <w:t>con mayor desviación de la partida, el jugador actual se añade a la partida y el jugador con mayor desviación se remueve.</w:t>
+      </w:r>
+    </w:p>
+    <w:p>
+      <w:pPr>
+        <w:ind w:left="360"/>
+        <w:jc w:val="both"/>
+        <w:rPr>
+          <w:rFonts w:ascii="Times New Roman" w:hAnsi="Times New Roman" w:cs="Times New Roman"/>
+        </w:rPr>
+      </w:pPr>
+      <w:r>
+        <w:rPr>
+          <w:rFonts w:ascii="Times New Roman" w:hAnsi="Times New Roman" w:cs="Times New Roman"/>
+        </w:rPr>
+        <w:t xml:space="preserve">Hay que tener en cuenta que no en todo momento la cantidad de jugadores buscando partida será múltiplo de 100, por lo que el número </w:t>
+      </w:r>
+      <w:r>
+        <w:rPr>
+          <w:rFonts w:ascii="Times New Roman" w:hAnsi="Times New Roman" w:cs="Times New Roman"/>
+        </w:rPr>
+        <w:t xml:space="preserve">máximo </w:t>
+      </w:r>
+      <w:r>
+        <w:rPr>
+          <w:rFonts w:ascii="Times New Roman" w:hAnsi="Times New Roman" w:cs="Times New Roman"/>
+        </w:rPr>
+        <w:t xml:space="preserve">de jugadores por partida no se tomaría como 100, sino como </w:t>
+      </w:r>
+      <m:oMath>
+        <m:d>
+          <m:dPr>
+            <m:begChr m:val="⌈"/>
+            <m:endChr m:val="⌉"/>
+            <m:ctrlPr>
+              <w:rPr>
+                <w:rFonts w:ascii="Cambria Math" w:hAnsi="Cambria Math" w:cs="Times New Roman"/>
+                <w:i/>
+              </w:rPr>
+            </m:ctrlPr>
+          </m:dPr>
+          <m:e>
+            <m:f>
+              <m:fPr>
+                <m:ctrlPr>
+                  <w:rPr>
+                    <w:rFonts w:ascii="Cambria Math" w:hAnsi="Cambria Math" w:cs="Times New Roman"/>
+                    <w:i/>
+                  </w:rPr>
+                </m:ctrlPr>
+              </m:fPr>
+              <m:num>
+                <m:r>
+                  <w:rPr>
+                    <w:rFonts w:ascii="Cambria Math" w:hAnsi="Cambria Math" w:cs="Times New Roman"/>
+                  </w:rPr>
+                  <m:t>n</m:t>
+                </m:r>
+              </m:num>
+              <m:den>
+                <m:d>
+                  <m:dPr>
+                    <m:begChr m:val="⌈"/>
+                    <m:endChr m:val="⌉"/>
+                    <m:ctrlPr>
+                      <w:rPr>
+                        <w:rFonts w:ascii="Cambria Math" w:hAnsi="Cambria Math" w:cs="Times New Roman"/>
+                        <w:i/>
+                      </w:rPr>
+                    </m:ctrlPr>
+                  </m:dPr>
+                  <m:e>
+                    <m:f>
+                      <m:fPr>
+                        <m:ctrlPr>
+                          <w:rPr>
+                            <w:rFonts w:ascii="Cambria Math" w:hAnsi="Cambria Math" w:cs="Times New Roman"/>
+                            <w:i/>
+                          </w:rPr>
+                        </m:ctrlPr>
+                      </m:fPr>
+                      <m:num>
+                        <m:r>
+                          <w:rPr>
+                            <w:rFonts w:ascii="Cambria Math" w:hAnsi="Cambria Math" w:cs="Times New Roman"/>
+                          </w:rPr>
+                          <m:t>n</m:t>
+                        </m:r>
+                      </m:num>
+                      <m:den>
+                        <m:r>
+                          <w:rPr>
+                            <w:rFonts w:ascii="Cambria Math" w:hAnsi="Cambria Math" w:cs="Times New Roman"/>
+                          </w:rPr>
+                          <m:t>100</m:t>
+                        </m:r>
+                      </m:den>
+                    </m:f>
+                  </m:e>
+                </m:d>
+              </m:den>
+            </m:f>
+          </m:e>
+        </m:d>
+      </m:oMath>
+      <w:r>
+        <w:rPr>
+          <w:rFonts w:ascii="Times New Roman" w:eastAsiaTheme="minorEastAsia" w:hAnsi="Times New Roman" w:cs="Times New Roman"/>
+        </w:rPr>
+        <w:t>, donde n es el número de jugadores buscando partida</w:t>
+      </w:r>
+      <w:bookmarkStart w:id="0" w:name="_GoBack"/>
+      <w:bookmarkEnd w:id="0"/>
     </w:p>
     <w:p>
       <w:pPr>
@@ -10302,6 +10407,7 @@
         <w:rPr>
           <w:rFonts w:ascii="Times New Roman" w:hAnsi="Times New Roman" w:cs="Times New Roman"/>
         </w:rPr>
+        <w:lastRenderedPageBreak/>
         <w:t xml:space="preserve">Criterio A: </w:t>
       </w:r>
     </w:p>
@@ -11398,6 +11504,7 @@
         <w:rPr>
           <w:rFonts w:ascii="Times New Roman" w:hAnsi="Times New Roman" w:cs="Times New Roman"/>
         </w:rPr>
+        <w:lastRenderedPageBreak/>
         <w:t>[3] Exactas: Las funciones de la estructura cumplen exactamente con lo requerido (insertar al inicio y extraer del inicio cada que se terminen las municiones)</w:t>
       </w:r>
     </w:p>
@@ -11436,7 +11543,6 @@
         <w:rPr>
           <w:rFonts w:ascii="Times New Roman" w:hAnsi="Times New Roman" w:cs="Times New Roman"/>
         </w:rPr>
-        <w:lastRenderedPageBreak/>
         <w:t>[1] Sobra: La</w:t>
       </w:r>
       <w:r>
@@ -12104,15 +12210,7 @@
         <w:rPr>
           <w:rFonts w:ascii="Times New Roman" w:hAnsi="Times New Roman" w:cs="Times New Roman"/>
         </w:rPr>
-        <w:t>ta</w:t>
-      </w:r>
-      <w:bookmarkStart w:id="0" w:name="_GoBack"/>
-      <w:bookmarkEnd w:id="0"/>
-      <w:r>
-        <w:rPr>
-          <w:rFonts w:ascii="Times New Roman" w:hAnsi="Times New Roman" w:cs="Times New Roman"/>
-        </w:rPr>
-        <w:t>nto,</w:t>
+        <w:t>tanto,</w:t>
       </w:r>
       <w:r>
         <w:rPr>
@@ -15906,7 +16004,7 @@
 </file>
 
 <file path=customXml/itemProps1.xml><?xml version="1.0" encoding="utf-8"?>
-<ds:datastoreItem xmlns:ds="http://schemas.openxmlformats.org/officeDocument/2006/customXml" ds:itemID="{1FD19060-1375-4253-9ECE-E804BC16F92F}">
+<ds:datastoreItem xmlns:ds="http://schemas.openxmlformats.org/officeDocument/2006/customXml" ds:itemID="{43940190-C2F6-418F-BF4D-228D4F212791}">
   <ds:schemaRefs>
     <ds:schemaRef ds:uri="http://schemas.openxmlformats.org/officeDocument/2006/bibliography"/>
   </ds:schemaRefs>

</xml_diff>

<commit_message>
Terminado transición de ideas Asignar nivel jugador
</commit_message>
<xml_diff>
--- a/Método de la ingeniería/INFORME DE INGENIERÍA - Javier.docx
+++ b/Método de la ingeniería/INFORME DE INGENIERÍA - Javier.docx
@@ -1648,7 +1648,23 @@
           <w:rFonts w:ascii="Times New Roman" w:hAnsi="Times New Roman" w:cs="Times New Roman"/>
           <w:i/>
         </w:rPr>
-        <w:t xml:space="preserve"> Tracker Network</w:t>
+        <w:t xml:space="preserve"> </w:t>
+      </w:r>
+      <w:proofErr w:type="spellStart"/>
+      <w:r>
+        <w:rPr>
+          <w:rFonts w:ascii="Times New Roman" w:hAnsi="Times New Roman" w:cs="Times New Roman"/>
+          <w:i/>
+        </w:rPr>
+        <w:t>Tracker</w:t>
+      </w:r>
+      <w:proofErr w:type="spellEnd"/>
+      <w:r>
+        <w:rPr>
+          <w:rFonts w:ascii="Times New Roman" w:hAnsi="Times New Roman" w:cs="Times New Roman"/>
+          <w:i/>
+        </w:rPr>
+        <w:t xml:space="preserve"> Network</w:t>
       </w:r>
     </w:p>
     <w:p>
@@ -1950,7 +1966,21 @@
         <w:rPr>
           <w:rFonts w:ascii="Times New Roman" w:hAnsi="Times New Roman" w:cs="Times New Roman"/>
         </w:rPr>
-        <w:t xml:space="preserve">Tiempo de espera promedio para una partida en modo Battle </w:t>
+        <w:t xml:space="preserve">Tiempo de espera promedio para una partida en modo </w:t>
+      </w:r>
+      <w:proofErr w:type="spellStart"/>
+      <w:r>
+        <w:rPr>
+          <w:rFonts w:ascii="Times New Roman" w:hAnsi="Times New Roman" w:cs="Times New Roman"/>
+        </w:rPr>
+        <w:t>Battle</w:t>
+      </w:r>
+      <w:proofErr w:type="spellEnd"/>
+      <w:r>
+        <w:rPr>
+          <w:rFonts w:ascii="Times New Roman" w:hAnsi="Times New Roman" w:cs="Times New Roman"/>
+        </w:rPr>
+        <w:t xml:space="preserve"> </w:t>
       </w:r>
       <w:proofErr w:type="spellStart"/>
       <w:r>
@@ -8946,12 +8976,6 @@
         </w:rPr>
         <w:t xml:space="preserve">Usar el nivel del jugador. </w:t>
       </w:r>
-      <w:r>
-        <w:rPr>
-          <w:rFonts w:ascii="Times New Roman" w:hAnsi="Times New Roman" w:cs="Times New Roman"/>
-        </w:rPr>
-        <w:t>El valor que representa la habilidad de un jugador es igual su nivel, número asignado por el mismo juego.</w:t>
-      </w:r>
     </w:p>
     <w:p>
       <w:pPr>
@@ -8971,13 +8995,7 @@
           <w:rFonts w:ascii="Times New Roman" w:hAnsi="Times New Roman" w:cs="Times New Roman"/>
           <w:i/>
         </w:rPr>
-        <w:t xml:space="preserve">Usar la cantidad de partidas jugadas. </w:t>
-      </w:r>
-      <w:r>
-        <w:rPr>
-          <w:rFonts w:ascii="Times New Roman" w:hAnsi="Times New Roman" w:cs="Times New Roman"/>
-        </w:rPr>
-        <w:t>El valor que representa la habilidad de un jugador es igual al número total de partidas que ha jugado.</w:t>
+        <w:t>Usar la cantidad de partidas jugadas.</w:t>
       </w:r>
     </w:p>
     <w:p>
@@ -8998,13 +9016,7 @@
           <w:rFonts w:ascii="Times New Roman" w:hAnsi="Times New Roman" w:cs="Times New Roman"/>
           <w:i/>
         </w:rPr>
-        <w:t xml:space="preserve">Usar la cantidad total de partidas ganadas. </w:t>
-      </w:r>
-      <w:r>
-        <w:rPr>
-          <w:rFonts w:ascii="Times New Roman" w:hAnsi="Times New Roman" w:cs="Times New Roman"/>
-        </w:rPr>
-        <w:t>El valor que representa la habilidad de un jugador es igual al número total de partidas en las que ha quedado en el primer lugar.</w:t>
+        <w:t>Usar la cantidad total de partidas ganadas.</w:t>
       </w:r>
     </w:p>
     <w:p>
@@ -9025,23 +9037,12 @@
           <w:rFonts w:ascii="Times New Roman" w:hAnsi="Times New Roman" w:cs="Times New Roman"/>
           <w:i/>
         </w:rPr>
-        <w:t xml:space="preserve">Usar el porcentaje de partidas ganadas. </w:t>
-      </w:r>
-      <w:r>
-        <w:rPr>
-          <w:rFonts w:ascii="Times New Roman" w:hAnsi="Times New Roman" w:cs="Times New Roman"/>
-        </w:rPr>
-        <w:t>El valor que representa la habilidad de un jugador es igual al número total de partidas en las que ha quedado en el primer lugar</w:t>
-      </w:r>
-      <w:r>
-        <w:rPr>
-          <w:rFonts w:ascii="Times New Roman" w:hAnsi="Times New Roman" w:cs="Times New Roman"/>
-        </w:rPr>
-        <w:t xml:space="preserve"> dividido entre la cantidad de partidas jugadas</w:t>
-      </w:r>
-      <w:r>
-        <w:rPr>
-          <w:rFonts w:ascii="Times New Roman" w:hAnsi="Times New Roman" w:cs="Times New Roman"/>
+        <w:t>Usar el porcentaje de partidas ganadas</w:t>
+      </w:r>
+      <w:r>
+        <w:rPr>
+          <w:rFonts w:ascii="Times New Roman" w:hAnsi="Times New Roman" w:cs="Times New Roman"/>
+          <w:i/>
         </w:rPr>
         <w:t>.</w:t>
       </w:r>
@@ -9064,13 +9065,14 @@
           <w:rFonts w:ascii="Times New Roman" w:hAnsi="Times New Roman" w:cs="Times New Roman"/>
           <w:i/>
         </w:rPr>
-        <w:t xml:space="preserve">Usar la posición promedio en la que queda un jugador. </w:t>
-      </w:r>
-      <w:r>
-        <w:rPr>
-          <w:rFonts w:ascii="Times New Roman" w:hAnsi="Times New Roman" w:cs="Times New Roman"/>
-        </w:rPr>
-        <w:t>El valor que representa la habilidad de un jugador es igual a la posición promedio en la que queda un jugador en todas sus partidas. Por ejemplo, para un jugador que haya jugado 3 partidas y quedado en las posiciones 25, 26 y 27, su valor será 26.</w:t>
+        <w:t>Usar la posición promedio en la que queda un jugador</w:t>
+      </w:r>
+      <w:r>
+        <w:rPr>
+          <w:rFonts w:ascii="Times New Roman" w:hAnsi="Times New Roman" w:cs="Times New Roman"/>
+          <w:i/>
+        </w:rPr>
+        <w:t>.</w:t>
       </w:r>
     </w:p>
     <w:p>
@@ -9091,13 +9093,7 @@
           <w:rFonts w:ascii="Times New Roman" w:hAnsi="Times New Roman" w:cs="Times New Roman"/>
           <w:i/>
         </w:rPr>
-        <w:t xml:space="preserve">Usar la cantidad total de asesinatos. </w:t>
-      </w:r>
-      <w:r>
-        <w:rPr>
-          <w:rFonts w:ascii="Times New Roman" w:hAnsi="Times New Roman" w:cs="Times New Roman"/>
-        </w:rPr>
-        <w:t>El valor que representa la habilidad de un jugador es igual al número asesinatos que ha realizado.</w:t>
+        <w:t>Usar la cantidad total de asesinatos.</w:t>
       </w:r>
     </w:p>
     <w:p>
@@ -9118,13 +9114,7 @@
           <w:rFonts w:ascii="Times New Roman" w:hAnsi="Times New Roman" w:cs="Times New Roman"/>
           <w:i/>
         </w:rPr>
-        <w:t xml:space="preserve">Usar el promedio de asesinatos por partida. </w:t>
-      </w:r>
-      <w:r>
-        <w:rPr>
-          <w:rFonts w:ascii="Times New Roman" w:hAnsi="Times New Roman" w:cs="Times New Roman"/>
-        </w:rPr>
-        <w:t>El valor que representa la habilidad de un jugador es igual al número asesinatos que ha realizado dividido entre la cantidad de partidas jugadas.</w:t>
+        <w:t>Usar el promedio de asesinatos por partida.</w:t>
       </w:r>
     </w:p>
     <w:p>
@@ -9250,14 +9240,7 @@
         <w:rPr>
           <w:rFonts w:ascii="Times New Roman" w:hAnsi="Times New Roman" w:cs="Times New Roman"/>
         </w:rPr>
-        <w:t xml:space="preserve">El sistema TRN es la manera en que la plataforma Fortnite Tracker clasifica a los jugadores. Este sistema asigna un número entre 0 y 5000, siendo 5000 los mejores jugadores. Cuando alguien juega por primera vez, este número vale 1200. El valor se actualiza con cada partida jugada. La página encontró que, en promedio, los jugadores que ganan hacen 7 asesinatos, los segundos 4, los terceros 3 y todos los demás 2.  Así cuando </w:t>
-      </w:r>
-      <w:r>
-        <w:rPr>
-          <w:rFonts w:ascii="Times New Roman" w:hAnsi="Times New Roman" w:cs="Times New Roman"/>
-        </w:rPr>
-        <w:lastRenderedPageBreak/>
-        <w:t>alguien gana, y obtiene al menos 7 asesinatos, recibe el 5% de (5000 – puntaje actual), mientras que, si obtuvo menos de 7 asesinatos, recibe le 4% de ese valor. Si el jugador queda en el segundo o tercer lugar, la manera en que se suman puntos funciona igual, aunque ahora con 4 y 3 asesinatos, respectivamente, y recibiendo el 2,5% o 1,5% en lugar del 4% o 5%. Si el jugador queda en una posición diferente, pierde el 2.5%, aunque si obtuvo al menos 2 asesinatos, solo perderá un 1.5%.</w:t>
+        <w:t>El sistema TRN es la manera en que la plataforma Fortnite Tracker clasifica a los jugadores. Este sistema asigna un número entre 0 y 5000, siendo 5000 los mejores jugadores. Cuando alguien juega por primera vez, este número vale 1200. El valor se actualiza con cada partida jugada. La página encontró que, en promedio, los jugadores que ganan hacen 7 asesinatos, los segundos 4, los terceros 3 y todos los demás 2.  Así cuando alguien gana, y obtiene al menos 7 asesinatos, recibe el 5% de (5000 – puntaje actual), mientras que, si obtuvo menos de 7 asesinatos, recibe le 4% de ese valor. Si el jugador queda en el segundo o tercer lugar, la manera en que se suman puntos funciona igual, aunque ahora con 4 y 3 asesinatos, respectivamente, y recibiendo el 2,5% o 1,5% en lugar del 4% o 5%. Si el jugador queda en una posición diferente, pierde el 2.5%, aunque si obtuvo al menos 2 asesinatos, solo perderá un 1.5%.</w:t>
       </w:r>
     </w:p>
     <w:p>
@@ -9287,24 +9270,6 @@
         </w:rPr>
         <w:t xml:space="preserve">la posición promedio con el porcentaje de partidas ganadas y el promedio de asesinatos. </w:t>
       </w:r>
-      <w:r>
-        <w:rPr>
-          <w:rFonts w:ascii="Times New Roman" w:hAnsi="Times New Roman" w:cs="Times New Roman"/>
-        </w:rPr>
-        <w:t xml:space="preserve">El valor que representa la habilidad de un jugador será una ponderación de </w:t>
-      </w:r>
-      <w:r>
-        <w:rPr>
-          <w:rFonts w:ascii="Times New Roman" w:hAnsi="Times New Roman" w:cs="Times New Roman"/>
-        </w:rPr>
-        <w:t>la posición promedio con el porcentaje de partidas ganadas y el promedio de asesinatos</w:t>
-      </w:r>
-      <w:r>
-        <w:rPr>
-          <w:rFonts w:ascii="Times New Roman" w:hAnsi="Times New Roman" w:cs="Times New Roman"/>
-        </w:rPr>
-        <w:t xml:space="preserve"> teniendo en cuenta la dificultad de obtener cada una de ellas. Por ejemplo, podrían ser 30%, 50%, 20%, respectivamente.</w:t>
-      </w:r>
     </w:p>
     <w:p>
       <w:pPr>
@@ -9324,7 +9289,14 @@
         <w:rPr>
           <w:rFonts w:ascii="Times New Roman" w:hAnsi="Times New Roman" w:cs="Times New Roman"/>
         </w:rPr>
-        <w:t>demás, hay que tener en cuenta que otro criterio muy importante a la hora de ver la habilidad de un jugador es la latencia que tenga en ese momento, que si es muy alta puede ser incluso más determinante</w:t>
+        <w:t xml:space="preserve">demás, hay que tener en cuenta que otro criterio muy importante a la hora de ver la habilidad de un jugador es la latencia que tenga en ese momento, que si es muy alta puede ser incluso más </w:t>
+      </w:r>
+      <w:r>
+        <w:rPr>
+          <w:rFonts w:ascii="Times New Roman" w:hAnsi="Times New Roman" w:cs="Times New Roman"/>
+        </w:rPr>
+        <w:lastRenderedPageBreak/>
+        <w:t>determinante</w:t>
       </w:r>
       <w:r>
         <w:rPr>
@@ -9720,14 +9692,7 @@
         <w:rPr>
           <w:rFonts w:ascii="Times New Roman" w:hAnsi="Times New Roman" w:cs="Times New Roman"/>
         </w:rPr>
-        <w:t xml:space="preserve"> es menor a la que tiene el jugador </w:t>
-      </w:r>
-      <w:r>
-        <w:rPr>
-          <w:rFonts w:ascii="Times New Roman" w:hAnsi="Times New Roman" w:cs="Times New Roman"/>
-        </w:rPr>
-        <w:lastRenderedPageBreak/>
-        <w:t>con mayor desviación de la partida, el jugador actual se añade a la partida y el jugador con mayor desviación se remueve.</w:t>
+        <w:t xml:space="preserve"> es menor a la que tiene el jugador con mayor desviación de la partida, el jugador actual se añade a la partida y el jugador con mayor desviación se remueve.</w:t>
       </w:r>
     </w:p>
     <w:p>
@@ -9838,8 +9803,6 @@
         </w:rPr>
         <w:t>, donde n es el número de jugadores buscando partida</w:t>
       </w:r>
-      <w:bookmarkStart w:id="0" w:name="_GoBack"/>
-      <w:bookmarkEnd w:id="0"/>
     </w:p>
     <w:p>
       <w:pPr>
@@ -9931,6 +9894,7 @@
           <w:rFonts w:ascii="Times New Roman" w:hAnsi="Times New Roman" w:cs="Times New Roman"/>
           <w:i/>
         </w:rPr>
+        <w:lastRenderedPageBreak/>
         <w:t>Soluciones para modo de juego San Valentín</w:t>
       </w:r>
     </w:p>
@@ -10137,6 +10101,398 @@
           <w:rFonts w:ascii="Times New Roman" w:hAnsi="Times New Roman" w:cs="Times New Roman"/>
           <w:i/>
         </w:rPr>
+        <w:t>Emparejamiento de partidas</w:t>
+      </w:r>
+    </w:p>
+    <w:p>
+      <w:pPr>
+        <w:jc w:val="both"/>
+        <w:rPr>
+          <w:rFonts w:ascii="Times New Roman" w:hAnsi="Times New Roman" w:cs="Times New Roman"/>
+          <w:i/>
+        </w:rPr>
+      </w:pPr>
+      <w:r>
+        <w:rPr>
+          <w:rFonts w:ascii="Times New Roman" w:hAnsi="Times New Roman" w:cs="Times New Roman"/>
+          <w:i/>
+        </w:rPr>
+        <w:t>Asignar nivel a un jugador</w:t>
+      </w:r>
+    </w:p>
+    <w:p>
+      <w:pPr>
+        <w:jc w:val="both"/>
+        <w:rPr>
+          <w:rFonts w:ascii="Times New Roman" w:hAnsi="Times New Roman" w:cs="Times New Roman"/>
+        </w:rPr>
+      </w:pPr>
+      <w:r>
+        <w:rPr>
+          <w:rFonts w:ascii="Times New Roman" w:hAnsi="Times New Roman" w:cs="Times New Roman"/>
+        </w:rPr>
+        <w:t>Las ideas 8, 9 y 10 quedan descartadas por las siguientes razones.</w:t>
+      </w:r>
+    </w:p>
+    <w:p>
+      <w:pPr>
+        <w:jc w:val="both"/>
+        <w:rPr>
+          <w:rFonts w:ascii="Times New Roman" w:hAnsi="Times New Roman" w:cs="Times New Roman"/>
+        </w:rPr>
+      </w:pPr>
+      <w:r>
+        <w:rPr>
+          <w:rFonts w:ascii="Times New Roman" w:hAnsi="Times New Roman" w:cs="Times New Roman"/>
+        </w:rPr>
+        <w:t xml:space="preserve">-La idea 8 está basado en un juego donde es predecible cuando existen chances de ganar la partida o no, como en el ajedrez, pero </w:t>
+      </w:r>
+      <w:proofErr w:type="spellStart"/>
+      <w:r>
+        <w:rPr>
+          <w:rFonts w:ascii="Times New Roman" w:hAnsi="Times New Roman" w:cs="Times New Roman"/>
+        </w:rPr>
+        <w:t>Fortnite</w:t>
+      </w:r>
+      <w:proofErr w:type="spellEnd"/>
+      <w:r>
+        <w:rPr>
+          <w:rFonts w:ascii="Times New Roman" w:hAnsi="Times New Roman" w:cs="Times New Roman"/>
+        </w:rPr>
+        <w:t xml:space="preserve"> es un juego bastante dinámico que no da lugar a esas inferencias a la hora de jugar una partida, es decir, cualquier cosa puede pasar.</w:t>
+      </w:r>
+    </w:p>
+    <w:p>
+      <w:pPr>
+        <w:jc w:val="both"/>
+        <w:rPr>
+          <w:rFonts w:ascii="Times New Roman" w:hAnsi="Times New Roman" w:cs="Times New Roman"/>
+        </w:rPr>
+      </w:pPr>
+      <w:r>
+        <w:rPr>
+          <w:rFonts w:ascii="Times New Roman" w:hAnsi="Times New Roman" w:cs="Times New Roman"/>
+        </w:rPr>
+        <w:t xml:space="preserve">-La idea 9 </w:t>
+      </w:r>
+      <w:r>
+        <w:rPr>
+          <w:rFonts w:ascii="Times New Roman" w:hAnsi="Times New Roman" w:cs="Times New Roman"/>
+        </w:rPr>
+        <w:t>necesita de datos de partidas anteriores bastante específicos, con los cuales no contamos para esta implementación.</w:t>
+      </w:r>
+    </w:p>
+    <w:p>
+      <w:pPr>
+        <w:jc w:val="both"/>
+        <w:rPr>
+          <w:rFonts w:ascii="Times New Roman" w:hAnsi="Times New Roman" w:cs="Times New Roman"/>
+        </w:rPr>
+      </w:pPr>
+      <w:r>
+        <w:rPr>
+          <w:rFonts w:ascii="Times New Roman" w:hAnsi="Times New Roman" w:cs="Times New Roman"/>
+        </w:rPr>
+        <w:t xml:space="preserve">-La idea 10 requiere de una base de datos de mas de 5000 jugadores, actualizándose constantemente para conocer el ranking </w:t>
+      </w:r>
+      <w:proofErr w:type="gramStart"/>
+      <w:r>
+        <w:rPr>
+          <w:rFonts w:ascii="Times New Roman" w:hAnsi="Times New Roman" w:cs="Times New Roman"/>
+        </w:rPr>
+        <w:t>de acuerdo a</w:t>
+      </w:r>
+      <w:proofErr w:type="gramEnd"/>
+      <w:r>
+        <w:rPr>
+          <w:rFonts w:ascii="Times New Roman" w:hAnsi="Times New Roman" w:cs="Times New Roman"/>
+        </w:rPr>
+        <w:t xml:space="preserve"> ella, por lo tanto, está fuera de nuestro alcance de implementación. </w:t>
+      </w:r>
+    </w:p>
+    <w:p>
+      <w:pPr>
+        <w:jc w:val="both"/>
+        <w:rPr>
+          <w:rFonts w:ascii="Times New Roman" w:hAnsi="Times New Roman" w:cs="Times New Roman"/>
+        </w:rPr>
+      </w:pPr>
+      <w:r>
+        <w:rPr>
+          <w:rFonts w:ascii="Times New Roman" w:hAnsi="Times New Roman" w:cs="Times New Roman"/>
+        </w:rPr>
+        <w:t>Las ideas que quedan son:</w:t>
+      </w:r>
+    </w:p>
+    <w:p>
+      <w:pPr>
+        <w:pStyle w:val="Prrafodelista"/>
+        <w:numPr>
+          <w:ilvl w:val="0"/>
+          <w:numId w:val="22"/>
+        </w:numPr>
+        <w:jc w:val="both"/>
+        <w:rPr>
+          <w:rFonts w:ascii="Times New Roman" w:hAnsi="Times New Roman" w:cs="Times New Roman"/>
+          <w:i/>
+        </w:rPr>
+      </w:pPr>
+      <w:r>
+        <w:rPr>
+          <w:rFonts w:ascii="Times New Roman" w:hAnsi="Times New Roman" w:cs="Times New Roman"/>
+          <w:i/>
+        </w:rPr>
+        <w:t xml:space="preserve">Usar el nivel del jugador. </w:t>
+      </w:r>
+      <w:r>
+        <w:rPr>
+          <w:rFonts w:ascii="Times New Roman" w:hAnsi="Times New Roman" w:cs="Times New Roman"/>
+        </w:rPr>
+        <w:t>El valor que representa la habilidad de un jugador es igual su nivel, número asignado por el mismo juego.</w:t>
+      </w:r>
+    </w:p>
+    <w:p>
+      <w:pPr>
+        <w:pStyle w:val="Prrafodelista"/>
+        <w:numPr>
+          <w:ilvl w:val="0"/>
+          <w:numId w:val="22"/>
+        </w:numPr>
+        <w:jc w:val="both"/>
+        <w:rPr>
+          <w:rFonts w:ascii="Times New Roman" w:hAnsi="Times New Roman" w:cs="Times New Roman"/>
+          <w:i/>
+        </w:rPr>
+      </w:pPr>
+      <w:r>
+        <w:rPr>
+          <w:rFonts w:ascii="Times New Roman" w:hAnsi="Times New Roman" w:cs="Times New Roman"/>
+          <w:i/>
+        </w:rPr>
+        <w:t xml:space="preserve">Usar la cantidad de partidas jugadas. </w:t>
+      </w:r>
+      <w:r>
+        <w:rPr>
+          <w:rFonts w:ascii="Times New Roman" w:hAnsi="Times New Roman" w:cs="Times New Roman"/>
+        </w:rPr>
+        <w:t>El valor que representa la habilidad de un jugador es igual al número total de partidas que ha jugado.</w:t>
+      </w:r>
+    </w:p>
+    <w:p>
+      <w:pPr>
+        <w:pStyle w:val="Prrafodelista"/>
+        <w:numPr>
+          <w:ilvl w:val="0"/>
+          <w:numId w:val="22"/>
+        </w:numPr>
+        <w:jc w:val="both"/>
+        <w:rPr>
+          <w:rFonts w:ascii="Times New Roman" w:hAnsi="Times New Roman" w:cs="Times New Roman"/>
+          <w:i/>
+        </w:rPr>
+      </w:pPr>
+      <w:r>
+        <w:rPr>
+          <w:rFonts w:ascii="Times New Roman" w:hAnsi="Times New Roman" w:cs="Times New Roman"/>
+          <w:i/>
+        </w:rPr>
+        <w:t xml:space="preserve">Usar la cantidad total de partidas ganadas. </w:t>
+      </w:r>
+      <w:r>
+        <w:rPr>
+          <w:rFonts w:ascii="Times New Roman" w:hAnsi="Times New Roman" w:cs="Times New Roman"/>
+        </w:rPr>
+        <w:t>El valor que representa la habilidad de un jugador es igual al número total de partidas en las que ha quedado en el primer lugar.</w:t>
+      </w:r>
+    </w:p>
+    <w:p>
+      <w:pPr>
+        <w:pStyle w:val="Prrafodelista"/>
+        <w:numPr>
+          <w:ilvl w:val="0"/>
+          <w:numId w:val="22"/>
+        </w:numPr>
+        <w:jc w:val="both"/>
+        <w:rPr>
+          <w:rFonts w:ascii="Times New Roman" w:hAnsi="Times New Roman" w:cs="Times New Roman"/>
+          <w:i/>
+        </w:rPr>
+      </w:pPr>
+      <w:r>
+        <w:rPr>
+          <w:rFonts w:ascii="Times New Roman" w:hAnsi="Times New Roman" w:cs="Times New Roman"/>
+          <w:i/>
+        </w:rPr>
+        <w:t xml:space="preserve">Usar el porcentaje de partidas ganadas. </w:t>
+      </w:r>
+      <w:r>
+        <w:rPr>
+          <w:rFonts w:ascii="Times New Roman" w:hAnsi="Times New Roman" w:cs="Times New Roman"/>
+        </w:rPr>
+        <w:t>El valor que representa la habilidad de un jugador es igual al número total de partidas en las que ha quedado en el primer lugar dividido entre la cantidad de partidas jugadas.</w:t>
+      </w:r>
+    </w:p>
+    <w:p>
+      <w:pPr>
+        <w:pStyle w:val="Prrafodelista"/>
+        <w:numPr>
+          <w:ilvl w:val="0"/>
+          <w:numId w:val="22"/>
+        </w:numPr>
+        <w:jc w:val="both"/>
+        <w:rPr>
+          <w:rFonts w:ascii="Times New Roman" w:hAnsi="Times New Roman" w:cs="Times New Roman"/>
+          <w:i/>
+        </w:rPr>
+      </w:pPr>
+      <w:r>
+        <w:rPr>
+          <w:rFonts w:ascii="Times New Roman" w:hAnsi="Times New Roman" w:cs="Times New Roman"/>
+          <w:i/>
+        </w:rPr>
+        <w:t xml:space="preserve">Usar la posición promedio en la que queda un jugador. </w:t>
+      </w:r>
+      <w:r>
+        <w:rPr>
+          <w:rFonts w:ascii="Times New Roman" w:hAnsi="Times New Roman" w:cs="Times New Roman"/>
+        </w:rPr>
+        <w:t>El valor que representa la habilidad de un jugador es igual a la posición promedio en la que queda un jugador en todas sus partidas. Por ejemplo, para un jugador que haya jugado 3 partidas y quedado en las posiciones 25, 26 y 27, su valor será 26.</w:t>
+      </w:r>
+    </w:p>
+    <w:p>
+      <w:pPr>
+        <w:pStyle w:val="Prrafodelista"/>
+        <w:numPr>
+          <w:ilvl w:val="0"/>
+          <w:numId w:val="22"/>
+        </w:numPr>
+        <w:jc w:val="both"/>
+        <w:rPr>
+          <w:rFonts w:ascii="Times New Roman" w:hAnsi="Times New Roman" w:cs="Times New Roman"/>
+          <w:i/>
+        </w:rPr>
+      </w:pPr>
+      <w:r>
+        <w:rPr>
+          <w:rFonts w:ascii="Times New Roman" w:hAnsi="Times New Roman" w:cs="Times New Roman"/>
+          <w:i/>
+        </w:rPr>
+        <w:t xml:space="preserve">Usar la cantidad total de asesinatos. </w:t>
+      </w:r>
+      <w:r>
+        <w:rPr>
+          <w:rFonts w:ascii="Times New Roman" w:hAnsi="Times New Roman" w:cs="Times New Roman"/>
+        </w:rPr>
+        <w:t>El valor que representa la habilidad de un jugador es igual al número asesinatos que ha realizado.</w:t>
+      </w:r>
+    </w:p>
+    <w:p>
+      <w:pPr>
+        <w:pStyle w:val="Prrafodelista"/>
+        <w:numPr>
+          <w:ilvl w:val="0"/>
+          <w:numId w:val="22"/>
+        </w:numPr>
+        <w:jc w:val="both"/>
+        <w:rPr>
+          <w:rFonts w:ascii="Times New Roman" w:hAnsi="Times New Roman" w:cs="Times New Roman"/>
+          <w:i/>
+        </w:rPr>
+      </w:pPr>
+      <w:r>
+        <w:rPr>
+          <w:rFonts w:ascii="Times New Roman" w:hAnsi="Times New Roman" w:cs="Times New Roman"/>
+          <w:i/>
+        </w:rPr>
+        <w:lastRenderedPageBreak/>
+        <w:t xml:space="preserve">Usar el promedio de asesinatos por partida. </w:t>
+      </w:r>
+      <w:r>
+        <w:rPr>
+          <w:rFonts w:ascii="Times New Roman" w:hAnsi="Times New Roman" w:cs="Times New Roman"/>
+        </w:rPr>
+        <w:t>El valor que representa la habilidad de un jugador es igual al número asesinatos que ha realizado dividido entre la cantidad de partidas jugadas.</w:t>
+      </w:r>
+    </w:p>
+    <w:p>
+      <w:pPr>
+        <w:pStyle w:val="Prrafodelista"/>
+        <w:numPr>
+          <w:ilvl w:val="0"/>
+          <w:numId w:val="22"/>
+        </w:numPr>
+        <w:jc w:val="both"/>
+        <w:rPr>
+          <w:rFonts w:ascii="Times New Roman" w:hAnsi="Times New Roman" w:cs="Times New Roman"/>
+          <w:i/>
+        </w:rPr>
+      </w:pPr>
+      <w:r>
+        <w:rPr>
+          <w:rFonts w:ascii="Times New Roman" w:hAnsi="Times New Roman" w:cs="Times New Roman"/>
+          <w:i/>
+        </w:rPr>
+        <w:t xml:space="preserve">Ponderar la posición promedio con el porcentaje de partidas ganadas y el promedio de asesinatos. </w:t>
+      </w:r>
+      <w:r>
+        <w:rPr>
+          <w:rFonts w:ascii="Times New Roman" w:hAnsi="Times New Roman" w:cs="Times New Roman"/>
+        </w:rPr>
+        <w:t xml:space="preserve">El valor que representa la habilidad de un jugador será una ponderación de </w:t>
+      </w:r>
+      <w:r>
+        <w:rPr>
+          <w:rFonts w:ascii="Times New Roman" w:hAnsi="Times New Roman" w:cs="Times New Roman"/>
+        </w:rPr>
+        <w:t>la posición promedio con el porcentaje de partidas ganadas y el promedio de asesinatos</w:t>
+      </w:r>
+      <w:r>
+        <w:rPr>
+          <w:rFonts w:ascii="Times New Roman" w:hAnsi="Times New Roman" w:cs="Times New Roman"/>
+        </w:rPr>
+        <w:t xml:space="preserve"> teniendo en cuenta la dificultad de obtener cada una de ellas. Por ejemplo, podrían ser 30%, 50%, 20%, respectivamente.</w:t>
+      </w:r>
+    </w:p>
+    <w:p>
+      <w:pPr>
+        <w:jc w:val="both"/>
+        <w:rPr>
+          <w:rFonts w:ascii="Times New Roman" w:hAnsi="Times New Roman" w:cs="Times New Roman"/>
+          <w:i/>
+        </w:rPr>
+      </w:pPr>
+      <w:proofErr w:type="spellStart"/>
+      <w:r>
+        <w:rPr>
+          <w:rFonts w:ascii="Times New Roman" w:hAnsi="Times New Roman" w:cs="Times New Roman"/>
+          <w:i/>
+        </w:rPr>
+        <w:t>Matchmaking</w:t>
+      </w:r>
+      <w:proofErr w:type="spellEnd"/>
+    </w:p>
+    <w:p>
+      <w:pPr>
+        <w:jc w:val="both"/>
+        <w:rPr>
+          <w:rFonts w:ascii="Times New Roman" w:hAnsi="Times New Roman" w:cs="Times New Roman"/>
+          <w:i/>
+        </w:rPr>
+      </w:pPr>
+    </w:p>
+    <w:p>
+      <w:pPr>
+        <w:jc w:val="both"/>
+        <w:rPr>
+          <w:rFonts w:ascii="Times New Roman" w:hAnsi="Times New Roman" w:cs="Times New Roman"/>
+          <w:i/>
+        </w:rPr>
+      </w:pPr>
+      <w:r>
+        <w:rPr>
+          <w:rFonts w:ascii="Times New Roman" w:hAnsi="Times New Roman" w:cs="Times New Roman"/>
+          <w:i/>
+        </w:rPr>
         <w:t>Modo juego San Valentín</w:t>
       </w:r>
     </w:p>
@@ -10159,14 +10515,12 @@
         </w:rPr>
         <w:t xml:space="preserve"> </w:t>
       </w:r>
-      <w:proofErr w:type="gramStart"/>
-      <w:r>
-        <w:rPr>
-          <w:rFonts w:ascii="Times New Roman" w:hAnsi="Times New Roman" w:cs="Times New Roman"/>
-        </w:rPr>
-        <w:t>Además</w:t>
-      </w:r>
-      <w:proofErr w:type="gramEnd"/>
+      <w:r>
+        <w:rPr>
+          <w:rFonts w:ascii="Times New Roman" w:hAnsi="Times New Roman" w:cs="Times New Roman"/>
+        </w:rPr>
+        <w:t>Además,</w:t>
+      </w:r>
       <w:r>
         <w:rPr>
           <w:rFonts w:ascii="Times New Roman" w:hAnsi="Times New Roman" w:cs="Times New Roman"/>
@@ -10401,14 +10755,35 @@
         <w:jc w:val="both"/>
         <w:rPr>
           <w:rFonts w:ascii="Times New Roman" w:hAnsi="Times New Roman" w:cs="Times New Roman"/>
-        </w:rPr>
-      </w:pPr>
-      <w:r>
-        <w:rPr>
-          <w:rFonts w:ascii="Times New Roman" w:hAnsi="Times New Roman" w:cs="Times New Roman"/>
-        </w:rPr>
-        <w:lastRenderedPageBreak/>
+          <w:i/>
+        </w:rPr>
+      </w:pPr>
+      <w:r>
+        <w:rPr>
+          <w:rFonts w:ascii="Times New Roman" w:hAnsi="Times New Roman" w:cs="Times New Roman"/>
+          <w:i/>
+        </w:rPr>
+        <w:t>Asignar nivel a un jugador:</w:t>
+      </w:r>
+    </w:p>
+    <w:p>
+      <w:pPr>
+        <w:jc w:val="both"/>
+        <w:rPr>
+          <w:rFonts w:ascii="Times New Roman" w:hAnsi="Times New Roman" w:cs="Times New Roman"/>
+        </w:rPr>
+      </w:pPr>
+      <w:r>
+        <w:rPr>
+          <w:rFonts w:ascii="Times New Roman" w:hAnsi="Times New Roman" w:cs="Times New Roman"/>
+        </w:rPr>
         <w:t xml:space="preserve">Criterio A: </w:t>
+      </w:r>
+      <w:r>
+        <w:rPr>
+          <w:rFonts w:ascii="Times New Roman" w:hAnsi="Times New Roman" w:cs="Times New Roman"/>
+        </w:rPr>
+        <w:t>Datos requeridos: Volumen de datos requeridos para hacer el cálculo.</w:t>
       </w:r>
     </w:p>
     <w:p>
@@ -10433,8 +10808,269 @@
         <w:rPr>
           <w:rFonts w:ascii="Times New Roman" w:hAnsi="Times New Roman" w:cs="Times New Roman"/>
         </w:rPr>
-        <w:t>Valoración</w:t>
-      </w:r>
+        <w:t>Un solo atributo de tipo primitivo</w:t>
+      </w:r>
+    </w:p>
+    <w:p>
+      <w:pPr>
+        <w:pStyle w:val="Prrafodelista"/>
+        <w:numPr>
+          <w:ilvl w:val="0"/>
+          <w:numId w:val="6"/>
+        </w:numPr>
+        <w:jc w:val="both"/>
+        <w:rPr>
+          <w:rFonts w:ascii="Times New Roman" w:hAnsi="Times New Roman" w:cs="Times New Roman"/>
+        </w:rPr>
+      </w:pPr>
+      <w:r>
+        <w:rPr>
+          <w:rFonts w:ascii="Times New Roman" w:hAnsi="Times New Roman" w:cs="Times New Roman"/>
+        </w:rPr>
+        <w:t>[2] Una lista</w:t>
+      </w:r>
+    </w:p>
+    <w:p>
+      <w:pPr>
+        <w:pStyle w:val="Prrafodelista"/>
+        <w:numPr>
+          <w:ilvl w:val="0"/>
+          <w:numId w:val="6"/>
+        </w:numPr>
+        <w:jc w:val="both"/>
+        <w:rPr>
+          <w:rFonts w:ascii="Times New Roman" w:hAnsi="Times New Roman" w:cs="Times New Roman"/>
+        </w:rPr>
+      </w:pPr>
+      <w:r>
+        <w:rPr>
+          <w:rFonts w:ascii="Times New Roman" w:hAnsi="Times New Roman" w:cs="Times New Roman"/>
+        </w:rPr>
+        <w:t>[1] Más de un dato primitivo y una lista</w:t>
+      </w:r>
+    </w:p>
+    <w:p>
+      <w:pPr>
+        <w:jc w:val="both"/>
+        <w:rPr>
+          <w:rFonts w:ascii="Times New Roman" w:hAnsi="Times New Roman" w:cs="Times New Roman"/>
+        </w:rPr>
+      </w:pPr>
+      <w:r>
+        <w:rPr>
+          <w:rFonts w:ascii="Times New Roman" w:hAnsi="Times New Roman" w:cs="Times New Roman"/>
+        </w:rPr>
+        <w:t>Criterio B: Tiempo de cálculo: Tiempo que se demora calculando el nivel del jugador.</w:t>
+      </w:r>
+    </w:p>
+    <w:p>
+      <w:pPr>
+        <w:pStyle w:val="Prrafodelista"/>
+        <w:numPr>
+          <w:ilvl w:val="0"/>
+          <w:numId w:val="6"/>
+        </w:numPr>
+        <w:jc w:val="both"/>
+        <w:rPr>
+          <w:rFonts w:ascii="Times New Roman" w:hAnsi="Times New Roman" w:cs="Times New Roman"/>
+        </w:rPr>
+      </w:pPr>
+      <w:r>
+        <w:rPr>
+          <w:rFonts w:ascii="Times New Roman" w:hAnsi="Times New Roman" w:cs="Times New Roman"/>
+        </w:rPr>
+        <w:t xml:space="preserve">[3] </w:t>
+      </w:r>
+      <w:proofErr w:type="gramStart"/>
+      <w:r>
+        <w:rPr>
+          <w:rFonts w:ascii="Times New Roman" w:hAnsi="Times New Roman" w:cs="Times New Roman"/>
+        </w:rPr>
+        <w:t>O(</w:t>
+      </w:r>
+      <w:proofErr w:type="gramEnd"/>
+      <w:r>
+        <w:rPr>
+          <w:rFonts w:ascii="Times New Roman" w:hAnsi="Times New Roman" w:cs="Times New Roman"/>
+        </w:rPr>
+        <w:t>1)</w:t>
+      </w:r>
+    </w:p>
+    <w:p>
+      <w:pPr>
+        <w:pStyle w:val="Prrafodelista"/>
+        <w:numPr>
+          <w:ilvl w:val="0"/>
+          <w:numId w:val="6"/>
+        </w:numPr>
+        <w:jc w:val="both"/>
+        <w:rPr>
+          <w:rFonts w:ascii="Times New Roman" w:hAnsi="Times New Roman" w:cs="Times New Roman"/>
+        </w:rPr>
+      </w:pPr>
+      <w:r>
+        <w:rPr>
+          <w:rFonts w:ascii="Times New Roman" w:hAnsi="Times New Roman" w:cs="Times New Roman"/>
+        </w:rPr>
+        <w:t>[2] O(n)</w:t>
+      </w:r>
+    </w:p>
+    <w:p>
+      <w:pPr>
+        <w:jc w:val="both"/>
+        <w:rPr>
+          <w:rFonts w:ascii="Times New Roman" w:hAnsi="Times New Roman" w:cs="Times New Roman"/>
+        </w:rPr>
+      </w:pPr>
+      <w:r>
+        <w:rPr>
+          <w:rFonts w:ascii="Times New Roman" w:hAnsi="Times New Roman" w:cs="Times New Roman"/>
+        </w:rPr>
+        <w:t xml:space="preserve">Criterio C: </w:t>
+      </w:r>
+      <w:r>
+        <w:rPr>
+          <w:rFonts w:ascii="Times New Roman" w:hAnsi="Times New Roman" w:cs="Times New Roman"/>
+        </w:rPr>
+        <w:t xml:space="preserve">Veracidad de </w:t>
+      </w:r>
+      <w:proofErr w:type="spellStart"/>
+      <w:proofErr w:type="gramStart"/>
+      <w:r>
+        <w:rPr>
+          <w:rFonts w:ascii="Times New Roman" w:hAnsi="Times New Roman" w:cs="Times New Roman"/>
+        </w:rPr>
+        <w:t>skill</w:t>
+      </w:r>
+      <w:proofErr w:type="spellEnd"/>
+      <w:proofErr w:type="gramEnd"/>
+      <w:r>
+        <w:rPr>
+          <w:rFonts w:ascii="Times New Roman" w:hAnsi="Times New Roman" w:cs="Times New Roman"/>
+        </w:rPr>
+        <w:t xml:space="preserve">: El ítem a evaluar es lo suficientemente integral para ser considerado la </w:t>
+      </w:r>
+      <w:proofErr w:type="spellStart"/>
+      <w:r>
+        <w:rPr>
+          <w:rFonts w:ascii="Times New Roman" w:hAnsi="Times New Roman" w:cs="Times New Roman"/>
+        </w:rPr>
+        <w:t>skill</w:t>
+      </w:r>
+      <w:proofErr w:type="spellEnd"/>
+      <w:r>
+        <w:rPr>
+          <w:rFonts w:ascii="Times New Roman" w:hAnsi="Times New Roman" w:cs="Times New Roman"/>
+        </w:rPr>
+        <w:t xml:space="preserve"> del jugador.</w:t>
+      </w:r>
+    </w:p>
+    <w:p>
+      <w:pPr>
+        <w:pStyle w:val="Prrafodelista"/>
+        <w:numPr>
+          <w:ilvl w:val="0"/>
+          <w:numId w:val="6"/>
+        </w:numPr>
+        <w:jc w:val="both"/>
+        <w:rPr>
+          <w:rFonts w:ascii="Times New Roman" w:hAnsi="Times New Roman" w:cs="Times New Roman"/>
+        </w:rPr>
+      </w:pPr>
+      <w:r>
+        <w:rPr>
+          <w:rFonts w:ascii="Times New Roman" w:hAnsi="Times New Roman" w:cs="Times New Roman"/>
+        </w:rPr>
+        <w:t xml:space="preserve">[3] Es </w:t>
+      </w:r>
+      <w:proofErr w:type="spellStart"/>
+      <w:r>
+        <w:rPr>
+          <w:rFonts w:ascii="Times New Roman" w:hAnsi="Times New Roman" w:cs="Times New Roman"/>
+        </w:rPr>
+        <w:t>sufiente</w:t>
+      </w:r>
+      <w:proofErr w:type="spellEnd"/>
+    </w:p>
+    <w:p>
+      <w:pPr>
+        <w:pStyle w:val="Prrafodelista"/>
+        <w:numPr>
+          <w:ilvl w:val="0"/>
+          <w:numId w:val="6"/>
+        </w:numPr>
+        <w:jc w:val="both"/>
+        <w:rPr>
+          <w:rFonts w:ascii="Times New Roman" w:hAnsi="Times New Roman" w:cs="Times New Roman"/>
+        </w:rPr>
+      </w:pPr>
+      <w:r>
+        <w:rPr>
+          <w:rFonts w:ascii="Times New Roman" w:hAnsi="Times New Roman" w:cs="Times New Roman"/>
+        </w:rPr>
+        <w:t xml:space="preserve">[1] No es suficiente </w:t>
+      </w:r>
+    </w:p>
+    <w:p>
+      <w:pPr>
+        <w:jc w:val="both"/>
+        <w:rPr>
+          <w:rFonts w:ascii="Times New Roman" w:hAnsi="Times New Roman" w:cs="Times New Roman"/>
+        </w:rPr>
+      </w:pPr>
+      <w:r>
+        <w:rPr>
+          <w:rFonts w:ascii="Times New Roman" w:hAnsi="Times New Roman" w:cs="Times New Roman"/>
+        </w:rPr>
+        <w:lastRenderedPageBreak/>
+        <w:t xml:space="preserve">Criterio D: </w:t>
+      </w:r>
+      <w:r>
+        <w:rPr>
+          <w:rFonts w:ascii="Times New Roman" w:hAnsi="Times New Roman" w:cs="Times New Roman"/>
+        </w:rPr>
+        <w:t>Memoria requerida: Espacio que requieren los datos a usar para tomar la decisión.</w:t>
+      </w:r>
+    </w:p>
+    <w:p>
+      <w:pPr>
+        <w:pStyle w:val="Prrafodelista"/>
+        <w:numPr>
+          <w:ilvl w:val="0"/>
+          <w:numId w:val="6"/>
+        </w:numPr>
+        <w:jc w:val="both"/>
+        <w:rPr>
+          <w:rFonts w:ascii="Times New Roman" w:hAnsi="Times New Roman" w:cs="Times New Roman"/>
+        </w:rPr>
+      </w:pPr>
+      <w:r>
+        <w:rPr>
+          <w:rFonts w:ascii="Times New Roman" w:hAnsi="Times New Roman" w:cs="Times New Roman"/>
+        </w:rPr>
+        <w:t>[3] Son valores tomados del perfil del jugador</w:t>
+      </w:r>
+    </w:p>
+    <w:p>
+      <w:pPr>
+        <w:pStyle w:val="Prrafodelista"/>
+        <w:numPr>
+          <w:ilvl w:val="0"/>
+          <w:numId w:val="6"/>
+        </w:numPr>
+        <w:jc w:val="both"/>
+        <w:rPr>
+          <w:rFonts w:ascii="Times New Roman" w:hAnsi="Times New Roman" w:cs="Times New Roman"/>
+        </w:rPr>
+      </w:pPr>
+      <w:r>
+        <w:rPr>
+          <w:rFonts w:ascii="Times New Roman" w:hAnsi="Times New Roman" w:cs="Times New Roman"/>
+        </w:rPr>
+        <w:t>[1] Son historiales de las partidas</w:t>
+      </w:r>
+      <w:bookmarkStart w:id="0" w:name="_GoBack"/>
+      <w:bookmarkEnd w:id="0"/>
     </w:p>
     <w:tbl>
       <w:tblPr>
@@ -10814,24 +11450,18 @@
         <w:jc w:val="both"/>
         <w:rPr>
           <w:rFonts w:ascii="Times New Roman" w:hAnsi="Times New Roman" w:cs="Times New Roman"/>
-        </w:rPr>
-      </w:pPr>
-    </w:p>
-    <w:p>
-      <w:pPr>
-        <w:jc w:val="both"/>
-        <w:rPr>
-          <w:rFonts w:ascii="Times New Roman" w:hAnsi="Times New Roman" w:cs="Times New Roman"/>
           <w:i/>
         </w:rPr>
       </w:pPr>
+      <w:proofErr w:type="spellStart"/>
       <w:r>
         <w:rPr>
           <w:rFonts w:ascii="Times New Roman" w:hAnsi="Times New Roman" w:cs="Times New Roman"/>
           <w:i/>
         </w:rPr>
-        <w:t>Modo de juego plataforma</w:t>
-      </w:r>
+        <w:t>Matchmaking</w:t>
+      </w:r>
+      <w:proofErr w:type="spellEnd"/>
     </w:p>
     <w:p>
       <w:pPr>
@@ -11244,6 +11874,14 @@
         <w:jc w:val="both"/>
         <w:rPr>
           <w:rFonts w:ascii="Times New Roman" w:hAnsi="Times New Roman" w:cs="Times New Roman"/>
+        </w:rPr>
+      </w:pPr>
+    </w:p>
+    <w:p>
+      <w:pPr>
+        <w:jc w:val="both"/>
+        <w:rPr>
+          <w:rFonts w:ascii="Times New Roman" w:hAnsi="Times New Roman" w:cs="Times New Roman"/>
           <w:i/>
         </w:rPr>
       </w:pPr>
@@ -11252,7 +11890,7 @@
           <w:rFonts w:ascii="Times New Roman" w:hAnsi="Times New Roman" w:cs="Times New Roman"/>
           <w:i/>
         </w:rPr>
-        <w:t>Modo de juego San Valentín</w:t>
+        <w:t>Modo de juego plataforma</w:t>
       </w:r>
     </w:p>
     <w:p>
@@ -11267,18 +11905,6 @@
           <w:rFonts w:ascii="Times New Roman" w:hAnsi="Times New Roman" w:cs="Times New Roman"/>
         </w:rPr>
         <w:t xml:space="preserve">Criterio A: </w:t>
-      </w:r>
-      <w:r>
-        <w:rPr>
-          <w:rFonts w:ascii="Times New Roman" w:hAnsi="Times New Roman" w:cs="Times New Roman"/>
-        </w:rPr>
-        <w:t>Inmediatez para obtener el arma actual</w:t>
-      </w:r>
-      <w:r>
-        <w:rPr>
-          <w:rFonts w:ascii="Times New Roman" w:hAnsi="Times New Roman" w:cs="Times New Roman"/>
-        </w:rPr>
-        <w:t xml:space="preserve">: Mide qué tanto proceso se debe hacer para obtener el arma actual en la estructura de datos utilizada. </w:t>
       </w:r>
     </w:p>
     <w:p>
@@ -11297,13 +11923,422 @@
         <w:rPr>
           <w:rFonts w:ascii="Times New Roman" w:hAnsi="Times New Roman" w:cs="Times New Roman"/>
         </w:rPr>
-        <w:t xml:space="preserve">[3] </w:t>
-      </w:r>
-      <w:r>
-        <w:rPr>
-          <w:rFonts w:ascii="Times New Roman" w:hAnsi="Times New Roman" w:cs="Times New Roman"/>
-        </w:rPr>
-        <w:t>Directo: El arma se obtiene directamente con porque se encuentra en la cabeza o en el tope.</w:t>
+        <w:t>[3] Valoración</w:t>
+      </w:r>
+    </w:p>
+    <w:tbl>
+      <w:tblPr>
+        <w:tblStyle w:val="Tablaconcuadrcula"/>
+        <w:tblW w:w="0" w:type="auto"/>
+        <w:tblLook w:val="04A0" w:firstRow="1" w:lastRow="0" w:firstColumn="1" w:lastColumn="0" w:noHBand="0" w:noVBand="1"/>
+      </w:tblPr>
+      <w:tblGrid>
+        <w:gridCol w:w="1471"/>
+        <w:gridCol w:w="1471"/>
+        <w:gridCol w:w="1471"/>
+        <w:gridCol w:w="1471"/>
+        <w:gridCol w:w="1472"/>
+        <w:gridCol w:w="1472"/>
+      </w:tblGrid>
+      <w:tr>
+        <w:tc>
+          <w:tcPr>
+            <w:tcW w:w="1471" w:type="dxa"/>
+          </w:tcPr>
+          <w:p>
+            <w:pPr>
+              <w:jc w:val="both"/>
+              <w:rPr>
+                <w:rFonts w:ascii="Times New Roman" w:hAnsi="Times New Roman" w:cs="Times New Roman"/>
+              </w:rPr>
+            </w:pPr>
+          </w:p>
+        </w:tc>
+        <w:tc>
+          <w:tcPr>
+            <w:tcW w:w="1471" w:type="dxa"/>
+          </w:tcPr>
+          <w:p>
+            <w:pPr>
+              <w:jc w:val="both"/>
+              <w:rPr>
+                <w:rFonts w:ascii="Times New Roman" w:hAnsi="Times New Roman" w:cs="Times New Roman"/>
+              </w:rPr>
+            </w:pPr>
+            <w:r>
+              <w:rPr>
+                <w:rFonts w:ascii="Times New Roman" w:hAnsi="Times New Roman" w:cs="Times New Roman"/>
+              </w:rPr>
+              <w:t>Criterio A</w:t>
+            </w:r>
+          </w:p>
+        </w:tc>
+        <w:tc>
+          <w:tcPr>
+            <w:tcW w:w="1471" w:type="dxa"/>
+          </w:tcPr>
+          <w:p>
+            <w:pPr>
+              <w:jc w:val="both"/>
+              <w:rPr>
+                <w:rFonts w:ascii="Times New Roman" w:hAnsi="Times New Roman" w:cs="Times New Roman"/>
+              </w:rPr>
+            </w:pPr>
+            <w:r>
+              <w:rPr>
+                <w:rFonts w:ascii="Times New Roman" w:hAnsi="Times New Roman" w:cs="Times New Roman"/>
+              </w:rPr>
+              <w:t>Criterio B</w:t>
+            </w:r>
+          </w:p>
+        </w:tc>
+        <w:tc>
+          <w:tcPr>
+            <w:tcW w:w="1471" w:type="dxa"/>
+          </w:tcPr>
+          <w:p>
+            <w:pPr>
+              <w:jc w:val="both"/>
+              <w:rPr>
+                <w:rFonts w:ascii="Times New Roman" w:hAnsi="Times New Roman" w:cs="Times New Roman"/>
+              </w:rPr>
+            </w:pPr>
+            <w:r>
+              <w:rPr>
+                <w:rFonts w:ascii="Times New Roman" w:hAnsi="Times New Roman" w:cs="Times New Roman"/>
+              </w:rPr>
+              <w:t>Criterio C</w:t>
+            </w:r>
+          </w:p>
+        </w:tc>
+        <w:tc>
+          <w:tcPr>
+            <w:tcW w:w="1472" w:type="dxa"/>
+          </w:tcPr>
+          <w:p>
+            <w:pPr>
+              <w:jc w:val="both"/>
+              <w:rPr>
+                <w:rFonts w:ascii="Times New Roman" w:hAnsi="Times New Roman" w:cs="Times New Roman"/>
+              </w:rPr>
+            </w:pPr>
+            <w:r>
+              <w:rPr>
+                <w:rFonts w:ascii="Times New Roman" w:hAnsi="Times New Roman" w:cs="Times New Roman"/>
+              </w:rPr>
+              <w:t>Criterio D</w:t>
+            </w:r>
+          </w:p>
+        </w:tc>
+        <w:tc>
+          <w:tcPr>
+            <w:tcW w:w="1472" w:type="dxa"/>
+          </w:tcPr>
+          <w:p>
+            <w:pPr>
+              <w:jc w:val="both"/>
+              <w:rPr>
+                <w:rFonts w:ascii="Times New Roman" w:hAnsi="Times New Roman" w:cs="Times New Roman"/>
+              </w:rPr>
+            </w:pPr>
+            <w:r>
+              <w:rPr>
+                <w:rFonts w:ascii="Times New Roman" w:hAnsi="Times New Roman" w:cs="Times New Roman"/>
+              </w:rPr>
+              <w:t>Total</w:t>
+            </w:r>
+          </w:p>
+        </w:tc>
+      </w:tr>
+      <w:tr>
+        <w:tc>
+          <w:tcPr>
+            <w:tcW w:w="1471" w:type="dxa"/>
+          </w:tcPr>
+          <w:p>
+            <w:pPr>
+              <w:jc w:val="both"/>
+              <w:rPr>
+                <w:rFonts w:ascii="Times New Roman" w:hAnsi="Times New Roman" w:cs="Times New Roman"/>
+              </w:rPr>
+            </w:pPr>
+          </w:p>
+        </w:tc>
+        <w:tc>
+          <w:tcPr>
+            <w:tcW w:w="1471" w:type="dxa"/>
+          </w:tcPr>
+          <w:p>
+            <w:pPr>
+              <w:jc w:val="both"/>
+              <w:rPr>
+                <w:rFonts w:ascii="Times New Roman" w:hAnsi="Times New Roman" w:cs="Times New Roman"/>
+              </w:rPr>
+            </w:pPr>
+          </w:p>
+        </w:tc>
+        <w:tc>
+          <w:tcPr>
+            <w:tcW w:w="1471" w:type="dxa"/>
+          </w:tcPr>
+          <w:p>
+            <w:pPr>
+              <w:jc w:val="both"/>
+              <w:rPr>
+                <w:rFonts w:ascii="Times New Roman" w:hAnsi="Times New Roman" w:cs="Times New Roman"/>
+              </w:rPr>
+            </w:pPr>
+          </w:p>
+        </w:tc>
+        <w:tc>
+          <w:tcPr>
+            <w:tcW w:w="1471" w:type="dxa"/>
+          </w:tcPr>
+          <w:p>
+            <w:pPr>
+              <w:jc w:val="both"/>
+              <w:rPr>
+                <w:rFonts w:ascii="Times New Roman" w:hAnsi="Times New Roman" w:cs="Times New Roman"/>
+              </w:rPr>
+            </w:pPr>
+          </w:p>
+        </w:tc>
+        <w:tc>
+          <w:tcPr>
+            <w:tcW w:w="1472" w:type="dxa"/>
+          </w:tcPr>
+          <w:p>
+            <w:pPr>
+              <w:jc w:val="both"/>
+              <w:rPr>
+                <w:rFonts w:ascii="Times New Roman" w:hAnsi="Times New Roman" w:cs="Times New Roman"/>
+              </w:rPr>
+            </w:pPr>
+          </w:p>
+        </w:tc>
+        <w:tc>
+          <w:tcPr>
+            <w:tcW w:w="1472" w:type="dxa"/>
+          </w:tcPr>
+          <w:p>
+            <w:pPr>
+              <w:jc w:val="both"/>
+              <w:rPr>
+                <w:rFonts w:ascii="Times New Roman" w:hAnsi="Times New Roman" w:cs="Times New Roman"/>
+              </w:rPr>
+            </w:pPr>
+          </w:p>
+        </w:tc>
+      </w:tr>
+      <w:tr>
+        <w:tc>
+          <w:tcPr>
+            <w:tcW w:w="1471" w:type="dxa"/>
+          </w:tcPr>
+          <w:p>
+            <w:pPr>
+              <w:jc w:val="both"/>
+              <w:rPr>
+                <w:rFonts w:ascii="Times New Roman" w:hAnsi="Times New Roman" w:cs="Times New Roman"/>
+              </w:rPr>
+            </w:pPr>
+          </w:p>
+        </w:tc>
+        <w:tc>
+          <w:tcPr>
+            <w:tcW w:w="1471" w:type="dxa"/>
+          </w:tcPr>
+          <w:p>
+            <w:pPr>
+              <w:jc w:val="both"/>
+              <w:rPr>
+                <w:rFonts w:ascii="Times New Roman" w:hAnsi="Times New Roman" w:cs="Times New Roman"/>
+              </w:rPr>
+            </w:pPr>
+          </w:p>
+        </w:tc>
+        <w:tc>
+          <w:tcPr>
+            <w:tcW w:w="1471" w:type="dxa"/>
+          </w:tcPr>
+          <w:p>
+            <w:pPr>
+              <w:jc w:val="both"/>
+              <w:rPr>
+                <w:rFonts w:ascii="Times New Roman" w:hAnsi="Times New Roman" w:cs="Times New Roman"/>
+              </w:rPr>
+            </w:pPr>
+          </w:p>
+        </w:tc>
+        <w:tc>
+          <w:tcPr>
+            <w:tcW w:w="1471" w:type="dxa"/>
+          </w:tcPr>
+          <w:p>
+            <w:pPr>
+              <w:jc w:val="both"/>
+              <w:rPr>
+                <w:rFonts w:ascii="Times New Roman" w:hAnsi="Times New Roman" w:cs="Times New Roman"/>
+              </w:rPr>
+            </w:pPr>
+          </w:p>
+        </w:tc>
+        <w:tc>
+          <w:tcPr>
+            <w:tcW w:w="1472" w:type="dxa"/>
+          </w:tcPr>
+          <w:p>
+            <w:pPr>
+              <w:jc w:val="both"/>
+              <w:rPr>
+                <w:rFonts w:ascii="Times New Roman" w:hAnsi="Times New Roman" w:cs="Times New Roman"/>
+              </w:rPr>
+            </w:pPr>
+          </w:p>
+        </w:tc>
+        <w:tc>
+          <w:tcPr>
+            <w:tcW w:w="1472" w:type="dxa"/>
+          </w:tcPr>
+          <w:p>
+            <w:pPr>
+              <w:jc w:val="both"/>
+              <w:rPr>
+                <w:rFonts w:ascii="Times New Roman" w:hAnsi="Times New Roman" w:cs="Times New Roman"/>
+              </w:rPr>
+            </w:pPr>
+          </w:p>
+        </w:tc>
+      </w:tr>
+      <w:tr>
+        <w:tc>
+          <w:tcPr>
+            <w:tcW w:w="1471" w:type="dxa"/>
+          </w:tcPr>
+          <w:p>
+            <w:pPr>
+              <w:jc w:val="both"/>
+              <w:rPr>
+                <w:rFonts w:ascii="Times New Roman" w:hAnsi="Times New Roman" w:cs="Times New Roman"/>
+              </w:rPr>
+            </w:pPr>
+          </w:p>
+        </w:tc>
+        <w:tc>
+          <w:tcPr>
+            <w:tcW w:w="1471" w:type="dxa"/>
+          </w:tcPr>
+          <w:p>
+            <w:pPr>
+              <w:jc w:val="both"/>
+              <w:rPr>
+                <w:rFonts w:ascii="Times New Roman" w:hAnsi="Times New Roman" w:cs="Times New Roman"/>
+              </w:rPr>
+            </w:pPr>
+          </w:p>
+        </w:tc>
+        <w:tc>
+          <w:tcPr>
+            <w:tcW w:w="1471" w:type="dxa"/>
+          </w:tcPr>
+          <w:p>
+            <w:pPr>
+              <w:jc w:val="both"/>
+              <w:rPr>
+                <w:rFonts w:ascii="Times New Roman" w:hAnsi="Times New Roman" w:cs="Times New Roman"/>
+              </w:rPr>
+            </w:pPr>
+          </w:p>
+        </w:tc>
+        <w:tc>
+          <w:tcPr>
+            <w:tcW w:w="1471" w:type="dxa"/>
+          </w:tcPr>
+          <w:p>
+            <w:pPr>
+              <w:jc w:val="both"/>
+              <w:rPr>
+                <w:rFonts w:ascii="Times New Roman" w:hAnsi="Times New Roman" w:cs="Times New Roman"/>
+              </w:rPr>
+            </w:pPr>
+          </w:p>
+        </w:tc>
+        <w:tc>
+          <w:tcPr>
+            <w:tcW w:w="1472" w:type="dxa"/>
+          </w:tcPr>
+          <w:p>
+            <w:pPr>
+              <w:jc w:val="both"/>
+              <w:rPr>
+                <w:rFonts w:ascii="Times New Roman" w:hAnsi="Times New Roman" w:cs="Times New Roman"/>
+              </w:rPr>
+            </w:pPr>
+          </w:p>
+        </w:tc>
+        <w:tc>
+          <w:tcPr>
+            <w:tcW w:w="1472" w:type="dxa"/>
+          </w:tcPr>
+          <w:p>
+            <w:pPr>
+              <w:jc w:val="both"/>
+              <w:rPr>
+                <w:rFonts w:ascii="Times New Roman" w:hAnsi="Times New Roman" w:cs="Times New Roman"/>
+              </w:rPr>
+            </w:pPr>
+          </w:p>
+        </w:tc>
+      </w:tr>
+    </w:tbl>
+    <w:p>
+      <w:pPr>
+        <w:jc w:val="both"/>
+        <w:rPr>
+          <w:rFonts w:ascii="Times New Roman" w:hAnsi="Times New Roman" w:cs="Times New Roman"/>
+        </w:rPr>
+      </w:pPr>
+    </w:p>
+    <w:p>
+      <w:pPr>
+        <w:jc w:val="both"/>
+        <w:rPr>
+          <w:rFonts w:ascii="Times New Roman" w:hAnsi="Times New Roman" w:cs="Times New Roman"/>
+          <w:i/>
+        </w:rPr>
+      </w:pPr>
+      <w:r>
+        <w:rPr>
+          <w:rFonts w:ascii="Times New Roman" w:hAnsi="Times New Roman" w:cs="Times New Roman"/>
+          <w:i/>
+        </w:rPr>
+        <w:t>Modo de juego San Valentín</w:t>
+      </w:r>
+    </w:p>
+    <w:p>
+      <w:pPr>
+        <w:jc w:val="both"/>
+        <w:rPr>
+          <w:rFonts w:ascii="Times New Roman" w:hAnsi="Times New Roman" w:cs="Times New Roman"/>
+        </w:rPr>
+      </w:pPr>
+      <w:r>
+        <w:rPr>
+          <w:rFonts w:ascii="Times New Roman" w:hAnsi="Times New Roman" w:cs="Times New Roman"/>
+        </w:rPr>
+        <w:t xml:space="preserve">Criterio A: </w:t>
+      </w:r>
+      <w:r>
+        <w:rPr>
+          <w:rFonts w:ascii="Times New Roman" w:hAnsi="Times New Roman" w:cs="Times New Roman"/>
+        </w:rPr>
+        <w:t>Inmediatez para obtener el arma actual</w:t>
+      </w:r>
+      <w:r>
+        <w:rPr>
+          <w:rFonts w:ascii="Times New Roman" w:hAnsi="Times New Roman" w:cs="Times New Roman"/>
+        </w:rPr>
+        <w:t xml:space="preserve">: Mide qué tanto proceso se debe hacer para obtener el arma actual en la estructura de datos utilizada. </w:t>
       </w:r>
     </w:p>
     <w:p>
@@ -11322,7 +12357,13 @@
         <w:rPr>
           <w:rFonts w:ascii="Times New Roman" w:hAnsi="Times New Roman" w:cs="Times New Roman"/>
         </w:rPr>
-        <w:t>[2] Cálculo: La posición en la que se encuentra el arma debe ser calculada dependiendo del tamaño de la estructura utilizada</w:t>
+        <w:t xml:space="preserve">[3] </w:t>
+      </w:r>
+      <w:r>
+        <w:rPr>
+          <w:rFonts w:ascii="Times New Roman" w:hAnsi="Times New Roman" w:cs="Times New Roman"/>
+        </w:rPr>
+        <w:t>Directo: El arma se obtiene directamente con porque se encuentra en la cabeza o en el tope.</w:t>
       </w:r>
     </w:p>
     <w:p>
@@ -11341,21 +12382,7 @@
         <w:rPr>
           <w:rFonts w:ascii="Times New Roman" w:hAnsi="Times New Roman" w:cs="Times New Roman"/>
         </w:rPr>
-        <w:t>[1] Subproceso: El arma se obtiene directamente después de realizar un subproceso que ubica el arma en la posición deseada (la raíz).</w:t>
-      </w:r>
-    </w:p>
-    <w:p>
-      <w:pPr>
-        <w:jc w:val="both"/>
-        <w:rPr>
-          <w:rFonts w:ascii="Times New Roman" w:hAnsi="Times New Roman" w:cs="Times New Roman"/>
-        </w:rPr>
-      </w:pPr>
-      <w:r>
-        <w:rPr>
-          <w:rFonts w:ascii="Times New Roman" w:hAnsi="Times New Roman" w:cs="Times New Roman"/>
-        </w:rPr>
-        <w:t>Criterio B: Inmediatez de la eliminación del arma actual: Mide qué tanto proceso debe realizarse para eliminar un arma que se ha quedado sin municiones.</w:t>
+        <w:t>[2] Cálculo: La posición en la que se encuentra el arma debe ser calculada dependiendo del tamaño de la estructura utilizada</w:t>
       </w:r>
     </w:p>
     <w:p>
@@ -11374,7 +12401,21 @@
         <w:rPr>
           <w:rFonts w:ascii="Times New Roman" w:hAnsi="Times New Roman" w:cs="Times New Roman"/>
         </w:rPr>
-        <w:t>[3] Directo: Verifica directamente a una posición específica de la estructura (cabeza, tope, raíz) si ya se han agotado las municiones.</w:t>
+        <w:t>[1] Subproceso: El arma se obtiene directamente después de realizar un subproceso que ubica el arma en la posición deseada (la raíz).</w:t>
+      </w:r>
+    </w:p>
+    <w:p>
+      <w:pPr>
+        <w:jc w:val="both"/>
+        <w:rPr>
+          <w:rFonts w:ascii="Times New Roman" w:hAnsi="Times New Roman" w:cs="Times New Roman"/>
+        </w:rPr>
+      </w:pPr>
+      <w:r>
+        <w:rPr>
+          <w:rFonts w:ascii="Times New Roman" w:hAnsi="Times New Roman" w:cs="Times New Roman"/>
+        </w:rPr>
+        <w:t>Criterio B: Inmediatez de la eliminación del arma actual: Mide qué tanto proceso debe realizarse para eliminar un arma que se ha quedado sin municiones.</w:t>
       </w:r>
     </w:p>
     <w:p>
@@ -11393,27 +12434,7 @@
         <w:rPr>
           <w:rFonts w:ascii="Times New Roman" w:hAnsi="Times New Roman" w:cs="Times New Roman"/>
         </w:rPr>
-        <w:t xml:space="preserve">[1] Indirecto: Debe buscar la posición del arma actual y posteriormente verificar sus municiones. </w:t>
-      </w:r>
-    </w:p>
-    <w:p>
-      <w:pPr>
-        <w:jc w:val="both"/>
-        <w:rPr>
-          <w:rFonts w:ascii="Times New Roman" w:hAnsi="Times New Roman" w:cs="Times New Roman"/>
-        </w:rPr>
-      </w:pPr>
-      <w:r>
-        <w:rPr>
-          <w:rFonts w:ascii="Times New Roman" w:hAnsi="Times New Roman" w:cs="Times New Roman"/>
-        </w:rPr>
-        <w:t xml:space="preserve">Criterio C: Hacha: Indica el manejo que se le da al hacha en la estructura de datos utilizada. </w:t>
-      </w:r>
-      <w:r>
-        <w:rPr>
-          <w:rFonts w:ascii="Times New Roman" w:hAnsi="Times New Roman" w:cs="Times New Roman"/>
-        </w:rPr>
-        <w:t>El hacha debe ser la última arma por usar y no tiene municiones</w:t>
+        <w:t>[3] Directo: Verifica directamente a una posición específica de la estructura (cabeza, tope, raíz) si ya se han agotado las municiones.</w:t>
       </w:r>
     </w:p>
     <w:p>
@@ -11432,21 +12453,28 @@
         <w:rPr>
           <w:rFonts w:ascii="Times New Roman" w:hAnsi="Times New Roman" w:cs="Times New Roman"/>
         </w:rPr>
-        <w:t xml:space="preserve">[3] Final: El hacha de encuentra al final de la estructura (en una hoja, o en el </w:t>
-      </w:r>
-      <w:proofErr w:type="spellStart"/>
-      <w:r>
-        <w:rPr>
-          <w:rFonts w:ascii="Times New Roman" w:hAnsi="Times New Roman" w:cs="Times New Roman"/>
-        </w:rPr>
-        <w:t>bottom</w:t>
-      </w:r>
-      <w:proofErr w:type="spellEnd"/>
-      <w:r>
-        <w:rPr>
-          <w:rFonts w:ascii="Times New Roman" w:hAnsi="Times New Roman" w:cs="Times New Roman"/>
-        </w:rPr>
-        <w:t>)</w:t>
+        <w:lastRenderedPageBreak/>
+        <w:t xml:space="preserve">[1] Indirecto: Debe buscar la posición del arma actual y posteriormente verificar sus municiones. </w:t>
+      </w:r>
+    </w:p>
+    <w:p>
+      <w:pPr>
+        <w:jc w:val="both"/>
+        <w:rPr>
+          <w:rFonts w:ascii="Times New Roman" w:hAnsi="Times New Roman" w:cs="Times New Roman"/>
+        </w:rPr>
+      </w:pPr>
+      <w:r>
+        <w:rPr>
+          <w:rFonts w:ascii="Times New Roman" w:hAnsi="Times New Roman" w:cs="Times New Roman"/>
+        </w:rPr>
+        <w:t xml:space="preserve">Criterio C: Hacha: Indica el manejo que se le da al hacha en la estructura de datos utilizada. </w:t>
+      </w:r>
+      <w:r>
+        <w:rPr>
+          <w:rFonts w:ascii="Times New Roman" w:hAnsi="Times New Roman" w:cs="Times New Roman"/>
+        </w:rPr>
+        <w:t>El hacha debe ser la última arma por usar y no tiene municiones</w:t>
       </w:r>
     </w:p>
     <w:p>
@@ -11465,27 +12493,21 @@
         <w:rPr>
           <w:rFonts w:ascii="Times New Roman" w:hAnsi="Times New Roman" w:cs="Times New Roman"/>
         </w:rPr>
-        <w:t>[1] Inicio: El hacha se encuentra en la primera posición de la estructura.</w:t>
-      </w:r>
-    </w:p>
-    <w:p>
-      <w:pPr>
-        <w:jc w:val="both"/>
-        <w:rPr>
-          <w:rFonts w:ascii="Times New Roman" w:hAnsi="Times New Roman" w:cs="Times New Roman"/>
-        </w:rPr>
-      </w:pPr>
-      <w:r>
-        <w:rPr>
-          <w:rFonts w:ascii="Times New Roman" w:hAnsi="Times New Roman" w:cs="Times New Roman"/>
-        </w:rPr>
-        <w:t xml:space="preserve">Criterio D: </w:t>
-      </w:r>
-      <w:r>
-        <w:rPr>
-          <w:rFonts w:ascii="Times New Roman" w:hAnsi="Times New Roman" w:cs="Times New Roman"/>
-        </w:rPr>
-        <w:t>Implementación: Mide que tan pertinentes son las funcionalidades que trae la estructura de datos para el caso.</w:t>
+        <w:t xml:space="preserve">[3] Final: El hacha de encuentra al final de la estructura (en una hoja, o en el </w:t>
+      </w:r>
+      <w:proofErr w:type="spellStart"/>
+      <w:r>
+        <w:rPr>
+          <w:rFonts w:ascii="Times New Roman" w:hAnsi="Times New Roman" w:cs="Times New Roman"/>
+        </w:rPr>
+        <w:t>bottom</w:t>
+      </w:r>
+      <w:proofErr w:type="spellEnd"/>
+      <w:r>
+        <w:rPr>
+          <w:rFonts w:ascii="Times New Roman" w:hAnsi="Times New Roman" w:cs="Times New Roman"/>
+        </w:rPr>
+        <w:t>)</w:t>
       </w:r>
     </w:p>
     <w:p>
@@ -11504,7 +12526,45 @@
         <w:rPr>
           <w:rFonts w:ascii="Times New Roman" w:hAnsi="Times New Roman" w:cs="Times New Roman"/>
         </w:rPr>
-        <w:lastRenderedPageBreak/>
+        <w:t>[1] Inicio: El hacha se encuentra en la primera posición de la estructura.</w:t>
+      </w:r>
+    </w:p>
+    <w:p>
+      <w:pPr>
+        <w:jc w:val="both"/>
+        <w:rPr>
+          <w:rFonts w:ascii="Times New Roman" w:hAnsi="Times New Roman" w:cs="Times New Roman"/>
+        </w:rPr>
+      </w:pPr>
+      <w:r>
+        <w:rPr>
+          <w:rFonts w:ascii="Times New Roman" w:hAnsi="Times New Roman" w:cs="Times New Roman"/>
+        </w:rPr>
+        <w:t xml:space="preserve">Criterio D: </w:t>
+      </w:r>
+      <w:r>
+        <w:rPr>
+          <w:rFonts w:ascii="Times New Roman" w:hAnsi="Times New Roman" w:cs="Times New Roman"/>
+        </w:rPr>
+        <w:t>Implementación: Mide que tan pertinentes son las funcionalidades que trae la estructura de datos para el caso.</w:t>
+      </w:r>
+    </w:p>
+    <w:p>
+      <w:pPr>
+        <w:pStyle w:val="Prrafodelista"/>
+        <w:numPr>
+          <w:ilvl w:val="0"/>
+          <w:numId w:val="6"/>
+        </w:numPr>
+        <w:jc w:val="both"/>
+        <w:rPr>
+          <w:rFonts w:ascii="Times New Roman" w:hAnsi="Times New Roman" w:cs="Times New Roman"/>
+        </w:rPr>
+      </w:pPr>
+      <w:r>
+        <w:rPr>
+          <w:rFonts w:ascii="Times New Roman" w:hAnsi="Times New Roman" w:cs="Times New Roman"/>
+        </w:rPr>
         <w:t>[3] Exactas: Las funciones de la estructura cumplen exactamente con lo requerido (insertar al inicio y extraer del inicio cada que se terminen las municiones)</w:t>
       </w:r>
     </w:p>
@@ -14215,6 +15275,92 @@
     </w:lvl>
   </w:abstractNum>
   <w:abstractNum w:abstractNumId="13" w15:restartNumberingAfterBreak="0">
+    <w:nsid w:val="4C30155D"/>
+    <w:multiLevelType w:val="hybridMultilevel"/>
+    <w:tmpl w:val="5AB2E8A2"/>
+    <w:lvl w:ilvl="0" w:tplc="240A000F">
+      <w:start w:val="1"/>
+      <w:numFmt w:val="decimal"/>
+      <w:lvlText w:val="%1."/>
+      <w:lvlJc w:val="left"/>
+      <w:pPr>
+        <w:ind w:left="720" w:hanging="360"/>
+      </w:pPr>
+    </w:lvl>
+    <w:lvl w:ilvl="1" w:tplc="240A0019" w:tentative="1">
+      <w:start w:val="1"/>
+      <w:numFmt w:val="lowerLetter"/>
+      <w:lvlText w:val="%2."/>
+      <w:lvlJc w:val="left"/>
+      <w:pPr>
+        <w:ind w:left="1440" w:hanging="360"/>
+      </w:pPr>
+    </w:lvl>
+    <w:lvl w:ilvl="2" w:tplc="240A001B" w:tentative="1">
+      <w:start w:val="1"/>
+      <w:numFmt w:val="lowerRoman"/>
+      <w:lvlText w:val="%3."/>
+      <w:lvlJc w:val="right"/>
+      <w:pPr>
+        <w:ind w:left="2160" w:hanging="180"/>
+      </w:pPr>
+    </w:lvl>
+    <w:lvl w:ilvl="3" w:tplc="240A000F" w:tentative="1">
+      <w:start w:val="1"/>
+      <w:numFmt w:val="decimal"/>
+      <w:lvlText w:val="%4."/>
+      <w:lvlJc w:val="left"/>
+      <w:pPr>
+        <w:ind w:left="2880" w:hanging="360"/>
+      </w:pPr>
+    </w:lvl>
+    <w:lvl w:ilvl="4" w:tplc="240A0019" w:tentative="1">
+      <w:start w:val="1"/>
+      <w:numFmt w:val="lowerLetter"/>
+      <w:lvlText w:val="%5."/>
+      <w:lvlJc w:val="left"/>
+      <w:pPr>
+        <w:ind w:left="3600" w:hanging="360"/>
+      </w:pPr>
+    </w:lvl>
+    <w:lvl w:ilvl="5" w:tplc="240A001B" w:tentative="1">
+      <w:start w:val="1"/>
+      <w:numFmt w:val="lowerRoman"/>
+      <w:lvlText w:val="%6."/>
+      <w:lvlJc w:val="right"/>
+      <w:pPr>
+        <w:ind w:left="4320" w:hanging="180"/>
+      </w:pPr>
+    </w:lvl>
+    <w:lvl w:ilvl="6" w:tplc="240A000F" w:tentative="1">
+      <w:start w:val="1"/>
+      <w:numFmt w:val="decimal"/>
+      <w:lvlText w:val="%7."/>
+      <w:lvlJc w:val="left"/>
+      <w:pPr>
+        <w:ind w:left="5040" w:hanging="360"/>
+      </w:pPr>
+    </w:lvl>
+    <w:lvl w:ilvl="7" w:tplc="240A0019" w:tentative="1">
+      <w:start w:val="1"/>
+      <w:numFmt w:val="lowerLetter"/>
+      <w:lvlText w:val="%8."/>
+      <w:lvlJc w:val="left"/>
+      <w:pPr>
+        <w:ind w:left="5760" w:hanging="360"/>
+      </w:pPr>
+    </w:lvl>
+    <w:lvl w:ilvl="8" w:tplc="240A001B" w:tentative="1">
+      <w:start w:val="1"/>
+      <w:numFmt w:val="lowerRoman"/>
+      <w:lvlText w:val="%9."/>
+      <w:lvlJc w:val="right"/>
+      <w:pPr>
+        <w:ind w:left="6480" w:hanging="180"/>
+      </w:pPr>
+    </w:lvl>
+  </w:abstractNum>
+  <w:abstractNum w:abstractNumId="14" w15:restartNumberingAfterBreak="0">
     <w:nsid w:val="4FFA7A3C"/>
     <w:multiLevelType w:val="hybridMultilevel"/>
     <w:tmpl w:val="3294CD42"/>
@@ -14327,7 +15473,7 @@
       </w:rPr>
     </w:lvl>
   </w:abstractNum>
-  <w:abstractNum w:abstractNumId="14" w15:restartNumberingAfterBreak="0">
+  <w:abstractNum w:abstractNumId="15" w15:restartNumberingAfterBreak="0">
     <w:nsid w:val="5F8717FB"/>
     <w:multiLevelType w:val="hybridMultilevel"/>
     <w:tmpl w:val="59A47C58"/>
@@ -14416,7 +15562,7 @@
       </w:pPr>
     </w:lvl>
   </w:abstractNum>
-  <w:abstractNum w:abstractNumId="15" w15:restartNumberingAfterBreak="0">
+  <w:abstractNum w:abstractNumId="16" w15:restartNumberingAfterBreak="0">
     <w:nsid w:val="63D35D93"/>
     <w:multiLevelType w:val="hybridMultilevel"/>
     <w:tmpl w:val="4F26B992"/>
@@ -14529,7 +15675,7 @@
       </w:rPr>
     </w:lvl>
   </w:abstractNum>
-  <w:abstractNum w:abstractNumId="16" w15:restartNumberingAfterBreak="0">
+  <w:abstractNum w:abstractNumId="17" w15:restartNumberingAfterBreak="0">
     <w:nsid w:val="63D77DC1"/>
     <w:multiLevelType w:val="hybridMultilevel"/>
     <w:tmpl w:val="9F3EB6B8"/>
@@ -14618,7 +15764,7 @@
       </w:pPr>
     </w:lvl>
   </w:abstractNum>
-  <w:abstractNum w:abstractNumId="17" w15:restartNumberingAfterBreak="0">
+  <w:abstractNum w:abstractNumId="18" w15:restartNumberingAfterBreak="0">
     <w:nsid w:val="682476C3"/>
     <w:multiLevelType w:val="hybridMultilevel"/>
     <w:tmpl w:val="E41C82C4"/>
@@ -14731,7 +15877,7 @@
       </w:rPr>
     </w:lvl>
   </w:abstractNum>
-  <w:abstractNum w:abstractNumId="18" w15:restartNumberingAfterBreak="0">
+  <w:abstractNum w:abstractNumId="19" w15:restartNumberingAfterBreak="0">
     <w:nsid w:val="78AF346F"/>
     <w:multiLevelType w:val="hybridMultilevel"/>
     <w:tmpl w:val="A61AC23E"/>
@@ -14817,7 +15963,7 @@
       </w:pPr>
     </w:lvl>
   </w:abstractNum>
-  <w:abstractNum w:abstractNumId="19" w15:restartNumberingAfterBreak="0">
+  <w:abstractNum w:abstractNumId="20" w15:restartNumberingAfterBreak="0">
     <w:nsid w:val="7E611304"/>
     <w:multiLevelType w:val="hybridMultilevel"/>
     <w:tmpl w:val="A3022AF2"/>
@@ -14945,16 +16091,16 @@
     <w:abstractNumId w:val="11"/>
   </w:num>
   <w:num w:numId="6">
-    <w:abstractNumId w:val="19"/>
+    <w:abstractNumId w:val="20"/>
   </w:num>
   <w:num w:numId="7">
     <w:abstractNumId w:val="4"/>
   </w:num>
   <w:num w:numId="8">
-    <w:abstractNumId w:val="16"/>
+    <w:abstractNumId w:val="17"/>
   </w:num>
   <w:num w:numId="9">
-    <w:abstractNumId w:val="16"/>
+    <w:abstractNumId w:val="17"/>
     <w:lvlOverride w:ilvl="0">
       <w:startOverride w:val="1"/>
     </w:lvlOverride>
@@ -14993,13 +16139,13 @@
     <w:abstractNumId w:val="0"/>
   </w:num>
   <w:num w:numId="13">
-    <w:abstractNumId w:val="13"/>
+    <w:abstractNumId w:val="14"/>
   </w:num>
   <w:num w:numId="14">
-    <w:abstractNumId w:val="15"/>
+    <w:abstractNumId w:val="16"/>
   </w:num>
   <w:num w:numId="15">
-    <w:abstractNumId w:val="17"/>
+    <w:abstractNumId w:val="18"/>
   </w:num>
   <w:num w:numId="16">
     <w:abstractNumId w:val="5"/>
@@ -15008,7 +16154,7 @@
     <w:abstractNumId w:val="8"/>
   </w:num>
   <w:num w:numId="18">
-    <w:abstractNumId w:val="18"/>
+    <w:abstractNumId w:val="19"/>
   </w:num>
   <w:num w:numId="19">
     <w:abstractNumId w:val="10"/>
@@ -15017,7 +16163,10 @@
     <w:abstractNumId w:val="2"/>
   </w:num>
   <w:num w:numId="21">
-    <w:abstractNumId w:val="14"/>
+    <w:abstractNumId w:val="15"/>
+  </w:num>
+  <w:num w:numId="22">
+    <w:abstractNumId w:val="13"/>
   </w:num>
 </w:numbering>
 </file>
@@ -16004,7 +17153,7 @@
 </file>
 
 <file path=customXml/itemProps1.xml><?xml version="1.0" encoding="utf-8"?>
-<ds:datastoreItem xmlns:ds="http://schemas.openxmlformats.org/officeDocument/2006/customXml" ds:itemID="{43940190-C2F6-418F-BF4D-228D4F212791}">
+<ds:datastoreItem xmlns:ds="http://schemas.openxmlformats.org/officeDocument/2006/customXml" ds:itemID="{663CB8E1-F17F-43F2-BF67-A4435A8B544E}">
   <ds:schemaRefs>
     <ds:schemaRef ds:uri="http://schemas.openxmlformats.org/officeDocument/2006/bibliography"/>
   </ds:schemaRefs>

</xml_diff>

<commit_message>
Listo paso 4 para matchmaking
</commit_message>
<xml_diff>
--- a/Método de la ingeniería/INFORME DE INGENIERÍA - Javier.docx
+++ b/Método de la ingeniería/INFORME DE INGENIERÍA - Javier.docx
@@ -1648,23 +1648,7 @@
           <w:rFonts w:ascii="Times New Roman" w:hAnsi="Times New Roman" w:cs="Times New Roman"/>
           <w:i/>
         </w:rPr>
-        <w:t xml:space="preserve"> </w:t>
-      </w:r>
-      <w:proofErr w:type="spellStart"/>
-      <w:r>
-        <w:rPr>
-          <w:rFonts w:ascii="Times New Roman" w:hAnsi="Times New Roman" w:cs="Times New Roman"/>
-          <w:i/>
-        </w:rPr>
-        <w:t>Tracker</w:t>
-      </w:r>
-      <w:proofErr w:type="spellEnd"/>
-      <w:r>
-        <w:rPr>
-          <w:rFonts w:ascii="Times New Roman" w:hAnsi="Times New Roman" w:cs="Times New Roman"/>
-          <w:i/>
-        </w:rPr>
-        <w:t xml:space="preserve"> Network</w:t>
+        <w:t xml:space="preserve"> Tracker Network</w:t>
       </w:r>
     </w:p>
     <w:p>
@@ -1966,21 +1950,7 @@
         <w:rPr>
           <w:rFonts w:ascii="Times New Roman" w:hAnsi="Times New Roman" w:cs="Times New Roman"/>
         </w:rPr>
-        <w:t xml:space="preserve">Tiempo de espera promedio para una partida en modo </w:t>
-      </w:r>
-      <w:proofErr w:type="spellStart"/>
-      <w:r>
-        <w:rPr>
-          <w:rFonts w:ascii="Times New Roman" w:hAnsi="Times New Roman" w:cs="Times New Roman"/>
-        </w:rPr>
-        <w:t>Battle</w:t>
-      </w:r>
-      <w:proofErr w:type="spellEnd"/>
-      <w:r>
-        <w:rPr>
-          <w:rFonts w:ascii="Times New Roman" w:hAnsi="Times New Roman" w:cs="Times New Roman"/>
-        </w:rPr>
-        <w:t xml:space="preserve"> </w:t>
+        <w:t xml:space="preserve">Tiempo de espera promedio para una partida en modo Battle </w:t>
       </w:r>
       <w:proofErr w:type="spellStart"/>
       <w:r>
@@ -9516,12 +9486,6 @@
         </w:rPr>
         <w:t xml:space="preserve">Insertar a los jugadores en una cola ordenada. </w:t>
       </w:r>
-      <w:r>
-        <w:rPr>
-          <w:rFonts w:ascii="Times New Roman" w:hAnsi="Times New Roman" w:cs="Times New Roman"/>
-        </w:rPr>
-        <w:t>Los jugadores que entren en la cola se insertarán en una cola ordenada de acuerdo a su valor de emparejamiento, y los grupos de 100 se harán tomando los jugadores en los índices 1-100, luego los del 101-200, etc.</w:t>
-      </w:r>
     </w:p>
     <w:p>
       <w:pPr>
@@ -9541,39 +9505,14 @@
           <w:rFonts w:ascii="Times New Roman" w:hAnsi="Times New Roman" w:cs="Times New Roman"/>
           <w:i/>
         </w:rPr>
-        <w:t xml:space="preserve">Insertar a los jugadores en una cola </w:t>
+        <w:t>Crear grupos de clasificación más grandes</w:t>
       </w:r>
       <w:r>
         <w:rPr>
           <w:rFonts w:ascii="Times New Roman" w:hAnsi="Times New Roman" w:cs="Times New Roman"/>
           <w:i/>
         </w:rPr>
-        <w:t>de prioridad</w:t>
-      </w:r>
-      <w:r>
-        <w:rPr>
-          <w:rFonts w:ascii="Times New Roman" w:hAnsi="Times New Roman" w:cs="Times New Roman"/>
-          <w:i/>
-        </w:rPr>
-        <w:t xml:space="preserve">. </w:t>
-      </w:r>
-      <w:r>
-        <w:rPr>
-          <w:rFonts w:ascii="Times New Roman" w:hAnsi="Times New Roman" w:cs="Times New Roman"/>
-        </w:rPr>
-        <w:t xml:space="preserve">Los jugadores que entren a la cola se añaden a un arreglo. Luego se convierte el arreglo en una cola de prioridad. El jugador en el top de la cola siempre será el que tenga mayor valor de emparejamiento. Así, una partida se formará tomando el jugador en el top y removiéndolo de la cola, hasta que </w:t>
-      </w:r>
-      <w:r>
-        <w:rPr>
-          <w:rFonts w:ascii="Times New Roman" w:hAnsi="Times New Roman" w:cs="Times New Roman"/>
-        </w:rPr>
-        <w:t>haya</w:t>
-      </w:r>
-      <w:r>
-        <w:rPr>
-          <w:rFonts w:ascii="Times New Roman" w:hAnsi="Times New Roman" w:cs="Times New Roman"/>
-        </w:rPr>
-        <w:t xml:space="preserve"> 100 jugadores en la partida.</w:t>
+        <w:t>.</w:t>
       </w:r>
     </w:p>
     <w:p>
@@ -9594,13 +9533,29 @@
           <w:rFonts w:ascii="Times New Roman" w:hAnsi="Times New Roman" w:cs="Times New Roman"/>
           <w:i/>
         </w:rPr>
-        <w:t xml:space="preserve">Crear grupos de clasificación más grandes: </w:t>
-      </w:r>
-      <w:r>
-        <w:rPr>
-          <w:rFonts w:ascii="Times New Roman" w:hAnsi="Times New Roman" w:cs="Times New Roman"/>
-        </w:rPr>
-        <w:t>De manera similar a como se hace en League of Legends, se forman grupos donde se encuentren todos los jugadores con valor de emparejamiento en cierto rango. Luego, las partidas se formarán tomando en cuenta que sus jugadores pueden pertenecer a un único grupo grande.</w:t>
+        <w:t>Tener en cuenta la diferencia entre el jugador de mayor y de menor Ve</w:t>
+      </w:r>
+      <w:r>
+        <w:rPr>
+          <w:rFonts w:ascii="Times New Roman" w:hAnsi="Times New Roman" w:cs="Times New Roman"/>
+          <w:i/>
+        </w:rPr>
+        <w:t xml:space="preserve"> al formar una partida</w:t>
+      </w:r>
+      <w:bookmarkStart w:id="0" w:name="_GoBack"/>
+      <w:bookmarkEnd w:id="0"/>
+      <w:r>
+        <w:rPr>
+          <w:rFonts w:ascii="Times New Roman" w:hAnsi="Times New Roman" w:cs="Times New Roman"/>
+          <w:i/>
+        </w:rPr>
+        <w:t>.</w:t>
+      </w:r>
+      <w:r>
+        <w:rPr>
+          <w:rFonts w:ascii="Times New Roman" w:hAnsi="Times New Roman" w:cs="Times New Roman"/>
+        </w:rPr>
+        <w:t xml:space="preserve"> </w:t>
       </w:r>
     </w:p>
     <w:p>
@@ -9613,91 +9568,32 @@
         <w:jc w:val="both"/>
         <w:rPr>
           <w:rFonts w:ascii="Times New Roman" w:hAnsi="Times New Roman" w:cs="Times New Roman"/>
+        </w:rPr>
+      </w:pPr>
+      <w:r>
+        <w:rPr>
+          <w:rFonts w:ascii="Times New Roman" w:hAnsi="Times New Roman" w:cs="Times New Roman"/>
           <w:i/>
         </w:rPr>
-      </w:pPr>
+        <w:t>Llevar control del jugador con mayor desviación</w:t>
+      </w:r>
       <w:r>
         <w:rPr>
           <w:rFonts w:ascii="Times New Roman" w:hAnsi="Times New Roman" w:cs="Times New Roman"/>
           <w:i/>
         </w:rPr>
-        <w:t>Tener en cuenta la diferencia entre el jugador de mayor y de menor Ve.</w:t>
-      </w:r>
-      <w:r>
-        <w:rPr>
-          <w:rFonts w:ascii="Times New Roman" w:hAnsi="Times New Roman" w:cs="Times New Roman"/>
-        </w:rPr>
-        <w:t xml:space="preserve"> Al recorrer los jugadores que están esperando, si la diferencia de </w:t>
-      </w:r>
-      <w:proofErr w:type="spellStart"/>
-      <w:r>
-        <w:rPr>
-          <w:rFonts w:ascii="Times New Roman" w:hAnsi="Times New Roman" w:cs="Times New Roman"/>
-        </w:rPr>
-        <w:t>Ve</w:t>
-      </w:r>
-      <w:proofErr w:type="spellEnd"/>
-      <w:r>
-        <w:rPr>
-          <w:rFonts w:ascii="Times New Roman" w:hAnsi="Times New Roman" w:cs="Times New Roman"/>
-        </w:rPr>
-        <w:t xml:space="preserve"> del jugador actual con el mejor y peor jugador añadidos por el momento no es mayor a una constante, el jugador se añade a la partida.</w:t>
-      </w:r>
-    </w:p>
-    <w:p>
-      <w:pPr>
-        <w:pStyle w:val="Prrafodelista"/>
-        <w:numPr>
-          <w:ilvl w:val="0"/>
-          <w:numId w:val="21"/>
-        </w:numPr>
-        <w:jc w:val="both"/>
+        <w:t xml:space="preserve"> al formar una partida</w:t>
+      </w:r>
+      <w:r>
         <w:rPr>
           <w:rFonts w:ascii="Times New Roman" w:hAnsi="Times New Roman" w:cs="Times New Roman"/>
           <w:i/>
         </w:rPr>
-      </w:pPr>
-      <w:r>
-        <w:rPr>
-          <w:rFonts w:ascii="Times New Roman" w:hAnsi="Times New Roman" w:cs="Times New Roman"/>
-          <w:i/>
-        </w:rPr>
-        <w:t xml:space="preserve">Llevar control del jugador con mayor desviación. </w:t>
-      </w:r>
-      <w:r>
-        <w:rPr>
-          <w:rFonts w:ascii="Times New Roman" w:hAnsi="Times New Roman" w:cs="Times New Roman"/>
-        </w:rPr>
-        <w:t>Primero se toman los primeros 100 jugadores en entrar a la lista. Luego se haya la media de Ve para encontrar el que tiene mayor desviación. Luego se empiezan a recorrer los jugadores</w:t>
-      </w:r>
-      <w:r>
-        <w:rPr>
-          <w:rFonts w:ascii="Times New Roman" w:hAnsi="Times New Roman" w:cs="Times New Roman"/>
-        </w:rPr>
-        <w:t xml:space="preserve"> restantes</w:t>
-      </w:r>
-      <w:r>
-        <w:rPr>
-          <w:rFonts w:ascii="Times New Roman" w:hAnsi="Times New Roman" w:cs="Times New Roman"/>
-        </w:rPr>
-        <w:t>. Si la diferencia entre el jugador actual con la media de Ve de l</w:t>
-      </w:r>
-      <w:r>
-        <w:rPr>
-          <w:rFonts w:ascii="Times New Roman" w:hAnsi="Times New Roman" w:cs="Times New Roman"/>
-        </w:rPr>
-        <w:t>os 100 seleccionados</w:t>
-      </w:r>
-      <w:r>
-        <w:rPr>
-          <w:rFonts w:ascii="Times New Roman" w:hAnsi="Times New Roman" w:cs="Times New Roman"/>
-        </w:rPr>
-        <w:t xml:space="preserve"> es menor a la que tiene el jugador con mayor desviación de la partida, el jugador actual se añade a la partida y el jugador con mayor desviación se remueve.</w:t>
-      </w:r>
-    </w:p>
-    <w:p>
-      <w:pPr>
-        <w:ind w:left="360"/>
+        <w:t xml:space="preserve">. </w:t>
+      </w:r>
+    </w:p>
+    <w:p>
+      <w:pPr>
         <w:jc w:val="both"/>
         <w:rPr>
           <w:rFonts w:ascii="Times New Roman" w:hAnsi="Times New Roman" w:cs="Times New Roman"/>
@@ -9894,7 +9790,6 @@
           <w:rFonts w:ascii="Times New Roman" w:hAnsi="Times New Roman" w:cs="Times New Roman"/>
           <w:i/>
         </w:rPr>
-        <w:lastRenderedPageBreak/>
         <w:t>Soluciones para modo de juego San Valentín</w:t>
       </w:r>
     </w:p>
@@ -10145,21 +10040,54 @@
         <w:rPr>
           <w:rFonts w:ascii="Times New Roman" w:hAnsi="Times New Roman" w:cs="Times New Roman"/>
         </w:rPr>
-        <w:t xml:space="preserve">-La idea 8 está basado en un juego donde es predecible cuando existen chances de ganar la partida o no, como en el ajedrez, pero </w:t>
+        <w:lastRenderedPageBreak/>
+        <w:t>-La idea 8 está basado en un juego donde es predecible cuando existen chances de ganar la partida o no, como en el ajedrez, pero Fortnite es un juego bastante dinámico que no da lugar a esas inferencias a la hora de jugar una partida, es decir, cualquier cosa puede pasar.</w:t>
+      </w:r>
+    </w:p>
+    <w:p>
+      <w:pPr>
+        <w:jc w:val="both"/>
+        <w:rPr>
+          <w:rFonts w:ascii="Times New Roman" w:hAnsi="Times New Roman" w:cs="Times New Roman"/>
+        </w:rPr>
+      </w:pPr>
+      <w:r>
+        <w:rPr>
+          <w:rFonts w:ascii="Times New Roman" w:hAnsi="Times New Roman" w:cs="Times New Roman"/>
+        </w:rPr>
+        <w:t xml:space="preserve">-La idea 9 </w:t>
+      </w:r>
+      <w:r>
+        <w:rPr>
+          <w:rFonts w:ascii="Times New Roman" w:hAnsi="Times New Roman" w:cs="Times New Roman"/>
+        </w:rPr>
+        <w:t>necesita de datos de partidas anteriores bastante específicos, con los cuales no contamos para esta implementación.</w:t>
+      </w:r>
+      <w:r>
+        <w:rPr>
+          <w:rFonts w:ascii="Times New Roman" w:hAnsi="Times New Roman" w:cs="Times New Roman"/>
+        </w:rPr>
+        <w:t xml:space="preserve"> Además</w:t>
+      </w:r>
+      <w:r>
+        <w:rPr>
+          <w:rFonts w:ascii="Times New Roman" w:hAnsi="Times New Roman" w:cs="Times New Roman"/>
+        </w:rPr>
+        <w:t xml:space="preserve">, usa </w:t>
       </w:r>
       <w:proofErr w:type="spellStart"/>
       <w:r>
         <w:rPr>
           <w:rFonts w:ascii="Times New Roman" w:hAnsi="Times New Roman" w:cs="Times New Roman"/>
         </w:rPr>
-        <w:t>Fortnite</w:t>
+        <w:t>téncicas</w:t>
       </w:r>
       <w:proofErr w:type="spellEnd"/>
       <w:r>
         <w:rPr>
           <w:rFonts w:ascii="Times New Roman" w:hAnsi="Times New Roman" w:cs="Times New Roman"/>
         </w:rPr>
-        <w:t xml:space="preserve"> es un juego bastante dinámico que no da lugar a esas inferencias a la hora de jugar una partida, es decir, cualquier cosa puede pasar.</w:t>
+        <w:t xml:space="preserve"> estadísticas y de modelamiento de grafos para las que aún no tenemos el conocimiento</w:t>
       </w:r>
     </w:p>
     <w:p>
@@ -10173,41 +10101,19 @@
         <w:rPr>
           <w:rFonts w:ascii="Times New Roman" w:hAnsi="Times New Roman" w:cs="Times New Roman"/>
         </w:rPr>
-        <w:t xml:space="preserve">-La idea 9 </w:t>
-      </w:r>
-      <w:r>
-        <w:rPr>
-          <w:rFonts w:ascii="Times New Roman" w:hAnsi="Times New Roman" w:cs="Times New Roman"/>
-        </w:rPr>
-        <w:t>necesita de datos de partidas anteriores bastante específicos, con los cuales no contamos para esta implementación.</w:t>
-      </w:r>
-    </w:p>
-    <w:p>
-      <w:pPr>
-        <w:jc w:val="both"/>
-        <w:rPr>
-          <w:rFonts w:ascii="Times New Roman" w:hAnsi="Times New Roman" w:cs="Times New Roman"/>
-        </w:rPr>
-      </w:pPr>
-      <w:r>
-        <w:rPr>
-          <w:rFonts w:ascii="Times New Roman" w:hAnsi="Times New Roman" w:cs="Times New Roman"/>
-        </w:rPr>
-        <w:t xml:space="preserve">-La idea 10 requiere de una base de datos de mas de 5000 jugadores, actualizándose constantemente para conocer el ranking </w:t>
-      </w:r>
-      <w:proofErr w:type="gramStart"/>
-      <w:r>
-        <w:rPr>
-          <w:rFonts w:ascii="Times New Roman" w:hAnsi="Times New Roman" w:cs="Times New Roman"/>
-        </w:rPr>
-        <w:t>de acuerdo a</w:t>
-      </w:r>
-      <w:proofErr w:type="gramEnd"/>
-      <w:r>
-        <w:rPr>
-          <w:rFonts w:ascii="Times New Roman" w:hAnsi="Times New Roman" w:cs="Times New Roman"/>
-        </w:rPr>
-        <w:t xml:space="preserve"> ella, por lo tanto, está fuera de nuestro alcance de implementación. </w:t>
+        <w:t xml:space="preserve">-La idea 10 requiere de una base de datos </w:t>
+      </w:r>
+      <w:r>
+        <w:rPr>
+          <w:rFonts w:ascii="Times New Roman" w:hAnsi="Times New Roman" w:cs="Times New Roman"/>
+        </w:rPr>
+        <w:t>grande</w:t>
+      </w:r>
+      <w:r>
+        <w:rPr>
+          <w:rFonts w:ascii="Times New Roman" w:hAnsi="Times New Roman" w:cs="Times New Roman"/>
+        </w:rPr>
+        <w:t xml:space="preserve">, actualizándose constantemente para conocer el ranking de acuerdo a ella, por lo tanto, está fuera de nuestro alcance de implementación. </w:t>
       </w:r>
     </w:p>
     <w:p>
@@ -10248,7 +10154,19 @@
         <w:rPr>
           <w:rFonts w:ascii="Times New Roman" w:hAnsi="Times New Roman" w:cs="Times New Roman"/>
         </w:rPr>
-        <w:t>El valor que representa la habilidad de un jugador es igual su nivel, número asignado por el mismo juego.</w:t>
+        <w:t>El valor que representa la habilidad de un jugador es igual su nivel, número asignado por el mismo juego</w:t>
+      </w:r>
+      <w:r>
+        <w:rPr>
+          <w:rFonts w:ascii="Times New Roman" w:hAnsi="Times New Roman" w:cs="Times New Roman"/>
+        </w:rPr>
+        <w:t xml:space="preserve"> de acuerdo a qué tanto juega esa persona</w:t>
+      </w:r>
+      <w:r>
+        <w:rPr>
+          <w:rFonts w:ascii="Times New Roman" w:hAnsi="Times New Roman" w:cs="Times New Roman"/>
+        </w:rPr>
+        <w:t>.</w:t>
       </w:r>
     </w:p>
     <w:p>
@@ -10404,7 +10322,6 @@
           <w:rFonts w:ascii="Times New Roman" w:hAnsi="Times New Roman" w:cs="Times New Roman"/>
           <w:i/>
         </w:rPr>
-        <w:lastRenderedPageBreak/>
         <w:t xml:space="preserve">Usar el promedio de asesinatos por partida. </w:t>
       </w:r>
       <w:r>
@@ -10476,7 +10393,293 @@
         <w:jc w:val="both"/>
         <w:rPr>
           <w:rFonts w:ascii="Times New Roman" w:hAnsi="Times New Roman" w:cs="Times New Roman"/>
+        </w:rPr>
+      </w:pPr>
+      <w:r>
+        <w:rPr>
+          <w:rFonts w:ascii="Times New Roman" w:hAnsi="Times New Roman" w:cs="Times New Roman"/>
+        </w:rPr>
+        <w:t xml:space="preserve">La idea 1 queda descartada, pues la cantidad de partidas posibles puede ser demasiado grande. Por ejemplo, si </w:t>
+      </w:r>
+      <w:proofErr w:type="gramStart"/>
+      <w:r>
+        <w:rPr>
+          <w:rFonts w:ascii="Times New Roman" w:hAnsi="Times New Roman" w:cs="Times New Roman"/>
+        </w:rPr>
+        <w:t>hubieran</w:t>
+      </w:r>
+      <w:proofErr w:type="gramEnd"/>
+      <w:r>
+        <w:rPr>
+          <w:rFonts w:ascii="Times New Roman" w:hAnsi="Times New Roman" w:cs="Times New Roman"/>
+        </w:rPr>
+        <w:t xml:space="preserve"> solo 200 jugadores buscando partida, se podrían armar </w:t>
+      </w:r>
+      <m:oMath>
+        <m:d>
+          <m:dPr>
+            <m:ctrlPr>
+              <w:rPr>
+                <w:rFonts w:ascii="Cambria Math" w:hAnsi="Cambria Math" w:cs="Times New Roman"/>
+                <w:i/>
+              </w:rPr>
+            </m:ctrlPr>
+          </m:dPr>
+          <m:e>
+            <m:eqArr>
+              <m:eqArrPr>
+                <m:ctrlPr>
+                  <w:rPr>
+                    <w:rFonts w:ascii="Cambria Math" w:hAnsi="Cambria Math" w:cs="Times New Roman"/>
+                    <w:i/>
+                  </w:rPr>
+                </m:ctrlPr>
+              </m:eqArrPr>
+              <m:e>
+                <m:r>
+                  <w:rPr>
+                    <w:rFonts w:ascii="Cambria Math" w:hAnsi="Cambria Math" w:cs="Times New Roman"/>
+                  </w:rPr>
+                  <m:t>200</m:t>
+                </m:r>
+              </m:e>
+              <m:e>
+                <m:r>
+                  <w:rPr>
+                    <w:rFonts w:ascii="Cambria Math" w:hAnsi="Cambria Math" w:cs="Times New Roman"/>
+                  </w:rPr>
+                  <m:t>100</m:t>
+                </m:r>
+              </m:e>
+            </m:eqArr>
+          </m:e>
+        </m:d>
+        <m:r>
+          <w:rPr>
+            <w:rFonts w:ascii="Cambria Math" w:hAnsi="Cambria Math" w:cs="Times New Roman"/>
+          </w:rPr>
+          <m:t>≈</m:t>
+        </m:r>
+        <m:r>
+          <w:rPr>
+            <w:rFonts w:ascii="Cambria Math" w:hAnsi="Cambria Math" w:cs="Times New Roman"/>
+          </w:rPr>
+          <m:t>9×</m:t>
+        </m:r>
+        <m:sSup>
+          <m:sSupPr>
+            <m:ctrlPr>
+              <w:rPr>
+                <w:rFonts w:ascii="Cambria Math" w:hAnsi="Cambria Math" w:cs="Times New Roman"/>
+                <w:i/>
+              </w:rPr>
+            </m:ctrlPr>
+          </m:sSupPr>
+          <m:e>
+            <m:r>
+              <w:rPr>
+                <w:rFonts w:ascii="Cambria Math" w:hAnsi="Cambria Math" w:cs="Times New Roman"/>
+              </w:rPr>
+              <m:t>10</m:t>
+            </m:r>
+          </m:e>
+          <m:sup>
+            <m:r>
+              <w:rPr>
+                <w:rFonts w:ascii="Cambria Math" w:hAnsi="Cambria Math" w:cs="Times New Roman"/>
+              </w:rPr>
+              <m:t>58</m:t>
+            </m:r>
+          </m:sup>
+        </m:sSup>
+      </m:oMath>
+      <w:r>
+        <w:rPr>
+          <w:rFonts w:ascii="Times New Roman" w:eastAsiaTheme="minorEastAsia" w:hAnsi="Times New Roman" w:cs="Times New Roman"/>
+        </w:rPr>
+        <w:t xml:space="preserve"> grupos.</w:t>
+      </w:r>
+      <w:r>
+        <w:rPr>
+          <w:rFonts w:ascii="Times New Roman" w:eastAsiaTheme="minorEastAsia" w:hAnsi="Times New Roman" w:cs="Times New Roman"/>
+        </w:rPr>
+        <w:t xml:space="preserve"> </w:t>
+      </w:r>
+      <w:r>
+        <w:rPr>
+          <w:rFonts w:ascii="Times New Roman" w:eastAsiaTheme="minorEastAsia" w:hAnsi="Times New Roman" w:cs="Times New Roman"/>
+        </w:rPr>
+        <w:t>Por lo tanto, quedan las siguientes ideas:</w:t>
+      </w:r>
+      <w:r>
+        <w:rPr>
+          <w:rFonts w:ascii="Times New Roman" w:eastAsiaTheme="minorEastAsia" w:hAnsi="Times New Roman" w:cs="Times New Roman"/>
+        </w:rPr>
+        <w:t xml:space="preserve"> </w:t>
+      </w:r>
+    </w:p>
+    <w:p>
+      <w:pPr>
+        <w:pStyle w:val="Prrafodelista"/>
+        <w:numPr>
+          <w:ilvl w:val="0"/>
+          <w:numId w:val="23"/>
+        </w:numPr>
+        <w:jc w:val="both"/>
+        <w:rPr>
+          <w:rFonts w:ascii="Times New Roman" w:hAnsi="Times New Roman" w:cs="Times New Roman"/>
           <w:i/>
+        </w:rPr>
+      </w:pPr>
+      <w:r>
+        <w:rPr>
+          <w:rFonts w:ascii="Times New Roman" w:hAnsi="Times New Roman" w:cs="Times New Roman"/>
+          <w:i/>
+        </w:rPr>
+        <w:t xml:space="preserve">Insertar a los jugadores en una cola ordenada. </w:t>
+      </w:r>
+      <w:r>
+        <w:rPr>
+          <w:rFonts w:ascii="Times New Roman" w:hAnsi="Times New Roman" w:cs="Times New Roman"/>
+        </w:rPr>
+        <w:t>Los jugadores que entren en la cola se insertarán en una cola ordenada de acuerdo a su valor de emparejamiento, y los grupos de 100 se harán tomando los jugadores en los índices 1-100, luego los del 101-200, etc.</w:t>
+      </w:r>
+    </w:p>
+    <w:p>
+      <w:pPr>
+        <w:pStyle w:val="Prrafodelista"/>
+        <w:numPr>
+          <w:ilvl w:val="0"/>
+          <w:numId w:val="23"/>
+        </w:numPr>
+        <w:jc w:val="both"/>
+        <w:rPr>
+          <w:rFonts w:ascii="Times New Roman" w:hAnsi="Times New Roman" w:cs="Times New Roman"/>
+          <w:i/>
+        </w:rPr>
+      </w:pPr>
+      <w:r>
+        <w:rPr>
+          <w:rFonts w:ascii="Times New Roman" w:hAnsi="Times New Roman" w:cs="Times New Roman"/>
+          <w:i/>
+        </w:rPr>
+        <w:t xml:space="preserve">Crear grupos de clasificación más grandes: </w:t>
+      </w:r>
+      <w:r>
+        <w:rPr>
+          <w:rFonts w:ascii="Times New Roman" w:hAnsi="Times New Roman" w:cs="Times New Roman"/>
+        </w:rPr>
+        <w:t xml:space="preserve">De manera similar a como se hace en League of Legends, se forman grupos donde se encuentren todos los jugadores con valor de </w:t>
+      </w:r>
+      <w:r>
+        <w:rPr>
+          <w:rFonts w:ascii="Times New Roman" w:hAnsi="Times New Roman" w:cs="Times New Roman"/>
+        </w:rPr>
+        <w:lastRenderedPageBreak/>
+        <w:t>emparejamiento en cierto rango. Luego, las partidas se formarán tomando en cuenta que sus jugadores pueden pertenecer a un único grupo grande.</w:t>
+      </w:r>
+    </w:p>
+    <w:p>
+      <w:pPr>
+        <w:pStyle w:val="Prrafodelista"/>
+        <w:numPr>
+          <w:ilvl w:val="0"/>
+          <w:numId w:val="23"/>
+        </w:numPr>
+        <w:jc w:val="both"/>
+        <w:rPr>
+          <w:rFonts w:ascii="Times New Roman" w:hAnsi="Times New Roman" w:cs="Times New Roman"/>
+          <w:i/>
+        </w:rPr>
+      </w:pPr>
+      <w:r>
+        <w:rPr>
+          <w:rFonts w:ascii="Times New Roman" w:hAnsi="Times New Roman" w:cs="Times New Roman"/>
+          <w:i/>
+        </w:rPr>
+        <w:t>Tener en cuenta la diferencia entre el jugador de mayor y de menor Ve.</w:t>
+      </w:r>
+      <w:r>
+        <w:rPr>
+          <w:rFonts w:ascii="Times New Roman" w:hAnsi="Times New Roman" w:cs="Times New Roman"/>
+        </w:rPr>
+        <w:t xml:space="preserve"> Al recorrer los jugadores que están esperando, si la diferencia de </w:t>
+      </w:r>
+      <w:proofErr w:type="spellStart"/>
+      <w:r>
+        <w:rPr>
+          <w:rFonts w:ascii="Times New Roman" w:hAnsi="Times New Roman" w:cs="Times New Roman"/>
+        </w:rPr>
+        <w:t>Ve</w:t>
+      </w:r>
+      <w:proofErr w:type="spellEnd"/>
+      <w:r>
+        <w:rPr>
+          <w:rFonts w:ascii="Times New Roman" w:hAnsi="Times New Roman" w:cs="Times New Roman"/>
+        </w:rPr>
+        <w:t xml:space="preserve"> del jugador actual con el mejor y peor jugador añadidos por el momento no es mayor a una constante, el jugador se añade a la partida.</w:t>
+      </w:r>
+    </w:p>
+    <w:p>
+      <w:pPr>
+        <w:pStyle w:val="Prrafodelista"/>
+        <w:numPr>
+          <w:ilvl w:val="0"/>
+          <w:numId w:val="23"/>
+        </w:numPr>
+        <w:jc w:val="both"/>
+        <w:rPr>
+          <w:rFonts w:ascii="Times New Roman" w:hAnsi="Times New Roman" w:cs="Times New Roman"/>
+          <w:i/>
+        </w:rPr>
+      </w:pPr>
+      <w:r>
+        <w:rPr>
+          <w:rFonts w:ascii="Times New Roman" w:hAnsi="Times New Roman" w:cs="Times New Roman"/>
+          <w:i/>
+        </w:rPr>
+        <w:t xml:space="preserve">Llevar control del jugador con mayor desviación. </w:t>
+      </w:r>
+      <w:r>
+        <w:rPr>
+          <w:rFonts w:ascii="Times New Roman" w:hAnsi="Times New Roman" w:cs="Times New Roman"/>
+        </w:rPr>
+        <w:t xml:space="preserve">Primero se toman los primeros 100 jugadores en entrar a la lista. Luego se haya la media de </w:t>
+      </w:r>
+      <w:proofErr w:type="spellStart"/>
+      <w:r>
+        <w:rPr>
+          <w:rFonts w:ascii="Times New Roman" w:hAnsi="Times New Roman" w:cs="Times New Roman"/>
+        </w:rPr>
+        <w:t>Ve</w:t>
+      </w:r>
+      <w:proofErr w:type="spellEnd"/>
+      <w:r>
+        <w:rPr>
+          <w:rFonts w:ascii="Times New Roman" w:hAnsi="Times New Roman" w:cs="Times New Roman"/>
+        </w:rPr>
+        <w:t xml:space="preserve"> para encontrar el que tiene mayor desviación. Luego se empiezan a recorrer los jugadores restantes. Si la diferencia entre el jugador actual con la media de </w:t>
+      </w:r>
+      <w:proofErr w:type="spellStart"/>
+      <w:r>
+        <w:rPr>
+          <w:rFonts w:ascii="Times New Roman" w:hAnsi="Times New Roman" w:cs="Times New Roman"/>
+        </w:rPr>
+        <w:t>Ve</w:t>
+      </w:r>
+      <w:proofErr w:type="spellEnd"/>
+      <w:r>
+        <w:rPr>
+          <w:rFonts w:ascii="Times New Roman" w:hAnsi="Times New Roman" w:cs="Times New Roman"/>
+        </w:rPr>
+        <w:t xml:space="preserve"> de los 100 seleccionados es menor a la que tiene el jugador con mayor desviación de la partida, el jugador actual se añade a la partida y el jugador con mayor desviación se remueve.</w:t>
+      </w:r>
+    </w:p>
+    <w:p>
+      <w:pPr>
+        <w:jc w:val="both"/>
+        <w:rPr>
+          <w:rFonts w:ascii="Times New Roman" w:hAnsi="Times New Roman" w:cs="Times New Roman"/>
         </w:rPr>
       </w:pPr>
     </w:p>
@@ -10935,7 +11138,6 @@
         <w:t xml:space="preserve">Veracidad de </w:t>
       </w:r>
       <w:proofErr w:type="spellStart"/>
-      <w:proofErr w:type="gramStart"/>
       <w:r>
         <w:rPr>
           <w:rFonts w:ascii="Times New Roman" w:hAnsi="Times New Roman" w:cs="Times New Roman"/>
@@ -10943,7 +11145,6 @@
         <w:t>skill</w:t>
       </w:r>
       <w:proofErr w:type="spellEnd"/>
-      <w:proofErr w:type="gramEnd"/>
       <w:r>
         <w:rPr>
           <w:rFonts w:ascii="Times New Roman" w:hAnsi="Times New Roman" w:cs="Times New Roman"/>
@@ -10981,6 +11182,7 @@
         <w:rPr>
           <w:rFonts w:ascii="Times New Roman" w:hAnsi="Times New Roman" w:cs="Times New Roman"/>
         </w:rPr>
+        <w:lastRenderedPageBreak/>
         <w:t xml:space="preserve">[3] Es </w:t>
       </w:r>
       <w:proofErr w:type="spellStart"/>
@@ -11022,7 +11224,6 @@
         <w:rPr>
           <w:rFonts w:ascii="Times New Roman" w:hAnsi="Times New Roman" w:cs="Times New Roman"/>
         </w:rPr>
-        <w:lastRenderedPageBreak/>
         <w:t xml:space="preserve">Criterio D: </w:t>
       </w:r>
       <w:r>
@@ -11069,8 +11270,6 @@
         </w:rPr>
         <w:t>[1] Son historiales de las partidas</w:t>
       </w:r>
-      <w:bookmarkStart w:id="0" w:name="_GoBack"/>
-      <w:bookmarkEnd w:id="0"/>
     </w:p>
     <w:tbl>
       <w:tblPr>
@@ -12434,6 +12633,7 @@
         <w:rPr>
           <w:rFonts w:ascii="Times New Roman" w:hAnsi="Times New Roman" w:cs="Times New Roman"/>
         </w:rPr>
+        <w:lastRenderedPageBreak/>
         <w:t>[3] Directo: Verifica directamente a una posición específica de la estructura (cabeza, tope, raíz) si ya se han agotado las municiones.</w:t>
       </w:r>
     </w:p>
@@ -12453,7 +12653,6 @@
         <w:rPr>
           <w:rFonts w:ascii="Times New Roman" w:hAnsi="Times New Roman" w:cs="Times New Roman"/>
         </w:rPr>
-        <w:lastRenderedPageBreak/>
         <w:t xml:space="preserve">[1] Indirecto: Debe buscar la posición del arma actual y posteriormente verificar sus municiones. </w:t>
       </w:r>
     </w:p>
@@ -15489,7 +15688,7 @@
         <w:rFonts w:hint="default"/>
       </w:rPr>
     </w:lvl>
-    <w:lvl w:ilvl="1" w:tplc="240A0019" w:tentative="1">
+    <w:lvl w:ilvl="1" w:tplc="240A0019">
       <w:start w:val="1"/>
       <w:numFmt w:val="lowerLetter"/>
       <w:lvlText w:val="%2."/>
@@ -15878,6 +16077,95 @@
     </w:lvl>
   </w:abstractNum>
   <w:abstractNum w:abstractNumId="19" w15:restartNumberingAfterBreak="0">
+    <w:nsid w:val="73402DA2"/>
+    <w:multiLevelType w:val="hybridMultilevel"/>
+    <w:tmpl w:val="59A47C58"/>
+    <w:lvl w:ilvl="0" w:tplc="240A000F">
+      <w:start w:val="1"/>
+      <w:numFmt w:val="decimal"/>
+      <w:lvlText w:val="%1."/>
+      <w:lvlJc w:val="left"/>
+      <w:pPr>
+        <w:ind w:left="720" w:hanging="360"/>
+      </w:pPr>
+      <w:rPr>
+        <w:rFonts w:hint="default"/>
+      </w:rPr>
+    </w:lvl>
+    <w:lvl w:ilvl="1" w:tplc="240A0019" w:tentative="1">
+      <w:start w:val="1"/>
+      <w:numFmt w:val="lowerLetter"/>
+      <w:lvlText w:val="%2."/>
+      <w:lvlJc w:val="left"/>
+      <w:pPr>
+        <w:ind w:left="1440" w:hanging="360"/>
+      </w:pPr>
+    </w:lvl>
+    <w:lvl w:ilvl="2" w:tplc="240A001B" w:tentative="1">
+      <w:start w:val="1"/>
+      <w:numFmt w:val="lowerRoman"/>
+      <w:lvlText w:val="%3."/>
+      <w:lvlJc w:val="right"/>
+      <w:pPr>
+        <w:ind w:left="2160" w:hanging="180"/>
+      </w:pPr>
+    </w:lvl>
+    <w:lvl w:ilvl="3" w:tplc="240A000F" w:tentative="1">
+      <w:start w:val="1"/>
+      <w:numFmt w:val="decimal"/>
+      <w:lvlText w:val="%4."/>
+      <w:lvlJc w:val="left"/>
+      <w:pPr>
+        <w:ind w:left="2880" w:hanging="360"/>
+      </w:pPr>
+    </w:lvl>
+    <w:lvl w:ilvl="4" w:tplc="240A0019" w:tentative="1">
+      <w:start w:val="1"/>
+      <w:numFmt w:val="lowerLetter"/>
+      <w:lvlText w:val="%5."/>
+      <w:lvlJc w:val="left"/>
+      <w:pPr>
+        <w:ind w:left="3600" w:hanging="360"/>
+      </w:pPr>
+    </w:lvl>
+    <w:lvl w:ilvl="5" w:tplc="240A001B" w:tentative="1">
+      <w:start w:val="1"/>
+      <w:numFmt w:val="lowerRoman"/>
+      <w:lvlText w:val="%6."/>
+      <w:lvlJc w:val="right"/>
+      <w:pPr>
+        <w:ind w:left="4320" w:hanging="180"/>
+      </w:pPr>
+    </w:lvl>
+    <w:lvl w:ilvl="6" w:tplc="240A000F" w:tentative="1">
+      <w:start w:val="1"/>
+      <w:numFmt w:val="decimal"/>
+      <w:lvlText w:val="%7."/>
+      <w:lvlJc w:val="left"/>
+      <w:pPr>
+        <w:ind w:left="5040" w:hanging="360"/>
+      </w:pPr>
+    </w:lvl>
+    <w:lvl w:ilvl="7" w:tplc="240A0019" w:tentative="1">
+      <w:start w:val="1"/>
+      <w:numFmt w:val="lowerLetter"/>
+      <w:lvlText w:val="%8."/>
+      <w:lvlJc w:val="left"/>
+      <w:pPr>
+        <w:ind w:left="5760" w:hanging="360"/>
+      </w:pPr>
+    </w:lvl>
+    <w:lvl w:ilvl="8" w:tplc="240A001B" w:tentative="1">
+      <w:start w:val="1"/>
+      <w:numFmt w:val="lowerRoman"/>
+      <w:lvlText w:val="%9."/>
+      <w:lvlJc w:val="right"/>
+      <w:pPr>
+        <w:ind w:left="6480" w:hanging="180"/>
+      </w:pPr>
+    </w:lvl>
+  </w:abstractNum>
+  <w:abstractNum w:abstractNumId="20" w15:restartNumberingAfterBreak="0">
     <w:nsid w:val="78AF346F"/>
     <w:multiLevelType w:val="hybridMultilevel"/>
     <w:tmpl w:val="A61AC23E"/>
@@ -15963,7 +16251,7 @@
       </w:pPr>
     </w:lvl>
   </w:abstractNum>
-  <w:abstractNum w:abstractNumId="20" w15:restartNumberingAfterBreak="0">
+  <w:abstractNum w:abstractNumId="21" w15:restartNumberingAfterBreak="0">
     <w:nsid w:val="7E611304"/>
     <w:multiLevelType w:val="hybridMultilevel"/>
     <w:tmpl w:val="A3022AF2"/>
@@ -16091,7 +16379,7 @@
     <w:abstractNumId w:val="11"/>
   </w:num>
   <w:num w:numId="6">
-    <w:abstractNumId w:val="20"/>
+    <w:abstractNumId w:val="21"/>
   </w:num>
   <w:num w:numId="7">
     <w:abstractNumId w:val="4"/>
@@ -16154,7 +16442,7 @@
     <w:abstractNumId w:val="8"/>
   </w:num>
   <w:num w:numId="18">
-    <w:abstractNumId w:val="19"/>
+    <w:abstractNumId w:val="20"/>
   </w:num>
   <w:num w:numId="19">
     <w:abstractNumId w:val="10"/>
@@ -16167,6 +16455,9 @@
   </w:num>
   <w:num w:numId="22">
     <w:abstractNumId w:val="13"/>
+  </w:num>
+  <w:num w:numId="23">
+    <w:abstractNumId w:val="19"/>
   </w:num>
 </w:numbering>
 </file>
@@ -17153,7 +17444,7 @@
 </file>
 
 <file path=customXml/itemProps1.xml><?xml version="1.0" encoding="utf-8"?>
-<ds:datastoreItem xmlns:ds="http://schemas.openxmlformats.org/officeDocument/2006/customXml" ds:itemID="{663CB8E1-F17F-43F2-BF67-A4435A8B544E}">
+<ds:datastoreItem xmlns:ds="http://schemas.openxmlformats.org/officeDocument/2006/customXml" ds:itemID="{45EDFAAD-0594-4615-B5B6-3CEEBCA2FAFE}">
   <ds:schemaRefs>
     <ds:schemaRef ds:uri="http://schemas.openxmlformats.org/officeDocument/2006/bibliography"/>
   </ds:schemaRefs>

</xml_diff>

<commit_message>
Listos criterios para evaluar jugador
</commit_message>
<xml_diff>
--- a/Método de la ingeniería/INFORME DE INGENIERÍA - Javier.docx
+++ b/Método de la ingeniería/INFORME DE INGENIERÍA - Javier.docx
@@ -9253,122 +9253,6 @@
         <w:rPr>
           <w:rFonts w:ascii="Times New Roman" w:hAnsi="Times New Roman" w:cs="Times New Roman"/>
         </w:rPr>
-        <w:t>A</w:t>
-      </w:r>
-      <w:r>
-        <w:rPr>
-          <w:rFonts w:ascii="Times New Roman" w:hAnsi="Times New Roman" w:cs="Times New Roman"/>
-        </w:rPr>
-        <w:t xml:space="preserve">demás, hay que tener en cuenta que otro criterio muy importante a la hora de ver la habilidad de un jugador es la latencia que tenga en ese momento, que si es muy alta puede ser incluso más </w:t>
-      </w:r>
-      <w:r>
-        <w:rPr>
-          <w:rFonts w:ascii="Times New Roman" w:hAnsi="Times New Roman" w:cs="Times New Roman"/>
-        </w:rPr>
-        <w:lastRenderedPageBreak/>
-        <w:t>determinante</w:t>
-      </w:r>
-      <w:r>
-        <w:rPr>
-          <w:rFonts w:ascii="Times New Roman" w:hAnsi="Times New Roman" w:cs="Times New Roman"/>
-        </w:rPr>
-        <w:t xml:space="preserve"> para el desempeño del jugador en una partida que su habilidad. Por lo tanto, para hallar el valor de emparejamiento para un jugador, se debe ponderar el valor de habilidad con su latencia. </w:t>
-      </w:r>
-      <w:r>
-        <w:rPr>
-          <w:rFonts w:ascii="Times New Roman" w:hAnsi="Times New Roman" w:cs="Times New Roman"/>
-        </w:rPr>
-        <w:t>Además</w:t>
-      </w:r>
-      <w:r>
-        <w:rPr>
-          <w:rFonts w:ascii="Times New Roman" w:hAnsi="Times New Roman" w:cs="Times New Roman"/>
-        </w:rPr>
-        <w:t xml:space="preserve">, hay que tener en cuenta que </w:t>
-      </w:r>
-      <w:r>
-        <w:rPr>
-          <w:rFonts w:ascii="Times New Roman" w:hAnsi="Times New Roman" w:cs="Times New Roman"/>
-        </w:rPr>
-        <w:t xml:space="preserve">una latencia menor a 100 no será determinante, por lo que toda latencia menor a 100 se puede asumir como 100; y que una latencia mayor a 1000 sería completamente injugable, por lo que se le impedirá el acceso a la cola de emparejamiento a cualquier jugador con latencia mayor a 1000. </w:t>
-      </w:r>
-      <w:r>
-        <w:rPr>
-          <w:rFonts w:ascii="Times New Roman" w:hAnsi="Times New Roman" w:cs="Times New Roman"/>
-        </w:rPr>
-        <w:t xml:space="preserve">Así, sean </w:t>
-      </w:r>
-      <m:oMath>
-        <m:r>
-          <w:rPr>
-            <w:rFonts w:ascii="Cambria Math" w:hAnsi="Cambria Math" w:cs="Times New Roman"/>
-          </w:rPr>
-          <m:t>Ve, Vh y l</m:t>
-        </m:r>
-      </m:oMath>
-      <w:r>
-        <w:rPr>
-          <w:rFonts w:ascii="Times New Roman" w:eastAsiaTheme="minorEastAsia" w:hAnsi="Times New Roman" w:cs="Times New Roman"/>
-        </w:rPr>
-        <w:t xml:space="preserve"> el valor de emparejamiento, </w:t>
-      </w:r>
-      <w:r>
-        <w:rPr>
-          <w:rFonts w:ascii="Times New Roman" w:hAnsi="Times New Roman" w:cs="Times New Roman"/>
-        </w:rPr>
-        <w:t xml:space="preserve">el valor de habilidad y la latencia, respectivamente, definiremos </w:t>
-      </w:r>
-      <m:oMath>
-        <m:r>
-          <w:rPr>
-            <w:rFonts w:ascii="Cambria Math" w:hAnsi="Cambria Math" w:cs="Times New Roman"/>
-          </w:rPr>
-          <m:t>Ve=Vh*0.5+</m:t>
-        </m:r>
-        <m:d>
-          <m:dPr>
-            <m:ctrlPr>
-              <w:rPr>
-                <w:rFonts w:ascii="Cambria Math" w:hAnsi="Cambria Math" w:cs="Times New Roman"/>
-                <w:i/>
-              </w:rPr>
-            </m:ctrlPr>
-          </m:dPr>
-          <m:e>
-            <m:r>
-              <w:rPr>
-                <w:rFonts w:ascii="Cambria Math" w:hAnsi="Cambria Math" w:cs="Times New Roman"/>
-              </w:rPr>
-              <m:t>1000-l</m:t>
-            </m:r>
-          </m:e>
-        </m:d>
-        <m:r>
-          <w:rPr>
-            <w:rFonts w:ascii="Cambria Math" w:hAnsi="Cambria Math" w:cs="Times New Roman"/>
-          </w:rPr>
-          <m:t>*0.5</m:t>
-        </m:r>
-      </m:oMath>
-      <w:r>
-        <w:rPr>
-          <w:rFonts w:ascii="Times New Roman" w:eastAsiaTheme="minorEastAsia" w:hAnsi="Times New Roman" w:cs="Times New Roman"/>
-        </w:rPr>
-        <w:t>.</w:t>
-      </w:r>
-    </w:p>
-    <w:p>
-      <w:pPr>
-        <w:ind w:left="360"/>
-        <w:jc w:val="both"/>
-        <w:rPr>
-          <w:rFonts w:ascii="Times New Roman" w:hAnsi="Times New Roman" w:cs="Times New Roman"/>
-        </w:rPr>
-      </w:pPr>
-      <w:r>
-        <w:rPr>
-          <w:rFonts w:ascii="Times New Roman" w:hAnsi="Times New Roman" w:cs="Times New Roman"/>
-        </w:rPr>
         <w:t xml:space="preserve">Por su parte, para el segundo </w:t>
       </w:r>
       <w:r>
@@ -9408,6 +9292,7 @@
           <w:rFonts w:ascii="Times New Roman" w:hAnsi="Times New Roman" w:cs="Times New Roman"/>
           <w:i/>
         </w:rPr>
+        <w:lastRenderedPageBreak/>
         <w:t>Formar todas las partidas de 100 jugadores posibles.</w:t>
       </w:r>
       <w:r>
@@ -9542,8 +9427,6 @@
         </w:rPr>
         <w:t xml:space="preserve"> al formar una partida</w:t>
       </w:r>
-      <w:bookmarkStart w:id="0" w:name="_GoBack"/>
-      <w:bookmarkEnd w:id="0"/>
       <w:r>
         <w:rPr>
           <w:rFonts w:ascii="Times New Roman" w:hAnsi="Times New Roman" w:cs="Times New Roman"/>
@@ -10040,67 +9923,67 @@
         <w:rPr>
           <w:rFonts w:ascii="Times New Roman" w:hAnsi="Times New Roman" w:cs="Times New Roman"/>
         </w:rPr>
+        <w:t>-La idea 8 está basado en un juego donde es predecible cuando existen chances de ganar la partida o no, como en el ajedrez, pero Fortnite es un juego bastante dinámico que no da lugar a esas inferencias a la hora de jugar una partida, es decir, cualquier cosa puede pasar.</w:t>
+      </w:r>
+    </w:p>
+    <w:p>
+      <w:pPr>
+        <w:jc w:val="both"/>
+        <w:rPr>
+          <w:rFonts w:ascii="Times New Roman" w:hAnsi="Times New Roman" w:cs="Times New Roman"/>
+        </w:rPr>
+      </w:pPr>
+      <w:r>
+        <w:rPr>
+          <w:rFonts w:ascii="Times New Roman" w:hAnsi="Times New Roman" w:cs="Times New Roman"/>
+        </w:rPr>
+        <w:t xml:space="preserve">-La idea 9 </w:t>
+      </w:r>
+      <w:r>
+        <w:rPr>
+          <w:rFonts w:ascii="Times New Roman" w:hAnsi="Times New Roman" w:cs="Times New Roman"/>
+        </w:rPr>
+        <w:t>necesita de datos de partidas anteriores bastante específicos, con los cuales no contamos para esta implementación.</w:t>
+      </w:r>
+      <w:r>
+        <w:rPr>
+          <w:rFonts w:ascii="Times New Roman" w:hAnsi="Times New Roman" w:cs="Times New Roman"/>
+        </w:rPr>
+        <w:t xml:space="preserve"> Además</w:t>
+      </w:r>
+      <w:r>
+        <w:rPr>
+          <w:rFonts w:ascii="Times New Roman" w:hAnsi="Times New Roman" w:cs="Times New Roman"/>
+        </w:rPr>
+        <w:t xml:space="preserve">, usa </w:t>
+      </w:r>
+      <w:proofErr w:type="spellStart"/>
+      <w:r>
+        <w:rPr>
+          <w:rFonts w:ascii="Times New Roman" w:hAnsi="Times New Roman" w:cs="Times New Roman"/>
+        </w:rPr>
+        <w:t>téncicas</w:t>
+      </w:r>
+      <w:proofErr w:type="spellEnd"/>
+      <w:r>
+        <w:rPr>
+          <w:rFonts w:ascii="Times New Roman" w:hAnsi="Times New Roman" w:cs="Times New Roman"/>
+        </w:rPr>
+        <w:t xml:space="preserve"> estadísticas y de modelamiento de grafos para las que aún no tenemos el conocimiento</w:t>
+      </w:r>
+    </w:p>
+    <w:p>
+      <w:pPr>
+        <w:jc w:val="both"/>
+        <w:rPr>
+          <w:rFonts w:ascii="Times New Roman" w:hAnsi="Times New Roman" w:cs="Times New Roman"/>
+        </w:rPr>
+      </w:pPr>
+      <w:r>
+        <w:rPr>
+          <w:rFonts w:ascii="Times New Roman" w:hAnsi="Times New Roman" w:cs="Times New Roman"/>
+        </w:rPr>
         <w:lastRenderedPageBreak/>
-        <w:t>-La idea 8 está basado en un juego donde es predecible cuando existen chances de ganar la partida o no, como en el ajedrez, pero Fortnite es un juego bastante dinámico que no da lugar a esas inferencias a la hora de jugar una partida, es decir, cualquier cosa puede pasar.</w:t>
-      </w:r>
-    </w:p>
-    <w:p>
-      <w:pPr>
-        <w:jc w:val="both"/>
-        <w:rPr>
-          <w:rFonts w:ascii="Times New Roman" w:hAnsi="Times New Roman" w:cs="Times New Roman"/>
-        </w:rPr>
-      </w:pPr>
-      <w:r>
-        <w:rPr>
-          <w:rFonts w:ascii="Times New Roman" w:hAnsi="Times New Roman" w:cs="Times New Roman"/>
-        </w:rPr>
-        <w:t xml:space="preserve">-La idea 9 </w:t>
-      </w:r>
-      <w:r>
-        <w:rPr>
-          <w:rFonts w:ascii="Times New Roman" w:hAnsi="Times New Roman" w:cs="Times New Roman"/>
-        </w:rPr>
-        <w:t>necesita de datos de partidas anteriores bastante específicos, con los cuales no contamos para esta implementación.</w:t>
-      </w:r>
-      <w:r>
-        <w:rPr>
-          <w:rFonts w:ascii="Times New Roman" w:hAnsi="Times New Roman" w:cs="Times New Roman"/>
-        </w:rPr>
-        <w:t xml:space="preserve"> Además</w:t>
-      </w:r>
-      <w:r>
-        <w:rPr>
-          <w:rFonts w:ascii="Times New Roman" w:hAnsi="Times New Roman" w:cs="Times New Roman"/>
-        </w:rPr>
-        <w:t xml:space="preserve">, usa </w:t>
-      </w:r>
-      <w:proofErr w:type="spellStart"/>
-      <w:r>
-        <w:rPr>
-          <w:rFonts w:ascii="Times New Roman" w:hAnsi="Times New Roman" w:cs="Times New Roman"/>
-        </w:rPr>
-        <w:t>téncicas</w:t>
-      </w:r>
-      <w:proofErr w:type="spellEnd"/>
-      <w:r>
-        <w:rPr>
-          <w:rFonts w:ascii="Times New Roman" w:hAnsi="Times New Roman" w:cs="Times New Roman"/>
-        </w:rPr>
-        <w:t xml:space="preserve"> estadísticas y de modelamiento de grafos para las que aún no tenemos el conocimiento</w:t>
-      </w:r>
-    </w:p>
-    <w:p>
-      <w:pPr>
-        <w:jc w:val="both"/>
-        <w:rPr>
-          <w:rFonts w:ascii="Times New Roman" w:hAnsi="Times New Roman" w:cs="Times New Roman"/>
-        </w:rPr>
-      </w:pPr>
-      <w:r>
-        <w:rPr>
-          <w:rFonts w:ascii="Times New Roman" w:hAnsi="Times New Roman" w:cs="Times New Roman"/>
-        </w:rPr>
         <w:t xml:space="preserve">-La idea 10 requiere de una base de datos </w:t>
       </w:r>
       <w:r>
@@ -10569,14 +10452,7 @@
         <w:rPr>
           <w:rFonts w:ascii="Times New Roman" w:hAnsi="Times New Roman" w:cs="Times New Roman"/>
         </w:rPr>
-        <w:t xml:space="preserve">De manera similar a como se hace en League of Legends, se forman grupos donde se encuentren todos los jugadores con valor de </w:t>
-      </w:r>
-      <w:r>
-        <w:rPr>
-          <w:rFonts w:ascii="Times New Roman" w:hAnsi="Times New Roman" w:cs="Times New Roman"/>
-        </w:rPr>
-        <w:lastRenderedPageBreak/>
-        <w:t>emparejamiento en cierto rango. Luego, las partidas se formarán tomando en cuenta que sus jugadores pueden pertenecer a un único grupo grande.</w:t>
+        <w:t>De manera similar a como se hace en League of Legends, se forman grupos donde se encuentren todos los jugadores con valor de emparejamiento en cierto rango. Luego, las partidas se formarán tomando en cuenta que sus jugadores pueden pertenecer a un único grupo grande.</w:t>
       </w:r>
     </w:p>
     <w:p>
@@ -10658,7 +10534,14 @@
         <w:rPr>
           <w:rFonts w:ascii="Times New Roman" w:hAnsi="Times New Roman" w:cs="Times New Roman"/>
         </w:rPr>
-        <w:t xml:space="preserve"> para encontrar el que tiene mayor desviación. Luego se empiezan a recorrer los jugadores restantes. Si la diferencia entre el jugador actual con la media de </w:t>
+        <w:t xml:space="preserve"> para encontrar el que tiene mayor desviación. Luego se empiezan a recorrer los jugadores restantes. Si la diferencia entre el </w:t>
+      </w:r>
+      <w:r>
+        <w:rPr>
+          <w:rFonts w:ascii="Times New Roman" w:hAnsi="Times New Roman" w:cs="Times New Roman"/>
+        </w:rPr>
+        <w:lastRenderedPageBreak/>
+        <w:t xml:space="preserve">jugador actual con la media de </w:t>
       </w:r>
       <w:proofErr w:type="spellStart"/>
       <w:r>
@@ -11005,13 +10888,13 @@
         <w:rPr>
           <w:rFonts w:ascii="Times New Roman" w:hAnsi="Times New Roman" w:cs="Times New Roman"/>
         </w:rPr>
-        <w:t xml:space="preserve">[3] </w:t>
-      </w:r>
-      <w:r>
-        <w:rPr>
-          <w:rFonts w:ascii="Times New Roman" w:hAnsi="Times New Roman" w:cs="Times New Roman"/>
-        </w:rPr>
-        <w:t>Un solo atributo de tipo primitivo</w:t>
+        <w:t xml:space="preserve">[2] </w:t>
+      </w:r>
+      <w:r>
+        <w:rPr>
+          <w:rFonts w:ascii="Times New Roman" w:hAnsi="Times New Roman" w:cs="Times New Roman"/>
+        </w:rPr>
+        <w:t>Un solo atributo</w:t>
       </w:r>
     </w:p>
     <w:p>
@@ -11030,7 +10913,39 @@
         <w:rPr>
           <w:rFonts w:ascii="Times New Roman" w:hAnsi="Times New Roman" w:cs="Times New Roman"/>
         </w:rPr>
-        <w:t>[2] Una lista</w:t>
+        <w:t xml:space="preserve">[1] </w:t>
+      </w:r>
+      <w:r>
+        <w:rPr>
+          <w:rFonts w:ascii="Times New Roman" w:hAnsi="Times New Roman" w:cs="Times New Roman"/>
+        </w:rPr>
+        <w:t>Varios atributos</w:t>
+      </w:r>
+    </w:p>
+    <w:p>
+      <w:pPr>
+        <w:jc w:val="both"/>
+        <w:rPr>
+          <w:rFonts w:ascii="Times New Roman" w:hAnsi="Times New Roman" w:cs="Times New Roman"/>
+        </w:rPr>
+      </w:pPr>
+      <w:r>
+        <w:rPr>
+          <w:rFonts w:ascii="Times New Roman" w:hAnsi="Times New Roman" w:cs="Times New Roman"/>
+        </w:rPr>
+        <w:t xml:space="preserve">Criterio B: Tiempo de cálculo: </w:t>
+      </w:r>
+      <w:r>
+        <w:rPr>
+          <w:rFonts w:ascii="Times New Roman" w:hAnsi="Times New Roman" w:cs="Times New Roman"/>
+        </w:rPr>
+        <w:t>Tiempo necesario para calcular alguno de los atributos usados para dar el nivel después de haber jugado una partida</w:t>
+      </w:r>
+      <w:r>
+        <w:rPr>
+          <w:rFonts w:ascii="Times New Roman" w:hAnsi="Times New Roman" w:cs="Times New Roman"/>
+        </w:rPr>
+        <w:t>.</w:t>
       </w:r>
     </w:p>
     <w:p>
@@ -11049,21 +10964,33 @@
         <w:rPr>
           <w:rFonts w:ascii="Times New Roman" w:hAnsi="Times New Roman" w:cs="Times New Roman"/>
         </w:rPr>
-        <w:t>[1] Más de un dato primitivo y una lista</w:t>
-      </w:r>
-    </w:p>
-    <w:p>
-      <w:pPr>
-        <w:jc w:val="both"/>
-        <w:rPr>
-          <w:rFonts w:ascii="Times New Roman" w:hAnsi="Times New Roman" w:cs="Times New Roman"/>
-        </w:rPr>
-      </w:pPr>
-      <w:r>
-        <w:rPr>
-          <w:rFonts w:ascii="Times New Roman" w:hAnsi="Times New Roman" w:cs="Times New Roman"/>
-        </w:rPr>
-        <w:t>Criterio B: Tiempo de cálculo: Tiempo que se demora calculando el nivel del jugador.</w:t>
+        <w:t>[</w:t>
+      </w:r>
+      <w:r>
+        <w:rPr>
+          <w:rFonts w:ascii="Times New Roman" w:hAnsi="Times New Roman" w:cs="Times New Roman"/>
+        </w:rPr>
+        <w:t>2</w:t>
+      </w:r>
+      <w:r>
+        <w:rPr>
+          <w:rFonts w:ascii="Times New Roman" w:hAnsi="Times New Roman" w:cs="Times New Roman"/>
+        </w:rPr>
+        <w:t xml:space="preserve">] </w:t>
+      </w:r>
+      <w:proofErr w:type="gramStart"/>
+      <w:r>
+        <w:rPr>
+          <w:rFonts w:ascii="Times New Roman" w:hAnsi="Times New Roman" w:cs="Times New Roman"/>
+        </w:rPr>
+        <w:t>O(</w:t>
+      </w:r>
+      <w:proofErr w:type="gramEnd"/>
+      <w:r>
+        <w:rPr>
+          <w:rFonts w:ascii="Times New Roman" w:hAnsi="Times New Roman" w:cs="Times New Roman"/>
+        </w:rPr>
+        <w:t>1)</w:t>
       </w:r>
     </w:p>
     <w:p>
@@ -11082,21 +11009,85 @@
         <w:rPr>
           <w:rFonts w:ascii="Times New Roman" w:hAnsi="Times New Roman" w:cs="Times New Roman"/>
         </w:rPr>
-        <w:t xml:space="preserve">[3] </w:t>
-      </w:r>
-      <w:proofErr w:type="gramStart"/>
-      <w:r>
-        <w:rPr>
-          <w:rFonts w:ascii="Times New Roman" w:hAnsi="Times New Roman" w:cs="Times New Roman"/>
-        </w:rPr>
-        <w:t>O(</w:t>
-      </w:r>
-      <w:proofErr w:type="gramEnd"/>
-      <w:r>
-        <w:rPr>
-          <w:rFonts w:ascii="Times New Roman" w:hAnsi="Times New Roman" w:cs="Times New Roman"/>
-        </w:rPr>
-        <w:t>1)</w:t>
+        <w:t>[</w:t>
+      </w:r>
+      <w:r>
+        <w:rPr>
+          <w:rFonts w:ascii="Times New Roman" w:hAnsi="Times New Roman" w:cs="Times New Roman"/>
+        </w:rPr>
+        <w:t>1</w:t>
+      </w:r>
+      <w:r>
+        <w:rPr>
+          <w:rFonts w:ascii="Times New Roman" w:hAnsi="Times New Roman" w:cs="Times New Roman"/>
+        </w:rPr>
+        <w:t>] O(n)</w:t>
+      </w:r>
+      <w:r>
+        <w:rPr>
+          <w:rFonts w:ascii="Times New Roman" w:hAnsi="Times New Roman" w:cs="Times New Roman"/>
+        </w:rPr>
+        <w:t xml:space="preserve"> Donde n es la cantidad de partidas jugadas</w:t>
+      </w:r>
+    </w:p>
+    <w:p>
+      <w:pPr>
+        <w:jc w:val="both"/>
+        <w:rPr>
+          <w:rFonts w:ascii="Times New Roman" w:hAnsi="Times New Roman" w:cs="Times New Roman"/>
+        </w:rPr>
+      </w:pPr>
+      <w:r>
+        <w:rPr>
+          <w:rFonts w:ascii="Times New Roman" w:hAnsi="Times New Roman" w:cs="Times New Roman"/>
+        </w:rPr>
+        <w:t xml:space="preserve">Criterio C: </w:t>
+      </w:r>
+      <w:r>
+        <w:rPr>
+          <w:rFonts w:ascii="Times New Roman" w:hAnsi="Times New Roman" w:cs="Times New Roman"/>
+        </w:rPr>
+        <w:t xml:space="preserve">Veracidad de </w:t>
+      </w:r>
+      <w:proofErr w:type="spellStart"/>
+      <w:r>
+        <w:rPr>
+          <w:rFonts w:ascii="Times New Roman" w:hAnsi="Times New Roman" w:cs="Times New Roman"/>
+        </w:rPr>
+        <w:t>skill</w:t>
+      </w:r>
+      <w:proofErr w:type="spellEnd"/>
+      <w:r>
+        <w:rPr>
+          <w:rFonts w:ascii="Times New Roman" w:hAnsi="Times New Roman" w:cs="Times New Roman"/>
+        </w:rPr>
+        <w:t xml:space="preserve">: El ítem a evaluar es lo suficientemente integral para ser considerado la </w:t>
+      </w:r>
+      <w:proofErr w:type="spellStart"/>
+      <w:r>
+        <w:rPr>
+          <w:rFonts w:ascii="Times New Roman" w:hAnsi="Times New Roman" w:cs="Times New Roman"/>
+        </w:rPr>
+        <w:t>skill</w:t>
+      </w:r>
+      <w:proofErr w:type="spellEnd"/>
+      <w:r>
+        <w:rPr>
+          <w:rFonts w:ascii="Times New Roman" w:hAnsi="Times New Roman" w:cs="Times New Roman"/>
+        </w:rPr>
+        <w:t xml:space="preserve"> del jugador</w:t>
+      </w:r>
+      <w:r>
+        <w:rPr>
+          <w:rFonts w:ascii="Times New Roman" w:hAnsi="Times New Roman" w:cs="Times New Roman"/>
+        </w:rPr>
+        <w:t xml:space="preserve"> (alguien que juegue muy seguido no necesariamente es mejor que alguien que no lo haga)</w:t>
+      </w:r>
+      <w:r>
+        <w:rPr>
+          <w:rFonts w:ascii="Times New Roman" w:hAnsi="Times New Roman" w:cs="Times New Roman"/>
+        </w:rPr>
+        <w:t>.</w:t>
       </w:r>
     </w:p>
     <w:p>
@@ -11115,56 +11106,28 @@
         <w:rPr>
           <w:rFonts w:ascii="Times New Roman" w:hAnsi="Times New Roman" w:cs="Times New Roman"/>
         </w:rPr>
-        <w:t>[2] O(n)</w:t>
-      </w:r>
-    </w:p>
-    <w:p>
-      <w:pPr>
-        <w:jc w:val="both"/>
-        <w:rPr>
-          <w:rFonts w:ascii="Times New Roman" w:hAnsi="Times New Roman" w:cs="Times New Roman"/>
-        </w:rPr>
-      </w:pPr>
-      <w:r>
-        <w:rPr>
-          <w:rFonts w:ascii="Times New Roman" w:hAnsi="Times New Roman" w:cs="Times New Roman"/>
-        </w:rPr>
-        <w:t xml:space="preserve">Criterio C: </w:t>
-      </w:r>
-      <w:r>
-        <w:rPr>
-          <w:rFonts w:ascii="Times New Roman" w:hAnsi="Times New Roman" w:cs="Times New Roman"/>
-        </w:rPr>
-        <w:t xml:space="preserve">Veracidad de </w:t>
+        <w:t>[</w:t>
+      </w:r>
+      <w:r>
+        <w:rPr>
+          <w:rFonts w:ascii="Times New Roman" w:hAnsi="Times New Roman" w:cs="Times New Roman"/>
+        </w:rPr>
+        <w:t>4</w:t>
+      </w:r>
+      <w:r>
+        <w:rPr>
+          <w:rFonts w:ascii="Times New Roman" w:hAnsi="Times New Roman" w:cs="Times New Roman"/>
+        </w:rPr>
+        <w:t xml:space="preserve">] Es </w:t>
       </w:r>
       <w:proofErr w:type="spellStart"/>
       <w:r>
         <w:rPr>
           <w:rFonts w:ascii="Times New Roman" w:hAnsi="Times New Roman" w:cs="Times New Roman"/>
         </w:rPr>
-        <w:t>skill</w:t>
+        <w:t>sufiente</w:t>
       </w:r>
       <w:proofErr w:type="spellEnd"/>
-      <w:r>
-        <w:rPr>
-          <w:rFonts w:ascii="Times New Roman" w:hAnsi="Times New Roman" w:cs="Times New Roman"/>
-        </w:rPr>
-        <w:t xml:space="preserve">: El ítem a evaluar es lo suficientemente integral para ser considerado la </w:t>
-      </w:r>
-      <w:proofErr w:type="spellStart"/>
-      <w:r>
-        <w:rPr>
-          <w:rFonts w:ascii="Times New Roman" w:hAnsi="Times New Roman" w:cs="Times New Roman"/>
-        </w:rPr>
-        <w:t>skill</w:t>
-      </w:r>
-      <w:proofErr w:type="spellEnd"/>
-      <w:r>
-        <w:rPr>
-          <w:rFonts w:ascii="Times New Roman" w:hAnsi="Times New Roman" w:cs="Times New Roman"/>
-        </w:rPr>
-        <w:t xml:space="preserve"> del jugador.</w:t>
-      </w:r>
     </w:p>
     <w:p>
       <w:pPr>
@@ -11182,17 +11145,64 @@
         <w:rPr>
           <w:rFonts w:ascii="Times New Roman" w:hAnsi="Times New Roman" w:cs="Times New Roman"/>
         </w:rPr>
-        <w:lastRenderedPageBreak/>
-        <w:t xml:space="preserve">[3] Es </w:t>
-      </w:r>
-      <w:proofErr w:type="spellStart"/>
-      <w:r>
-        <w:rPr>
-          <w:rFonts w:ascii="Times New Roman" w:hAnsi="Times New Roman" w:cs="Times New Roman"/>
-        </w:rPr>
-        <w:t>sufiente</w:t>
-      </w:r>
-      <w:proofErr w:type="spellEnd"/>
+        <w:t xml:space="preserve">[1] No es suficiente </w:t>
+      </w:r>
+    </w:p>
+    <w:p>
+      <w:pPr>
+        <w:jc w:val="both"/>
+        <w:rPr>
+          <w:rFonts w:ascii="Times New Roman" w:hAnsi="Times New Roman" w:cs="Times New Roman"/>
+        </w:rPr>
+      </w:pPr>
+      <w:r>
+        <w:rPr>
+          <w:rFonts w:ascii="Times New Roman" w:hAnsi="Times New Roman" w:cs="Times New Roman"/>
+        </w:rPr>
+        <w:t xml:space="preserve">Criterio D: </w:t>
+      </w:r>
+      <w:r>
+        <w:rPr>
+          <w:rFonts w:ascii="Times New Roman" w:hAnsi="Times New Roman" w:cs="Times New Roman"/>
+        </w:rPr>
+        <w:t>Tiene en cuenta l</w:t>
+      </w:r>
+      <w:r>
+        <w:rPr>
+          <w:rFonts w:ascii="Times New Roman" w:hAnsi="Times New Roman" w:cs="Times New Roman"/>
+        </w:rPr>
+        <w:t>os</w:t>
+      </w:r>
+      <w:r>
+        <w:rPr>
+          <w:rFonts w:ascii="Times New Roman" w:hAnsi="Times New Roman" w:cs="Times New Roman"/>
+        </w:rPr>
+        <w:t xml:space="preserve"> </w:t>
+      </w:r>
+      <w:r>
+        <w:rPr>
+          <w:rFonts w:ascii="Times New Roman" w:hAnsi="Times New Roman" w:cs="Times New Roman"/>
+        </w:rPr>
+        <w:t>diferentes estilos de juego</w:t>
+      </w:r>
+      <w:r>
+        <w:rPr>
+          <w:rFonts w:ascii="Times New Roman" w:hAnsi="Times New Roman" w:cs="Times New Roman"/>
+        </w:rPr>
+        <w:t>: P</w:t>
+      </w:r>
+      <w:r>
+        <w:rPr>
+          <w:rFonts w:ascii="Times New Roman" w:hAnsi="Times New Roman" w:cs="Times New Roman"/>
+        </w:rPr>
+        <w:t>or ejemplo, jugar a conseguir asesinatos o jugar seguro</w:t>
+      </w:r>
+      <w:r>
+        <w:rPr>
+          <w:rFonts w:ascii="Times New Roman" w:hAnsi="Times New Roman" w:cs="Times New Roman"/>
+        </w:rPr>
+        <w:t>.</w:t>
+      </w:r>
     </w:p>
     <w:p>
       <w:pPr>
@@ -11210,27 +11220,13 @@
         <w:rPr>
           <w:rFonts w:ascii="Times New Roman" w:hAnsi="Times New Roman" w:cs="Times New Roman"/>
         </w:rPr>
-        <w:t xml:space="preserve">[1] No es suficiente </w:t>
-      </w:r>
-    </w:p>
-    <w:p>
-      <w:pPr>
-        <w:jc w:val="both"/>
-        <w:rPr>
-          <w:rFonts w:ascii="Times New Roman" w:hAnsi="Times New Roman" w:cs="Times New Roman"/>
-        </w:rPr>
-      </w:pPr>
-      <w:r>
-        <w:rPr>
-          <w:rFonts w:ascii="Times New Roman" w:hAnsi="Times New Roman" w:cs="Times New Roman"/>
-        </w:rPr>
-        <w:t xml:space="preserve">Criterio D: </w:t>
-      </w:r>
-      <w:r>
-        <w:rPr>
-          <w:rFonts w:ascii="Times New Roman" w:hAnsi="Times New Roman" w:cs="Times New Roman"/>
-        </w:rPr>
-        <w:t>Memoria requerida: Espacio que requieren los datos a usar para tomar la decisión.</w:t>
+        <w:t xml:space="preserve">[3] </w:t>
+      </w:r>
+      <w:r>
+        <w:rPr>
+          <w:rFonts w:ascii="Times New Roman" w:hAnsi="Times New Roman" w:cs="Times New Roman"/>
+        </w:rPr>
+        <w:t>Tiene en cuenta diferentes estilos</w:t>
       </w:r>
     </w:p>
     <w:p>
@@ -11249,7 +11245,46 @@
         <w:rPr>
           <w:rFonts w:ascii="Times New Roman" w:hAnsi="Times New Roman" w:cs="Times New Roman"/>
         </w:rPr>
-        <w:t>[3] Son valores tomados del perfil del jugador</w:t>
+        <w:t xml:space="preserve">[1] </w:t>
+      </w:r>
+      <w:r>
+        <w:rPr>
+          <w:rFonts w:ascii="Times New Roman" w:hAnsi="Times New Roman" w:cs="Times New Roman"/>
+        </w:rPr>
+        <w:t>No tiene en cuenta diferentes estilos</w:t>
+      </w:r>
+    </w:p>
+    <w:p>
+      <w:pPr>
+        <w:jc w:val="both"/>
+        <w:rPr>
+          <w:rFonts w:ascii="Times New Roman" w:hAnsi="Times New Roman" w:cs="Times New Roman"/>
+        </w:rPr>
+      </w:pPr>
+      <w:r>
+        <w:rPr>
+          <w:rFonts w:ascii="Times New Roman" w:hAnsi="Times New Roman" w:cs="Times New Roman"/>
+        </w:rPr>
+        <w:lastRenderedPageBreak/>
+        <w:t xml:space="preserve">Criterio </w:t>
+      </w:r>
+      <w:r>
+        <w:rPr>
+          <w:rFonts w:ascii="Times New Roman" w:hAnsi="Times New Roman" w:cs="Times New Roman"/>
+        </w:rPr>
+        <w:t>E</w:t>
+      </w:r>
+      <w:r>
+        <w:rPr>
+          <w:rFonts w:ascii="Times New Roman" w:hAnsi="Times New Roman" w:cs="Times New Roman"/>
+        </w:rPr>
+        <w:t xml:space="preserve">: </w:t>
+      </w:r>
+      <w:r>
+        <w:rPr>
+          <w:rFonts w:ascii="Times New Roman" w:hAnsi="Times New Roman" w:cs="Times New Roman"/>
+        </w:rPr>
+        <w:t>Es necesario jugar muchas partidas para conseguir un valor alto. Es posible ser bueno en un juego sin necesidad de jugarlo muy frecuentemente</w:t>
       </w:r>
     </w:p>
     <w:p>
@@ -11268,7 +11303,1495 @@
         <w:rPr>
           <w:rFonts w:ascii="Times New Roman" w:hAnsi="Times New Roman" w:cs="Times New Roman"/>
         </w:rPr>
-        <w:t>[1] Son historiales de las partidas</w:t>
+        <w:t xml:space="preserve">[3] </w:t>
+      </w:r>
+      <w:r>
+        <w:rPr>
+          <w:rFonts w:ascii="Times New Roman" w:hAnsi="Times New Roman" w:cs="Times New Roman"/>
+        </w:rPr>
+        <w:t>No es necesario</w:t>
+      </w:r>
+    </w:p>
+    <w:p>
+      <w:pPr>
+        <w:pStyle w:val="Prrafodelista"/>
+        <w:numPr>
+          <w:ilvl w:val="0"/>
+          <w:numId w:val="6"/>
+        </w:numPr>
+        <w:jc w:val="both"/>
+        <w:rPr>
+          <w:rFonts w:ascii="Times New Roman" w:hAnsi="Times New Roman" w:cs="Times New Roman"/>
+        </w:rPr>
+      </w:pPr>
+      <w:r>
+        <w:rPr>
+          <w:rFonts w:ascii="Times New Roman" w:hAnsi="Times New Roman" w:cs="Times New Roman"/>
+        </w:rPr>
+        <w:t xml:space="preserve">[1] </w:t>
+      </w:r>
+      <w:r>
+        <w:rPr>
+          <w:rFonts w:ascii="Times New Roman" w:hAnsi="Times New Roman" w:cs="Times New Roman"/>
+        </w:rPr>
+        <w:t>Es necesario</w:t>
+      </w:r>
+    </w:p>
+    <w:p>
+      <w:pPr>
+        <w:pStyle w:val="Prrafodelista"/>
+        <w:jc w:val="both"/>
+        <w:rPr>
+          <w:rFonts w:ascii="Times New Roman" w:hAnsi="Times New Roman" w:cs="Times New Roman"/>
+        </w:rPr>
+      </w:pPr>
+    </w:p>
+    <w:tbl>
+      <w:tblPr>
+        <w:tblStyle w:val="Tablaconcuadrcula"/>
+        <w:tblW w:w="0" w:type="auto"/>
+        <w:tblLook w:val="04A0" w:firstRow="1" w:lastRow="0" w:firstColumn="1" w:lastColumn="0" w:noHBand="0" w:noVBand="1"/>
+      </w:tblPr>
+      <w:tblGrid>
+        <w:gridCol w:w="999"/>
+        <w:gridCol w:w="1123"/>
+        <w:gridCol w:w="1213"/>
+        <w:gridCol w:w="1469"/>
+        <w:gridCol w:w="1995"/>
+        <w:gridCol w:w="1134"/>
+        <w:gridCol w:w="681"/>
+      </w:tblGrid>
+      <w:tr>
+        <w:tc>
+          <w:tcPr>
+            <w:tcW w:w="999" w:type="dxa"/>
+          </w:tcPr>
+          <w:p>
+            <w:pPr>
+              <w:jc w:val="both"/>
+              <w:rPr>
+                <w:rFonts w:ascii="Times New Roman" w:hAnsi="Times New Roman" w:cs="Times New Roman"/>
+              </w:rPr>
+            </w:pPr>
+            <w:r>
+              <w:rPr>
+                <w:rFonts w:ascii="Times New Roman" w:hAnsi="Times New Roman" w:cs="Times New Roman"/>
+              </w:rPr>
+              <w:t>Solución</w:t>
+            </w:r>
+          </w:p>
+        </w:tc>
+        <w:tc>
+          <w:tcPr>
+            <w:tcW w:w="1123" w:type="dxa"/>
+          </w:tcPr>
+          <w:p>
+            <w:pPr>
+              <w:jc w:val="both"/>
+              <w:rPr>
+                <w:rFonts w:ascii="Times New Roman" w:hAnsi="Times New Roman" w:cs="Times New Roman"/>
+              </w:rPr>
+            </w:pPr>
+            <w:r>
+              <w:rPr>
+                <w:rFonts w:ascii="Times New Roman" w:hAnsi="Times New Roman" w:cs="Times New Roman"/>
+              </w:rPr>
+              <w:t>Criterio A</w:t>
+            </w:r>
+          </w:p>
+        </w:tc>
+        <w:tc>
+          <w:tcPr>
+            <w:tcW w:w="1213" w:type="dxa"/>
+          </w:tcPr>
+          <w:p>
+            <w:pPr>
+              <w:jc w:val="both"/>
+              <w:rPr>
+                <w:rFonts w:ascii="Times New Roman" w:hAnsi="Times New Roman" w:cs="Times New Roman"/>
+              </w:rPr>
+            </w:pPr>
+            <w:r>
+              <w:rPr>
+                <w:rFonts w:ascii="Times New Roman" w:hAnsi="Times New Roman" w:cs="Times New Roman"/>
+              </w:rPr>
+              <w:t>Criterio B</w:t>
+            </w:r>
+          </w:p>
+        </w:tc>
+        <w:tc>
+          <w:tcPr>
+            <w:tcW w:w="1469" w:type="dxa"/>
+          </w:tcPr>
+          <w:p>
+            <w:pPr>
+              <w:jc w:val="both"/>
+              <w:rPr>
+                <w:rFonts w:ascii="Times New Roman" w:hAnsi="Times New Roman" w:cs="Times New Roman"/>
+              </w:rPr>
+            </w:pPr>
+            <w:r>
+              <w:rPr>
+                <w:rFonts w:ascii="Times New Roman" w:hAnsi="Times New Roman" w:cs="Times New Roman"/>
+              </w:rPr>
+              <w:t>Criterio C</w:t>
+            </w:r>
+          </w:p>
+        </w:tc>
+        <w:tc>
+          <w:tcPr>
+            <w:tcW w:w="1995" w:type="dxa"/>
+          </w:tcPr>
+          <w:p>
+            <w:pPr>
+              <w:jc w:val="both"/>
+              <w:rPr>
+                <w:rFonts w:ascii="Times New Roman" w:hAnsi="Times New Roman" w:cs="Times New Roman"/>
+              </w:rPr>
+            </w:pPr>
+            <w:r>
+              <w:rPr>
+                <w:rFonts w:ascii="Times New Roman" w:hAnsi="Times New Roman" w:cs="Times New Roman"/>
+              </w:rPr>
+              <w:t>Criterio D</w:t>
+            </w:r>
+          </w:p>
+        </w:tc>
+        <w:tc>
+          <w:tcPr>
+            <w:tcW w:w="1134" w:type="dxa"/>
+          </w:tcPr>
+          <w:p>
+            <w:pPr>
+              <w:jc w:val="both"/>
+              <w:rPr>
+                <w:rFonts w:ascii="Times New Roman" w:hAnsi="Times New Roman" w:cs="Times New Roman"/>
+              </w:rPr>
+            </w:pPr>
+            <w:r>
+              <w:rPr>
+                <w:rFonts w:ascii="Times New Roman" w:hAnsi="Times New Roman" w:cs="Times New Roman"/>
+              </w:rPr>
+              <w:t xml:space="preserve">Criterio </w:t>
+            </w:r>
+            <w:r>
+              <w:rPr>
+                <w:rFonts w:ascii="Times New Roman" w:hAnsi="Times New Roman" w:cs="Times New Roman"/>
+              </w:rPr>
+              <w:t>E</w:t>
+            </w:r>
+          </w:p>
+        </w:tc>
+        <w:tc>
+          <w:tcPr>
+            <w:tcW w:w="558" w:type="dxa"/>
+          </w:tcPr>
+          <w:p>
+            <w:pPr>
+              <w:jc w:val="both"/>
+              <w:rPr>
+                <w:rFonts w:ascii="Times New Roman" w:hAnsi="Times New Roman" w:cs="Times New Roman"/>
+              </w:rPr>
+            </w:pPr>
+            <w:r>
+              <w:rPr>
+                <w:rFonts w:ascii="Times New Roman" w:hAnsi="Times New Roman" w:cs="Times New Roman"/>
+              </w:rPr>
+              <w:t>Total</w:t>
+            </w:r>
+          </w:p>
+        </w:tc>
+      </w:tr>
+      <w:tr>
+        <w:tc>
+          <w:tcPr>
+            <w:tcW w:w="999" w:type="dxa"/>
+          </w:tcPr>
+          <w:p>
+            <w:pPr>
+              <w:jc w:val="both"/>
+              <w:rPr>
+                <w:rFonts w:ascii="Times New Roman" w:hAnsi="Times New Roman" w:cs="Times New Roman"/>
+              </w:rPr>
+            </w:pPr>
+            <w:r>
+              <w:rPr>
+                <w:rFonts w:ascii="Times New Roman" w:hAnsi="Times New Roman" w:cs="Times New Roman"/>
+              </w:rPr>
+              <w:t>1</w:t>
+            </w:r>
+          </w:p>
+        </w:tc>
+        <w:tc>
+          <w:tcPr>
+            <w:tcW w:w="1123" w:type="dxa"/>
+          </w:tcPr>
+          <w:p>
+            <w:pPr>
+              <w:jc w:val="both"/>
+              <w:rPr>
+                <w:rFonts w:ascii="Times New Roman" w:hAnsi="Times New Roman" w:cs="Times New Roman"/>
+              </w:rPr>
+            </w:pPr>
+            <w:r>
+              <w:rPr>
+                <w:rFonts w:ascii="Times New Roman" w:hAnsi="Times New Roman" w:cs="Times New Roman"/>
+              </w:rPr>
+              <w:t>2</w:t>
+            </w:r>
+          </w:p>
+        </w:tc>
+        <w:tc>
+          <w:tcPr>
+            <w:tcW w:w="1213" w:type="dxa"/>
+          </w:tcPr>
+          <w:p>
+            <w:pPr>
+              <w:jc w:val="both"/>
+              <w:rPr>
+                <w:rFonts w:ascii="Times New Roman" w:hAnsi="Times New Roman" w:cs="Times New Roman"/>
+              </w:rPr>
+            </w:pPr>
+            <w:r>
+              <w:rPr>
+                <w:rFonts w:ascii="Times New Roman" w:hAnsi="Times New Roman" w:cs="Times New Roman"/>
+              </w:rPr>
+              <w:t>2</w:t>
+            </w:r>
+          </w:p>
+        </w:tc>
+        <w:tc>
+          <w:tcPr>
+            <w:tcW w:w="1469" w:type="dxa"/>
+          </w:tcPr>
+          <w:p>
+            <w:pPr>
+              <w:jc w:val="both"/>
+              <w:rPr>
+                <w:rFonts w:ascii="Times New Roman" w:hAnsi="Times New Roman" w:cs="Times New Roman"/>
+              </w:rPr>
+            </w:pPr>
+            <w:r>
+              <w:rPr>
+                <w:rFonts w:ascii="Times New Roman" w:hAnsi="Times New Roman" w:cs="Times New Roman"/>
+              </w:rPr>
+              <w:t>1</w:t>
+            </w:r>
+          </w:p>
+        </w:tc>
+        <w:tc>
+          <w:tcPr>
+            <w:tcW w:w="1995" w:type="dxa"/>
+          </w:tcPr>
+          <w:p>
+            <w:pPr>
+              <w:jc w:val="both"/>
+              <w:rPr>
+                <w:rFonts w:ascii="Times New Roman" w:hAnsi="Times New Roman" w:cs="Times New Roman"/>
+              </w:rPr>
+            </w:pPr>
+            <w:r>
+              <w:rPr>
+                <w:rFonts w:ascii="Times New Roman" w:hAnsi="Times New Roman" w:cs="Times New Roman"/>
+              </w:rPr>
+              <w:t>3</w:t>
+            </w:r>
+          </w:p>
+        </w:tc>
+        <w:tc>
+          <w:tcPr>
+            <w:tcW w:w="1134" w:type="dxa"/>
+          </w:tcPr>
+          <w:p>
+            <w:pPr>
+              <w:jc w:val="both"/>
+              <w:rPr>
+                <w:rFonts w:ascii="Times New Roman" w:hAnsi="Times New Roman" w:cs="Times New Roman"/>
+              </w:rPr>
+            </w:pPr>
+            <w:r>
+              <w:rPr>
+                <w:rFonts w:ascii="Times New Roman" w:hAnsi="Times New Roman" w:cs="Times New Roman"/>
+              </w:rPr>
+              <w:t>1</w:t>
+            </w:r>
+          </w:p>
+        </w:tc>
+        <w:tc>
+          <w:tcPr>
+            <w:tcW w:w="558" w:type="dxa"/>
+          </w:tcPr>
+          <w:p>
+            <w:pPr>
+              <w:jc w:val="both"/>
+              <w:rPr>
+                <w:rFonts w:ascii="Times New Roman" w:hAnsi="Times New Roman" w:cs="Times New Roman"/>
+              </w:rPr>
+            </w:pPr>
+            <w:r>
+              <w:rPr>
+                <w:rFonts w:ascii="Times New Roman" w:hAnsi="Times New Roman" w:cs="Times New Roman"/>
+              </w:rPr>
+              <w:t>9</w:t>
+            </w:r>
+          </w:p>
+        </w:tc>
+      </w:tr>
+      <w:tr>
+        <w:tc>
+          <w:tcPr>
+            <w:tcW w:w="999" w:type="dxa"/>
+          </w:tcPr>
+          <w:p>
+            <w:pPr>
+              <w:jc w:val="both"/>
+              <w:rPr>
+                <w:rFonts w:ascii="Times New Roman" w:hAnsi="Times New Roman" w:cs="Times New Roman"/>
+              </w:rPr>
+            </w:pPr>
+            <w:r>
+              <w:rPr>
+                <w:rFonts w:ascii="Times New Roman" w:hAnsi="Times New Roman" w:cs="Times New Roman"/>
+              </w:rPr>
+              <w:t>2</w:t>
+            </w:r>
+          </w:p>
+        </w:tc>
+        <w:tc>
+          <w:tcPr>
+            <w:tcW w:w="1123" w:type="dxa"/>
+          </w:tcPr>
+          <w:p>
+            <w:pPr>
+              <w:jc w:val="both"/>
+              <w:rPr>
+                <w:rFonts w:ascii="Times New Roman" w:hAnsi="Times New Roman" w:cs="Times New Roman"/>
+              </w:rPr>
+            </w:pPr>
+            <w:r>
+              <w:rPr>
+                <w:rFonts w:ascii="Times New Roman" w:hAnsi="Times New Roman" w:cs="Times New Roman"/>
+              </w:rPr>
+              <w:t>2</w:t>
+            </w:r>
+          </w:p>
+        </w:tc>
+        <w:tc>
+          <w:tcPr>
+            <w:tcW w:w="1213" w:type="dxa"/>
+          </w:tcPr>
+          <w:p>
+            <w:pPr>
+              <w:jc w:val="both"/>
+              <w:rPr>
+                <w:rFonts w:ascii="Times New Roman" w:hAnsi="Times New Roman" w:cs="Times New Roman"/>
+              </w:rPr>
+            </w:pPr>
+            <w:r>
+              <w:rPr>
+                <w:rFonts w:ascii="Times New Roman" w:hAnsi="Times New Roman" w:cs="Times New Roman"/>
+              </w:rPr>
+              <w:t>2</w:t>
+            </w:r>
+          </w:p>
+        </w:tc>
+        <w:tc>
+          <w:tcPr>
+            <w:tcW w:w="1469" w:type="dxa"/>
+          </w:tcPr>
+          <w:p>
+            <w:pPr>
+              <w:jc w:val="both"/>
+              <w:rPr>
+                <w:rFonts w:ascii="Times New Roman" w:hAnsi="Times New Roman" w:cs="Times New Roman"/>
+              </w:rPr>
+            </w:pPr>
+            <w:r>
+              <w:rPr>
+                <w:rFonts w:ascii="Times New Roman" w:hAnsi="Times New Roman" w:cs="Times New Roman"/>
+              </w:rPr>
+              <w:t>1</w:t>
+            </w:r>
+          </w:p>
+        </w:tc>
+        <w:tc>
+          <w:tcPr>
+            <w:tcW w:w="1995" w:type="dxa"/>
+          </w:tcPr>
+          <w:p>
+            <w:pPr>
+              <w:jc w:val="both"/>
+              <w:rPr>
+                <w:rFonts w:ascii="Times New Roman" w:hAnsi="Times New Roman" w:cs="Times New Roman"/>
+              </w:rPr>
+            </w:pPr>
+            <w:r>
+              <w:rPr>
+                <w:rFonts w:ascii="Times New Roman" w:hAnsi="Times New Roman" w:cs="Times New Roman"/>
+              </w:rPr>
+              <w:t>3</w:t>
+            </w:r>
+          </w:p>
+        </w:tc>
+        <w:tc>
+          <w:tcPr>
+            <w:tcW w:w="1134" w:type="dxa"/>
+          </w:tcPr>
+          <w:p>
+            <w:pPr>
+              <w:jc w:val="both"/>
+              <w:rPr>
+                <w:rFonts w:ascii="Times New Roman" w:hAnsi="Times New Roman" w:cs="Times New Roman"/>
+              </w:rPr>
+            </w:pPr>
+            <w:r>
+              <w:rPr>
+                <w:rFonts w:ascii="Times New Roman" w:hAnsi="Times New Roman" w:cs="Times New Roman"/>
+              </w:rPr>
+              <w:t>1</w:t>
+            </w:r>
+          </w:p>
+        </w:tc>
+        <w:tc>
+          <w:tcPr>
+            <w:tcW w:w="558" w:type="dxa"/>
+          </w:tcPr>
+          <w:p>
+            <w:pPr>
+              <w:jc w:val="both"/>
+              <w:rPr>
+                <w:rFonts w:ascii="Times New Roman" w:hAnsi="Times New Roman" w:cs="Times New Roman"/>
+              </w:rPr>
+            </w:pPr>
+            <w:r>
+              <w:rPr>
+                <w:rFonts w:ascii="Times New Roman" w:hAnsi="Times New Roman" w:cs="Times New Roman"/>
+              </w:rPr>
+              <w:t>9</w:t>
+            </w:r>
+          </w:p>
+        </w:tc>
+      </w:tr>
+      <w:tr>
+        <w:tc>
+          <w:tcPr>
+            <w:tcW w:w="999" w:type="dxa"/>
+          </w:tcPr>
+          <w:p>
+            <w:pPr>
+              <w:jc w:val="both"/>
+              <w:rPr>
+                <w:rFonts w:ascii="Times New Roman" w:hAnsi="Times New Roman" w:cs="Times New Roman"/>
+              </w:rPr>
+            </w:pPr>
+            <w:r>
+              <w:rPr>
+                <w:rFonts w:ascii="Times New Roman" w:hAnsi="Times New Roman" w:cs="Times New Roman"/>
+              </w:rPr>
+              <w:t>3</w:t>
+            </w:r>
+          </w:p>
+        </w:tc>
+        <w:tc>
+          <w:tcPr>
+            <w:tcW w:w="1123" w:type="dxa"/>
+          </w:tcPr>
+          <w:p>
+            <w:pPr>
+              <w:jc w:val="both"/>
+              <w:rPr>
+                <w:rFonts w:ascii="Times New Roman" w:hAnsi="Times New Roman" w:cs="Times New Roman"/>
+              </w:rPr>
+            </w:pPr>
+            <w:r>
+              <w:rPr>
+                <w:rFonts w:ascii="Times New Roman" w:hAnsi="Times New Roman" w:cs="Times New Roman"/>
+              </w:rPr>
+              <w:t>2</w:t>
+            </w:r>
+          </w:p>
+        </w:tc>
+        <w:tc>
+          <w:tcPr>
+            <w:tcW w:w="1213" w:type="dxa"/>
+          </w:tcPr>
+          <w:p>
+            <w:pPr>
+              <w:jc w:val="both"/>
+              <w:rPr>
+                <w:rFonts w:ascii="Times New Roman" w:hAnsi="Times New Roman" w:cs="Times New Roman"/>
+              </w:rPr>
+            </w:pPr>
+            <w:r>
+              <w:rPr>
+                <w:rFonts w:ascii="Times New Roman" w:hAnsi="Times New Roman" w:cs="Times New Roman"/>
+              </w:rPr>
+              <w:t>2</w:t>
+            </w:r>
+          </w:p>
+        </w:tc>
+        <w:tc>
+          <w:tcPr>
+            <w:tcW w:w="1469" w:type="dxa"/>
+          </w:tcPr>
+          <w:p>
+            <w:pPr>
+              <w:jc w:val="both"/>
+              <w:rPr>
+                <w:rFonts w:ascii="Times New Roman" w:hAnsi="Times New Roman" w:cs="Times New Roman"/>
+              </w:rPr>
+            </w:pPr>
+            <w:r>
+              <w:rPr>
+                <w:rFonts w:ascii="Times New Roman" w:hAnsi="Times New Roman" w:cs="Times New Roman"/>
+              </w:rPr>
+              <w:t>4</w:t>
+            </w:r>
+          </w:p>
+        </w:tc>
+        <w:tc>
+          <w:tcPr>
+            <w:tcW w:w="1995" w:type="dxa"/>
+          </w:tcPr>
+          <w:p>
+            <w:pPr>
+              <w:jc w:val="both"/>
+              <w:rPr>
+                <w:rFonts w:ascii="Times New Roman" w:hAnsi="Times New Roman" w:cs="Times New Roman"/>
+              </w:rPr>
+            </w:pPr>
+            <w:r>
+              <w:rPr>
+                <w:rFonts w:ascii="Times New Roman" w:hAnsi="Times New Roman" w:cs="Times New Roman"/>
+              </w:rPr>
+              <w:t>3</w:t>
+            </w:r>
+          </w:p>
+        </w:tc>
+        <w:tc>
+          <w:tcPr>
+            <w:tcW w:w="1134" w:type="dxa"/>
+          </w:tcPr>
+          <w:p>
+            <w:pPr>
+              <w:jc w:val="both"/>
+              <w:rPr>
+                <w:rFonts w:ascii="Times New Roman" w:hAnsi="Times New Roman" w:cs="Times New Roman"/>
+              </w:rPr>
+            </w:pPr>
+            <w:r>
+              <w:rPr>
+                <w:rFonts w:ascii="Times New Roman" w:hAnsi="Times New Roman" w:cs="Times New Roman"/>
+              </w:rPr>
+              <w:t>1</w:t>
+            </w:r>
+          </w:p>
+        </w:tc>
+        <w:tc>
+          <w:tcPr>
+            <w:tcW w:w="558" w:type="dxa"/>
+          </w:tcPr>
+          <w:p>
+            <w:pPr>
+              <w:jc w:val="both"/>
+              <w:rPr>
+                <w:rFonts w:ascii="Times New Roman" w:hAnsi="Times New Roman" w:cs="Times New Roman"/>
+              </w:rPr>
+            </w:pPr>
+            <w:r>
+              <w:rPr>
+                <w:rFonts w:ascii="Times New Roman" w:hAnsi="Times New Roman" w:cs="Times New Roman"/>
+              </w:rPr>
+              <w:t>12</w:t>
+            </w:r>
+          </w:p>
+        </w:tc>
+      </w:tr>
+      <w:tr>
+        <w:tc>
+          <w:tcPr>
+            <w:tcW w:w="999" w:type="dxa"/>
+          </w:tcPr>
+          <w:p>
+            <w:pPr>
+              <w:jc w:val="both"/>
+              <w:rPr>
+                <w:rFonts w:ascii="Times New Roman" w:hAnsi="Times New Roman" w:cs="Times New Roman"/>
+              </w:rPr>
+            </w:pPr>
+            <w:r>
+              <w:rPr>
+                <w:rFonts w:ascii="Times New Roman" w:hAnsi="Times New Roman" w:cs="Times New Roman"/>
+              </w:rPr>
+              <w:t>4</w:t>
+            </w:r>
+          </w:p>
+        </w:tc>
+        <w:tc>
+          <w:tcPr>
+            <w:tcW w:w="1123" w:type="dxa"/>
+          </w:tcPr>
+          <w:p>
+            <w:pPr>
+              <w:jc w:val="both"/>
+              <w:rPr>
+                <w:rFonts w:ascii="Times New Roman" w:hAnsi="Times New Roman" w:cs="Times New Roman"/>
+              </w:rPr>
+            </w:pPr>
+            <w:r>
+              <w:rPr>
+                <w:rFonts w:ascii="Times New Roman" w:hAnsi="Times New Roman" w:cs="Times New Roman"/>
+              </w:rPr>
+              <w:t>2</w:t>
+            </w:r>
+          </w:p>
+        </w:tc>
+        <w:tc>
+          <w:tcPr>
+            <w:tcW w:w="1213" w:type="dxa"/>
+          </w:tcPr>
+          <w:p>
+            <w:pPr>
+              <w:jc w:val="both"/>
+              <w:rPr>
+                <w:rFonts w:ascii="Times New Roman" w:hAnsi="Times New Roman" w:cs="Times New Roman"/>
+              </w:rPr>
+            </w:pPr>
+            <w:r>
+              <w:rPr>
+                <w:rFonts w:ascii="Times New Roman" w:hAnsi="Times New Roman" w:cs="Times New Roman"/>
+              </w:rPr>
+              <w:t>2</w:t>
+            </w:r>
+          </w:p>
+        </w:tc>
+        <w:tc>
+          <w:tcPr>
+            <w:tcW w:w="1469" w:type="dxa"/>
+          </w:tcPr>
+          <w:p>
+            <w:pPr>
+              <w:jc w:val="both"/>
+              <w:rPr>
+                <w:rFonts w:ascii="Times New Roman" w:hAnsi="Times New Roman" w:cs="Times New Roman"/>
+              </w:rPr>
+            </w:pPr>
+            <w:r>
+              <w:rPr>
+                <w:rFonts w:ascii="Times New Roman" w:hAnsi="Times New Roman" w:cs="Times New Roman"/>
+              </w:rPr>
+              <w:t>4</w:t>
+            </w:r>
+          </w:p>
+        </w:tc>
+        <w:tc>
+          <w:tcPr>
+            <w:tcW w:w="1995" w:type="dxa"/>
+          </w:tcPr>
+          <w:p>
+            <w:pPr>
+              <w:jc w:val="both"/>
+              <w:rPr>
+                <w:rFonts w:ascii="Times New Roman" w:hAnsi="Times New Roman" w:cs="Times New Roman"/>
+              </w:rPr>
+            </w:pPr>
+            <w:r>
+              <w:rPr>
+                <w:rFonts w:ascii="Times New Roman" w:hAnsi="Times New Roman" w:cs="Times New Roman"/>
+              </w:rPr>
+              <w:t>3</w:t>
+            </w:r>
+          </w:p>
+        </w:tc>
+        <w:tc>
+          <w:tcPr>
+            <w:tcW w:w="1134" w:type="dxa"/>
+          </w:tcPr>
+          <w:p>
+            <w:pPr>
+              <w:jc w:val="both"/>
+              <w:rPr>
+                <w:rFonts w:ascii="Times New Roman" w:hAnsi="Times New Roman" w:cs="Times New Roman"/>
+              </w:rPr>
+            </w:pPr>
+            <w:r>
+              <w:rPr>
+                <w:rFonts w:ascii="Times New Roman" w:hAnsi="Times New Roman" w:cs="Times New Roman"/>
+              </w:rPr>
+              <w:t>3</w:t>
+            </w:r>
+          </w:p>
+        </w:tc>
+        <w:tc>
+          <w:tcPr>
+            <w:tcW w:w="558" w:type="dxa"/>
+          </w:tcPr>
+          <w:p>
+            <w:pPr>
+              <w:jc w:val="both"/>
+              <w:rPr>
+                <w:rFonts w:ascii="Times New Roman" w:hAnsi="Times New Roman" w:cs="Times New Roman"/>
+              </w:rPr>
+            </w:pPr>
+            <w:r>
+              <w:rPr>
+                <w:rFonts w:ascii="Times New Roman" w:hAnsi="Times New Roman" w:cs="Times New Roman"/>
+              </w:rPr>
+              <w:t>14</w:t>
+            </w:r>
+          </w:p>
+        </w:tc>
+      </w:tr>
+      <w:tr>
+        <w:tc>
+          <w:tcPr>
+            <w:tcW w:w="999" w:type="dxa"/>
+          </w:tcPr>
+          <w:p>
+            <w:pPr>
+              <w:jc w:val="both"/>
+              <w:rPr>
+                <w:rFonts w:ascii="Times New Roman" w:hAnsi="Times New Roman" w:cs="Times New Roman"/>
+              </w:rPr>
+            </w:pPr>
+            <w:r>
+              <w:rPr>
+                <w:rFonts w:ascii="Times New Roman" w:hAnsi="Times New Roman" w:cs="Times New Roman"/>
+              </w:rPr>
+              <w:t>5</w:t>
+            </w:r>
+          </w:p>
+        </w:tc>
+        <w:tc>
+          <w:tcPr>
+            <w:tcW w:w="1123" w:type="dxa"/>
+          </w:tcPr>
+          <w:p>
+            <w:pPr>
+              <w:jc w:val="both"/>
+              <w:rPr>
+                <w:rFonts w:ascii="Times New Roman" w:hAnsi="Times New Roman" w:cs="Times New Roman"/>
+              </w:rPr>
+            </w:pPr>
+            <w:r>
+              <w:rPr>
+                <w:rFonts w:ascii="Times New Roman" w:hAnsi="Times New Roman" w:cs="Times New Roman"/>
+              </w:rPr>
+              <w:t>1</w:t>
+            </w:r>
+          </w:p>
+        </w:tc>
+        <w:tc>
+          <w:tcPr>
+            <w:tcW w:w="1213" w:type="dxa"/>
+          </w:tcPr>
+          <w:p>
+            <w:pPr>
+              <w:jc w:val="both"/>
+              <w:rPr>
+                <w:rFonts w:ascii="Times New Roman" w:hAnsi="Times New Roman" w:cs="Times New Roman"/>
+              </w:rPr>
+            </w:pPr>
+            <w:r>
+              <w:rPr>
+                <w:rFonts w:ascii="Times New Roman" w:hAnsi="Times New Roman" w:cs="Times New Roman"/>
+              </w:rPr>
+              <w:t>1</w:t>
+            </w:r>
+          </w:p>
+        </w:tc>
+        <w:tc>
+          <w:tcPr>
+            <w:tcW w:w="1469" w:type="dxa"/>
+          </w:tcPr>
+          <w:p>
+            <w:pPr>
+              <w:jc w:val="both"/>
+              <w:rPr>
+                <w:rFonts w:ascii="Times New Roman" w:hAnsi="Times New Roman" w:cs="Times New Roman"/>
+              </w:rPr>
+            </w:pPr>
+            <w:r>
+              <w:rPr>
+                <w:rFonts w:ascii="Times New Roman" w:hAnsi="Times New Roman" w:cs="Times New Roman"/>
+              </w:rPr>
+              <w:t>4</w:t>
+            </w:r>
+          </w:p>
+        </w:tc>
+        <w:tc>
+          <w:tcPr>
+            <w:tcW w:w="1995" w:type="dxa"/>
+          </w:tcPr>
+          <w:p>
+            <w:pPr>
+              <w:jc w:val="both"/>
+              <w:rPr>
+                <w:rFonts w:ascii="Times New Roman" w:hAnsi="Times New Roman" w:cs="Times New Roman"/>
+              </w:rPr>
+            </w:pPr>
+            <w:r>
+              <w:rPr>
+                <w:rFonts w:ascii="Times New Roman" w:hAnsi="Times New Roman" w:cs="Times New Roman"/>
+              </w:rPr>
+              <w:t xml:space="preserve">3 </w:t>
+            </w:r>
+          </w:p>
+        </w:tc>
+        <w:tc>
+          <w:tcPr>
+            <w:tcW w:w="1134" w:type="dxa"/>
+          </w:tcPr>
+          <w:p>
+            <w:pPr>
+              <w:jc w:val="both"/>
+              <w:rPr>
+                <w:rFonts w:ascii="Times New Roman" w:hAnsi="Times New Roman" w:cs="Times New Roman"/>
+              </w:rPr>
+            </w:pPr>
+            <w:r>
+              <w:rPr>
+                <w:rFonts w:ascii="Times New Roman" w:hAnsi="Times New Roman" w:cs="Times New Roman"/>
+              </w:rPr>
+              <w:t>3</w:t>
+            </w:r>
+          </w:p>
+        </w:tc>
+        <w:tc>
+          <w:tcPr>
+            <w:tcW w:w="558" w:type="dxa"/>
+          </w:tcPr>
+          <w:p>
+            <w:pPr>
+              <w:jc w:val="both"/>
+              <w:rPr>
+                <w:rFonts w:ascii="Times New Roman" w:hAnsi="Times New Roman" w:cs="Times New Roman"/>
+              </w:rPr>
+            </w:pPr>
+            <w:r>
+              <w:rPr>
+                <w:rFonts w:ascii="Times New Roman" w:hAnsi="Times New Roman" w:cs="Times New Roman"/>
+              </w:rPr>
+              <w:t>12</w:t>
+            </w:r>
+          </w:p>
+        </w:tc>
+      </w:tr>
+      <w:tr>
+        <w:tc>
+          <w:tcPr>
+            <w:tcW w:w="999" w:type="dxa"/>
+          </w:tcPr>
+          <w:p>
+            <w:pPr>
+              <w:jc w:val="both"/>
+              <w:rPr>
+                <w:rFonts w:ascii="Times New Roman" w:hAnsi="Times New Roman" w:cs="Times New Roman"/>
+              </w:rPr>
+            </w:pPr>
+            <w:r>
+              <w:rPr>
+                <w:rFonts w:ascii="Times New Roman" w:hAnsi="Times New Roman" w:cs="Times New Roman"/>
+              </w:rPr>
+              <w:t>6</w:t>
+            </w:r>
+          </w:p>
+        </w:tc>
+        <w:tc>
+          <w:tcPr>
+            <w:tcW w:w="1123" w:type="dxa"/>
+          </w:tcPr>
+          <w:p>
+            <w:pPr>
+              <w:jc w:val="both"/>
+              <w:rPr>
+                <w:rFonts w:ascii="Times New Roman" w:hAnsi="Times New Roman" w:cs="Times New Roman"/>
+              </w:rPr>
+            </w:pPr>
+            <w:r>
+              <w:rPr>
+                <w:rFonts w:ascii="Times New Roman" w:hAnsi="Times New Roman" w:cs="Times New Roman"/>
+              </w:rPr>
+              <w:t>1</w:t>
+            </w:r>
+          </w:p>
+        </w:tc>
+        <w:tc>
+          <w:tcPr>
+            <w:tcW w:w="1213" w:type="dxa"/>
+          </w:tcPr>
+          <w:p>
+            <w:pPr>
+              <w:jc w:val="both"/>
+              <w:rPr>
+                <w:rFonts w:ascii="Times New Roman" w:hAnsi="Times New Roman" w:cs="Times New Roman"/>
+              </w:rPr>
+            </w:pPr>
+            <w:r>
+              <w:rPr>
+                <w:rFonts w:ascii="Times New Roman" w:hAnsi="Times New Roman" w:cs="Times New Roman"/>
+              </w:rPr>
+              <w:t>2</w:t>
+            </w:r>
+          </w:p>
+        </w:tc>
+        <w:tc>
+          <w:tcPr>
+            <w:tcW w:w="1469" w:type="dxa"/>
+          </w:tcPr>
+          <w:p>
+            <w:pPr>
+              <w:jc w:val="both"/>
+              <w:rPr>
+                <w:rFonts w:ascii="Times New Roman" w:hAnsi="Times New Roman" w:cs="Times New Roman"/>
+              </w:rPr>
+            </w:pPr>
+            <w:r>
+              <w:rPr>
+                <w:rFonts w:ascii="Times New Roman" w:hAnsi="Times New Roman" w:cs="Times New Roman"/>
+              </w:rPr>
+              <w:t>1</w:t>
+            </w:r>
+          </w:p>
+        </w:tc>
+        <w:tc>
+          <w:tcPr>
+            <w:tcW w:w="1995" w:type="dxa"/>
+          </w:tcPr>
+          <w:p>
+            <w:pPr>
+              <w:jc w:val="both"/>
+              <w:rPr>
+                <w:rFonts w:ascii="Times New Roman" w:hAnsi="Times New Roman" w:cs="Times New Roman"/>
+              </w:rPr>
+            </w:pPr>
+            <w:r>
+              <w:rPr>
+                <w:rFonts w:ascii="Times New Roman" w:hAnsi="Times New Roman" w:cs="Times New Roman"/>
+              </w:rPr>
+              <w:t>1</w:t>
+            </w:r>
+          </w:p>
+        </w:tc>
+        <w:tc>
+          <w:tcPr>
+            <w:tcW w:w="1134" w:type="dxa"/>
+          </w:tcPr>
+          <w:p>
+            <w:pPr>
+              <w:jc w:val="both"/>
+              <w:rPr>
+                <w:rFonts w:ascii="Times New Roman" w:hAnsi="Times New Roman" w:cs="Times New Roman"/>
+              </w:rPr>
+            </w:pPr>
+            <w:r>
+              <w:rPr>
+                <w:rFonts w:ascii="Times New Roman" w:hAnsi="Times New Roman" w:cs="Times New Roman"/>
+              </w:rPr>
+              <w:t>1</w:t>
+            </w:r>
+          </w:p>
+        </w:tc>
+        <w:tc>
+          <w:tcPr>
+            <w:tcW w:w="558" w:type="dxa"/>
+          </w:tcPr>
+          <w:p>
+            <w:pPr>
+              <w:jc w:val="both"/>
+              <w:rPr>
+                <w:rFonts w:ascii="Times New Roman" w:hAnsi="Times New Roman" w:cs="Times New Roman"/>
+              </w:rPr>
+            </w:pPr>
+            <w:r>
+              <w:rPr>
+                <w:rFonts w:ascii="Times New Roman" w:hAnsi="Times New Roman" w:cs="Times New Roman"/>
+              </w:rPr>
+              <w:t>6</w:t>
+            </w:r>
+          </w:p>
+        </w:tc>
+      </w:tr>
+      <w:tr>
+        <w:tc>
+          <w:tcPr>
+            <w:tcW w:w="999" w:type="dxa"/>
+          </w:tcPr>
+          <w:p>
+            <w:pPr>
+              <w:jc w:val="both"/>
+              <w:rPr>
+                <w:rFonts w:ascii="Times New Roman" w:hAnsi="Times New Roman" w:cs="Times New Roman"/>
+              </w:rPr>
+            </w:pPr>
+            <w:r>
+              <w:rPr>
+                <w:rFonts w:ascii="Times New Roman" w:hAnsi="Times New Roman" w:cs="Times New Roman"/>
+              </w:rPr>
+              <w:t>7</w:t>
+            </w:r>
+          </w:p>
+        </w:tc>
+        <w:tc>
+          <w:tcPr>
+            <w:tcW w:w="1123" w:type="dxa"/>
+          </w:tcPr>
+          <w:p>
+            <w:pPr>
+              <w:jc w:val="both"/>
+              <w:rPr>
+                <w:rFonts w:ascii="Times New Roman" w:hAnsi="Times New Roman" w:cs="Times New Roman"/>
+              </w:rPr>
+            </w:pPr>
+            <w:r>
+              <w:rPr>
+                <w:rFonts w:ascii="Times New Roman" w:hAnsi="Times New Roman" w:cs="Times New Roman"/>
+              </w:rPr>
+              <w:t>1</w:t>
+            </w:r>
+          </w:p>
+        </w:tc>
+        <w:tc>
+          <w:tcPr>
+            <w:tcW w:w="1213" w:type="dxa"/>
+          </w:tcPr>
+          <w:p>
+            <w:pPr>
+              <w:jc w:val="both"/>
+              <w:rPr>
+                <w:rFonts w:ascii="Times New Roman" w:hAnsi="Times New Roman" w:cs="Times New Roman"/>
+              </w:rPr>
+            </w:pPr>
+            <w:r>
+              <w:rPr>
+                <w:rFonts w:ascii="Times New Roman" w:hAnsi="Times New Roman" w:cs="Times New Roman"/>
+              </w:rPr>
+              <w:t>2</w:t>
+            </w:r>
+          </w:p>
+        </w:tc>
+        <w:tc>
+          <w:tcPr>
+            <w:tcW w:w="1469" w:type="dxa"/>
+          </w:tcPr>
+          <w:p>
+            <w:pPr>
+              <w:jc w:val="both"/>
+              <w:rPr>
+                <w:rFonts w:ascii="Times New Roman" w:hAnsi="Times New Roman" w:cs="Times New Roman"/>
+              </w:rPr>
+            </w:pPr>
+            <w:r>
+              <w:rPr>
+                <w:rFonts w:ascii="Times New Roman" w:hAnsi="Times New Roman" w:cs="Times New Roman"/>
+              </w:rPr>
+              <w:t>4</w:t>
+            </w:r>
+          </w:p>
+        </w:tc>
+        <w:tc>
+          <w:tcPr>
+            <w:tcW w:w="1995" w:type="dxa"/>
+          </w:tcPr>
+          <w:p>
+            <w:pPr>
+              <w:jc w:val="both"/>
+              <w:rPr>
+                <w:rFonts w:ascii="Times New Roman" w:hAnsi="Times New Roman" w:cs="Times New Roman"/>
+              </w:rPr>
+            </w:pPr>
+            <w:r>
+              <w:rPr>
+                <w:rFonts w:ascii="Times New Roman" w:hAnsi="Times New Roman" w:cs="Times New Roman"/>
+              </w:rPr>
+              <w:t>1</w:t>
+            </w:r>
+          </w:p>
+        </w:tc>
+        <w:tc>
+          <w:tcPr>
+            <w:tcW w:w="1134" w:type="dxa"/>
+          </w:tcPr>
+          <w:p>
+            <w:pPr>
+              <w:jc w:val="both"/>
+              <w:rPr>
+                <w:rFonts w:ascii="Times New Roman" w:hAnsi="Times New Roman" w:cs="Times New Roman"/>
+              </w:rPr>
+            </w:pPr>
+            <w:r>
+              <w:rPr>
+                <w:rFonts w:ascii="Times New Roman" w:hAnsi="Times New Roman" w:cs="Times New Roman"/>
+              </w:rPr>
+              <w:t>3</w:t>
+            </w:r>
+          </w:p>
+        </w:tc>
+        <w:tc>
+          <w:tcPr>
+            <w:tcW w:w="558" w:type="dxa"/>
+          </w:tcPr>
+          <w:p>
+            <w:pPr>
+              <w:jc w:val="both"/>
+              <w:rPr>
+                <w:rFonts w:ascii="Times New Roman" w:hAnsi="Times New Roman" w:cs="Times New Roman"/>
+              </w:rPr>
+            </w:pPr>
+            <w:r>
+              <w:rPr>
+                <w:rFonts w:ascii="Times New Roman" w:hAnsi="Times New Roman" w:cs="Times New Roman"/>
+              </w:rPr>
+              <w:t>11</w:t>
+            </w:r>
+          </w:p>
+        </w:tc>
+      </w:tr>
+      <w:tr>
+        <w:tc>
+          <w:tcPr>
+            <w:tcW w:w="999" w:type="dxa"/>
+          </w:tcPr>
+          <w:p>
+            <w:pPr>
+              <w:jc w:val="both"/>
+              <w:rPr>
+                <w:rFonts w:ascii="Times New Roman" w:hAnsi="Times New Roman" w:cs="Times New Roman"/>
+              </w:rPr>
+            </w:pPr>
+            <w:r>
+              <w:rPr>
+                <w:rFonts w:ascii="Times New Roman" w:hAnsi="Times New Roman" w:cs="Times New Roman"/>
+              </w:rPr>
+              <w:t>8</w:t>
+            </w:r>
+          </w:p>
+        </w:tc>
+        <w:tc>
+          <w:tcPr>
+            <w:tcW w:w="1123" w:type="dxa"/>
+          </w:tcPr>
+          <w:p>
+            <w:pPr>
+              <w:jc w:val="both"/>
+              <w:rPr>
+                <w:rFonts w:ascii="Times New Roman" w:hAnsi="Times New Roman" w:cs="Times New Roman"/>
+              </w:rPr>
+            </w:pPr>
+            <w:r>
+              <w:rPr>
+                <w:rFonts w:ascii="Times New Roman" w:hAnsi="Times New Roman" w:cs="Times New Roman"/>
+              </w:rPr>
+              <w:t>1</w:t>
+            </w:r>
+          </w:p>
+        </w:tc>
+        <w:tc>
+          <w:tcPr>
+            <w:tcW w:w="1213" w:type="dxa"/>
+          </w:tcPr>
+          <w:p>
+            <w:pPr>
+              <w:jc w:val="both"/>
+              <w:rPr>
+                <w:rFonts w:ascii="Times New Roman" w:hAnsi="Times New Roman" w:cs="Times New Roman"/>
+              </w:rPr>
+            </w:pPr>
+            <w:r>
+              <w:rPr>
+                <w:rFonts w:ascii="Times New Roman" w:hAnsi="Times New Roman" w:cs="Times New Roman"/>
+              </w:rPr>
+              <w:t>1</w:t>
+            </w:r>
+          </w:p>
+        </w:tc>
+        <w:tc>
+          <w:tcPr>
+            <w:tcW w:w="1469" w:type="dxa"/>
+          </w:tcPr>
+          <w:p>
+            <w:pPr>
+              <w:jc w:val="both"/>
+              <w:rPr>
+                <w:rFonts w:ascii="Times New Roman" w:hAnsi="Times New Roman" w:cs="Times New Roman"/>
+              </w:rPr>
+            </w:pPr>
+            <w:r>
+              <w:rPr>
+                <w:rFonts w:ascii="Times New Roman" w:hAnsi="Times New Roman" w:cs="Times New Roman"/>
+              </w:rPr>
+              <w:t>4</w:t>
+            </w:r>
+          </w:p>
+        </w:tc>
+        <w:tc>
+          <w:tcPr>
+            <w:tcW w:w="1995" w:type="dxa"/>
+          </w:tcPr>
+          <w:p>
+            <w:pPr>
+              <w:jc w:val="both"/>
+              <w:rPr>
+                <w:rFonts w:ascii="Times New Roman" w:hAnsi="Times New Roman" w:cs="Times New Roman"/>
+              </w:rPr>
+            </w:pPr>
+            <w:r>
+              <w:rPr>
+                <w:rFonts w:ascii="Times New Roman" w:hAnsi="Times New Roman" w:cs="Times New Roman"/>
+              </w:rPr>
+              <w:t>3</w:t>
+            </w:r>
+          </w:p>
+        </w:tc>
+        <w:tc>
+          <w:tcPr>
+            <w:tcW w:w="1134" w:type="dxa"/>
+          </w:tcPr>
+          <w:p>
+            <w:pPr>
+              <w:jc w:val="both"/>
+              <w:rPr>
+                <w:rFonts w:ascii="Times New Roman" w:hAnsi="Times New Roman" w:cs="Times New Roman"/>
+              </w:rPr>
+            </w:pPr>
+            <w:r>
+              <w:rPr>
+                <w:rFonts w:ascii="Times New Roman" w:hAnsi="Times New Roman" w:cs="Times New Roman"/>
+              </w:rPr>
+              <w:t>3</w:t>
+            </w:r>
+          </w:p>
+        </w:tc>
+        <w:tc>
+          <w:tcPr>
+            <w:tcW w:w="558" w:type="dxa"/>
+          </w:tcPr>
+          <w:p>
+            <w:pPr>
+              <w:jc w:val="both"/>
+              <w:rPr>
+                <w:rFonts w:ascii="Times New Roman" w:hAnsi="Times New Roman" w:cs="Times New Roman"/>
+              </w:rPr>
+            </w:pPr>
+            <w:r>
+              <w:rPr>
+                <w:rFonts w:ascii="Times New Roman" w:hAnsi="Times New Roman" w:cs="Times New Roman"/>
+              </w:rPr>
+              <w:t>12</w:t>
+            </w:r>
+          </w:p>
+        </w:tc>
+      </w:tr>
+    </w:tbl>
+    <w:p>
+      <w:pPr>
+        <w:jc w:val="both"/>
+        <w:rPr>
+          <w:rFonts w:ascii="Times New Roman" w:hAnsi="Times New Roman" w:cs="Times New Roman"/>
+        </w:rPr>
+      </w:pPr>
+    </w:p>
+    <w:p>
+      <w:pPr>
+        <w:jc w:val="both"/>
+        <w:rPr>
+          <w:rFonts w:ascii="Times New Roman" w:hAnsi="Times New Roman" w:cs="Times New Roman"/>
+        </w:rPr>
+      </w:pPr>
+      <w:r>
+        <w:rPr>
+          <w:rFonts w:ascii="Times New Roman" w:hAnsi="Times New Roman" w:cs="Times New Roman"/>
+        </w:rPr>
+        <w:t xml:space="preserve">Por lo tanto, el criterio que se tendrá en cuenta es </w:t>
+      </w:r>
+      <w:r>
+        <w:rPr>
+          <w:rFonts w:ascii="Times New Roman" w:hAnsi="Times New Roman" w:cs="Times New Roman"/>
+        </w:rPr>
+        <w:t>el promedio de partidas ganadas por el jugador.</w:t>
+      </w:r>
+    </w:p>
+    <w:p>
+      <w:pPr>
+        <w:jc w:val="both"/>
+        <w:rPr>
+          <w:rFonts w:ascii="Times New Roman" w:eastAsiaTheme="minorEastAsia" w:hAnsi="Times New Roman" w:cs="Times New Roman"/>
+        </w:rPr>
+      </w:pPr>
+      <w:r>
+        <w:rPr>
+          <w:rFonts w:ascii="Times New Roman" w:hAnsi="Times New Roman" w:cs="Times New Roman"/>
+        </w:rPr>
+        <w:t xml:space="preserve">Además, hay que tener en cuenta que otro criterio muy importante es la latencia que </w:t>
+      </w:r>
+      <w:r>
+        <w:rPr>
+          <w:rFonts w:ascii="Times New Roman" w:hAnsi="Times New Roman" w:cs="Times New Roman"/>
+        </w:rPr>
+        <w:t xml:space="preserve">el jugador </w:t>
+      </w:r>
+      <w:r>
+        <w:rPr>
+          <w:rFonts w:ascii="Times New Roman" w:hAnsi="Times New Roman" w:cs="Times New Roman"/>
+        </w:rPr>
+        <w:t xml:space="preserve">tenga en ese momento, que si es muy alta puede ser incluso más determinante para el desempeño del jugador en una partida que su habilidad. Por lo tanto, para hallar el valor de emparejamiento para un jugador, se debe ponderar el valor de habilidad con su latencia. </w:t>
+      </w:r>
+      <w:r>
+        <w:rPr>
+          <w:rFonts w:ascii="Times New Roman" w:hAnsi="Times New Roman" w:cs="Times New Roman"/>
+        </w:rPr>
+        <w:t>Como</w:t>
+      </w:r>
+      <w:r>
+        <w:rPr>
+          <w:rFonts w:ascii="Times New Roman" w:hAnsi="Times New Roman" w:cs="Times New Roman"/>
+        </w:rPr>
+        <w:t xml:space="preserve"> una latencia menor a 100 no será determinante, por lo que toda latencia menor a 100 se puede asumir como 100; y una latencia mayor a 1000 sería completamente injugable, por lo que se le impedirá el acceso a la cola de emparejamiento a cualquier jugador con latencia mayor a 1000. Así, sean </w:t>
+      </w:r>
+      <m:oMath>
+        <m:r>
+          <w:rPr>
+            <w:rFonts w:ascii="Cambria Math" w:hAnsi="Cambria Math" w:cs="Times New Roman"/>
+          </w:rPr>
+          <m:t>Ve, Vh y l</m:t>
+        </m:r>
+      </m:oMath>
+      <w:r>
+        <w:rPr>
+          <w:rFonts w:ascii="Times New Roman" w:eastAsiaTheme="minorEastAsia" w:hAnsi="Times New Roman" w:cs="Times New Roman"/>
+        </w:rPr>
+        <w:t xml:space="preserve"> el valor de emparejamiento, </w:t>
+      </w:r>
+      <w:r>
+        <w:rPr>
+          <w:rFonts w:ascii="Times New Roman" w:hAnsi="Times New Roman" w:cs="Times New Roman"/>
+        </w:rPr>
+        <w:t xml:space="preserve">el valor de habilidad y la latencia, respectivamente, definiremos </w:t>
+      </w:r>
+      <m:oMath>
+        <m:r>
+          <w:rPr>
+            <w:rFonts w:ascii="Cambria Math" w:hAnsi="Cambria Math" w:cs="Times New Roman"/>
+          </w:rPr>
+          <m:t>Ve=Vh</m:t>
+        </m:r>
+        <m:r>
+          <w:rPr>
+            <w:rFonts w:ascii="Cambria Math" w:hAnsi="Cambria Math" w:cs="Times New Roman"/>
+          </w:rPr>
+          <m:t>*10</m:t>
+        </m:r>
+        <m:r>
+          <w:rPr>
+            <w:rFonts w:ascii="Cambria Math" w:hAnsi="Cambria Math" w:cs="Times New Roman"/>
+          </w:rPr>
+          <m:t>*0.5+</m:t>
+        </m:r>
+        <m:d>
+          <m:dPr>
+            <m:ctrlPr>
+              <w:rPr>
+                <w:rFonts w:ascii="Cambria Math" w:hAnsi="Cambria Math" w:cs="Times New Roman"/>
+                <w:i/>
+              </w:rPr>
+            </m:ctrlPr>
+          </m:dPr>
+          <m:e>
+            <m:r>
+              <w:rPr>
+                <w:rFonts w:ascii="Cambria Math" w:hAnsi="Cambria Math" w:cs="Times New Roman"/>
+              </w:rPr>
+              <m:t>1000-l</m:t>
+            </m:r>
+          </m:e>
+        </m:d>
+        <m:r>
+          <w:rPr>
+            <w:rFonts w:ascii="Cambria Math" w:hAnsi="Cambria Math" w:cs="Times New Roman"/>
+          </w:rPr>
+          <m:t>*0.5</m:t>
+        </m:r>
+      </m:oMath>
+      <w:r>
+        <w:rPr>
+          <w:rFonts w:ascii="Times New Roman" w:eastAsiaTheme="minorEastAsia" w:hAnsi="Times New Roman" w:cs="Times New Roman"/>
+        </w:rPr>
+        <w:t>, lo que dará un número menor a 1000 (un poco menos, pues la latencia siempre se tomará como al menos 100) y mayor o igual a 0</w:t>
+      </w:r>
+      <w:bookmarkStart w:id="0" w:name="_GoBack"/>
+      <w:bookmarkEnd w:id="0"/>
+      <w:r>
+        <w:rPr>
+          <w:rFonts w:ascii="Times New Roman" w:eastAsiaTheme="minorEastAsia" w:hAnsi="Times New Roman" w:cs="Times New Roman"/>
+        </w:rPr>
+        <w:t xml:space="preserve"> </w:t>
+      </w:r>
+    </w:p>
+    <w:p>
+      <w:pPr>
+        <w:jc w:val="both"/>
+        <w:rPr>
+          <w:rFonts w:ascii="Times New Roman" w:hAnsi="Times New Roman" w:cs="Times New Roman"/>
+        </w:rPr>
+      </w:pPr>
+    </w:p>
+    <w:p>
+      <w:pPr>
+        <w:jc w:val="both"/>
+        <w:rPr>
+          <w:rFonts w:ascii="Times New Roman" w:hAnsi="Times New Roman" w:cs="Times New Roman"/>
+        </w:rPr>
+      </w:pPr>
+    </w:p>
+    <w:p>
+      <w:pPr>
+        <w:jc w:val="both"/>
+        <w:rPr>
+          <w:rFonts w:ascii="Times New Roman" w:hAnsi="Times New Roman" w:cs="Times New Roman"/>
+          <w:i/>
+        </w:rPr>
+      </w:pPr>
+      <w:proofErr w:type="spellStart"/>
+      <w:r>
+        <w:rPr>
+          <w:rFonts w:ascii="Times New Roman" w:hAnsi="Times New Roman" w:cs="Times New Roman"/>
+          <w:i/>
+        </w:rPr>
+        <w:t>Matchmaking</w:t>
+      </w:r>
+      <w:proofErr w:type="spellEnd"/>
+    </w:p>
+    <w:p>
+      <w:pPr>
+        <w:jc w:val="both"/>
+        <w:rPr>
+          <w:rFonts w:ascii="Times New Roman" w:hAnsi="Times New Roman" w:cs="Times New Roman"/>
+        </w:rPr>
+      </w:pPr>
+      <w:r>
+        <w:rPr>
+          <w:rFonts w:ascii="Times New Roman" w:hAnsi="Times New Roman" w:cs="Times New Roman"/>
+        </w:rPr>
+        <w:t xml:space="preserve">Criterio A: </w:t>
+      </w:r>
+    </w:p>
+    <w:p>
+      <w:pPr>
+        <w:pStyle w:val="Prrafodelista"/>
+        <w:numPr>
+          <w:ilvl w:val="0"/>
+          <w:numId w:val="6"/>
+        </w:numPr>
+        <w:jc w:val="both"/>
+        <w:rPr>
+          <w:rFonts w:ascii="Times New Roman" w:hAnsi="Times New Roman" w:cs="Times New Roman"/>
+        </w:rPr>
+      </w:pPr>
+      <w:r>
+        <w:rPr>
+          <w:rFonts w:ascii="Times New Roman" w:hAnsi="Times New Roman" w:cs="Times New Roman"/>
+        </w:rPr>
+        <w:t>[3] Valoración</w:t>
       </w:r>
     </w:p>
     <w:tbl>
@@ -11649,18 +13172,24 @@
         <w:jc w:val="both"/>
         <w:rPr>
           <w:rFonts w:ascii="Times New Roman" w:hAnsi="Times New Roman" w:cs="Times New Roman"/>
+        </w:rPr>
+      </w:pPr>
+    </w:p>
+    <w:p>
+      <w:pPr>
+        <w:jc w:val="both"/>
+        <w:rPr>
+          <w:rFonts w:ascii="Times New Roman" w:hAnsi="Times New Roman" w:cs="Times New Roman"/>
           <w:i/>
         </w:rPr>
       </w:pPr>
-      <w:proofErr w:type="spellStart"/>
       <w:r>
         <w:rPr>
           <w:rFonts w:ascii="Times New Roman" w:hAnsi="Times New Roman" w:cs="Times New Roman"/>
           <w:i/>
         </w:rPr>
-        <w:t>Matchmaking</w:t>
-      </w:r>
-      <w:proofErr w:type="spellEnd"/>
+        <w:t>Modo de juego plataforma</w:t>
+      </w:r>
     </w:p>
     <w:p>
       <w:pPr>
@@ -11692,6 +13221,7 @@
         <w:rPr>
           <w:rFonts w:ascii="Times New Roman" w:hAnsi="Times New Roman" w:cs="Times New Roman"/>
         </w:rPr>
+        <w:lastRenderedPageBreak/>
         <w:t>[3] Valoración</w:t>
       </w:r>
     </w:p>
@@ -12073,30 +13603,22 @@
         <w:jc w:val="both"/>
         <w:rPr>
           <w:rFonts w:ascii="Times New Roman" w:hAnsi="Times New Roman" w:cs="Times New Roman"/>
-        </w:rPr>
-      </w:pPr>
+          <w:i/>
+        </w:rPr>
+      </w:pPr>
+      <w:r>
+        <w:rPr>
+          <w:rFonts w:ascii="Times New Roman" w:hAnsi="Times New Roman" w:cs="Times New Roman"/>
+          <w:i/>
+        </w:rPr>
+        <w:t>Modo de juego San Valentín</w:t>
+      </w:r>
     </w:p>
     <w:p>
       <w:pPr>
         <w:jc w:val="both"/>
         <w:rPr>
           <w:rFonts w:ascii="Times New Roman" w:hAnsi="Times New Roman" w:cs="Times New Roman"/>
-          <w:i/>
-        </w:rPr>
-      </w:pPr>
-      <w:r>
-        <w:rPr>
-          <w:rFonts w:ascii="Times New Roman" w:hAnsi="Times New Roman" w:cs="Times New Roman"/>
-          <w:i/>
-        </w:rPr>
-        <w:t>Modo de juego plataforma</w:t>
-      </w:r>
-    </w:p>
-    <w:p>
-      <w:pPr>
-        <w:jc w:val="both"/>
-        <w:rPr>
-          <w:rFonts w:ascii="Times New Roman" w:hAnsi="Times New Roman" w:cs="Times New Roman"/>
         </w:rPr>
       </w:pPr>
       <w:r>
@@ -12104,6 +13626,18 @@
           <w:rFonts w:ascii="Times New Roman" w:hAnsi="Times New Roman" w:cs="Times New Roman"/>
         </w:rPr>
         <w:t xml:space="preserve">Criterio A: </w:t>
+      </w:r>
+      <w:r>
+        <w:rPr>
+          <w:rFonts w:ascii="Times New Roman" w:hAnsi="Times New Roman" w:cs="Times New Roman"/>
+        </w:rPr>
+        <w:t>Inmediatez para obtener el arma actual</w:t>
+      </w:r>
+      <w:r>
+        <w:rPr>
+          <w:rFonts w:ascii="Times New Roman" w:hAnsi="Times New Roman" w:cs="Times New Roman"/>
+        </w:rPr>
+        <w:t xml:space="preserve">: Mide qué tanto proceso se debe hacer para obtener el arma actual en la estructura de datos utilizada. </w:t>
       </w:r>
     </w:p>
     <w:p>
@@ -12122,7 +13656,284 @@
         <w:rPr>
           <w:rFonts w:ascii="Times New Roman" w:hAnsi="Times New Roman" w:cs="Times New Roman"/>
         </w:rPr>
-        <w:t>[3] Valoración</w:t>
+        <w:t xml:space="preserve">[3] </w:t>
+      </w:r>
+      <w:r>
+        <w:rPr>
+          <w:rFonts w:ascii="Times New Roman" w:hAnsi="Times New Roman" w:cs="Times New Roman"/>
+        </w:rPr>
+        <w:t>Directo: El arma se obtiene directamente con porque se encuentra en la cabeza o en el tope.</w:t>
+      </w:r>
+    </w:p>
+    <w:p>
+      <w:pPr>
+        <w:pStyle w:val="Prrafodelista"/>
+        <w:numPr>
+          <w:ilvl w:val="0"/>
+          <w:numId w:val="6"/>
+        </w:numPr>
+        <w:jc w:val="both"/>
+        <w:rPr>
+          <w:rFonts w:ascii="Times New Roman" w:hAnsi="Times New Roman" w:cs="Times New Roman"/>
+        </w:rPr>
+      </w:pPr>
+      <w:r>
+        <w:rPr>
+          <w:rFonts w:ascii="Times New Roman" w:hAnsi="Times New Roman" w:cs="Times New Roman"/>
+        </w:rPr>
+        <w:t>[2] Cálculo: La posición en la que se encuentra el arma debe ser calculada dependiendo del tamaño de la estructura utilizada</w:t>
+      </w:r>
+    </w:p>
+    <w:p>
+      <w:pPr>
+        <w:pStyle w:val="Prrafodelista"/>
+        <w:numPr>
+          <w:ilvl w:val="0"/>
+          <w:numId w:val="6"/>
+        </w:numPr>
+        <w:jc w:val="both"/>
+        <w:rPr>
+          <w:rFonts w:ascii="Times New Roman" w:hAnsi="Times New Roman" w:cs="Times New Roman"/>
+        </w:rPr>
+      </w:pPr>
+      <w:r>
+        <w:rPr>
+          <w:rFonts w:ascii="Times New Roman" w:hAnsi="Times New Roman" w:cs="Times New Roman"/>
+        </w:rPr>
+        <w:t>[1] Subproceso: El arma se obtiene directamente después de realizar un subproceso que ubica el arma en la posición deseada (la raíz).</w:t>
+      </w:r>
+    </w:p>
+    <w:p>
+      <w:pPr>
+        <w:jc w:val="both"/>
+        <w:rPr>
+          <w:rFonts w:ascii="Times New Roman" w:hAnsi="Times New Roman" w:cs="Times New Roman"/>
+        </w:rPr>
+      </w:pPr>
+      <w:r>
+        <w:rPr>
+          <w:rFonts w:ascii="Times New Roman" w:hAnsi="Times New Roman" w:cs="Times New Roman"/>
+        </w:rPr>
+        <w:t>Criterio B: Inmediatez de la eliminación del arma actual: Mide qué tanto proceso debe realizarse para eliminar un arma que se ha quedado sin municiones.</w:t>
+      </w:r>
+    </w:p>
+    <w:p>
+      <w:pPr>
+        <w:pStyle w:val="Prrafodelista"/>
+        <w:numPr>
+          <w:ilvl w:val="0"/>
+          <w:numId w:val="6"/>
+        </w:numPr>
+        <w:jc w:val="both"/>
+        <w:rPr>
+          <w:rFonts w:ascii="Times New Roman" w:hAnsi="Times New Roman" w:cs="Times New Roman"/>
+        </w:rPr>
+      </w:pPr>
+      <w:r>
+        <w:rPr>
+          <w:rFonts w:ascii="Times New Roman" w:hAnsi="Times New Roman" w:cs="Times New Roman"/>
+        </w:rPr>
+        <w:t>[3] Directo: Verifica directamente a una posición específica de la estructura (cabeza, tope, raíz) si ya se han agotado las municiones.</w:t>
+      </w:r>
+    </w:p>
+    <w:p>
+      <w:pPr>
+        <w:pStyle w:val="Prrafodelista"/>
+        <w:numPr>
+          <w:ilvl w:val="0"/>
+          <w:numId w:val="6"/>
+        </w:numPr>
+        <w:jc w:val="both"/>
+        <w:rPr>
+          <w:rFonts w:ascii="Times New Roman" w:hAnsi="Times New Roman" w:cs="Times New Roman"/>
+        </w:rPr>
+      </w:pPr>
+      <w:r>
+        <w:rPr>
+          <w:rFonts w:ascii="Times New Roman" w:hAnsi="Times New Roman" w:cs="Times New Roman"/>
+        </w:rPr>
+        <w:t xml:space="preserve">[1] Indirecto: Debe buscar la posición del arma actual y posteriormente verificar sus municiones. </w:t>
+      </w:r>
+    </w:p>
+    <w:p>
+      <w:pPr>
+        <w:jc w:val="both"/>
+        <w:rPr>
+          <w:rFonts w:ascii="Times New Roman" w:hAnsi="Times New Roman" w:cs="Times New Roman"/>
+        </w:rPr>
+      </w:pPr>
+      <w:r>
+        <w:rPr>
+          <w:rFonts w:ascii="Times New Roman" w:hAnsi="Times New Roman" w:cs="Times New Roman"/>
+        </w:rPr>
+        <w:t xml:space="preserve">Criterio C: Hacha: Indica el manejo que se le da al hacha en la estructura de datos utilizada. </w:t>
+      </w:r>
+      <w:r>
+        <w:rPr>
+          <w:rFonts w:ascii="Times New Roman" w:hAnsi="Times New Roman" w:cs="Times New Roman"/>
+        </w:rPr>
+        <w:t>El hacha debe ser la última arma por usar y no tiene municiones</w:t>
+      </w:r>
+    </w:p>
+    <w:p>
+      <w:pPr>
+        <w:pStyle w:val="Prrafodelista"/>
+        <w:numPr>
+          <w:ilvl w:val="0"/>
+          <w:numId w:val="6"/>
+        </w:numPr>
+        <w:jc w:val="both"/>
+        <w:rPr>
+          <w:rFonts w:ascii="Times New Roman" w:hAnsi="Times New Roman" w:cs="Times New Roman"/>
+        </w:rPr>
+      </w:pPr>
+      <w:r>
+        <w:rPr>
+          <w:rFonts w:ascii="Times New Roman" w:hAnsi="Times New Roman" w:cs="Times New Roman"/>
+        </w:rPr>
+        <w:t xml:space="preserve">[3] Final: El hacha de encuentra al final de la estructura (en una hoja, o en el </w:t>
+      </w:r>
+      <w:proofErr w:type="spellStart"/>
+      <w:r>
+        <w:rPr>
+          <w:rFonts w:ascii="Times New Roman" w:hAnsi="Times New Roman" w:cs="Times New Roman"/>
+        </w:rPr>
+        <w:t>bottom</w:t>
+      </w:r>
+      <w:proofErr w:type="spellEnd"/>
+      <w:r>
+        <w:rPr>
+          <w:rFonts w:ascii="Times New Roman" w:hAnsi="Times New Roman" w:cs="Times New Roman"/>
+        </w:rPr>
+        <w:t>)</w:t>
+      </w:r>
+    </w:p>
+    <w:p>
+      <w:pPr>
+        <w:pStyle w:val="Prrafodelista"/>
+        <w:numPr>
+          <w:ilvl w:val="0"/>
+          <w:numId w:val="6"/>
+        </w:numPr>
+        <w:jc w:val="both"/>
+        <w:rPr>
+          <w:rFonts w:ascii="Times New Roman" w:hAnsi="Times New Roman" w:cs="Times New Roman"/>
+        </w:rPr>
+      </w:pPr>
+      <w:r>
+        <w:rPr>
+          <w:rFonts w:ascii="Times New Roman" w:hAnsi="Times New Roman" w:cs="Times New Roman"/>
+        </w:rPr>
+        <w:t>[1] Inicio: El hacha se encuentra en la primera posición de la estructura.</w:t>
+      </w:r>
+    </w:p>
+    <w:p>
+      <w:pPr>
+        <w:jc w:val="both"/>
+        <w:rPr>
+          <w:rFonts w:ascii="Times New Roman" w:hAnsi="Times New Roman" w:cs="Times New Roman"/>
+        </w:rPr>
+      </w:pPr>
+      <w:r>
+        <w:rPr>
+          <w:rFonts w:ascii="Times New Roman" w:hAnsi="Times New Roman" w:cs="Times New Roman"/>
+        </w:rPr>
+        <w:t xml:space="preserve">Criterio D: </w:t>
+      </w:r>
+      <w:r>
+        <w:rPr>
+          <w:rFonts w:ascii="Times New Roman" w:hAnsi="Times New Roman" w:cs="Times New Roman"/>
+        </w:rPr>
+        <w:t>Implementación: Mide que tan pertinentes son las funcionalidades que trae la estructura de datos para el caso.</w:t>
+      </w:r>
+    </w:p>
+    <w:p>
+      <w:pPr>
+        <w:pStyle w:val="Prrafodelista"/>
+        <w:numPr>
+          <w:ilvl w:val="0"/>
+          <w:numId w:val="6"/>
+        </w:numPr>
+        <w:jc w:val="both"/>
+        <w:rPr>
+          <w:rFonts w:ascii="Times New Roman" w:hAnsi="Times New Roman" w:cs="Times New Roman"/>
+        </w:rPr>
+      </w:pPr>
+      <w:r>
+        <w:rPr>
+          <w:rFonts w:ascii="Times New Roman" w:hAnsi="Times New Roman" w:cs="Times New Roman"/>
+        </w:rPr>
+        <w:t>[3] Exactas: Las funciones de la estructura cumplen exactamente con lo requerido (insertar al inicio y extraer del inicio cada que se terminen las municiones)</w:t>
+      </w:r>
+    </w:p>
+    <w:p>
+      <w:pPr>
+        <w:pStyle w:val="Prrafodelista"/>
+        <w:numPr>
+          <w:ilvl w:val="0"/>
+          <w:numId w:val="6"/>
+        </w:numPr>
+        <w:jc w:val="both"/>
+        <w:rPr>
+          <w:rFonts w:ascii="Times New Roman" w:hAnsi="Times New Roman" w:cs="Times New Roman"/>
+        </w:rPr>
+      </w:pPr>
+      <w:r>
+        <w:rPr>
+          <w:rFonts w:ascii="Times New Roman" w:hAnsi="Times New Roman" w:cs="Times New Roman"/>
+        </w:rPr>
+        <w:t>[2] Falta: Las funciones de la estructura cumplen con lo requerido si se tiene en cuenta algún criterio de orden o de búsqueda para la posición en la que debe añadirse o extraerse elementos.</w:t>
+      </w:r>
+    </w:p>
+    <w:p>
+      <w:pPr>
+        <w:pStyle w:val="Prrafodelista"/>
+        <w:numPr>
+          <w:ilvl w:val="0"/>
+          <w:numId w:val="6"/>
+        </w:numPr>
+        <w:jc w:val="both"/>
+        <w:rPr>
+          <w:rFonts w:ascii="Times New Roman" w:hAnsi="Times New Roman" w:cs="Times New Roman"/>
+        </w:rPr>
+      </w:pPr>
+      <w:r>
+        <w:rPr>
+          <w:rFonts w:ascii="Times New Roman" w:hAnsi="Times New Roman" w:cs="Times New Roman"/>
+        </w:rPr>
+        <w:t>[1] Sobra: La</w:t>
+      </w:r>
+      <w:r>
+        <w:rPr>
+          <w:rFonts w:ascii="Times New Roman" w:hAnsi="Times New Roman" w:cs="Times New Roman"/>
+        </w:rPr>
+        <w:t>s</w:t>
+      </w:r>
+      <w:r>
+        <w:rPr>
+          <w:rFonts w:ascii="Times New Roman" w:hAnsi="Times New Roman" w:cs="Times New Roman"/>
+        </w:rPr>
+        <w:t xml:space="preserve"> funciones de la estructura usada </w:t>
+      </w:r>
+      <w:r>
+        <w:rPr>
+          <w:rFonts w:ascii="Times New Roman" w:hAnsi="Times New Roman" w:cs="Times New Roman"/>
+        </w:rPr>
+        <w:t xml:space="preserve">requieren de otro subproceso para mantener el criterio de orden de las armas añadidas y </w:t>
+      </w:r>
+      <w:proofErr w:type="spellStart"/>
+      <w:r>
+        <w:rPr>
+          <w:rFonts w:ascii="Times New Roman" w:hAnsi="Times New Roman" w:cs="Times New Roman"/>
+        </w:rPr>
+        <w:t>extraidas</w:t>
+      </w:r>
+      <w:proofErr w:type="spellEnd"/>
+      <w:r>
+        <w:rPr>
+          <w:rFonts w:ascii="Times New Roman" w:hAnsi="Times New Roman" w:cs="Times New Roman"/>
+        </w:rPr>
+        <w:t>.</w:t>
       </w:r>
     </w:p>
     <w:tbl>
@@ -12261,6 +14072,14 @@
                 <w:rFonts w:ascii="Times New Roman" w:hAnsi="Times New Roman" w:cs="Times New Roman"/>
               </w:rPr>
             </w:pPr>
+            <w:proofErr w:type="spellStart"/>
+            <w:r>
+              <w:rPr>
+                <w:rFonts w:ascii="Times New Roman" w:hAnsi="Times New Roman" w:cs="Times New Roman"/>
+              </w:rPr>
+              <w:t>ArrayList</w:t>
+            </w:r>
+            <w:proofErr w:type="spellEnd"/>
           </w:p>
         </w:tc>
         <w:tc>
@@ -12274,6 +14093,12 @@
                 <w:rFonts w:ascii="Times New Roman" w:hAnsi="Times New Roman" w:cs="Times New Roman"/>
               </w:rPr>
             </w:pPr>
+            <w:r>
+              <w:rPr>
+                <w:rFonts w:ascii="Times New Roman" w:hAnsi="Times New Roman" w:cs="Times New Roman"/>
+              </w:rPr>
+              <w:t>2</w:t>
+            </w:r>
           </w:p>
         </w:tc>
         <w:tc>
@@ -12287,6 +14112,12 @@
                 <w:rFonts w:ascii="Times New Roman" w:hAnsi="Times New Roman" w:cs="Times New Roman"/>
               </w:rPr>
             </w:pPr>
+            <w:r>
+              <w:rPr>
+                <w:rFonts w:ascii="Times New Roman" w:hAnsi="Times New Roman" w:cs="Times New Roman"/>
+              </w:rPr>
+              <w:t>1</w:t>
+            </w:r>
           </w:p>
         </w:tc>
         <w:tc>
@@ -12300,6 +14131,12 @@
                 <w:rFonts w:ascii="Times New Roman" w:hAnsi="Times New Roman" w:cs="Times New Roman"/>
               </w:rPr>
             </w:pPr>
+            <w:r>
+              <w:rPr>
+                <w:rFonts w:ascii="Times New Roman" w:hAnsi="Times New Roman" w:cs="Times New Roman"/>
+              </w:rPr>
+              <w:t>1</w:t>
+            </w:r>
           </w:p>
         </w:tc>
         <w:tc>
@@ -12313,6 +14150,12 @@
                 <w:rFonts w:ascii="Times New Roman" w:hAnsi="Times New Roman" w:cs="Times New Roman"/>
               </w:rPr>
             </w:pPr>
+            <w:r>
+              <w:rPr>
+                <w:rFonts w:ascii="Times New Roman" w:hAnsi="Times New Roman" w:cs="Times New Roman"/>
+              </w:rPr>
+              <w:t>2</w:t>
+            </w:r>
           </w:p>
         </w:tc>
         <w:tc>
@@ -12326,6 +14169,12 @@
                 <w:rFonts w:ascii="Times New Roman" w:hAnsi="Times New Roman" w:cs="Times New Roman"/>
               </w:rPr>
             </w:pPr>
+            <w:r>
+              <w:rPr>
+                <w:rFonts w:ascii="Times New Roman" w:hAnsi="Times New Roman" w:cs="Times New Roman"/>
+              </w:rPr>
+              <w:t>6</w:t>
+            </w:r>
           </w:p>
         </w:tc>
       </w:tr>
@@ -12341,6 +14190,14 @@
                 <w:rFonts w:ascii="Times New Roman" w:hAnsi="Times New Roman" w:cs="Times New Roman"/>
               </w:rPr>
             </w:pPr>
+            <w:proofErr w:type="spellStart"/>
+            <w:r>
+              <w:rPr>
+                <w:rFonts w:ascii="Times New Roman" w:hAnsi="Times New Roman" w:cs="Times New Roman"/>
+              </w:rPr>
+              <w:t>Stack</w:t>
+            </w:r>
+            <w:proofErr w:type="spellEnd"/>
           </w:p>
         </w:tc>
         <w:tc>
@@ -12354,6 +14211,12 @@
                 <w:rFonts w:ascii="Times New Roman" w:hAnsi="Times New Roman" w:cs="Times New Roman"/>
               </w:rPr>
             </w:pPr>
+            <w:r>
+              <w:rPr>
+                <w:rFonts w:ascii="Times New Roman" w:hAnsi="Times New Roman" w:cs="Times New Roman"/>
+              </w:rPr>
+              <w:t>3</w:t>
+            </w:r>
           </w:p>
         </w:tc>
         <w:tc>
@@ -12367,6 +14230,12 @@
                 <w:rFonts w:ascii="Times New Roman" w:hAnsi="Times New Roman" w:cs="Times New Roman"/>
               </w:rPr>
             </w:pPr>
+            <w:r>
+              <w:rPr>
+                <w:rFonts w:ascii="Times New Roman" w:hAnsi="Times New Roman" w:cs="Times New Roman"/>
+              </w:rPr>
+              <w:t>3</w:t>
+            </w:r>
           </w:p>
         </w:tc>
         <w:tc>
@@ -12380,6 +14249,12 @@
                 <w:rFonts w:ascii="Times New Roman" w:hAnsi="Times New Roman" w:cs="Times New Roman"/>
               </w:rPr>
             </w:pPr>
+            <w:r>
+              <w:rPr>
+                <w:rFonts w:ascii="Times New Roman" w:hAnsi="Times New Roman" w:cs="Times New Roman"/>
+              </w:rPr>
+              <w:t>3</w:t>
+            </w:r>
           </w:p>
         </w:tc>
         <w:tc>
@@ -12393,6 +14268,12 @@
                 <w:rFonts w:ascii="Times New Roman" w:hAnsi="Times New Roman" w:cs="Times New Roman"/>
               </w:rPr>
             </w:pPr>
+            <w:r>
+              <w:rPr>
+                <w:rFonts w:ascii="Times New Roman" w:hAnsi="Times New Roman" w:cs="Times New Roman"/>
+              </w:rPr>
+              <w:t>3</w:t>
+            </w:r>
           </w:p>
         </w:tc>
         <w:tc>
@@ -12406,6 +14287,12 @@
                 <w:rFonts w:ascii="Times New Roman" w:hAnsi="Times New Roman" w:cs="Times New Roman"/>
               </w:rPr>
             </w:pPr>
+            <w:r>
+              <w:rPr>
+                <w:rFonts w:ascii="Times New Roman" w:hAnsi="Times New Roman" w:cs="Times New Roman"/>
+              </w:rPr>
+              <w:t>12</w:t>
+            </w:r>
           </w:p>
         </w:tc>
       </w:tr>
@@ -12421,6 +14308,12 @@
                 <w:rFonts w:ascii="Times New Roman" w:hAnsi="Times New Roman" w:cs="Times New Roman"/>
               </w:rPr>
             </w:pPr>
+            <w:r>
+              <w:rPr>
+                <w:rFonts w:ascii="Times New Roman" w:hAnsi="Times New Roman" w:cs="Times New Roman"/>
+              </w:rPr>
+              <w:t>Lista enlazada</w:t>
+            </w:r>
           </w:p>
         </w:tc>
         <w:tc>
@@ -12434,6 +14327,12 @@
                 <w:rFonts w:ascii="Times New Roman" w:hAnsi="Times New Roman" w:cs="Times New Roman"/>
               </w:rPr>
             </w:pPr>
+            <w:r>
+              <w:rPr>
+                <w:rFonts w:ascii="Times New Roman" w:hAnsi="Times New Roman" w:cs="Times New Roman"/>
+              </w:rPr>
+              <w:t>3</w:t>
+            </w:r>
           </w:p>
         </w:tc>
         <w:tc>
@@ -12447,6 +14346,12 @@
                 <w:rFonts w:ascii="Times New Roman" w:hAnsi="Times New Roman" w:cs="Times New Roman"/>
               </w:rPr>
             </w:pPr>
+            <w:r>
+              <w:rPr>
+                <w:rFonts w:ascii="Times New Roman" w:hAnsi="Times New Roman" w:cs="Times New Roman"/>
+              </w:rPr>
+              <w:t>3</w:t>
+            </w:r>
           </w:p>
         </w:tc>
         <w:tc>
@@ -12460,6 +14365,12 @@
                 <w:rFonts w:ascii="Times New Roman" w:hAnsi="Times New Roman" w:cs="Times New Roman"/>
               </w:rPr>
             </w:pPr>
+            <w:r>
+              <w:rPr>
+                <w:rFonts w:ascii="Times New Roman" w:hAnsi="Times New Roman" w:cs="Times New Roman"/>
+              </w:rPr>
+              <w:t>3</w:t>
+            </w:r>
           </w:p>
         </w:tc>
         <w:tc>
@@ -12473,6 +14384,12 @@
                 <w:rFonts w:ascii="Times New Roman" w:hAnsi="Times New Roman" w:cs="Times New Roman"/>
               </w:rPr>
             </w:pPr>
+            <w:r>
+              <w:rPr>
+                <w:rFonts w:ascii="Times New Roman" w:hAnsi="Times New Roman" w:cs="Times New Roman"/>
+              </w:rPr>
+              <w:t>2</w:t>
+            </w:r>
           </w:p>
         </w:tc>
         <w:tc>
@@ -12486,6 +14403,128 @@
                 <w:rFonts w:ascii="Times New Roman" w:hAnsi="Times New Roman" w:cs="Times New Roman"/>
               </w:rPr>
             </w:pPr>
+            <w:r>
+              <w:rPr>
+                <w:rFonts w:ascii="Times New Roman" w:hAnsi="Times New Roman" w:cs="Times New Roman"/>
+              </w:rPr>
+              <w:t>11</w:t>
+            </w:r>
+          </w:p>
+        </w:tc>
+      </w:tr>
+      <w:tr>
+        <w:tc>
+          <w:tcPr>
+            <w:tcW w:w="1471" w:type="dxa"/>
+          </w:tcPr>
+          <w:p>
+            <w:pPr>
+              <w:jc w:val="both"/>
+              <w:rPr>
+                <w:rFonts w:ascii="Times New Roman" w:hAnsi="Times New Roman" w:cs="Times New Roman"/>
+              </w:rPr>
+            </w:pPr>
+            <w:r>
+              <w:rPr>
+                <w:rFonts w:ascii="Times New Roman" w:hAnsi="Times New Roman" w:cs="Times New Roman"/>
+              </w:rPr>
+              <w:t>Montículo</w:t>
+            </w:r>
+          </w:p>
+        </w:tc>
+        <w:tc>
+          <w:tcPr>
+            <w:tcW w:w="1471" w:type="dxa"/>
+          </w:tcPr>
+          <w:p>
+            <w:pPr>
+              <w:jc w:val="both"/>
+              <w:rPr>
+                <w:rFonts w:ascii="Times New Roman" w:hAnsi="Times New Roman" w:cs="Times New Roman"/>
+              </w:rPr>
+            </w:pPr>
+            <w:r>
+              <w:rPr>
+                <w:rFonts w:ascii="Times New Roman" w:hAnsi="Times New Roman" w:cs="Times New Roman"/>
+              </w:rPr>
+              <w:t>1</w:t>
+            </w:r>
+          </w:p>
+        </w:tc>
+        <w:tc>
+          <w:tcPr>
+            <w:tcW w:w="1471" w:type="dxa"/>
+          </w:tcPr>
+          <w:p>
+            <w:pPr>
+              <w:jc w:val="both"/>
+              <w:rPr>
+                <w:rFonts w:ascii="Times New Roman" w:hAnsi="Times New Roman" w:cs="Times New Roman"/>
+              </w:rPr>
+            </w:pPr>
+            <w:r>
+              <w:rPr>
+                <w:rFonts w:ascii="Times New Roman" w:hAnsi="Times New Roman" w:cs="Times New Roman"/>
+              </w:rPr>
+              <w:t>3</w:t>
+            </w:r>
+          </w:p>
+        </w:tc>
+        <w:tc>
+          <w:tcPr>
+            <w:tcW w:w="1471" w:type="dxa"/>
+          </w:tcPr>
+          <w:p>
+            <w:pPr>
+              <w:jc w:val="both"/>
+              <w:rPr>
+                <w:rFonts w:ascii="Times New Roman" w:hAnsi="Times New Roman" w:cs="Times New Roman"/>
+              </w:rPr>
+            </w:pPr>
+            <w:r>
+              <w:rPr>
+                <w:rFonts w:ascii="Times New Roman" w:hAnsi="Times New Roman" w:cs="Times New Roman"/>
+              </w:rPr>
+              <w:t>3</w:t>
+            </w:r>
+          </w:p>
+        </w:tc>
+        <w:tc>
+          <w:tcPr>
+            <w:tcW w:w="1472" w:type="dxa"/>
+          </w:tcPr>
+          <w:p>
+            <w:pPr>
+              <w:jc w:val="both"/>
+              <w:rPr>
+                <w:rFonts w:ascii="Times New Roman" w:hAnsi="Times New Roman" w:cs="Times New Roman"/>
+              </w:rPr>
+            </w:pPr>
+            <w:r>
+              <w:rPr>
+                <w:rFonts w:ascii="Times New Roman" w:hAnsi="Times New Roman" w:cs="Times New Roman"/>
+              </w:rPr>
+              <w:t>1</w:t>
+            </w:r>
+          </w:p>
+        </w:tc>
+        <w:tc>
+          <w:tcPr>
+            <w:tcW w:w="1472" w:type="dxa"/>
+          </w:tcPr>
+          <w:p>
+            <w:pPr>
+              <w:jc w:val="both"/>
+              <w:rPr>
+                <w:rFonts w:ascii="Times New Roman" w:hAnsi="Times New Roman" w:cs="Times New Roman"/>
+              </w:rPr>
+            </w:pPr>
+            <w:r>
+              <w:rPr>
+                <w:rFonts w:ascii="Times New Roman" w:hAnsi="Times New Roman" w:cs="Times New Roman"/>
+              </w:rPr>
+              <w:t>8</w:t>
+            </w:r>
           </w:p>
         </w:tc>
       </w:tr>
@@ -12503,130 +14542,6 @@
         <w:jc w:val="both"/>
         <w:rPr>
           <w:rFonts w:ascii="Times New Roman" w:hAnsi="Times New Roman" w:cs="Times New Roman"/>
-          <w:i/>
-        </w:rPr>
-      </w:pPr>
-      <w:r>
-        <w:rPr>
-          <w:rFonts w:ascii="Times New Roman" w:hAnsi="Times New Roman" w:cs="Times New Roman"/>
-          <w:i/>
-        </w:rPr>
-        <w:t>Modo de juego San Valentín</w:t>
-      </w:r>
-    </w:p>
-    <w:p>
-      <w:pPr>
-        <w:jc w:val="both"/>
-        <w:rPr>
-          <w:rFonts w:ascii="Times New Roman" w:hAnsi="Times New Roman" w:cs="Times New Roman"/>
-        </w:rPr>
-      </w:pPr>
-      <w:r>
-        <w:rPr>
-          <w:rFonts w:ascii="Times New Roman" w:hAnsi="Times New Roman" w:cs="Times New Roman"/>
-        </w:rPr>
-        <w:t xml:space="preserve">Criterio A: </w:t>
-      </w:r>
-      <w:r>
-        <w:rPr>
-          <w:rFonts w:ascii="Times New Roman" w:hAnsi="Times New Roman" w:cs="Times New Roman"/>
-        </w:rPr>
-        <w:t>Inmediatez para obtener el arma actual</w:t>
-      </w:r>
-      <w:r>
-        <w:rPr>
-          <w:rFonts w:ascii="Times New Roman" w:hAnsi="Times New Roman" w:cs="Times New Roman"/>
-        </w:rPr>
-        <w:t xml:space="preserve">: Mide qué tanto proceso se debe hacer para obtener el arma actual en la estructura de datos utilizada. </w:t>
-      </w:r>
-    </w:p>
-    <w:p>
-      <w:pPr>
-        <w:pStyle w:val="Prrafodelista"/>
-        <w:numPr>
-          <w:ilvl w:val="0"/>
-          <w:numId w:val="6"/>
-        </w:numPr>
-        <w:jc w:val="both"/>
-        <w:rPr>
-          <w:rFonts w:ascii="Times New Roman" w:hAnsi="Times New Roman" w:cs="Times New Roman"/>
-        </w:rPr>
-      </w:pPr>
-      <w:r>
-        <w:rPr>
-          <w:rFonts w:ascii="Times New Roman" w:hAnsi="Times New Roman" w:cs="Times New Roman"/>
-        </w:rPr>
-        <w:t xml:space="preserve">[3] </w:t>
-      </w:r>
-      <w:r>
-        <w:rPr>
-          <w:rFonts w:ascii="Times New Roman" w:hAnsi="Times New Roman" w:cs="Times New Roman"/>
-        </w:rPr>
-        <w:t>Directo: El arma se obtiene directamente con porque se encuentra en la cabeza o en el tope.</w:t>
-      </w:r>
-    </w:p>
-    <w:p>
-      <w:pPr>
-        <w:pStyle w:val="Prrafodelista"/>
-        <w:numPr>
-          <w:ilvl w:val="0"/>
-          <w:numId w:val="6"/>
-        </w:numPr>
-        <w:jc w:val="both"/>
-        <w:rPr>
-          <w:rFonts w:ascii="Times New Roman" w:hAnsi="Times New Roman" w:cs="Times New Roman"/>
-        </w:rPr>
-      </w:pPr>
-      <w:r>
-        <w:rPr>
-          <w:rFonts w:ascii="Times New Roman" w:hAnsi="Times New Roman" w:cs="Times New Roman"/>
-        </w:rPr>
-        <w:t>[2] Cálculo: La posición en la que se encuentra el arma debe ser calculada dependiendo del tamaño de la estructura utilizada</w:t>
-      </w:r>
-    </w:p>
-    <w:p>
-      <w:pPr>
-        <w:pStyle w:val="Prrafodelista"/>
-        <w:numPr>
-          <w:ilvl w:val="0"/>
-          <w:numId w:val="6"/>
-        </w:numPr>
-        <w:jc w:val="both"/>
-        <w:rPr>
-          <w:rFonts w:ascii="Times New Roman" w:hAnsi="Times New Roman" w:cs="Times New Roman"/>
-        </w:rPr>
-      </w:pPr>
-      <w:r>
-        <w:rPr>
-          <w:rFonts w:ascii="Times New Roman" w:hAnsi="Times New Roman" w:cs="Times New Roman"/>
-        </w:rPr>
-        <w:t>[1] Subproceso: El arma se obtiene directamente después de realizar un subproceso que ubica el arma en la posición deseada (la raíz).</w:t>
-      </w:r>
-    </w:p>
-    <w:p>
-      <w:pPr>
-        <w:jc w:val="both"/>
-        <w:rPr>
-          <w:rFonts w:ascii="Times New Roman" w:hAnsi="Times New Roman" w:cs="Times New Roman"/>
-        </w:rPr>
-      </w:pPr>
-      <w:r>
-        <w:rPr>
-          <w:rFonts w:ascii="Times New Roman" w:hAnsi="Times New Roman" w:cs="Times New Roman"/>
-        </w:rPr>
-        <w:t>Criterio B: Inmediatez de la eliminación del arma actual: Mide qué tanto proceso debe realizarse para eliminar un arma que se ha quedado sin municiones.</w:t>
-      </w:r>
-    </w:p>
-    <w:p>
-      <w:pPr>
-        <w:pStyle w:val="Prrafodelista"/>
-        <w:numPr>
-          <w:ilvl w:val="0"/>
-          <w:numId w:val="6"/>
-        </w:numPr>
-        <w:jc w:val="both"/>
-        <w:rPr>
-          <w:rFonts w:ascii="Times New Roman" w:hAnsi="Times New Roman" w:cs="Times New Roman"/>
         </w:rPr>
       </w:pPr>
       <w:r>
@@ -12634,821 +14549,6 @@
           <w:rFonts w:ascii="Times New Roman" w:hAnsi="Times New Roman" w:cs="Times New Roman"/>
         </w:rPr>
         <w:lastRenderedPageBreak/>
-        <w:t>[3] Directo: Verifica directamente a una posición específica de la estructura (cabeza, tope, raíz) si ya se han agotado las municiones.</w:t>
-      </w:r>
-    </w:p>
-    <w:p>
-      <w:pPr>
-        <w:pStyle w:val="Prrafodelista"/>
-        <w:numPr>
-          <w:ilvl w:val="0"/>
-          <w:numId w:val="6"/>
-        </w:numPr>
-        <w:jc w:val="both"/>
-        <w:rPr>
-          <w:rFonts w:ascii="Times New Roman" w:hAnsi="Times New Roman" w:cs="Times New Roman"/>
-        </w:rPr>
-      </w:pPr>
-      <w:r>
-        <w:rPr>
-          <w:rFonts w:ascii="Times New Roman" w:hAnsi="Times New Roman" w:cs="Times New Roman"/>
-        </w:rPr>
-        <w:t xml:space="preserve">[1] Indirecto: Debe buscar la posición del arma actual y posteriormente verificar sus municiones. </w:t>
-      </w:r>
-    </w:p>
-    <w:p>
-      <w:pPr>
-        <w:jc w:val="both"/>
-        <w:rPr>
-          <w:rFonts w:ascii="Times New Roman" w:hAnsi="Times New Roman" w:cs="Times New Roman"/>
-        </w:rPr>
-      </w:pPr>
-      <w:r>
-        <w:rPr>
-          <w:rFonts w:ascii="Times New Roman" w:hAnsi="Times New Roman" w:cs="Times New Roman"/>
-        </w:rPr>
-        <w:t xml:space="preserve">Criterio C: Hacha: Indica el manejo que se le da al hacha en la estructura de datos utilizada. </w:t>
-      </w:r>
-      <w:r>
-        <w:rPr>
-          <w:rFonts w:ascii="Times New Roman" w:hAnsi="Times New Roman" w:cs="Times New Roman"/>
-        </w:rPr>
-        <w:t>El hacha debe ser la última arma por usar y no tiene municiones</w:t>
-      </w:r>
-    </w:p>
-    <w:p>
-      <w:pPr>
-        <w:pStyle w:val="Prrafodelista"/>
-        <w:numPr>
-          <w:ilvl w:val="0"/>
-          <w:numId w:val="6"/>
-        </w:numPr>
-        <w:jc w:val="both"/>
-        <w:rPr>
-          <w:rFonts w:ascii="Times New Roman" w:hAnsi="Times New Roman" w:cs="Times New Roman"/>
-        </w:rPr>
-      </w:pPr>
-      <w:r>
-        <w:rPr>
-          <w:rFonts w:ascii="Times New Roman" w:hAnsi="Times New Roman" w:cs="Times New Roman"/>
-        </w:rPr>
-        <w:t xml:space="preserve">[3] Final: El hacha de encuentra al final de la estructura (en una hoja, o en el </w:t>
-      </w:r>
-      <w:proofErr w:type="spellStart"/>
-      <w:r>
-        <w:rPr>
-          <w:rFonts w:ascii="Times New Roman" w:hAnsi="Times New Roman" w:cs="Times New Roman"/>
-        </w:rPr>
-        <w:t>bottom</w:t>
-      </w:r>
-      <w:proofErr w:type="spellEnd"/>
-      <w:r>
-        <w:rPr>
-          <w:rFonts w:ascii="Times New Roman" w:hAnsi="Times New Roman" w:cs="Times New Roman"/>
-        </w:rPr>
-        <w:t>)</w:t>
-      </w:r>
-    </w:p>
-    <w:p>
-      <w:pPr>
-        <w:pStyle w:val="Prrafodelista"/>
-        <w:numPr>
-          <w:ilvl w:val="0"/>
-          <w:numId w:val="6"/>
-        </w:numPr>
-        <w:jc w:val="both"/>
-        <w:rPr>
-          <w:rFonts w:ascii="Times New Roman" w:hAnsi="Times New Roman" w:cs="Times New Roman"/>
-        </w:rPr>
-      </w:pPr>
-      <w:r>
-        <w:rPr>
-          <w:rFonts w:ascii="Times New Roman" w:hAnsi="Times New Roman" w:cs="Times New Roman"/>
-        </w:rPr>
-        <w:t>[1] Inicio: El hacha se encuentra en la primera posición de la estructura.</w:t>
-      </w:r>
-    </w:p>
-    <w:p>
-      <w:pPr>
-        <w:jc w:val="both"/>
-        <w:rPr>
-          <w:rFonts w:ascii="Times New Roman" w:hAnsi="Times New Roman" w:cs="Times New Roman"/>
-        </w:rPr>
-      </w:pPr>
-      <w:r>
-        <w:rPr>
-          <w:rFonts w:ascii="Times New Roman" w:hAnsi="Times New Roman" w:cs="Times New Roman"/>
-        </w:rPr>
-        <w:t xml:space="preserve">Criterio D: </w:t>
-      </w:r>
-      <w:r>
-        <w:rPr>
-          <w:rFonts w:ascii="Times New Roman" w:hAnsi="Times New Roman" w:cs="Times New Roman"/>
-        </w:rPr>
-        <w:t>Implementación: Mide que tan pertinentes son las funcionalidades que trae la estructura de datos para el caso.</w:t>
-      </w:r>
-    </w:p>
-    <w:p>
-      <w:pPr>
-        <w:pStyle w:val="Prrafodelista"/>
-        <w:numPr>
-          <w:ilvl w:val="0"/>
-          <w:numId w:val="6"/>
-        </w:numPr>
-        <w:jc w:val="both"/>
-        <w:rPr>
-          <w:rFonts w:ascii="Times New Roman" w:hAnsi="Times New Roman" w:cs="Times New Roman"/>
-        </w:rPr>
-      </w:pPr>
-      <w:r>
-        <w:rPr>
-          <w:rFonts w:ascii="Times New Roman" w:hAnsi="Times New Roman" w:cs="Times New Roman"/>
-        </w:rPr>
-        <w:t>[3] Exactas: Las funciones de la estructura cumplen exactamente con lo requerido (insertar al inicio y extraer del inicio cada que se terminen las municiones)</w:t>
-      </w:r>
-    </w:p>
-    <w:p>
-      <w:pPr>
-        <w:pStyle w:val="Prrafodelista"/>
-        <w:numPr>
-          <w:ilvl w:val="0"/>
-          <w:numId w:val="6"/>
-        </w:numPr>
-        <w:jc w:val="both"/>
-        <w:rPr>
-          <w:rFonts w:ascii="Times New Roman" w:hAnsi="Times New Roman" w:cs="Times New Roman"/>
-        </w:rPr>
-      </w:pPr>
-      <w:r>
-        <w:rPr>
-          <w:rFonts w:ascii="Times New Roman" w:hAnsi="Times New Roman" w:cs="Times New Roman"/>
-        </w:rPr>
-        <w:t>[2] Falta: Las funciones de la estructura cumplen con lo requerido si se tiene en cuenta algún criterio de orden o de búsqueda para la posición en la que debe añadirse o extraerse elementos.</w:t>
-      </w:r>
-    </w:p>
-    <w:p>
-      <w:pPr>
-        <w:pStyle w:val="Prrafodelista"/>
-        <w:numPr>
-          <w:ilvl w:val="0"/>
-          <w:numId w:val="6"/>
-        </w:numPr>
-        <w:jc w:val="both"/>
-        <w:rPr>
-          <w:rFonts w:ascii="Times New Roman" w:hAnsi="Times New Roman" w:cs="Times New Roman"/>
-        </w:rPr>
-      </w:pPr>
-      <w:r>
-        <w:rPr>
-          <w:rFonts w:ascii="Times New Roman" w:hAnsi="Times New Roman" w:cs="Times New Roman"/>
-        </w:rPr>
-        <w:t>[1] Sobra: La</w:t>
-      </w:r>
-      <w:r>
-        <w:rPr>
-          <w:rFonts w:ascii="Times New Roman" w:hAnsi="Times New Roman" w:cs="Times New Roman"/>
-        </w:rPr>
-        <w:t>s</w:t>
-      </w:r>
-      <w:r>
-        <w:rPr>
-          <w:rFonts w:ascii="Times New Roman" w:hAnsi="Times New Roman" w:cs="Times New Roman"/>
-        </w:rPr>
-        <w:t xml:space="preserve"> funciones de la estructura usada </w:t>
-      </w:r>
-      <w:r>
-        <w:rPr>
-          <w:rFonts w:ascii="Times New Roman" w:hAnsi="Times New Roman" w:cs="Times New Roman"/>
-        </w:rPr>
-        <w:t xml:space="preserve">requieren de otro subproceso para mantener el criterio de orden de las armas añadidas y </w:t>
-      </w:r>
-      <w:proofErr w:type="spellStart"/>
-      <w:r>
-        <w:rPr>
-          <w:rFonts w:ascii="Times New Roman" w:hAnsi="Times New Roman" w:cs="Times New Roman"/>
-        </w:rPr>
-        <w:t>extraidas</w:t>
-      </w:r>
-      <w:proofErr w:type="spellEnd"/>
-      <w:r>
-        <w:rPr>
-          <w:rFonts w:ascii="Times New Roman" w:hAnsi="Times New Roman" w:cs="Times New Roman"/>
-        </w:rPr>
-        <w:t>.</w:t>
-      </w:r>
-    </w:p>
-    <w:tbl>
-      <w:tblPr>
-        <w:tblStyle w:val="Tablaconcuadrcula"/>
-        <w:tblW w:w="0" w:type="auto"/>
-        <w:tblLook w:val="04A0" w:firstRow="1" w:lastRow="0" w:firstColumn="1" w:lastColumn="0" w:noHBand="0" w:noVBand="1"/>
-      </w:tblPr>
-      <w:tblGrid>
-        <w:gridCol w:w="1471"/>
-        <w:gridCol w:w="1471"/>
-        <w:gridCol w:w="1471"/>
-        <w:gridCol w:w="1471"/>
-        <w:gridCol w:w="1472"/>
-        <w:gridCol w:w="1472"/>
-      </w:tblGrid>
-      <w:tr>
-        <w:tc>
-          <w:tcPr>
-            <w:tcW w:w="1471" w:type="dxa"/>
-          </w:tcPr>
-          <w:p>
-            <w:pPr>
-              <w:jc w:val="both"/>
-              <w:rPr>
-                <w:rFonts w:ascii="Times New Roman" w:hAnsi="Times New Roman" w:cs="Times New Roman"/>
-              </w:rPr>
-            </w:pPr>
-          </w:p>
-        </w:tc>
-        <w:tc>
-          <w:tcPr>
-            <w:tcW w:w="1471" w:type="dxa"/>
-          </w:tcPr>
-          <w:p>
-            <w:pPr>
-              <w:jc w:val="both"/>
-              <w:rPr>
-                <w:rFonts w:ascii="Times New Roman" w:hAnsi="Times New Roman" w:cs="Times New Roman"/>
-              </w:rPr>
-            </w:pPr>
-            <w:r>
-              <w:rPr>
-                <w:rFonts w:ascii="Times New Roman" w:hAnsi="Times New Roman" w:cs="Times New Roman"/>
-              </w:rPr>
-              <w:t>Criterio A</w:t>
-            </w:r>
-          </w:p>
-        </w:tc>
-        <w:tc>
-          <w:tcPr>
-            <w:tcW w:w="1471" w:type="dxa"/>
-          </w:tcPr>
-          <w:p>
-            <w:pPr>
-              <w:jc w:val="both"/>
-              <w:rPr>
-                <w:rFonts w:ascii="Times New Roman" w:hAnsi="Times New Roman" w:cs="Times New Roman"/>
-              </w:rPr>
-            </w:pPr>
-            <w:r>
-              <w:rPr>
-                <w:rFonts w:ascii="Times New Roman" w:hAnsi="Times New Roman" w:cs="Times New Roman"/>
-              </w:rPr>
-              <w:t>Criterio B</w:t>
-            </w:r>
-          </w:p>
-        </w:tc>
-        <w:tc>
-          <w:tcPr>
-            <w:tcW w:w="1471" w:type="dxa"/>
-          </w:tcPr>
-          <w:p>
-            <w:pPr>
-              <w:jc w:val="both"/>
-              <w:rPr>
-                <w:rFonts w:ascii="Times New Roman" w:hAnsi="Times New Roman" w:cs="Times New Roman"/>
-              </w:rPr>
-            </w:pPr>
-            <w:r>
-              <w:rPr>
-                <w:rFonts w:ascii="Times New Roman" w:hAnsi="Times New Roman" w:cs="Times New Roman"/>
-              </w:rPr>
-              <w:t>Criterio C</w:t>
-            </w:r>
-          </w:p>
-        </w:tc>
-        <w:tc>
-          <w:tcPr>
-            <w:tcW w:w="1472" w:type="dxa"/>
-          </w:tcPr>
-          <w:p>
-            <w:pPr>
-              <w:jc w:val="both"/>
-              <w:rPr>
-                <w:rFonts w:ascii="Times New Roman" w:hAnsi="Times New Roman" w:cs="Times New Roman"/>
-              </w:rPr>
-            </w:pPr>
-            <w:r>
-              <w:rPr>
-                <w:rFonts w:ascii="Times New Roman" w:hAnsi="Times New Roman" w:cs="Times New Roman"/>
-              </w:rPr>
-              <w:t>Criterio D</w:t>
-            </w:r>
-          </w:p>
-        </w:tc>
-        <w:tc>
-          <w:tcPr>
-            <w:tcW w:w="1472" w:type="dxa"/>
-          </w:tcPr>
-          <w:p>
-            <w:pPr>
-              <w:jc w:val="both"/>
-              <w:rPr>
-                <w:rFonts w:ascii="Times New Roman" w:hAnsi="Times New Roman" w:cs="Times New Roman"/>
-              </w:rPr>
-            </w:pPr>
-            <w:r>
-              <w:rPr>
-                <w:rFonts w:ascii="Times New Roman" w:hAnsi="Times New Roman" w:cs="Times New Roman"/>
-              </w:rPr>
-              <w:t>Total</w:t>
-            </w:r>
-          </w:p>
-        </w:tc>
-      </w:tr>
-      <w:tr>
-        <w:tc>
-          <w:tcPr>
-            <w:tcW w:w="1471" w:type="dxa"/>
-          </w:tcPr>
-          <w:p>
-            <w:pPr>
-              <w:jc w:val="both"/>
-              <w:rPr>
-                <w:rFonts w:ascii="Times New Roman" w:hAnsi="Times New Roman" w:cs="Times New Roman"/>
-              </w:rPr>
-            </w:pPr>
-            <w:proofErr w:type="spellStart"/>
-            <w:r>
-              <w:rPr>
-                <w:rFonts w:ascii="Times New Roman" w:hAnsi="Times New Roman" w:cs="Times New Roman"/>
-              </w:rPr>
-              <w:t>ArrayList</w:t>
-            </w:r>
-            <w:proofErr w:type="spellEnd"/>
-          </w:p>
-        </w:tc>
-        <w:tc>
-          <w:tcPr>
-            <w:tcW w:w="1471" w:type="dxa"/>
-          </w:tcPr>
-          <w:p>
-            <w:pPr>
-              <w:jc w:val="both"/>
-              <w:rPr>
-                <w:rFonts w:ascii="Times New Roman" w:hAnsi="Times New Roman" w:cs="Times New Roman"/>
-              </w:rPr>
-            </w:pPr>
-            <w:r>
-              <w:rPr>
-                <w:rFonts w:ascii="Times New Roman" w:hAnsi="Times New Roman" w:cs="Times New Roman"/>
-              </w:rPr>
-              <w:t>2</w:t>
-            </w:r>
-          </w:p>
-        </w:tc>
-        <w:tc>
-          <w:tcPr>
-            <w:tcW w:w="1471" w:type="dxa"/>
-          </w:tcPr>
-          <w:p>
-            <w:pPr>
-              <w:jc w:val="both"/>
-              <w:rPr>
-                <w:rFonts w:ascii="Times New Roman" w:hAnsi="Times New Roman" w:cs="Times New Roman"/>
-              </w:rPr>
-            </w:pPr>
-            <w:r>
-              <w:rPr>
-                <w:rFonts w:ascii="Times New Roman" w:hAnsi="Times New Roman" w:cs="Times New Roman"/>
-              </w:rPr>
-              <w:t>1</w:t>
-            </w:r>
-          </w:p>
-        </w:tc>
-        <w:tc>
-          <w:tcPr>
-            <w:tcW w:w="1471" w:type="dxa"/>
-          </w:tcPr>
-          <w:p>
-            <w:pPr>
-              <w:jc w:val="both"/>
-              <w:rPr>
-                <w:rFonts w:ascii="Times New Roman" w:hAnsi="Times New Roman" w:cs="Times New Roman"/>
-              </w:rPr>
-            </w:pPr>
-            <w:r>
-              <w:rPr>
-                <w:rFonts w:ascii="Times New Roman" w:hAnsi="Times New Roman" w:cs="Times New Roman"/>
-              </w:rPr>
-              <w:t>1</w:t>
-            </w:r>
-          </w:p>
-        </w:tc>
-        <w:tc>
-          <w:tcPr>
-            <w:tcW w:w="1472" w:type="dxa"/>
-          </w:tcPr>
-          <w:p>
-            <w:pPr>
-              <w:jc w:val="both"/>
-              <w:rPr>
-                <w:rFonts w:ascii="Times New Roman" w:hAnsi="Times New Roman" w:cs="Times New Roman"/>
-              </w:rPr>
-            </w:pPr>
-            <w:r>
-              <w:rPr>
-                <w:rFonts w:ascii="Times New Roman" w:hAnsi="Times New Roman" w:cs="Times New Roman"/>
-              </w:rPr>
-              <w:t>2</w:t>
-            </w:r>
-          </w:p>
-        </w:tc>
-        <w:tc>
-          <w:tcPr>
-            <w:tcW w:w="1472" w:type="dxa"/>
-          </w:tcPr>
-          <w:p>
-            <w:pPr>
-              <w:jc w:val="both"/>
-              <w:rPr>
-                <w:rFonts w:ascii="Times New Roman" w:hAnsi="Times New Roman" w:cs="Times New Roman"/>
-              </w:rPr>
-            </w:pPr>
-            <w:r>
-              <w:rPr>
-                <w:rFonts w:ascii="Times New Roman" w:hAnsi="Times New Roman" w:cs="Times New Roman"/>
-              </w:rPr>
-              <w:t>6</w:t>
-            </w:r>
-          </w:p>
-        </w:tc>
-      </w:tr>
-      <w:tr>
-        <w:tc>
-          <w:tcPr>
-            <w:tcW w:w="1471" w:type="dxa"/>
-          </w:tcPr>
-          <w:p>
-            <w:pPr>
-              <w:jc w:val="both"/>
-              <w:rPr>
-                <w:rFonts w:ascii="Times New Roman" w:hAnsi="Times New Roman" w:cs="Times New Roman"/>
-              </w:rPr>
-            </w:pPr>
-            <w:proofErr w:type="spellStart"/>
-            <w:r>
-              <w:rPr>
-                <w:rFonts w:ascii="Times New Roman" w:hAnsi="Times New Roman" w:cs="Times New Roman"/>
-              </w:rPr>
-              <w:t>Stack</w:t>
-            </w:r>
-            <w:proofErr w:type="spellEnd"/>
-          </w:p>
-        </w:tc>
-        <w:tc>
-          <w:tcPr>
-            <w:tcW w:w="1471" w:type="dxa"/>
-          </w:tcPr>
-          <w:p>
-            <w:pPr>
-              <w:jc w:val="both"/>
-              <w:rPr>
-                <w:rFonts w:ascii="Times New Roman" w:hAnsi="Times New Roman" w:cs="Times New Roman"/>
-              </w:rPr>
-            </w:pPr>
-            <w:r>
-              <w:rPr>
-                <w:rFonts w:ascii="Times New Roman" w:hAnsi="Times New Roman" w:cs="Times New Roman"/>
-              </w:rPr>
-              <w:t>3</w:t>
-            </w:r>
-          </w:p>
-        </w:tc>
-        <w:tc>
-          <w:tcPr>
-            <w:tcW w:w="1471" w:type="dxa"/>
-          </w:tcPr>
-          <w:p>
-            <w:pPr>
-              <w:jc w:val="both"/>
-              <w:rPr>
-                <w:rFonts w:ascii="Times New Roman" w:hAnsi="Times New Roman" w:cs="Times New Roman"/>
-              </w:rPr>
-            </w:pPr>
-            <w:r>
-              <w:rPr>
-                <w:rFonts w:ascii="Times New Roman" w:hAnsi="Times New Roman" w:cs="Times New Roman"/>
-              </w:rPr>
-              <w:t>3</w:t>
-            </w:r>
-          </w:p>
-        </w:tc>
-        <w:tc>
-          <w:tcPr>
-            <w:tcW w:w="1471" w:type="dxa"/>
-          </w:tcPr>
-          <w:p>
-            <w:pPr>
-              <w:jc w:val="both"/>
-              <w:rPr>
-                <w:rFonts w:ascii="Times New Roman" w:hAnsi="Times New Roman" w:cs="Times New Roman"/>
-              </w:rPr>
-            </w:pPr>
-            <w:r>
-              <w:rPr>
-                <w:rFonts w:ascii="Times New Roman" w:hAnsi="Times New Roman" w:cs="Times New Roman"/>
-              </w:rPr>
-              <w:t>3</w:t>
-            </w:r>
-          </w:p>
-        </w:tc>
-        <w:tc>
-          <w:tcPr>
-            <w:tcW w:w="1472" w:type="dxa"/>
-          </w:tcPr>
-          <w:p>
-            <w:pPr>
-              <w:jc w:val="both"/>
-              <w:rPr>
-                <w:rFonts w:ascii="Times New Roman" w:hAnsi="Times New Roman" w:cs="Times New Roman"/>
-              </w:rPr>
-            </w:pPr>
-            <w:r>
-              <w:rPr>
-                <w:rFonts w:ascii="Times New Roman" w:hAnsi="Times New Roman" w:cs="Times New Roman"/>
-              </w:rPr>
-              <w:t>3</w:t>
-            </w:r>
-          </w:p>
-        </w:tc>
-        <w:tc>
-          <w:tcPr>
-            <w:tcW w:w="1472" w:type="dxa"/>
-          </w:tcPr>
-          <w:p>
-            <w:pPr>
-              <w:jc w:val="both"/>
-              <w:rPr>
-                <w:rFonts w:ascii="Times New Roman" w:hAnsi="Times New Roman" w:cs="Times New Roman"/>
-              </w:rPr>
-            </w:pPr>
-            <w:r>
-              <w:rPr>
-                <w:rFonts w:ascii="Times New Roman" w:hAnsi="Times New Roman" w:cs="Times New Roman"/>
-              </w:rPr>
-              <w:t>12</w:t>
-            </w:r>
-          </w:p>
-        </w:tc>
-      </w:tr>
-      <w:tr>
-        <w:tc>
-          <w:tcPr>
-            <w:tcW w:w="1471" w:type="dxa"/>
-          </w:tcPr>
-          <w:p>
-            <w:pPr>
-              <w:jc w:val="both"/>
-              <w:rPr>
-                <w:rFonts w:ascii="Times New Roman" w:hAnsi="Times New Roman" w:cs="Times New Roman"/>
-              </w:rPr>
-            </w:pPr>
-            <w:r>
-              <w:rPr>
-                <w:rFonts w:ascii="Times New Roman" w:hAnsi="Times New Roman" w:cs="Times New Roman"/>
-              </w:rPr>
-              <w:t>Lista enlazada</w:t>
-            </w:r>
-          </w:p>
-        </w:tc>
-        <w:tc>
-          <w:tcPr>
-            <w:tcW w:w="1471" w:type="dxa"/>
-          </w:tcPr>
-          <w:p>
-            <w:pPr>
-              <w:jc w:val="both"/>
-              <w:rPr>
-                <w:rFonts w:ascii="Times New Roman" w:hAnsi="Times New Roman" w:cs="Times New Roman"/>
-              </w:rPr>
-            </w:pPr>
-            <w:r>
-              <w:rPr>
-                <w:rFonts w:ascii="Times New Roman" w:hAnsi="Times New Roman" w:cs="Times New Roman"/>
-              </w:rPr>
-              <w:t>3</w:t>
-            </w:r>
-          </w:p>
-        </w:tc>
-        <w:tc>
-          <w:tcPr>
-            <w:tcW w:w="1471" w:type="dxa"/>
-          </w:tcPr>
-          <w:p>
-            <w:pPr>
-              <w:jc w:val="both"/>
-              <w:rPr>
-                <w:rFonts w:ascii="Times New Roman" w:hAnsi="Times New Roman" w:cs="Times New Roman"/>
-              </w:rPr>
-            </w:pPr>
-            <w:r>
-              <w:rPr>
-                <w:rFonts w:ascii="Times New Roman" w:hAnsi="Times New Roman" w:cs="Times New Roman"/>
-              </w:rPr>
-              <w:t>3</w:t>
-            </w:r>
-          </w:p>
-        </w:tc>
-        <w:tc>
-          <w:tcPr>
-            <w:tcW w:w="1471" w:type="dxa"/>
-          </w:tcPr>
-          <w:p>
-            <w:pPr>
-              <w:jc w:val="both"/>
-              <w:rPr>
-                <w:rFonts w:ascii="Times New Roman" w:hAnsi="Times New Roman" w:cs="Times New Roman"/>
-              </w:rPr>
-            </w:pPr>
-            <w:r>
-              <w:rPr>
-                <w:rFonts w:ascii="Times New Roman" w:hAnsi="Times New Roman" w:cs="Times New Roman"/>
-              </w:rPr>
-              <w:t>3</w:t>
-            </w:r>
-          </w:p>
-        </w:tc>
-        <w:tc>
-          <w:tcPr>
-            <w:tcW w:w="1472" w:type="dxa"/>
-          </w:tcPr>
-          <w:p>
-            <w:pPr>
-              <w:jc w:val="both"/>
-              <w:rPr>
-                <w:rFonts w:ascii="Times New Roman" w:hAnsi="Times New Roman" w:cs="Times New Roman"/>
-              </w:rPr>
-            </w:pPr>
-            <w:r>
-              <w:rPr>
-                <w:rFonts w:ascii="Times New Roman" w:hAnsi="Times New Roman" w:cs="Times New Roman"/>
-              </w:rPr>
-              <w:t>2</w:t>
-            </w:r>
-          </w:p>
-        </w:tc>
-        <w:tc>
-          <w:tcPr>
-            <w:tcW w:w="1472" w:type="dxa"/>
-          </w:tcPr>
-          <w:p>
-            <w:pPr>
-              <w:jc w:val="both"/>
-              <w:rPr>
-                <w:rFonts w:ascii="Times New Roman" w:hAnsi="Times New Roman" w:cs="Times New Roman"/>
-              </w:rPr>
-            </w:pPr>
-            <w:r>
-              <w:rPr>
-                <w:rFonts w:ascii="Times New Roman" w:hAnsi="Times New Roman" w:cs="Times New Roman"/>
-              </w:rPr>
-              <w:t>11</w:t>
-            </w:r>
-          </w:p>
-        </w:tc>
-      </w:tr>
-      <w:tr>
-        <w:tc>
-          <w:tcPr>
-            <w:tcW w:w="1471" w:type="dxa"/>
-          </w:tcPr>
-          <w:p>
-            <w:pPr>
-              <w:jc w:val="both"/>
-              <w:rPr>
-                <w:rFonts w:ascii="Times New Roman" w:hAnsi="Times New Roman" w:cs="Times New Roman"/>
-              </w:rPr>
-            </w:pPr>
-            <w:r>
-              <w:rPr>
-                <w:rFonts w:ascii="Times New Roman" w:hAnsi="Times New Roman" w:cs="Times New Roman"/>
-              </w:rPr>
-              <w:t>Montículo</w:t>
-            </w:r>
-          </w:p>
-        </w:tc>
-        <w:tc>
-          <w:tcPr>
-            <w:tcW w:w="1471" w:type="dxa"/>
-          </w:tcPr>
-          <w:p>
-            <w:pPr>
-              <w:jc w:val="both"/>
-              <w:rPr>
-                <w:rFonts w:ascii="Times New Roman" w:hAnsi="Times New Roman" w:cs="Times New Roman"/>
-              </w:rPr>
-            </w:pPr>
-            <w:r>
-              <w:rPr>
-                <w:rFonts w:ascii="Times New Roman" w:hAnsi="Times New Roman" w:cs="Times New Roman"/>
-              </w:rPr>
-              <w:t>1</w:t>
-            </w:r>
-          </w:p>
-        </w:tc>
-        <w:tc>
-          <w:tcPr>
-            <w:tcW w:w="1471" w:type="dxa"/>
-          </w:tcPr>
-          <w:p>
-            <w:pPr>
-              <w:jc w:val="both"/>
-              <w:rPr>
-                <w:rFonts w:ascii="Times New Roman" w:hAnsi="Times New Roman" w:cs="Times New Roman"/>
-              </w:rPr>
-            </w:pPr>
-            <w:r>
-              <w:rPr>
-                <w:rFonts w:ascii="Times New Roman" w:hAnsi="Times New Roman" w:cs="Times New Roman"/>
-              </w:rPr>
-              <w:t>3</w:t>
-            </w:r>
-          </w:p>
-        </w:tc>
-        <w:tc>
-          <w:tcPr>
-            <w:tcW w:w="1471" w:type="dxa"/>
-          </w:tcPr>
-          <w:p>
-            <w:pPr>
-              <w:jc w:val="both"/>
-              <w:rPr>
-                <w:rFonts w:ascii="Times New Roman" w:hAnsi="Times New Roman" w:cs="Times New Roman"/>
-              </w:rPr>
-            </w:pPr>
-            <w:r>
-              <w:rPr>
-                <w:rFonts w:ascii="Times New Roman" w:hAnsi="Times New Roman" w:cs="Times New Roman"/>
-              </w:rPr>
-              <w:t>3</w:t>
-            </w:r>
-          </w:p>
-        </w:tc>
-        <w:tc>
-          <w:tcPr>
-            <w:tcW w:w="1472" w:type="dxa"/>
-          </w:tcPr>
-          <w:p>
-            <w:pPr>
-              <w:jc w:val="both"/>
-              <w:rPr>
-                <w:rFonts w:ascii="Times New Roman" w:hAnsi="Times New Roman" w:cs="Times New Roman"/>
-              </w:rPr>
-            </w:pPr>
-            <w:r>
-              <w:rPr>
-                <w:rFonts w:ascii="Times New Roman" w:hAnsi="Times New Roman" w:cs="Times New Roman"/>
-              </w:rPr>
-              <w:t>1</w:t>
-            </w:r>
-          </w:p>
-        </w:tc>
-        <w:tc>
-          <w:tcPr>
-            <w:tcW w:w="1472" w:type="dxa"/>
-          </w:tcPr>
-          <w:p>
-            <w:pPr>
-              <w:jc w:val="both"/>
-              <w:rPr>
-                <w:rFonts w:ascii="Times New Roman" w:hAnsi="Times New Roman" w:cs="Times New Roman"/>
-              </w:rPr>
-            </w:pPr>
-            <w:r>
-              <w:rPr>
-                <w:rFonts w:ascii="Times New Roman" w:hAnsi="Times New Roman" w:cs="Times New Roman"/>
-              </w:rPr>
-              <w:t>8</w:t>
-            </w:r>
-          </w:p>
-        </w:tc>
-      </w:tr>
-    </w:tbl>
-    <w:p>
-      <w:pPr>
-        <w:jc w:val="both"/>
-        <w:rPr>
-          <w:rFonts w:ascii="Times New Roman" w:hAnsi="Times New Roman" w:cs="Times New Roman"/>
-        </w:rPr>
-      </w:pPr>
-    </w:p>
-    <w:p>
-      <w:pPr>
-        <w:jc w:val="both"/>
-        <w:rPr>
-          <w:rFonts w:ascii="Times New Roman" w:hAnsi="Times New Roman" w:cs="Times New Roman"/>
-        </w:rPr>
-      </w:pPr>
-      <w:r>
-        <w:rPr>
-          <w:rFonts w:ascii="Times New Roman" w:hAnsi="Times New Roman" w:cs="Times New Roman"/>
-        </w:rPr>
         <w:t xml:space="preserve">La estructura de datos a usar será un </w:t>
       </w:r>
       <w:proofErr w:type="spellStart"/>
@@ -15673,6 +16773,92 @@
     </w:lvl>
   </w:abstractNum>
   <w:abstractNum w:abstractNumId="15" w15:restartNumberingAfterBreak="0">
+    <w:nsid w:val="56832211"/>
+    <w:multiLevelType w:val="hybridMultilevel"/>
+    <w:tmpl w:val="5AB2E8A2"/>
+    <w:lvl w:ilvl="0" w:tplc="240A000F">
+      <w:start w:val="1"/>
+      <w:numFmt w:val="decimal"/>
+      <w:lvlText w:val="%1."/>
+      <w:lvlJc w:val="left"/>
+      <w:pPr>
+        <w:ind w:left="720" w:hanging="360"/>
+      </w:pPr>
+    </w:lvl>
+    <w:lvl w:ilvl="1" w:tplc="240A0019" w:tentative="1">
+      <w:start w:val="1"/>
+      <w:numFmt w:val="lowerLetter"/>
+      <w:lvlText w:val="%2."/>
+      <w:lvlJc w:val="left"/>
+      <w:pPr>
+        <w:ind w:left="1440" w:hanging="360"/>
+      </w:pPr>
+    </w:lvl>
+    <w:lvl w:ilvl="2" w:tplc="240A001B" w:tentative="1">
+      <w:start w:val="1"/>
+      <w:numFmt w:val="lowerRoman"/>
+      <w:lvlText w:val="%3."/>
+      <w:lvlJc w:val="right"/>
+      <w:pPr>
+        <w:ind w:left="2160" w:hanging="180"/>
+      </w:pPr>
+    </w:lvl>
+    <w:lvl w:ilvl="3" w:tplc="240A000F" w:tentative="1">
+      <w:start w:val="1"/>
+      <w:numFmt w:val="decimal"/>
+      <w:lvlText w:val="%4."/>
+      <w:lvlJc w:val="left"/>
+      <w:pPr>
+        <w:ind w:left="2880" w:hanging="360"/>
+      </w:pPr>
+    </w:lvl>
+    <w:lvl w:ilvl="4" w:tplc="240A0019" w:tentative="1">
+      <w:start w:val="1"/>
+      <w:numFmt w:val="lowerLetter"/>
+      <w:lvlText w:val="%5."/>
+      <w:lvlJc w:val="left"/>
+      <w:pPr>
+        <w:ind w:left="3600" w:hanging="360"/>
+      </w:pPr>
+    </w:lvl>
+    <w:lvl w:ilvl="5" w:tplc="240A001B" w:tentative="1">
+      <w:start w:val="1"/>
+      <w:numFmt w:val="lowerRoman"/>
+      <w:lvlText w:val="%6."/>
+      <w:lvlJc w:val="right"/>
+      <w:pPr>
+        <w:ind w:left="4320" w:hanging="180"/>
+      </w:pPr>
+    </w:lvl>
+    <w:lvl w:ilvl="6" w:tplc="240A000F" w:tentative="1">
+      <w:start w:val="1"/>
+      <w:numFmt w:val="decimal"/>
+      <w:lvlText w:val="%7."/>
+      <w:lvlJc w:val="left"/>
+      <w:pPr>
+        <w:ind w:left="5040" w:hanging="360"/>
+      </w:pPr>
+    </w:lvl>
+    <w:lvl w:ilvl="7" w:tplc="240A0019" w:tentative="1">
+      <w:start w:val="1"/>
+      <w:numFmt w:val="lowerLetter"/>
+      <w:lvlText w:val="%8."/>
+      <w:lvlJc w:val="left"/>
+      <w:pPr>
+        <w:ind w:left="5760" w:hanging="360"/>
+      </w:pPr>
+    </w:lvl>
+    <w:lvl w:ilvl="8" w:tplc="240A001B" w:tentative="1">
+      <w:start w:val="1"/>
+      <w:numFmt w:val="lowerRoman"/>
+      <w:lvlText w:val="%9."/>
+      <w:lvlJc w:val="right"/>
+      <w:pPr>
+        <w:ind w:left="6480" w:hanging="180"/>
+      </w:pPr>
+    </w:lvl>
+  </w:abstractNum>
+  <w:abstractNum w:abstractNumId="16" w15:restartNumberingAfterBreak="0">
     <w:nsid w:val="5F8717FB"/>
     <w:multiLevelType w:val="hybridMultilevel"/>
     <w:tmpl w:val="59A47C58"/>
@@ -15761,7 +16947,7 @@
       </w:pPr>
     </w:lvl>
   </w:abstractNum>
-  <w:abstractNum w:abstractNumId="16" w15:restartNumberingAfterBreak="0">
+  <w:abstractNum w:abstractNumId="17" w15:restartNumberingAfterBreak="0">
     <w:nsid w:val="63D35D93"/>
     <w:multiLevelType w:val="hybridMultilevel"/>
     <w:tmpl w:val="4F26B992"/>
@@ -15874,7 +17060,7 @@
       </w:rPr>
     </w:lvl>
   </w:abstractNum>
-  <w:abstractNum w:abstractNumId="17" w15:restartNumberingAfterBreak="0">
+  <w:abstractNum w:abstractNumId="18" w15:restartNumberingAfterBreak="0">
     <w:nsid w:val="63D77DC1"/>
     <w:multiLevelType w:val="hybridMultilevel"/>
     <w:tmpl w:val="9F3EB6B8"/>
@@ -15963,7 +17149,7 @@
       </w:pPr>
     </w:lvl>
   </w:abstractNum>
-  <w:abstractNum w:abstractNumId="18" w15:restartNumberingAfterBreak="0">
+  <w:abstractNum w:abstractNumId="19" w15:restartNumberingAfterBreak="0">
     <w:nsid w:val="682476C3"/>
     <w:multiLevelType w:val="hybridMultilevel"/>
     <w:tmpl w:val="E41C82C4"/>
@@ -16076,7 +17262,7 @@
       </w:rPr>
     </w:lvl>
   </w:abstractNum>
-  <w:abstractNum w:abstractNumId="19" w15:restartNumberingAfterBreak="0">
+  <w:abstractNum w:abstractNumId="20" w15:restartNumberingAfterBreak="0">
     <w:nsid w:val="73402DA2"/>
     <w:multiLevelType w:val="hybridMultilevel"/>
     <w:tmpl w:val="59A47C58"/>
@@ -16165,7 +17351,7 @@
       </w:pPr>
     </w:lvl>
   </w:abstractNum>
-  <w:abstractNum w:abstractNumId="20" w15:restartNumberingAfterBreak="0">
+  <w:abstractNum w:abstractNumId="21" w15:restartNumberingAfterBreak="0">
     <w:nsid w:val="78AF346F"/>
     <w:multiLevelType w:val="hybridMultilevel"/>
     <w:tmpl w:val="A61AC23E"/>
@@ -16251,7 +17437,7 @@
       </w:pPr>
     </w:lvl>
   </w:abstractNum>
-  <w:abstractNum w:abstractNumId="21" w15:restartNumberingAfterBreak="0">
+  <w:abstractNum w:abstractNumId="22" w15:restartNumberingAfterBreak="0">
     <w:nsid w:val="7E611304"/>
     <w:multiLevelType w:val="hybridMultilevel"/>
     <w:tmpl w:val="A3022AF2"/>
@@ -16379,16 +17565,16 @@
     <w:abstractNumId w:val="11"/>
   </w:num>
   <w:num w:numId="6">
-    <w:abstractNumId w:val="21"/>
+    <w:abstractNumId w:val="22"/>
   </w:num>
   <w:num w:numId="7">
     <w:abstractNumId w:val="4"/>
   </w:num>
   <w:num w:numId="8">
-    <w:abstractNumId w:val="17"/>
+    <w:abstractNumId w:val="18"/>
   </w:num>
   <w:num w:numId="9">
-    <w:abstractNumId w:val="17"/>
+    <w:abstractNumId w:val="18"/>
     <w:lvlOverride w:ilvl="0">
       <w:startOverride w:val="1"/>
     </w:lvlOverride>
@@ -16430,10 +17616,10 @@
     <w:abstractNumId w:val="14"/>
   </w:num>
   <w:num w:numId="14">
-    <w:abstractNumId w:val="16"/>
+    <w:abstractNumId w:val="17"/>
   </w:num>
   <w:num w:numId="15">
-    <w:abstractNumId w:val="18"/>
+    <w:abstractNumId w:val="19"/>
   </w:num>
   <w:num w:numId="16">
     <w:abstractNumId w:val="5"/>
@@ -16442,7 +17628,7 @@
     <w:abstractNumId w:val="8"/>
   </w:num>
   <w:num w:numId="18">
-    <w:abstractNumId w:val="20"/>
+    <w:abstractNumId w:val="21"/>
   </w:num>
   <w:num w:numId="19">
     <w:abstractNumId w:val="10"/>
@@ -16451,13 +17637,16 @@
     <w:abstractNumId w:val="2"/>
   </w:num>
   <w:num w:numId="21">
-    <w:abstractNumId w:val="15"/>
+    <w:abstractNumId w:val="16"/>
   </w:num>
   <w:num w:numId="22">
     <w:abstractNumId w:val="13"/>
   </w:num>
   <w:num w:numId="23">
-    <w:abstractNumId w:val="19"/>
+    <w:abstractNumId w:val="20"/>
+  </w:num>
+  <w:num w:numId="24">
+    <w:abstractNumId w:val="15"/>
   </w:num>
 </w:numbering>
 </file>
@@ -17444,7 +18633,7 @@
 </file>
 
 <file path=customXml/itemProps1.xml><?xml version="1.0" encoding="utf-8"?>
-<ds:datastoreItem xmlns:ds="http://schemas.openxmlformats.org/officeDocument/2006/customXml" ds:itemID="{45EDFAAD-0594-4615-B5B6-3CEEBCA2FAFE}">
+<ds:datastoreItem xmlns:ds="http://schemas.openxmlformats.org/officeDocument/2006/customXml" ds:itemID="{F369EC6D-CAE8-401E-B146-1BA2142C74AB}">
   <ds:schemaRefs>
     <ds:schemaRef ds:uri="http://schemas.openxmlformats.org/officeDocument/2006/bibliography"/>
   </ds:schemaRefs>

</xml_diff>

<commit_message>
Listo metodo de ing para matchmaking
</commit_message>
<xml_diff>
--- a/Método de la ingeniería/INFORME DE INGENIERÍA - Javier.docx
+++ b/Método de la ingeniería/INFORME DE INGENIERÍA - Javier.docx
@@ -9369,7 +9369,14 @@
           <w:rFonts w:ascii="Times New Roman" w:hAnsi="Times New Roman" w:cs="Times New Roman"/>
           <w:i/>
         </w:rPr>
-        <w:t xml:space="preserve">Insertar a los jugadores en una cola ordenada. </w:t>
+        <w:t>Ordenar a los jugadores en la lista</w:t>
+      </w:r>
+      <w:r>
+        <w:rPr>
+          <w:rFonts w:ascii="Times New Roman" w:hAnsi="Times New Roman" w:cs="Times New Roman"/>
+          <w:i/>
+        </w:rPr>
+        <w:t xml:space="preserve">. </w:t>
       </w:r>
     </w:p>
     <w:p>
@@ -10284,14 +10291,12 @@
         </w:rPr>
         <w:t xml:space="preserve">La idea 1 queda descartada, pues la cantidad de partidas posibles puede ser demasiado grande. Por ejemplo, si </w:t>
       </w:r>
-      <w:proofErr w:type="gramStart"/>
-      <w:r>
-        <w:rPr>
-          <w:rFonts w:ascii="Times New Roman" w:hAnsi="Times New Roman" w:cs="Times New Roman"/>
-        </w:rPr>
-        <w:t>hubieran</w:t>
-      </w:r>
-      <w:proofErr w:type="gramEnd"/>
+      <w:r>
+        <w:rPr>
+          <w:rFonts w:ascii="Times New Roman" w:hAnsi="Times New Roman" w:cs="Times New Roman"/>
+        </w:rPr>
+        <w:t>hubiera</w:t>
+      </w:r>
       <w:r>
         <w:rPr>
           <w:rFonts w:ascii="Times New Roman" w:hAnsi="Times New Roman" w:cs="Times New Roman"/>
@@ -10419,7 +10424,14 @@
           <w:rFonts w:ascii="Times New Roman" w:hAnsi="Times New Roman" w:cs="Times New Roman"/>
           <w:i/>
         </w:rPr>
-        <w:t xml:space="preserve">Insertar a los jugadores en una cola ordenada. </w:t>
+        <w:t>Ordenar a los jugadores en la lista</w:t>
+      </w:r>
+      <w:r>
+        <w:rPr>
+          <w:rFonts w:ascii="Times New Roman" w:hAnsi="Times New Roman" w:cs="Times New Roman"/>
+          <w:i/>
+        </w:rPr>
+        <w:t xml:space="preserve">. </w:t>
       </w:r>
       <w:r>
         <w:rPr>
@@ -12716,50 +12728,934 @@
         <w:rPr>
           <w:rFonts w:ascii="Times New Roman" w:eastAsiaTheme="minorEastAsia" w:hAnsi="Times New Roman" w:cs="Times New Roman"/>
         </w:rPr>
-        <w:t>, lo que dará un número menor a 1000 (un poco menos, pues la latencia siempre se tomará como al menos 100) y mayor o igual a 0</w:t>
+        <w:t xml:space="preserve">, lo que dará un número menor a 1000 (un poco menos, pues la latencia siempre se tomará como al menos 100) y mayor o igual a 0 </w:t>
+      </w:r>
+    </w:p>
+    <w:p>
+      <w:pPr>
+        <w:jc w:val="both"/>
+        <w:rPr>
+          <w:rFonts w:ascii="Times New Roman" w:hAnsi="Times New Roman" w:cs="Times New Roman"/>
+        </w:rPr>
+      </w:pPr>
+    </w:p>
+    <w:p>
+      <w:pPr>
+        <w:jc w:val="both"/>
+        <w:rPr>
+          <w:rFonts w:ascii="Times New Roman" w:hAnsi="Times New Roman" w:cs="Times New Roman"/>
+          <w:i/>
+        </w:rPr>
+      </w:pPr>
+      <w:proofErr w:type="spellStart"/>
+      <w:r>
+        <w:rPr>
+          <w:rFonts w:ascii="Times New Roman" w:hAnsi="Times New Roman" w:cs="Times New Roman"/>
+          <w:i/>
+        </w:rPr>
+        <w:t>Matchmaking</w:t>
+      </w:r>
+      <w:proofErr w:type="spellEnd"/>
+    </w:p>
+    <w:p>
+      <w:pPr>
+        <w:pStyle w:val="Prrafodelista"/>
+        <w:numPr>
+          <w:ilvl w:val="0"/>
+          <w:numId w:val="25"/>
+        </w:numPr>
+        <w:jc w:val="both"/>
+        <w:rPr>
+          <w:rFonts w:ascii="Times New Roman" w:hAnsi="Times New Roman" w:cs="Times New Roman"/>
+          <w:i/>
+        </w:rPr>
+      </w:pPr>
+      <w:r>
+        <w:rPr>
+          <w:rFonts w:ascii="Times New Roman" w:hAnsi="Times New Roman" w:cs="Times New Roman"/>
+          <w:i/>
+        </w:rPr>
+        <w:t>Ordenar a los jugadores en la lista</w:t>
+      </w:r>
+      <w:r>
+        <w:rPr>
+          <w:rFonts w:ascii="Times New Roman" w:hAnsi="Times New Roman" w:cs="Times New Roman"/>
+          <w:i/>
+        </w:rPr>
+        <w:t xml:space="preserve">. </w:t>
+      </w:r>
+      <w:r>
+        <w:rPr>
+          <w:rFonts w:ascii="Times New Roman" w:hAnsi="Times New Roman" w:cs="Times New Roman"/>
+        </w:rPr>
+        <w:t>Los jugadores que entren en la cola se insertarán en una cola ordenada de acuerdo a su valor de emparejamiento, y los grupos de 100 se harán tomando los jugadores en los índices 1-100, luego los del 101-200, etc.</w:t>
+      </w:r>
+    </w:p>
+    <w:p>
+      <w:pPr>
+        <w:pStyle w:val="Prrafodelista"/>
+        <w:numPr>
+          <w:ilvl w:val="0"/>
+          <w:numId w:val="25"/>
+        </w:numPr>
+        <w:jc w:val="both"/>
+        <w:rPr>
+          <w:rFonts w:ascii="Times New Roman" w:hAnsi="Times New Roman" w:cs="Times New Roman"/>
+          <w:i/>
+        </w:rPr>
+      </w:pPr>
+      <w:r>
+        <w:rPr>
+          <w:rFonts w:ascii="Times New Roman" w:hAnsi="Times New Roman" w:cs="Times New Roman"/>
+          <w:i/>
+        </w:rPr>
+        <w:t xml:space="preserve">Crear grupos de clasificación más grandes: </w:t>
+      </w:r>
+      <w:r>
+        <w:rPr>
+          <w:rFonts w:ascii="Times New Roman" w:hAnsi="Times New Roman" w:cs="Times New Roman"/>
+        </w:rPr>
+        <w:t>De manera similar a como se hace en League of Legends, se forman grupos donde se encuentren todos los jugadores con valor de emparejamiento en cierto rango. Luego, las partidas se formarán tomando en cuenta que sus jugadores pueden pertenecer a un único grupo grande.</w:t>
+      </w:r>
+    </w:p>
+    <w:p>
+      <w:pPr>
+        <w:pStyle w:val="Prrafodelista"/>
+        <w:numPr>
+          <w:ilvl w:val="0"/>
+          <w:numId w:val="25"/>
+        </w:numPr>
+        <w:jc w:val="both"/>
+        <w:rPr>
+          <w:rFonts w:ascii="Times New Roman" w:hAnsi="Times New Roman" w:cs="Times New Roman"/>
+          <w:i/>
+        </w:rPr>
+      </w:pPr>
+      <w:r>
+        <w:rPr>
+          <w:rFonts w:ascii="Times New Roman" w:hAnsi="Times New Roman" w:cs="Times New Roman"/>
+          <w:i/>
+        </w:rPr>
+        <w:t>Tener en cuenta la diferencia entre el jugador de mayor y de menor Ve.</w:t>
+      </w:r>
+      <w:r>
+        <w:rPr>
+          <w:rFonts w:ascii="Times New Roman" w:hAnsi="Times New Roman" w:cs="Times New Roman"/>
+        </w:rPr>
+        <w:t xml:space="preserve"> Al recorrer los jugadores que están esperando, si la diferencia de </w:t>
+      </w:r>
+      <w:proofErr w:type="spellStart"/>
+      <w:r>
+        <w:rPr>
+          <w:rFonts w:ascii="Times New Roman" w:hAnsi="Times New Roman" w:cs="Times New Roman"/>
+        </w:rPr>
+        <w:t>Ve</w:t>
+      </w:r>
+      <w:proofErr w:type="spellEnd"/>
+      <w:r>
+        <w:rPr>
+          <w:rFonts w:ascii="Times New Roman" w:hAnsi="Times New Roman" w:cs="Times New Roman"/>
+        </w:rPr>
+        <w:t xml:space="preserve"> del jugador actual con el mejor y peor jugador añadidos por el momento no es mayor a una constante, el jugador se añade a la partida.</w:t>
+      </w:r>
+    </w:p>
+    <w:p>
+      <w:pPr>
+        <w:pStyle w:val="Prrafodelista"/>
+        <w:numPr>
+          <w:ilvl w:val="0"/>
+          <w:numId w:val="25"/>
+        </w:numPr>
+        <w:jc w:val="both"/>
+        <w:rPr>
+          <w:rFonts w:ascii="Times New Roman" w:hAnsi="Times New Roman" w:cs="Times New Roman"/>
+          <w:i/>
+        </w:rPr>
+      </w:pPr>
+      <w:r>
+        <w:rPr>
+          <w:rFonts w:ascii="Times New Roman" w:hAnsi="Times New Roman" w:cs="Times New Roman"/>
+          <w:i/>
+        </w:rPr>
+        <w:t xml:space="preserve">Llevar control del jugador con mayor desviación. </w:t>
+      </w:r>
+      <w:r>
+        <w:rPr>
+          <w:rFonts w:ascii="Times New Roman" w:hAnsi="Times New Roman" w:cs="Times New Roman"/>
+        </w:rPr>
+        <w:t xml:space="preserve">Primero se toman los primeros 100 jugadores en entrar a la lista. Luego se haya la media de </w:t>
+      </w:r>
+      <w:proofErr w:type="spellStart"/>
+      <w:r>
+        <w:rPr>
+          <w:rFonts w:ascii="Times New Roman" w:hAnsi="Times New Roman" w:cs="Times New Roman"/>
+        </w:rPr>
+        <w:t>Ve</w:t>
+      </w:r>
+      <w:proofErr w:type="spellEnd"/>
+      <w:r>
+        <w:rPr>
+          <w:rFonts w:ascii="Times New Roman" w:hAnsi="Times New Roman" w:cs="Times New Roman"/>
+        </w:rPr>
+        <w:t xml:space="preserve"> para encontrar el que tiene mayor desviación. Luego se empiezan a recorrer los jugadores restantes. Si la diferencia entre el jugador actual con la media de </w:t>
+      </w:r>
+      <w:proofErr w:type="spellStart"/>
+      <w:r>
+        <w:rPr>
+          <w:rFonts w:ascii="Times New Roman" w:hAnsi="Times New Roman" w:cs="Times New Roman"/>
+        </w:rPr>
+        <w:t>Ve</w:t>
+      </w:r>
+      <w:proofErr w:type="spellEnd"/>
+      <w:r>
+        <w:rPr>
+          <w:rFonts w:ascii="Times New Roman" w:hAnsi="Times New Roman" w:cs="Times New Roman"/>
+        </w:rPr>
+        <w:t xml:space="preserve"> de los 100 seleccionados es menor a la que tiene el jugador </w:t>
+      </w:r>
+      <w:r>
+        <w:rPr>
+          <w:rFonts w:ascii="Times New Roman" w:hAnsi="Times New Roman" w:cs="Times New Roman"/>
+        </w:rPr>
+        <w:lastRenderedPageBreak/>
+        <w:t>con mayor desviación de la partida, el jugador actual se añade a la partida y el jugador con mayor desviación se remueve.</w:t>
+      </w:r>
+    </w:p>
+    <w:p>
+      <w:pPr>
+        <w:jc w:val="both"/>
+        <w:rPr>
+          <w:rFonts w:ascii="Times New Roman" w:hAnsi="Times New Roman" w:cs="Times New Roman"/>
+          <w:i/>
+        </w:rPr>
+      </w:pPr>
+    </w:p>
+    <w:p>
+      <w:pPr>
+        <w:jc w:val="both"/>
+        <w:rPr>
+          <w:rFonts w:ascii="Times New Roman" w:hAnsi="Times New Roman" w:cs="Times New Roman"/>
+        </w:rPr>
+      </w:pPr>
+      <w:r>
+        <w:rPr>
+          <w:rFonts w:ascii="Times New Roman" w:hAnsi="Times New Roman" w:cs="Times New Roman"/>
+        </w:rPr>
+        <w:t xml:space="preserve">Criterio A: </w:t>
+      </w:r>
+      <w:r>
+        <w:rPr>
+          <w:rFonts w:ascii="Times New Roman" w:hAnsi="Times New Roman" w:cs="Times New Roman"/>
+        </w:rPr>
+        <w:t>La</w:t>
+      </w:r>
+      <w:r>
+        <w:rPr>
+          <w:rFonts w:ascii="Times New Roman" w:hAnsi="Times New Roman" w:cs="Times New Roman"/>
+        </w:rPr>
+        <w:t xml:space="preserve"> cantidad de jugadores por partida es lo más cercano a 100 posible. Una de las características más importantes de Fortnite es que las partidas son de alrededor de 100 jugadores, por lo que se le da menos puntos a aquellas opciones con las que algunas partidas puedan tener pocos jugadores (por ejemplo, porque </w:t>
+      </w:r>
+      <w:proofErr w:type="gramStart"/>
+      <w:r>
+        <w:rPr>
+          <w:rFonts w:ascii="Times New Roman" w:hAnsi="Times New Roman" w:cs="Times New Roman"/>
+        </w:rPr>
+        <w:t>hayan</w:t>
+      </w:r>
+      <w:proofErr w:type="gramEnd"/>
+      <w:r>
+        <w:rPr>
+          <w:rFonts w:ascii="Times New Roman" w:hAnsi="Times New Roman" w:cs="Times New Roman"/>
+        </w:rPr>
+        <w:t xml:space="preserve"> muy pocos que cumplan alguna característica de esa forma de </w:t>
+      </w:r>
+      <w:proofErr w:type="spellStart"/>
+      <w:r>
+        <w:rPr>
+          <w:rFonts w:ascii="Times New Roman" w:hAnsi="Times New Roman" w:cs="Times New Roman"/>
+        </w:rPr>
+        <w:t>matchmaking</w:t>
+      </w:r>
+      <w:proofErr w:type="spellEnd"/>
+      <w:r>
+        <w:rPr>
+          <w:rFonts w:ascii="Times New Roman" w:hAnsi="Times New Roman" w:cs="Times New Roman"/>
+        </w:rPr>
+        <w:t>).</w:t>
+      </w:r>
+    </w:p>
+    <w:p>
+      <w:pPr>
+        <w:pStyle w:val="Prrafodelista"/>
+        <w:numPr>
+          <w:ilvl w:val="0"/>
+          <w:numId w:val="6"/>
+        </w:numPr>
+        <w:jc w:val="both"/>
+        <w:rPr>
+          <w:rFonts w:ascii="Times New Roman" w:hAnsi="Times New Roman" w:cs="Times New Roman"/>
+        </w:rPr>
+      </w:pPr>
+      <w:r>
+        <w:rPr>
+          <w:rFonts w:ascii="Times New Roman" w:hAnsi="Times New Roman" w:cs="Times New Roman"/>
+        </w:rPr>
+        <w:t xml:space="preserve">[3] </w:t>
+      </w:r>
+      <w:r>
+        <w:rPr>
+          <w:rFonts w:ascii="Times New Roman" w:hAnsi="Times New Roman" w:cs="Times New Roman"/>
+        </w:rPr>
+        <w:t xml:space="preserve">Numero </w:t>
+      </w:r>
+      <w:r>
+        <w:rPr>
+          <w:rFonts w:ascii="Times New Roman" w:hAnsi="Times New Roman" w:cs="Times New Roman"/>
+        </w:rPr>
+        <w:t xml:space="preserve">lo más </w:t>
+      </w:r>
+      <w:r>
+        <w:rPr>
+          <w:rFonts w:ascii="Times New Roman" w:hAnsi="Times New Roman" w:cs="Times New Roman"/>
+        </w:rPr>
+        <w:t>cercano a 100</w:t>
+      </w:r>
+      <w:r>
+        <w:rPr>
+          <w:rFonts w:ascii="Times New Roman" w:hAnsi="Times New Roman" w:cs="Times New Roman"/>
+        </w:rPr>
+        <w:t xml:space="preserve"> posible.</w:t>
+      </w:r>
+    </w:p>
+    <w:p>
+      <w:pPr>
+        <w:pStyle w:val="Prrafodelista"/>
+        <w:numPr>
+          <w:ilvl w:val="0"/>
+          <w:numId w:val="6"/>
+        </w:numPr>
+        <w:jc w:val="both"/>
+        <w:rPr>
+          <w:rFonts w:ascii="Times New Roman" w:hAnsi="Times New Roman" w:cs="Times New Roman"/>
+        </w:rPr>
+      </w:pPr>
+      <w:r>
+        <w:rPr>
+          <w:rFonts w:ascii="Times New Roman" w:hAnsi="Times New Roman" w:cs="Times New Roman"/>
+        </w:rPr>
+        <w:t>[</w:t>
+      </w:r>
+      <w:r>
+        <w:rPr>
+          <w:rFonts w:ascii="Times New Roman" w:hAnsi="Times New Roman" w:cs="Times New Roman"/>
+        </w:rPr>
+        <w:t>1</w:t>
+      </w:r>
+      <w:r>
+        <w:rPr>
+          <w:rFonts w:ascii="Times New Roman" w:hAnsi="Times New Roman" w:cs="Times New Roman"/>
+        </w:rPr>
+        <w:t xml:space="preserve">] Numero </w:t>
+      </w:r>
+      <w:r>
+        <w:rPr>
+          <w:rFonts w:ascii="Times New Roman" w:hAnsi="Times New Roman" w:cs="Times New Roman"/>
+        </w:rPr>
+        <w:t xml:space="preserve">no necesariamente </w:t>
+      </w:r>
+      <w:r>
+        <w:rPr>
+          <w:rFonts w:ascii="Times New Roman" w:hAnsi="Times New Roman" w:cs="Times New Roman"/>
+        </w:rPr>
+        <w:t>cercano a 100</w:t>
+      </w:r>
+    </w:p>
+    <w:p>
+      <w:pPr>
+        <w:jc w:val="both"/>
+        <w:rPr>
+          <w:rFonts w:ascii="Times New Roman" w:hAnsi="Times New Roman" w:cs="Times New Roman"/>
+        </w:rPr>
+      </w:pPr>
+      <w:r>
+        <w:rPr>
+          <w:rFonts w:ascii="Times New Roman" w:hAnsi="Times New Roman" w:cs="Times New Roman"/>
+        </w:rPr>
+        <w:t xml:space="preserve">Criterio </w:t>
+      </w:r>
+      <w:r>
+        <w:rPr>
+          <w:rFonts w:ascii="Times New Roman" w:hAnsi="Times New Roman" w:cs="Times New Roman"/>
+        </w:rPr>
+        <w:t>B</w:t>
+      </w:r>
+      <w:r>
+        <w:rPr>
+          <w:rFonts w:ascii="Times New Roman" w:hAnsi="Times New Roman" w:cs="Times New Roman"/>
+        </w:rPr>
+        <w:t xml:space="preserve">: </w:t>
+      </w:r>
+      <w:r>
+        <w:rPr>
+          <w:rFonts w:ascii="Times New Roman" w:hAnsi="Times New Roman" w:cs="Times New Roman"/>
+        </w:rPr>
+        <w:t>Complejidad temporal. Sea n la cantidad de jugadores esperando partida. Puede ser O(n) si solo hay que recorrer la lista una cantidad de veces, o O(</w:t>
+      </w:r>
+      <w:proofErr w:type="spellStart"/>
+      <w:r>
+        <w:rPr>
+          <w:rFonts w:ascii="Times New Roman" w:hAnsi="Times New Roman" w:cs="Times New Roman"/>
+        </w:rPr>
+        <w:t>nlogn</w:t>
+      </w:r>
+      <w:proofErr w:type="spellEnd"/>
+      <w:r>
+        <w:rPr>
+          <w:rFonts w:ascii="Times New Roman" w:hAnsi="Times New Roman" w:cs="Times New Roman"/>
+        </w:rPr>
+        <w:t>) si hay que ordenarla antes de recorrerla.</w:t>
+      </w:r>
+    </w:p>
+    <w:p>
+      <w:pPr>
+        <w:pStyle w:val="Prrafodelista"/>
+        <w:numPr>
+          <w:ilvl w:val="0"/>
+          <w:numId w:val="6"/>
+        </w:numPr>
+        <w:jc w:val="both"/>
+        <w:rPr>
+          <w:rFonts w:ascii="Times New Roman" w:hAnsi="Times New Roman" w:cs="Times New Roman"/>
+        </w:rPr>
+      </w:pPr>
+      <w:r>
+        <w:rPr>
+          <w:rFonts w:ascii="Times New Roman" w:hAnsi="Times New Roman" w:cs="Times New Roman"/>
+        </w:rPr>
+        <w:t>[2] O(n).</w:t>
+      </w:r>
+    </w:p>
+    <w:p>
+      <w:pPr>
+        <w:pStyle w:val="Prrafodelista"/>
+        <w:numPr>
+          <w:ilvl w:val="0"/>
+          <w:numId w:val="6"/>
+        </w:numPr>
+        <w:jc w:val="both"/>
+        <w:rPr>
+          <w:rFonts w:ascii="Times New Roman" w:hAnsi="Times New Roman" w:cs="Times New Roman"/>
+        </w:rPr>
+      </w:pPr>
+      <w:r>
+        <w:rPr>
+          <w:rFonts w:ascii="Times New Roman" w:hAnsi="Times New Roman" w:cs="Times New Roman"/>
+        </w:rPr>
+        <w:t>[</w:t>
+      </w:r>
+      <w:r>
+        <w:rPr>
+          <w:rFonts w:ascii="Times New Roman" w:hAnsi="Times New Roman" w:cs="Times New Roman"/>
+        </w:rPr>
+        <w:t>1</w:t>
+      </w:r>
+      <w:r>
+        <w:rPr>
+          <w:rFonts w:ascii="Times New Roman" w:hAnsi="Times New Roman" w:cs="Times New Roman"/>
+        </w:rPr>
+        <w:t xml:space="preserve">] </w:t>
+      </w:r>
+      <w:r>
+        <w:rPr>
+          <w:rFonts w:ascii="Times New Roman" w:hAnsi="Times New Roman" w:cs="Times New Roman"/>
+        </w:rPr>
+        <w:t>O(</w:t>
+      </w:r>
+      <w:proofErr w:type="spellStart"/>
+      <w:r>
+        <w:rPr>
+          <w:rFonts w:ascii="Times New Roman" w:hAnsi="Times New Roman" w:cs="Times New Roman"/>
+        </w:rPr>
+        <w:t>nlogn</w:t>
+      </w:r>
+      <w:proofErr w:type="spellEnd"/>
+      <w:r>
+        <w:rPr>
+          <w:rFonts w:ascii="Times New Roman" w:hAnsi="Times New Roman" w:cs="Times New Roman"/>
+        </w:rPr>
+        <w:t>)</w:t>
+      </w:r>
+      <w:r>
+        <w:rPr>
+          <w:rFonts w:ascii="Times New Roman" w:hAnsi="Times New Roman" w:cs="Times New Roman"/>
+        </w:rPr>
+        <w:t>.</w:t>
+      </w:r>
+    </w:p>
+    <w:p>
+      <w:pPr>
+        <w:jc w:val="both"/>
+        <w:rPr>
+          <w:rFonts w:ascii="Times New Roman" w:hAnsi="Times New Roman" w:cs="Times New Roman"/>
+        </w:rPr>
+      </w:pPr>
+    </w:p>
+    <w:tbl>
+      <w:tblPr>
+        <w:tblStyle w:val="Tablaconcuadrcula"/>
+        <w:tblW w:w="0" w:type="auto"/>
+        <w:tblLook w:val="04A0" w:firstRow="1" w:lastRow="0" w:firstColumn="1" w:lastColumn="0" w:noHBand="0" w:noVBand="1"/>
+      </w:tblPr>
+      <w:tblGrid>
+        <w:gridCol w:w="1471"/>
+        <w:gridCol w:w="1471"/>
+        <w:gridCol w:w="1471"/>
+        <w:gridCol w:w="1472"/>
+      </w:tblGrid>
+      <w:tr>
+        <w:tc>
+          <w:tcPr>
+            <w:tcW w:w="1471" w:type="dxa"/>
+          </w:tcPr>
+          <w:p>
+            <w:pPr>
+              <w:jc w:val="both"/>
+              <w:rPr>
+                <w:rFonts w:ascii="Times New Roman" w:hAnsi="Times New Roman" w:cs="Times New Roman"/>
+              </w:rPr>
+            </w:pPr>
+            <w:r>
+              <w:rPr>
+                <w:rFonts w:ascii="Times New Roman" w:hAnsi="Times New Roman" w:cs="Times New Roman"/>
+              </w:rPr>
+              <w:t>Idea</w:t>
+            </w:r>
+          </w:p>
+        </w:tc>
+        <w:tc>
+          <w:tcPr>
+            <w:tcW w:w="1471" w:type="dxa"/>
+          </w:tcPr>
+          <w:p>
+            <w:pPr>
+              <w:jc w:val="both"/>
+              <w:rPr>
+                <w:rFonts w:ascii="Times New Roman" w:hAnsi="Times New Roman" w:cs="Times New Roman"/>
+              </w:rPr>
+            </w:pPr>
+            <w:r>
+              <w:rPr>
+                <w:rFonts w:ascii="Times New Roman" w:hAnsi="Times New Roman" w:cs="Times New Roman"/>
+              </w:rPr>
+              <w:t>Criterio A</w:t>
+            </w:r>
+          </w:p>
+        </w:tc>
+        <w:tc>
+          <w:tcPr>
+            <w:tcW w:w="1471" w:type="dxa"/>
+          </w:tcPr>
+          <w:p>
+            <w:pPr>
+              <w:jc w:val="both"/>
+              <w:rPr>
+                <w:rFonts w:ascii="Times New Roman" w:hAnsi="Times New Roman" w:cs="Times New Roman"/>
+              </w:rPr>
+            </w:pPr>
+            <w:r>
+              <w:rPr>
+                <w:rFonts w:ascii="Times New Roman" w:hAnsi="Times New Roman" w:cs="Times New Roman"/>
+              </w:rPr>
+              <w:t>Criterio B</w:t>
+            </w:r>
+          </w:p>
+        </w:tc>
+        <w:tc>
+          <w:tcPr>
+            <w:tcW w:w="1472" w:type="dxa"/>
+          </w:tcPr>
+          <w:p>
+            <w:pPr>
+              <w:jc w:val="both"/>
+              <w:rPr>
+                <w:rFonts w:ascii="Times New Roman" w:hAnsi="Times New Roman" w:cs="Times New Roman"/>
+              </w:rPr>
+            </w:pPr>
+            <w:r>
+              <w:rPr>
+                <w:rFonts w:ascii="Times New Roman" w:hAnsi="Times New Roman" w:cs="Times New Roman"/>
+              </w:rPr>
+              <w:t>Total</w:t>
+            </w:r>
+          </w:p>
+        </w:tc>
+      </w:tr>
+      <w:tr>
+        <w:tc>
+          <w:tcPr>
+            <w:tcW w:w="1471" w:type="dxa"/>
+          </w:tcPr>
+          <w:p>
+            <w:pPr>
+              <w:jc w:val="both"/>
+              <w:rPr>
+                <w:rFonts w:ascii="Times New Roman" w:hAnsi="Times New Roman" w:cs="Times New Roman"/>
+              </w:rPr>
+            </w:pPr>
+            <w:r>
+              <w:rPr>
+                <w:rFonts w:ascii="Times New Roman" w:hAnsi="Times New Roman" w:cs="Times New Roman"/>
+              </w:rPr>
+              <w:t>1</w:t>
+            </w:r>
+          </w:p>
+        </w:tc>
+        <w:tc>
+          <w:tcPr>
+            <w:tcW w:w="1471" w:type="dxa"/>
+          </w:tcPr>
+          <w:p>
+            <w:pPr>
+              <w:jc w:val="both"/>
+              <w:rPr>
+                <w:rFonts w:ascii="Times New Roman" w:hAnsi="Times New Roman" w:cs="Times New Roman"/>
+              </w:rPr>
+            </w:pPr>
+            <w:r>
+              <w:rPr>
+                <w:rFonts w:ascii="Times New Roman" w:hAnsi="Times New Roman" w:cs="Times New Roman"/>
+              </w:rPr>
+              <w:t>3</w:t>
+            </w:r>
+          </w:p>
+        </w:tc>
+        <w:tc>
+          <w:tcPr>
+            <w:tcW w:w="1471" w:type="dxa"/>
+          </w:tcPr>
+          <w:p>
+            <w:pPr>
+              <w:jc w:val="both"/>
+              <w:rPr>
+                <w:rFonts w:ascii="Times New Roman" w:hAnsi="Times New Roman" w:cs="Times New Roman"/>
+              </w:rPr>
+            </w:pPr>
+            <w:r>
+              <w:rPr>
+                <w:rFonts w:ascii="Times New Roman" w:hAnsi="Times New Roman" w:cs="Times New Roman"/>
+              </w:rPr>
+              <w:t>1</w:t>
+            </w:r>
+          </w:p>
+        </w:tc>
+        <w:tc>
+          <w:tcPr>
+            <w:tcW w:w="1472" w:type="dxa"/>
+          </w:tcPr>
+          <w:p>
+            <w:pPr>
+              <w:jc w:val="both"/>
+              <w:rPr>
+                <w:rFonts w:ascii="Times New Roman" w:hAnsi="Times New Roman" w:cs="Times New Roman"/>
+              </w:rPr>
+            </w:pPr>
+            <w:r>
+              <w:rPr>
+                <w:rFonts w:ascii="Times New Roman" w:hAnsi="Times New Roman" w:cs="Times New Roman"/>
+              </w:rPr>
+              <w:t>4</w:t>
+            </w:r>
+          </w:p>
+        </w:tc>
+      </w:tr>
+      <w:tr>
+        <w:tc>
+          <w:tcPr>
+            <w:tcW w:w="1471" w:type="dxa"/>
+          </w:tcPr>
+          <w:p>
+            <w:pPr>
+              <w:jc w:val="both"/>
+              <w:rPr>
+                <w:rFonts w:ascii="Times New Roman" w:hAnsi="Times New Roman" w:cs="Times New Roman"/>
+              </w:rPr>
+            </w:pPr>
+            <w:r>
+              <w:rPr>
+                <w:rFonts w:ascii="Times New Roman" w:hAnsi="Times New Roman" w:cs="Times New Roman"/>
+              </w:rPr>
+              <w:t>2</w:t>
+            </w:r>
+          </w:p>
+        </w:tc>
+        <w:tc>
+          <w:tcPr>
+            <w:tcW w:w="1471" w:type="dxa"/>
+          </w:tcPr>
+          <w:p>
+            <w:pPr>
+              <w:jc w:val="both"/>
+              <w:rPr>
+                <w:rFonts w:ascii="Times New Roman" w:hAnsi="Times New Roman" w:cs="Times New Roman"/>
+              </w:rPr>
+            </w:pPr>
+            <w:r>
+              <w:rPr>
+                <w:rFonts w:ascii="Times New Roman" w:hAnsi="Times New Roman" w:cs="Times New Roman"/>
+              </w:rPr>
+              <w:t>1</w:t>
+            </w:r>
+          </w:p>
+        </w:tc>
+        <w:tc>
+          <w:tcPr>
+            <w:tcW w:w="1471" w:type="dxa"/>
+          </w:tcPr>
+          <w:p>
+            <w:pPr>
+              <w:jc w:val="both"/>
+              <w:rPr>
+                <w:rFonts w:ascii="Times New Roman" w:hAnsi="Times New Roman" w:cs="Times New Roman"/>
+              </w:rPr>
+            </w:pPr>
+            <w:r>
+              <w:rPr>
+                <w:rFonts w:ascii="Times New Roman" w:hAnsi="Times New Roman" w:cs="Times New Roman"/>
+              </w:rPr>
+              <w:t>2</w:t>
+            </w:r>
+          </w:p>
+        </w:tc>
+        <w:tc>
+          <w:tcPr>
+            <w:tcW w:w="1472" w:type="dxa"/>
+          </w:tcPr>
+          <w:p>
+            <w:pPr>
+              <w:jc w:val="both"/>
+              <w:rPr>
+                <w:rFonts w:ascii="Times New Roman" w:hAnsi="Times New Roman" w:cs="Times New Roman"/>
+              </w:rPr>
+            </w:pPr>
+            <w:r>
+              <w:rPr>
+                <w:rFonts w:ascii="Times New Roman" w:hAnsi="Times New Roman" w:cs="Times New Roman"/>
+              </w:rPr>
+              <w:t>3</w:t>
+            </w:r>
+          </w:p>
+        </w:tc>
+      </w:tr>
+      <w:tr>
+        <w:tc>
+          <w:tcPr>
+            <w:tcW w:w="1471" w:type="dxa"/>
+          </w:tcPr>
+          <w:p>
+            <w:pPr>
+              <w:jc w:val="both"/>
+              <w:rPr>
+                <w:rFonts w:ascii="Times New Roman" w:hAnsi="Times New Roman" w:cs="Times New Roman"/>
+              </w:rPr>
+            </w:pPr>
+            <w:r>
+              <w:rPr>
+                <w:rFonts w:ascii="Times New Roman" w:hAnsi="Times New Roman" w:cs="Times New Roman"/>
+              </w:rPr>
+              <w:t>3</w:t>
+            </w:r>
+          </w:p>
+        </w:tc>
+        <w:tc>
+          <w:tcPr>
+            <w:tcW w:w="1471" w:type="dxa"/>
+          </w:tcPr>
+          <w:p>
+            <w:pPr>
+              <w:jc w:val="both"/>
+              <w:rPr>
+                <w:rFonts w:ascii="Times New Roman" w:hAnsi="Times New Roman" w:cs="Times New Roman"/>
+              </w:rPr>
+            </w:pPr>
+            <w:r>
+              <w:rPr>
+                <w:rFonts w:ascii="Times New Roman" w:hAnsi="Times New Roman" w:cs="Times New Roman"/>
+              </w:rPr>
+              <w:t>1</w:t>
+            </w:r>
+          </w:p>
+        </w:tc>
+        <w:tc>
+          <w:tcPr>
+            <w:tcW w:w="1471" w:type="dxa"/>
+          </w:tcPr>
+          <w:p>
+            <w:pPr>
+              <w:jc w:val="both"/>
+              <w:rPr>
+                <w:rFonts w:ascii="Times New Roman" w:hAnsi="Times New Roman" w:cs="Times New Roman"/>
+              </w:rPr>
+            </w:pPr>
+            <w:r>
+              <w:rPr>
+                <w:rFonts w:ascii="Times New Roman" w:hAnsi="Times New Roman" w:cs="Times New Roman"/>
+              </w:rPr>
+              <w:t>2</w:t>
+            </w:r>
+          </w:p>
+        </w:tc>
+        <w:tc>
+          <w:tcPr>
+            <w:tcW w:w="1472" w:type="dxa"/>
+          </w:tcPr>
+          <w:p>
+            <w:pPr>
+              <w:jc w:val="both"/>
+              <w:rPr>
+                <w:rFonts w:ascii="Times New Roman" w:hAnsi="Times New Roman" w:cs="Times New Roman"/>
+              </w:rPr>
+            </w:pPr>
+            <w:r>
+              <w:rPr>
+                <w:rFonts w:ascii="Times New Roman" w:hAnsi="Times New Roman" w:cs="Times New Roman"/>
+              </w:rPr>
+              <w:t>3</w:t>
+            </w:r>
+          </w:p>
+        </w:tc>
+      </w:tr>
+      <w:tr>
+        <w:tc>
+          <w:tcPr>
+            <w:tcW w:w="1471" w:type="dxa"/>
+          </w:tcPr>
+          <w:p>
+            <w:pPr>
+              <w:jc w:val="both"/>
+              <w:rPr>
+                <w:rFonts w:ascii="Times New Roman" w:hAnsi="Times New Roman" w:cs="Times New Roman"/>
+              </w:rPr>
+            </w:pPr>
+            <w:r>
+              <w:rPr>
+                <w:rFonts w:ascii="Times New Roman" w:hAnsi="Times New Roman" w:cs="Times New Roman"/>
+              </w:rPr>
+              <w:t>4</w:t>
+            </w:r>
+          </w:p>
+        </w:tc>
+        <w:tc>
+          <w:tcPr>
+            <w:tcW w:w="1471" w:type="dxa"/>
+          </w:tcPr>
+          <w:p>
+            <w:pPr>
+              <w:jc w:val="both"/>
+              <w:rPr>
+                <w:rFonts w:ascii="Times New Roman" w:hAnsi="Times New Roman" w:cs="Times New Roman"/>
+              </w:rPr>
+            </w:pPr>
+            <w:r>
+              <w:rPr>
+                <w:rFonts w:ascii="Times New Roman" w:hAnsi="Times New Roman" w:cs="Times New Roman"/>
+              </w:rPr>
+              <w:t>3</w:t>
+            </w:r>
+          </w:p>
+        </w:tc>
+        <w:tc>
+          <w:tcPr>
+            <w:tcW w:w="1471" w:type="dxa"/>
+          </w:tcPr>
+          <w:p>
+            <w:pPr>
+              <w:jc w:val="both"/>
+              <w:rPr>
+                <w:rFonts w:ascii="Times New Roman" w:hAnsi="Times New Roman" w:cs="Times New Roman"/>
+              </w:rPr>
+            </w:pPr>
+            <w:r>
+              <w:rPr>
+                <w:rFonts w:ascii="Times New Roman" w:hAnsi="Times New Roman" w:cs="Times New Roman"/>
+              </w:rPr>
+              <w:t>2</w:t>
+            </w:r>
+          </w:p>
+        </w:tc>
+        <w:tc>
+          <w:tcPr>
+            <w:tcW w:w="1472" w:type="dxa"/>
+          </w:tcPr>
+          <w:p>
+            <w:pPr>
+              <w:jc w:val="both"/>
+              <w:rPr>
+                <w:rFonts w:ascii="Times New Roman" w:hAnsi="Times New Roman" w:cs="Times New Roman"/>
+              </w:rPr>
+            </w:pPr>
+            <w:r>
+              <w:rPr>
+                <w:rFonts w:ascii="Times New Roman" w:hAnsi="Times New Roman" w:cs="Times New Roman"/>
+              </w:rPr>
+              <w:t>5</w:t>
+            </w:r>
+          </w:p>
+        </w:tc>
+      </w:tr>
+    </w:tbl>
+    <w:p>
+      <w:pPr>
+        <w:jc w:val="both"/>
+        <w:rPr>
+          <w:rFonts w:ascii="Times New Roman" w:hAnsi="Times New Roman" w:cs="Times New Roman"/>
+        </w:rPr>
+      </w:pPr>
+    </w:p>
+    <w:p>
+      <w:pPr>
+        <w:jc w:val="both"/>
+        <w:rPr>
+          <w:rFonts w:ascii="Times New Roman" w:hAnsi="Times New Roman" w:cs="Times New Roman"/>
+        </w:rPr>
+      </w:pPr>
+      <w:r>
+        <w:rPr>
+          <w:rFonts w:ascii="Times New Roman" w:hAnsi="Times New Roman" w:cs="Times New Roman"/>
+        </w:rPr>
+        <w:t xml:space="preserve">Por lo tanto, para realizar el </w:t>
+      </w:r>
+      <w:proofErr w:type="spellStart"/>
+      <w:r>
+        <w:rPr>
+          <w:rFonts w:ascii="Times New Roman" w:hAnsi="Times New Roman" w:cs="Times New Roman"/>
+        </w:rPr>
+        <w:t>matchmaking</w:t>
+      </w:r>
+      <w:proofErr w:type="spellEnd"/>
+      <w:r>
+        <w:rPr>
+          <w:rFonts w:ascii="Times New Roman" w:hAnsi="Times New Roman" w:cs="Times New Roman"/>
+        </w:rPr>
+        <w:t xml:space="preserve"> se llevará un control del jugador con mayor desviación para la partida que se esté formando.</w:t>
       </w:r>
       <w:bookmarkStart w:id="0" w:name="_GoBack"/>
       <w:bookmarkEnd w:id="0"/>
-      <w:r>
-        <w:rPr>
-          <w:rFonts w:ascii="Times New Roman" w:eastAsiaTheme="minorEastAsia" w:hAnsi="Times New Roman" w:cs="Times New Roman"/>
-        </w:rPr>
-        <w:t xml:space="preserve"> </w:t>
-      </w:r>
     </w:p>
     <w:p>
       <w:pPr>
         <w:jc w:val="both"/>
         <w:rPr>
           <w:rFonts w:ascii="Times New Roman" w:hAnsi="Times New Roman" w:cs="Times New Roman"/>
-        </w:rPr>
-      </w:pPr>
-    </w:p>
-    <w:p>
-      <w:pPr>
-        <w:jc w:val="both"/>
-        <w:rPr>
-          <w:rFonts w:ascii="Times New Roman" w:hAnsi="Times New Roman" w:cs="Times New Roman"/>
-        </w:rPr>
-      </w:pPr>
-    </w:p>
-    <w:p>
-      <w:pPr>
-        <w:jc w:val="both"/>
-        <w:rPr>
-          <w:rFonts w:ascii="Times New Roman" w:hAnsi="Times New Roman" w:cs="Times New Roman"/>
           <w:i/>
         </w:rPr>
       </w:pPr>
-      <w:proofErr w:type="spellStart"/>
       <w:r>
         <w:rPr>
           <w:rFonts w:ascii="Times New Roman" w:hAnsi="Times New Roman" w:cs="Times New Roman"/>
           <w:i/>
         </w:rPr>
-        <w:t>Matchmaking</w:t>
-      </w:r>
-      <w:proofErr w:type="spellEnd"/>
+        <w:t>Modo de juego plataforma</w:t>
+      </w:r>
     </w:p>
     <w:p>
       <w:pPr>
@@ -13172,30 +14068,22 @@
         <w:jc w:val="both"/>
         <w:rPr>
           <w:rFonts w:ascii="Times New Roman" w:hAnsi="Times New Roman" w:cs="Times New Roman"/>
-        </w:rPr>
-      </w:pPr>
+          <w:i/>
+        </w:rPr>
+      </w:pPr>
+      <w:r>
+        <w:rPr>
+          <w:rFonts w:ascii="Times New Roman" w:hAnsi="Times New Roman" w:cs="Times New Roman"/>
+          <w:i/>
+        </w:rPr>
+        <w:t>Modo de juego San Valentín</w:t>
+      </w:r>
     </w:p>
     <w:p>
       <w:pPr>
         <w:jc w:val="both"/>
         <w:rPr>
           <w:rFonts w:ascii="Times New Roman" w:hAnsi="Times New Roman" w:cs="Times New Roman"/>
-          <w:i/>
-        </w:rPr>
-      </w:pPr>
-      <w:r>
-        <w:rPr>
-          <w:rFonts w:ascii="Times New Roman" w:hAnsi="Times New Roman" w:cs="Times New Roman"/>
-          <w:i/>
-        </w:rPr>
-        <w:t>Modo de juego plataforma</w:t>
-      </w:r>
-    </w:p>
-    <w:p>
-      <w:pPr>
-        <w:jc w:val="both"/>
-        <w:rPr>
-          <w:rFonts w:ascii="Times New Roman" w:hAnsi="Times New Roman" w:cs="Times New Roman"/>
         </w:rPr>
       </w:pPr>
       <w:r>
@@ -13203,6 +14091,18 @@
           <w:rFonts w:ascii="Times New Roman" w:hAnsi="Times New Roman" w:cs="Times New Roman"/>
         </w:rPr>
         <w:t xml:space="preserve">Criterio A: </w:t>
+      </w:r>
+      <w:r>
+        <w:rPr>
+          <w:rFonts w:ascii="Times New Roman" w:hAnsi="Times New Roman" w:cs="Times New Roman"/>
+        </w:rPr>
+        <w:t>Inmediatez para obtener el arma actual</w:t>
+      </w:r>
+      <w:r>
+        <w:rPr>
+          <w:rFonts w:ascii="Times New Roman" w:hAnsi="Times New Roman" w:cs="Times New Roman"/>
+        </w:rPr>
+        <w:t xml:space="preserve">: Mide qué tanto proceso se debe hacer para obtener el arma actual en la estructura de datos utilizada. </w:t>
       </w:r>
     </w:p>
     <w:p>
@@ -13221,8 +14121,285 @@
         <w:rPr>
           <w:rFonts w:ascii="Times New Roman" w:hAnsi="Times New Roman" w:cs="Times New Roman"/>
         </w:rPr>
+        <w:t xml:space="preserve">[3] </w:t>
+      </w:r>
+      <w:r>
+        <w:rPr>
+          <w:rFonts w:ascii="Times New Roman" w:hAnsi="Times New Roman" w:cs="Times New Roman"/>
+        </w:rPr>
+        <w:t>Directo: El arma se obtiene directamente con porque se encuentra en la cabeza o en el tope.</w:t>
+      </w:r>
+    </w:p>
+    <w:p>
+      <w:pPr>
+        <w:pStyle w:val="Prrafodelista"/>
+        <w:numPr>
+          <w:ilvl w:val="0"/>
+          <w:numId w:val="6"/>
+        </w:numPr>
+        <w:jc w:val="both"/>
+        <w:rPr>
+          <w:rFonts w:ascii="Times New Roman" w:hAnsi="Times New Roman" w:cs="Times New Roman"/>
+        </w:rPr>
+      </w:pPr>
+      <w:r>
+        <w:rPr>
+          <w:rFonts w:ascii="Times New Roman" w:hAnsi="Times New Roman" w:cs="Times New Roman"/>
+        </w:rPr>
+        <w:t>[2] Cálculo: La posición en la que se encuentra el arma debe ser calculada dependiendo del tamaño de la estructura utilizada</w:t>
+      </w:r>
+    </w:p>
+    <w:p>
+      <w:pPr>
+        <w:pStyle w:val="Prrafodelista"/>
+        <w:numPr>
+          <w:ilvl w:val="0"/>
+          <w:numId w:val="6"/>
+        </w:numPr>
+        <w:jc w:val="both"/>
+        <w:rPr>
+          <w:rFonts w:ascii="Times New Roman" w:hAnsi="Times New Roman" w:cs="Times New Roman"/>
+        </w:rPr>
+      </w:pPr>
+      <w:r>
+        <w:rPr>
+          <w:rFonts w:ascii="Times New Roman" w:hAnsi="Times New Roman" w:cs="Times New Roman"/>
+        </w:rPr>
         <w:lastRenderedPageBreak/>
-        <w:t>[3] Valoración</w:t>
+        <w:t>[1] Subproceso: El arma se obtiene directamente después de realizar un subproceso que ubica el arma en la posición deseada (la raíz).</w:t>
+      </w:r>
+    </w:p>
+    <w:p>
+      <w:pPr>
+        <w:jc w:val="both"/>
+        <w:rPr>
+          <w:rFonts w:ascii="Times New Roman" w:hAnsi="Times New Roman" w:cs="Times New Roman"/>
+        </w:rPr>
+      </w:pPr>
+      <w:r>
+        <w:rPr>
+          <w:rFonts w:ascii="Times New Roman" w:hAnsi="Times New Roman" w:cs="Times New Roman"/>
+        </w:rPr>
+        <w:t>Criterio B: Inmediatez de la eliminación del arma actual: Mide qué tanto proceso debe realizarse para eliminar un arma que se ha quedado sin municiones.</w:t>
+      </w:r>
+    </w:p>
+    <w:p>
+      <w:pPr>
+        <w:pStyle w:val="Prrafodelista"/>
+        <w:numPr>
+          <w:ilvl w:val="0"/>
+          <w:numId w:val="6"/>
+        </w:numPr>
+        <w:jc w:val="both"/>
+        <w:rPr>
+          <w:rFonts w:ascii="Times New Roman" w:hAnsi="Times New Roman" w:cs="Times New Roman"/>
+        </w:rPr>
+      </w:pPr>
+      <w:r>
+        <w:rPr>
+          <w:rFonts w:ascii="Times New Roman" w:hAnsi="Times New Roman" w:cs="Times New Roman"/>
+        </w:rPr>
+        <w:t>[3] Directo: Verifica directamente a una posición específica de la estructura (cabeza, tope, raíz) si ya se han agotado las municiones.</w:t>
+      </w:r>
+    </w:p>
+    <w:p>
+      <w:pPr>
+        <w:pStyle w:val="Prrafodelista"/>
+        <w:numPr>
+          <w:ilvl w:val="0"/>
+          <w:numId w:val="6"/>
+        </w:numPr>
+        <w:jc w:val="both"/>
+        <w:rPr>
+          <w:rFonts w:ascii="Times New Roman" w:hAnsi="Times New Roman" w:cs="Times New Roman"/>
+        </w:rPr>
+      </w:pPr>
+      <w:r>
+        <w:rPr>
+          <w:rFonts w:ascii="Times New Roman" w:hAnsi="Times New Roman" w:cs="Times New Roman"/>
+        </w:rPr>
+        <w:t xml:space="preserve">[1] Indirecto: Debe buscar la posición del arma actual y posteriormente verificar sus municiones. </w:t>
+      </w:r>
+    </w:p>
+    <w:p>
+      <w:pPr>
+        <w:jc w:val="both"/>
+        <w:rPr>
+          <w:rFonts w:ascii="Times New Roman" w:hAnsi="Times New Roman" w:cs="Times New Roman"/>
+        </w:rPr>
+      </w:pPr>
+      <w:r>
+        <w:rPr>
+          <w:rFonts w:ascii="Times New Roman" w:hAnsi="Times New Roman" w:cs="Times New Roman"/>
+        </w:rPr>
+        <w:t xml:space="preserve">Criterio C: Hacha: Indica el manejo que se le da al hacha en la estructura de datos utilizada. </w:t>
+      </w:r>
+      <w:r>
+        <w:rPr>
+          <w:rFonts w:ascii="Times New Roman" w:hAnsi="Times New Roman" w:cs="Times New Roman"/>
+        </w:rPr>
+        <w:t>El hacha debe ser la última arma por usar y no tiene municiones</w:t>
+      </w:r>
+    </w:p>
+    <w:p>
+      <w:pPr>
+        <w:pStyle w:val="Prrafodelista"/>
+        <w:numPr>
+          <w:ilvl w:val="0"/>
+          <w:numId w:val="6"/>
+        </w:numPr>
+        <w:jc w:val="both"/>
+        <w:rPr>
+          <w:rFonts w:ascii="Times New Roman" w:hAnsi="Times New Roman" w:cs="Times New Roman"/>
+        </w:rPr>
+      </w:pPr>
+      <w:r>
+        <w:rPr>
+          <w:rFonts w:ascii="Times New Roman" w:hAnsi="Times New Roman" w:cs="Times New Roman"/>
+        </w:rPr>
+        <w:t xml:space="preserve">[3] Final: El hacha de encuentra al final de la estructura (en una hoja, o en el </w:t>
+      </w:r>
+      <w:proofErr w:type="spellStart"/>
+      <w:r>
+        <w:rPr>
+          <w:rFonts w:ascii="Times New Roman" w:hAnsi="Times New Roman" w:cs="Times New Roman"/>
+        </w:rPr>
+        <w:t>bottom</w:t>
+      </w:r>
+      <w:proofErr w:type="spellEnd"/>
+      <w:r>
+        <w:rPr>
+          <w:rFonts w:ascii="Times New Roman" w:hAnsi="Times New Roman" w:cs="Times New Roman"/>
+        </w:rPr>
+        <w:t>)</w:t>
+      </w:r>
+    </w:p>
+    <w:p>
+      <w:pPr>
+        <w:pStyle w:val="Prrafodelista"/>
+        <w:numPr>
+          <w:ilvl w:val="0"/>
+          <w:numId w:val="6"/>
+        </w:numPr>
+        <w:jc w:val="both"/>
+        <w:rPr>
+          <w:rFonts w:ascii="Times New Roman" w:hAnsi="Times New Roman" w:cs="Times New Roman"/>
+        </w:rPr>
+      </w:pPr>
+      <w:r>
+        <w:rPr>
+          <w:rFonts w:ascii="Times New Roman" w:hAnsi="Times New Roman" w:cs="Times New Roman"/>
+        </w:rPr>
+        <w:t>[1] Inicio: El hacha se encuentra en la primera posición de la estructura.</w:t>
+      </w:r>
+    </w:p>
+    <w:p>
+      <w:pPr>
+        <w:jc w:val="both"/>
+        <w:rPr>
+          <w:rFonts w:ascii="Times New Roman" w:hAnsi="Times New Roman" w:cs="Times New Roman"/>
+        </w:rPr>
+      </w:pPr>
+      <w:r>
+        <w:rPr>
+          <w:rFonts w:ascii="Times New Roman" w:hAnsi="Times New Roman" w:cs="Times New Roman"/>
+        </w:rPr>
+        <w:t xml:space="preserve">Criterio D: </w:t>
+      </w:r>
+      <w:r>
+        <w:rPr>
+          <w:rFonts w:ascii="Times New Roman" w:hAnsi="Times New Roman" w:cs="Times New Roman"/>
+        </w:rPr>
+        <w:t>Implementación: Mide que tan pertinentes son las funcionalidades que trae la estructura de datos para el caso.</w:t>
+      </w:r>
+    </w:p>
+    <w:p>
+      <w:pPr>
+        <w:pStyle w:val="Prrafodelista"/>
+        <w:numPr>
+          <w:ilvl w:val="0"/>
+          <w:numId w:val="6"/>
+        </w:numPr>
+        <w:jc w:val="both"/>
+        <w:rPr>
+          <w:rFonts w:ascii="Times New Roman" w:hAnsi="Times New Roman" w:cs="Times New Roman"/>
+        </w:rPr>
+      </w:pPr>
+      <w:r>
+        <w:rPr>
+          <w:rFonts w:ascii="Times New Roman" w:hAnsi="Times New Roman" w:cs="Times New Roman"/>
+        </w:rPr>
+        <w:t>[3] Exactas: Las funciones de la estructura cumplen exactamente con lo requerido (insertar al inicio y extraer del inicio cada que se terminen las municiones)</w:t>
+      </w:r>
+    </w:p>
+    <w:p>
+      <w:pPr>
+        <w:pStyle w:val="Prrafodelista"/>
+        <w:numPr>
+          <w:ilvl w:val="0"/>
+          <w:numId w:val="6"/>
+        </w:numPr>
+        <w:jc w:val="both"/>
+        <w:rPr>
+          <w:rFonts w:ascii="Times New Roman" w:hAnsi="Times New Roman" w:cs="Times New Roman"/>
+        </w:rPr>
+      </w:pPr>
+      <w:r>
+        <w:rPr>
+          <w:rFonts w:ascii="Times New Roman" w:hAnsi="Times New Roman" w:cs="Times New Roman"/>
+        </w:rPr>
+        <w:t>[2] Falta: Las funciones de la estructura cumplen con lo requerido si se tiene en cuenta algún criterio de orden o de búsqueda para la posición en la que debe añadirse o extraerse elementos.</w:t>
+      </w:r>
+    </w:p>
+    <w:p>
+      <w:pPr>
+        <w:pStyle w:val="Prrafodelista"/>
+        <w:numPr>
+          <w:ilvl w:val="0"/>
+          <w:numId w:val="6"/>
+        </w:numPr>
+        <w:jc w:val="both"/>
+        <w:rPr>
+          <w:rFonts w:ascii="Times New Roman" w:hAnsi="Times New Roman" w:cs="Times New Roman"/>
+        </w:rPr>
+      </w:pPr>
+      <w:r>
+        <w:rPr>
+          <w:rFonts w:ascii="Times New Roman" w:hAnsi="Times New Roman" w:cs="Times New Roman"/>
+        </w:rPr>
+        <w:t>[1] Sobra: La</w:t>
+      </w:r>
+      <w:r>
+        <w:rPr>
+          <w:rFonts w:ascii="Times New Roman" w:hAnsi="Times New Roman" w:cs="Times New Roman"/>
+        </w:rPr>
+        <w:t>s</w:t>
+      </w:r>
+      <w:r>
+        <w:rPr>
+          <w:rFonts w:ascii="Times New Roman" w:hAnsi="Times New Roman" w:cs="Times New Roman"/>
+        </w:rPr>
+        <w:t xml:space="preserve"> funciones de la estructura usada </w:t>
+      </w:r>
+      <w:r>
+        <w:rPr>
+          <w:rFonts w:ascii="Times New Roman" w:hAnsi="Times New Roman" w:cs="Times New Roman"/>
+        </w:rPr>
+        <w:t xml:space="preserve">requieren de otro subproceso para mantener el criterio de orden de las armas añadidas y </w:t>
+      </w:r>
+      <w:proofErr w:type="spellStart"/>
+      <w:r>
+        <w:rPr>
+          <w:rFonts w:ascii="Times New Roman" w:hAnsi="Times New Roman" w:cs="Times New Roman"/>
+        </w:rPr>
+        <w:t>extraidas</w:t>
+      </w:r>
+      <w:proofErr w:type="spellEnd"/>
+      <w:r>
+        <w:rPr>
+          <w:rFonts w:ascii="Times New Roman" w:hAnsi="Times New Roman" w:cs="Times New Roman"/>
+        </w:rPr>
+        <w:t>.</w:t>
       </w:r>
     </w:p>
     <w:tbl>
@@ -13361,6 +14538,14 @@
                 <w:rFonts w:ascii="Times New Roman" w:hAnsi="Times New Roman" w:cs="Times New Roman"/>
               </w:rPr>
             </w:pPr>
+            <w:proofErr w:type="spellStart"/>
+            <w:r>
+              <w:rPr>
+                <w:rFonts w:ascii="Times New Roman" w:hAnsi="Times New Roman" w:cs="Times New Roman"/>
+              </w:rPr>
+              <w:t>ArrayList</w:t>
+            </w:r>
+            <w:proofErr w:type="spellEnd"/>
           </w:p>
         </w:tc>
         <w:tc>
@@ -13374,6 +14559,12 @@
                 <w:rFonts w:ascii="Times New Roman" w:hAnsi="Times New Roman" w:cs="Times New Roman"/>
               </w:rPr>
             </w:pPr>
+            <w:r>
+              <w:rPr>
+                <w:rFonts w:ascii="Times New Roman" w:hAnsi="Times New Roman" w:cs="Times New Roman"/>
+              </w:rPr>
+              <w:t>2</w:t>
+            </w:r>
           </w:p>
         </w:tc>
         <w:tc>
@@ -13387,6 +14578,12 @@
                 <w:rFonts w:ascii="Times New Roman" w:hAnsi="Times New Roman" w:cs="Times New Roman"/>
               </w:rPr>
             </w:pPr>
+            <w:r>
+              <w:rPr>
+                <w:rFonts w:ascii="Times New Roman" w:hAnsi="Times New Roman" w:cs="Times New Roman"/>
+              </w:rPr>
+              <w:t>1</w:t>
+            </w:r>
           </w:p>
         </w:tc>
         <w:tc>
@@ -13400,6 +14597,12 @@
                 <w:rFonts w:ascii="Times New Roman" w:hAnsi="Times New Roman" w:cs="Times New Roman"/>
               </w:rPr>
             </w:pPr>
+            <w:r>
+              <w:rPr>
+                <w:rFonts w:ascii="Times New Roman" w:hAnsi="Times New Roman" w:cs="Times New Roman"/>
+              </w:rPr>
+              <w:t>1</w:t>
+            </w:r>
           </w:p>
         </w:tc>
         <w:tc>
@@ -13413,6 +14616,12 @@
                 <w:rFonts w:ascii="Times New Roman" w:hAnsi="Times New Roman" w:cs="Times New Roman"/>
               </w:rPr>
             </w:pPr>
+            <w:r>
+              <w:rPr>
+                <w:rFonts w:ascii="Times New Roman" w:hAnsi="Times New Roman" w:cs="Times New Roman"/>
+              </w:rPr>
+              <w:t>2</w:t>
+            </w:r>
           </w:p>
         </w:tc>
         <w:tc>
@@ -13426,6 +14635,12 @@
                 <w:rFonts w:ascii="Times New Roman" w:hAnsi="Times New Roman" w:cs="Times New Roman"/>
               </w:rPr>
             </w:pPr>
+            <w:r>
+              <w:rPr>
+                <w:rFonts w:ascii="Times New Roman" w:hAnsi="Times New Roman" w:cs="Times New Roman"/>
+              </w:rPr>
+              <w:t>6</w:t>
+            </w:r>
           </w:p>
         </w:tc>
       </w:tr>
@@ -13441,6 +14656,14 @@
                 <w:rFonts w:ascii="Times New Roman" w:hAnsi="Times New Roman" w:cs="Times New Roman"/>
               </w:rPr>
             </w:pPr>
+            <w:proofErr w:type="spellStart"/>
+            <w:r>
+              <w:rPr>
+                <w:rFonts w:ascii="Times New Roman" w:hAnsi="Times New Roman" w:cs="Times New Roman"/>
+              </w:rPr>
+              <w:t>Stack</w:t>
+            </w:r>
+            <w:proofErr w:type="spellEnd"/>
           </w:p>
         </w:tc>
         <w:tc>
@@ -13454,6 +14677,12 @@
                 <w:rFonts w:ascii="Times New Roman" w:hAnsi="Times New Roman" w:cs="Times New Roman"/>
               </w:rPr>
             </w:pPr>
+            <w:r>
+              <w:rPr>
+                <w:rFonts w:ascii="Times New Roman" w:hAnsi="Times New Roman" w:cs="Times New Roman"/>
+              </w:rPr>
+              <w:t>3</w:t>
+            </w:r>
           </w:p>
         </w:tc>
         <w:tc>
@@ -13467,6 +14696,12 @@
                 <w:rFonts w:ascii="Times New Roman" w:hAnsi="Times New Roman" w:cs="Times New Roman"/>
               </w:rPr>
             </w:pPr>
+            <w:r>
+              <w:rPr>
+                <w:rFonts w:ascii="Times New Roman" w:hAnsi="Times New Roman" w:cs="Times New Roman"/>
+              </w:rPr>
+              <w:t>3</w:t>
+            </w:r>
           </w:p>
         </w:tc>
         <w:tc>
@@ -13480,6 +14715,12 @@
                 <w:rFonts w:ascii="Times New Roman" w:hAnsi="Times New Roman" w:cs="Times New Roman"/>
               </w:rPr>
             </w:pPr>
+            <w:r>
+              <w:rPr>
+                <w:rFonts w:ascii="Times New Roman" w:hAnsi="Times New Roman" w:cs="Times New Roman"/>
+              </w:rPr>
+              <w:t>3</w:t>
+            </w:r>
           </w:p>
         </w:tc>
         <w:tc>
@@ -13493,6 +14734,12 @@
                 <w:rFonts w:ascii="Times New Roman" w:hAnsi="Times New Roman" w:cs="Times New Roman"/>
               </w:rPr>
             </w:pPr>
+            <w:r>
+              <w:rPr>
+                <w:rFonts w:ascii="Times New Roman" w:hAnsi="Times New Roman" w:cs="Times New Roman"/>
+              </w:rPr>
+              <w:t>3</w:t>
+            </w:r>
           </w:p>
         </w:tc>
         <w:tc>
@@ -13506,6 +14753,12 @@
                 <w:rFonts w:ascii="Times New Roman" w:hAnsi="Times New Roman" w:cs="Times New Roman"/>
               </w:rPr>
             </w:pPr>
+            <w:r>
+              <w:rPr>
+                <w:rFonts w:ascii="Times New Roman" w:hAnsi="Times New Roman" w:cs="Times New Roman"/>
+              </w:rPr>
+              <w:t>12</w:t>
+            </w:r>
           </w:p>
         </w:tc>
       </w:tr>
@@ -13521,6 +14774,12 @@
                 <w:rFonts w:ascii="Times New Roman" w:hAnsi="Times New Roman" w:cs="Times New Roman"/>
               </w:rPr>
             </w:pPr>
+            <w:r>
+              <w:rPr>
+                <w:rFonts w:ascii="Times New Roman" w:hAnsi="Times New Roman" w:cs="Times New Roman"/>
+              </w:rPr>
+              <w:t>Lista enlazada</w:t>
+            </w:r>
           </w:p>
         </w:tc>
         <w:tc>
@@ -13534,6 +14793,12 @@
                 <w:rFonts w:ascii="Times New Roman" w:hAnsi="Times New Roman" w:cs="Times New Roman"/>
               </w:rPr>
             </w:pPr>
+            <w:r>
+              <w:rPr>
+                <w:rFonts w:ascii="Times New Roman" w:hAnsi="Times New Roman" w:cs="Times New Roman"/>
+              </w:rPr>
+              <w:t>3</w:t>
+            </w:r>
           </w:p>
         </w:tc>
         <w:tc>
@@ -13547,6 +14812,12 @@
                 <w:rFonts w:ascii="Times New Roman" w:hAnsi="Times New Roman" w:cs="Times New Roman"/>
               </w:rPr>
             </w:pPr>
+            <w:r>
+              <w:rPr>
+                <w:rFonts w:ascii="Times New Roman" w:hAnsi="Times New Roman" w:cs="Times New Roman"/>
+              </w:rPr>
+              <w:t>3</w:t>
+            </w:r>
           </w:p>
         </w:tc>
         <w:tc>
@@ -13560,6 +14831,12 @@
                 <w:rFonts w:ascii="Times New Roman" w:hAnsi="Times New Roman" w:cs="Times New Roman"/>
               </w:rPr>
             </w:pPr>
+            <w:r>
+              <w:rPr>
+                <w:rFonts w:ascii="Times New Roman" w:hAnsi="Times New Roman" w:cs="Times New Roman"/>
+              </w:rPr>
+              <w:t>3</w:t>
+            </w:r>
           </w:p>
         </w:tc>
         <w:tc>
@@ -13573,6 +14850,12 @@
                 <w:rFonts w:ascii="Times New Roman" w:hAnsi="Times New Roman" w:cs="Times New Roman"/>
               </w:rPr>
             </w:pPr>
+            <w:r>
+              <w:rPr>
+                <w:rFonts w:ascii="Times New Roman" w:hAnsi="Times New Roman" w:cs="Times New Roman"/>
+              </w:rPr>
+              <w:t>2</w:t>
+            </w:r>
           </w:p>
         </w:tc>
         <w:tc>
@@ -13586,6 +14869,128 @@
                 <w:rFonts w:ascii="Times New Roman" w:hAnsi="Times New Roman" w:cs="Times New Roman"/>
               </w:rPr>
             </w:pPr>
+            <w:r>
+              <w:rPr>
+                <w:rFonts w:ascii="Times New Roman" w:hAnsi="Times New Roman" w:cs="Times New Roman"/>
+              </w:rPr>
+              <w:t>11</w:t>
+            </w:r>
+          </w:p>
+        </w:tc>
+      </w:tr>
+      <w:tr>
+        <w:tc>
+          <w:tcPr>
+            <w:tcW w:w="1471" w:type="dxa"/>
+          </w:tcPr>
+          <w:p>
+            <w:pPr>
+              <w:jc w:val="both"/>
+              <w:rPr>
+                <w:rFonts w:ascii="Times New Roman" w:hAnsi="Times New Roman" w:cs="Times New Roman"/>
+              </w:rPr>
+            </w:pPr>
+            <w:r>
+              <w:rPr>
+                <w:rFonts w:ascii="Times New Roman" w:hAnsi="Times New Roman" w:cs="Times New Roman"/>
+              </w:rPr>
+              <w:t>Montículo</w:t>
+            </w:r>
+          </w:p>
+        </w:tc>
+        <w:tc>
+          <w:tcPr>
+            <w:tcW w:w="1471" w:type="dxa"/>
+          </w:tcPr>
+          <w:p>
+            <w:pPr>
+              <w:jc w:val="both"/>
+              <w:rPr>
+                <w:rFonts w:ascii="Times New Roman" w:hAnsi="Times New Roman" w:cs="Times New Roman"/>
+              </w:rPr>
+            </w:pPr>
+            <w:r>
+              <w:rPr>
+                <w:rFonts w:ascii="Times New Roman" w:hAnsi="Times New Roman" w:cs="Times New Roman"/>
+              </w:rPr>
+              <w:t>1</w:t>
+            </w:r>
+          </w:p>
+        </w:tc>
+        <w:tc>
+          <w:tcPr>
+            <w:tcW w:w="1471" w:type="dxa"/>
+          </w:tcPr>
+          <w:p>
+            <w:pPr>
+              <w:jc w:val="both"/>
+              <w:rPr>
+                <w:rFonts w:ascii="Times New Roman" w:hAnsi="Times New Roman" w:cs="Times New Roman"/>
+              </w:rPr>
+            </w:pPr>
+            <w:r>
+              <w:rPr>
+                <w:rFonts w:ascii="Times New Roman" w:hAnsi="Times New Roman" w:cs="Times New Roman"/>
+              </w:rPr>
+              <w:t>3</w:t>
+            </w:r>
+          </w:p>
+        </w:tc>
+        <w:tc>
+          <w:tcPr>
+            <w:tcW w:w="1471" w:type="dxa"/>
+          </w:tcPr>
+          <w:p>
+            <w:pPr>
+              <w:jc w:val="both"/>
+              <w:rPr>
+                <w:rFonts w:ascii="Times New Roman" w:hAnsi="Times New Roman" w:cs="Times New Roman"/>
+              </w:rPr>
+            </w:pPr>
+            <w:r>
+              <w:rPr>
+                <w:rFonts w:ascii="Times New Roman" w:hAnsi="Times New Roman" w:cs="Times New Roman"/>
+              </w:rPr>
+              <w:t>3</w:t>
+            </w:r>
+          </w:p>
+        </w:tc>
+        <w:tc>
+          <w:tcPr>
+            <w:tcW w:w="1472" w:type="dxa"/>
+          </w:tcPr>
+          <w:p>
+            <w:pPr>
+              <w:jc w:val="both"/>
+              <w:rPr>
+                <w:rFonts w:ascii="Times New Roman" w:hAnsi="Times New Roman" w:cs="Times New Roman"/>
+              </w:rPr>
+            </w:pPr>
+            <w:r>
+              <w:rPr>
+                <w:rFonts w:ascii="Times New Roman" w:hAnsi="Times New Roman" w:cs="Times New Roman"/>
+              </w:rPr>
+              <w:t>1</w:t>
+            </w:r>
+          </w:p>
+        </w:tc>
+        <w:tc>
+          <w:tcPr>
+            <w:tcW w:w="1472" w:type="dxa"/>
+          </w:tcPr>
+          <w:p>
+            <w:pPr>
+              <w:jc w:val="both"/>
+              <w:rPr>
+                <w:rFonts w:ascii="Times New Roman" w:hAnsi="Times New Roman" w:cs="Times New Roman"/>
+              </w:rPr>
+            </w:pPr>
+            <w:r>
+              <w:rPr>
+                <w:rFonts w:ascii="Times New Roman" w:hAnsi="Times New Roman" w:cs="Times New Roman"/>
+              </w:rPr>
+              <w:t>8</w:t>
+            </w:r>
           </w:p>
         </w:tc>
       </w:tr>
@@ -13603,952 +15008,12 @@
         <w:jc w:val="both"/>
         <w:rPr>
           <w:rFonts w:ascii="Times New Roman" w:hAnsi="Times New Roman" w:cs="Times New Roman"/>
-          <w:i/>
-        </w:rPr>
-      </w:pPr>
-      <w:r>
-        <w:rPr>
-          <w:rFonts w:ascii="Times New Roman" w:hAnsi="Times New Roman" w:cs="Times New Roman"/>
-          <w:i/>
-        </w:rPr>
-        <w:t>Modo de juego San Valentín</w:t>
-      </w:r>
-    </w:p>
-    <w:p>
-      <w:pPr>
-        <w:jc w:val="both"/>
-        <w:rPr>
-          <w:rFonts w:ascii="Times New Roman" w:hAnsi="Times New Roman" w:cs="Times New Roman"/>
-        </w:rPr>
-      </w:pPr>
-      <w:r>
-        <w:rPr>
-          <w:rFonts w:ascii="Times New Roman" w:hAnsi="Times New Roman" w:cs="Times New Roman"/>
-        </w:rPr>
-        <w:t xml:space="preserve">Criterio A: </w:t>
-      </w:r>
-      <w:r>
-        <w:rPr>
-          <w:rFonts w:ascii="Times New Roman" w:hAnsi="Times New Roman" w:cs="Times New Roman"/>
-        </w:rPr>
-        <w:t>Inmediatez para obtener el arma actual</w:t>
-      </w:r>
-      <w:r>
-        <w:rPr>
-          <w:rFonts w:ascii="Times New Roman" w:hAnsi="Times New Roman" w:cs="Times New Roman"/>
-        </w:rPr>
-        <w:t xml:space="preserve">: Mide qué tanto proceso se debe hacer para obtener el arma actual en la estructura de datos utilizada. </w:t>
-      </w:r>
-    </w:p>
-    <w:p>
-      <w:pPr>
-        <w:pStyle w:val="Prrafodelista"/>
-        <w:numPr>
-          <w:ilvl w:val="0"/>
-          <w:numId w:val="6"/>
-        </w:numPr>
-        <w:jc w:val="both"/>
-        <w:rPr>
-          <w:rFonts w:ascii="Times New Roman" w:hAnsi="Times New Roman" w:cs="Times New Roman"/>
-        </w:rPr>
-      </w:pPr>
-      <w:r>
-        <w:rPr>
-          <w:rFonts w:ascii="Times New Roman" w:hAnsi="Times New Roman" w:cs="Times New Roman"/>
-        </w:rPr>
-        <w:t xml:space="preserve">[3] </w:t>
-      </w:r>
-      <w:r>
-        <w:rPr>
-          <w:rFonts w:ascii="Times New Roman" w:hAnsi="Times New Roman" w:cs="Times New Roman"/>
-        </w:rPr>
-        <w:t>Directo: El arma se obtiene directamente con porque se encuentra en la cabeza o en el tope.</w:t>
-      </w:r>
-    </w:p>
-    <w:p>
-      <w:pPr>
-        <w:pStyle w:val="Prrafodelista"/>
-        <w:numPr>
-          <w:ilvl w:val="0"/>
-          <w:numId w:val="6"/>
-        </w:numPr>
-        <w:jc w:val="both"/>
-        <w:rPr>
-          <w:rFonts w:ascii="Times New Roman" w:hAnsi="Times New Roman" w:cs="Times New Roman"/>
-        </w:rPr>
-      </w:pPr>
-      <w:r>
-        <w:rPr>
-          <w:rFonts w:ascii="Times New Roman" w:hAnsi="Times New Roman" w:cs="Times New Roman"/>
-        </w:rPr>
-        <w:t>[2] Cálculo: La posición en la que se encuentra el arma debe ser calculada dependiendo del tamaño de la estructura utilizada</w:t>
-      </w:r>
-    </w:p>
-    <w:p>
-      <w:pPr>
-        <w:pStyle w:val="Prrafodelista"/>
-        <w:numPr>
-          <w:ilvl w:val="0"/>
-          <w:numId w:val="6"/>
-        </w:numPr>
-        <w:jc w:val="both"/>
-        <w:rPr>
-          <w:rFonts w:ascii="Times New Roman" w:hAnsi="Times New Roman" w:cs="Times New Roman"/>
-        </w:rPr>
-      </w:pPr>
-      <w:r>
-        <w:rPr>
-          <w:rFonts w:ascii="Times New Roman" w:hAnsi="Times New Roman" w:cs="Times New Roman"/>
-        </w:rPr>
-        <w:t>[1] Subproceso: El arma se obtiene directamente después de realizar un subproceso que ubica el arma en la posición deseada (la raíz).</w:t>
-      </w:r>
-    </w:p>
-    <w:p>
-      <w:pPr>
-        <w:jc w:val="both"/>
-        <w:rPr>
-          <w:rFonts w:ascii="Times New Roman" w:hAnsi="Times New Roman" w:cs="Times New Roman"/>
-        </w:rPr>
-      </w:pPr>
-      <w:r>
-        <w:rPr>
-          <w:rFonts w:ascii="Times New Roman" w:hAnsi="Times New Roman" w:cs="Times New Roman"/>
-        </w:rPr>
-        <w:t>Criterio B: Inmediatez de la eliminación del arma actual: Mide qué tanto proceso debe realizarse para eliminar un arma que se ha quedado sin municiones.</w:t>
-      </w:r>
-    </w:p>
-    <w:p>
-      <w:pPr>
-        <w:pStyle w:val="Prrafodelista"/>
-        <w:numPr>
-          <w:ilvl w:val="0"/>
-          <w:numId w:val="6"/>
-        </w:numPr>
-        <w:jc w:val="both"/>
-        <w:rPr>
-          <w:rFonts w:ascii="Times New Roman" w:hAnsi="Times New Roman" w:cs="Times New Roman"/>
-        </w:rPr>
-      </w:pPr>
-      <w:r>
-        <w:rPr>
-          <w:rFonts w:ascii="Times New Roman" w:hAnsi="Times New Roman" w:cs="Times New Roman"/>
-        </w:rPr>
-        <w:t>[3] Directo: Verifica directamente a una posición específica de la estructura (cabeza, tope, raíz) si ya se han agotado las municiones.</w:t>
-      </w:r>
-    </w:p>
-    <w:p>
-      <w:pPr>
-        <w:pStyle w:val="Prrafodelista"/>
-        <w:numPr>
-          <w:ilvl w:val="0"/>
-          <w:numId w:val="6"/>
-        </w:numPr>
-        <w:jc w:val="both"/>
-        <w:rPr>
-          <w:rFonts w:ascii="Times New Roman" w:hAnsi="Times New Roman" w:cs="Times New Roman"/>
-        </w:rPr>
-      </w:pPr>
-      <w:r>
-        <w:rPr>
-          <w:rFonts w:ascii="Times New Roman" w:hAnsi="Times New Roman" w:cs="Times New Roman"/>
-        </w:rPr>
-        <w:t xml:space="preserve">[1] Indirecto: Debe buscar la posición del arma actual y posteriormente verificar sus municiones. </w:t>
-      </w:r>
-    </w:p>
-    <w:p>
-      <w:pPr>
-        <w:jc w:val="both"/>
-        <w:rPr>
-          <w:rFonts w:ascii="Times New Roman" w:hAnsi="Times New Roman" w:cs="Times New Roman"/>
-        </w:rPr>
-      </w:pPr>
-      <w:r>
-        <w:rPr>
-          <w:rFonts w:ascii="Times New Roman" w:hAnsi="Times New Roman" w:cs="Times New Roman"/>
-        </w:rPr>
-        <w:t xml:space="preserve">Criterio C: Hacha: Indica el manejo que se le da al hacha en la estructura de datos utilizada. </w:t>
-      </w:r>
-      <w:r>
-        <w:rPr>
-          <w:rFonts w:ascii="Times New Roman" w:hAnsi="Times New Roman" w:cs="Times New Roman"/>
-        </w:rPr>
-        <w:t>El hacha debe ser la última arma por usar y no tiene municiones</w:t>
-      </w:r>
-    </w:p>
-    <w:p>
-      <w:pPr>
-        <w:pStyle w:val="Prrafodelista"/>
-        <w:numPr>
-          <w:ilvl w:val="0"/>
-          <w:numId w:val="6"/>
-        </w:numPr>
-        <w:jc w:val="both"/>
-        <w:rPr>
-          <w:rFonts w:ascii="Times New Roman" w:hAnsi="Times New Roman" w:cs="Times New Roman"/>
-        </w:rPr>
-      </w:pPr>
-      <w:r>
-        <w:rPr>
-          <w:rFonts w:ascii="Times New Roman" w:hAnsi="Times New Roman" w:cs="Times New Roman"/>
-        </w:rPr>
-        <w:t xml:space="preserve">[3] Final: El hacha de encuentra al final de la estructura (en una hoja, o en el </w:t>
-      </w:r>
-      <w:proofErr w:type="spellStart"/>
-      <w:r>
-        <w:rPr>
-          <w:rFonts w:ascii="Times New Roman" w:hAnsi="Times New Roman" w:cs="Times New Roman"/>
-        </w:rPr>
-        <w:t>bottom</w:t>
-      </w:r>
-      <w:proofErr w:type="spellEnd"/>
-      <w:r>
-        <w:rPr>
-          <w:rFonts w:ascii="Times New Roman" w:hAnsi="Times New Roman" w:cs="Times New Roman"/>
-        </w:rPr>
-        <w:t>)</w:t>
-      </w:r>
-    </w:p>
-    <w:p>
-      <w:pPr>
-        <w:pStyle w:val="Prrafodelista"/>
-        <w:numPr>
-          <w:ilvl w:val="0"/>
-          <w:numId w:val="6"/>
-        </w:numPr>
-        <w:jc w:val="both"/>
-        <w:rPr>
-          <w:rFonts w:ascii="Times New Roman" w:hAnsi="Times New Roman" w:cs="Times New Roman"/>
-        </w:rPr>
-      </w:pPr>
-      <w:r>
-        <w:rPr>
-          <w:rFonts w:ascii="Times New Roman" w:hAnsi="Times New Roman" w:cs="Times New Roman"/>
-        </w:rPr>
-        <w:t>[1] Inicio: El hacha se encuentra en la primera posición de la estructura.</w:t>
-      </w:r>
-    </w:p>
-    <w:p>
-      <w:pPr>
-        <w:jc w:val="both"/>
-        <w:rPr>
-          <w:rFonts w:ascii="Times New Roman" w:hAnsi="Times New Roman" w:cs="Times New Roman"/>
-        </w:rPr>
-      </w:pPr>
-      <w:r>
-        <w:rPr>
-          <w:rFonts w:ascii="Times New Roman" w:hAnsi="Times New Roman" w:cs="Times New Roman"/>
-        </w:rPr>
-        <w:t xml:space="preserve">Criterio D: </w:t>
-      </w:r>
-      <w:r>
-        <w:rPr>
-          <w:rFonts w:ascii="Times New Roman" w:hAnsi="Times New Roman" w:cs="Times New Roman"/>
-        </w:rPr>
-        <w:t>Implementación: Mide que tan pertinentes son las funcionalidades que trae la estructura de datos para el caso.</w:t>
-      </w:r>
-    </w:p>
-    <w:p>
-      <w:pPr>
-        <w:pStyle w:val="Prrafodelista"/>
-        <w:numPr>
-          <w:ilvl w:val="0"/>
-          <w:numId w:val="6"/>
-        </w:numPr>
-        <w:jc w:val="both"/>
-        <w:rPr>
-          <w:rFonts w:ascii="Times New Roman" w:hAnsi="Times New Roman" w:cs="Times New Roman"/>
-        </w:rPr>
-      </w:pPr>
-      <w:r>
-        <w:rPr>
-          <w:rFonts w:ascii="Times New Roman" w:hAnsi="Times New Roman" w:cs="Times New Roman"/>
-        </w:rPr>
-        <w:t>[3] Exactas: Las funciones de la estructura cumplen exactamente con lo requerido (insertar al inicio y extraer del inicio cada que se terminen las municiones)</w:t>
-      </w:r>
-    </w:p>
-    <w:p>
-      <w:pPr>
-        <w:pStyle w:val="Prrafodelista"/>
-        <w:numPr>
-          <w:ilvl w:val="0"/>
-          <w:numId w:val="6"/>
-        </w:numPr>
-        <w:jc w:val="both"/>
-        <w:rPr>
-          <w:rFonts w:ascii="Times New Roman" w:hAnsi="Times New Roman" w:cs="Times New Roman"/>
-        </w:rPr>
-      </w:pPr>
-      <w:r>
-        <w:rPr>
-          <w:rFonts w:ascii="Times New Roman" w:hAnsi="Times New Roman" w:cs="Times New Roman"/>
-        </w:rPr>
-        <w:t>[2] Falta: Las funciones de la estructura cumplen con lo requerido si se tiene en cuenta algún criterio de orden o de búsqueda para la posición en la que debe añadirse o extraerse elementos.</w:t>
-      </w:r>
-    </w:p>
-    <w:p>
-      <w:pPr>
-        <w:pStyle w:val="Prrafodelista"/>
-        <w:numPr>
-          <w:ilvl w:val="0"/>
-          <w:numId w:val="6"/>
-        </w:numPr>
-        <w:jc w:val="both"/>
-        <w:rPr>
-          <w:rFonts w:ascii="Times New Roman" w:hAnsi="Times New Roman" w:cs="Times New Roman"/>
-        </w:rPr>
-      </w:pPr>
-      <w:r>
-        <w:rPr>
-          <w:rFonts w:ascii="Times New Roman" w:hAnsi="Times New Roman" w:cs="Times New Roman"/>
-        </w:rPr>
-        <w:t>[1] Sobra: La</w:t>
-      </w:r>
-      <w:r>
-        <w:rPr>
-          <w:rFonts w:ascii="Times New Roman" w:hAnsi="Times New Roman" w:cs="Times New Roman"/>
-        </w:rPr>
-        <w:t>s</w:t>
-      </w:r>
-      <w:r>
-        <w:rPr>
-          <w:rFonts w:ascii="Times New Roman" w:hAnsi="Times New Roman" w:cs="Times New Roman"/>
-        </w:rPr>
-        <w:t xml:space="preserve"> funciones de la estructura usada </w:t>
-      </w:r>
-      <w:r>
-        <w:rPr>
-          <w:rFonts w:ascii="Times New Roman" w:hAnsi="Times New Roman" w:cs="Times New Roman"/>
-        </w:rPr>
-        <w:t xml:space="preserve">requieren de otro subproceso para mantener el criterio de orden de las armas añadidas y </w:t>
-      </w:r>
-      <w:proofErr w:type="spellStart"/>
-      <w:r>
-        <w:rPr>
-          <w:rFonts w:ascii="Times New Roman" w:hAnsi="Times New Roman" w:cs="Times New Roman"/>
-        </w:rPr>
-        <w:t>extraidas</w:t>
-      </w:r>
-      <w:proofErr w:type="spellEnd"/>
-      <w:r>
-        <w:rPr>
-          <w:rFonts w:ascii="Times New Roman" w:hAnsi="Times New Roman" w:cs="Times New Roman"/>
-        </w:rPr>
-        <w:t>.</w:t>
-      </w:r>
-    </w:p>
-    <w:tbl>
-      <w:tblPr>
-        <w:tblStyle w:val="Tablaconcuadrcula"/>
-        <w:tblW w:w="0" w:type="auto"/>
-        <w:tblLook w:val="04A0" w:firstRow="1" w:lastRow="0" w:firstColumn="1" w:lastColumn="0" w:noHBand="0" w:noVBand="1"/>
-      </w:tblPr>
-      <w:tblGrid>
-        <w:gridCol w:w="1471"/>
-        <w:gridCol w:w="1471"/>
-        <w:gridCol w:w="1471"/>
-        <w:gridCol w:w="1471"/>
-        <w:gridCol w:w="1472"/>
-        <w:gridCol w:w="1472"/>
-      </w:tblGrid>
-      <w:tr>
-        <w:tc>
-          <w:tcPr>
-            <w:tcW w:w="1471" w:type="dxa"/>
-          </w:tcPr>
-          <w:p>
-            <w:pPr>
-              <w:jc w:val="both"/>
-              <w:rPr>
-                <w:rFonts w:ascii="Times New Roman" w:hAnsi="Times New Roman" w:cs="Times New Roman"/>
-              </w:rPr>
-            </w:pPr>
-          </w:p>
-        </w:tc>
-        <w:tc>
-          <w:tcPr>
-            <w:tcW w:w="1471" w:type="dxa"/>
-          </w:tcPr>
-          <w:p>
-            <w:pPr>
-              <w:jc w:val="both"/>
-              <w:rPr>
-                <w:rFonts w:ascii="Times New Roman" w:hAnsi="Times New Roman" w:cs="Times New Roman"/>
-              </w:rPr>
-            </w:pPr>
-            <w:r>
-              <w:rPr>
-                <w:rFonts w:ascii="Times New Roman" w:hAnsi="Times New Roman" w:cs="Times New Roman"/>
-              </w:rPr>
-              <w:t>Criterio A</w:t>
-            </w:r>
-          </w:p>
-        </w:tc>
-        <w:tc>
-          <w:tcPr>
-            <w:tcW w:w="1471" w:type="dxa"/>
-          </w:tcPr>
-          <w:p>
-            <w:pPr>
-              <w:jc w:val="both"/>
-              <w:rPr>
-                <w:rFonts w:ascii="Times New Roman" w:hAnsi="Times New Roman" w:cs="Times New Roman"/>
-              </w:rPr>
-            </w:pPr>
-            <w:r>
-              <w:rPr>
-                <w:rFonts w:ascii="Times New Roman" w:hAnsi="Times New Roman" w:cs="Times New Roman"/>
-              </w:rPr>
-              <w:t>Criterio B</w:t>
-            </w:r>
-          </w:p>
-        </w:tc>
-        <w:tc>
-          <w:tcPr>
-            <w:tcW w:w="1471" w:type="dxa"/>
-          </w:tcPr>
-          <w:p>
-            <w:pPr>
-              <w:jc w:val="both"/>
-              <w:rPr>
-                <w:rFonts w:ascii="Times New Roman" w:hAnsi="Times New Roman" w:cs="Times New Roman"/>
-              </w:rPr>
-            </w:pPr>
-            <w:r>
-              <w:rPr>
-                <w:rFonts w:ascii="Times New Roman" w:hAnsi="Times New Roman" w:cs="Times New Roman"/>
-              </w:rPr>
-              <w:t>Criterio C</w:t>
-            </w:r>
-          </w:p>
-        </w:tc>
-        <w:tc>
-          <w:tcPr>
-            <w:tcW w:w="1472" w:type="dxa"/>
-          </w:tcPr>
-          <w:p>
-            <w:pPr>
-              <w:jc w:val="both"/>
-              <w:rPr>
-                <w:rFonts w:ascii="Times New Roman" w:hAnsi="Times New Roman" w:cs="Times New Roman"/>
-              </w:rPr>
-            </w:pPr>
-            <w:r>
-              <w:rPr>
-                <w:rFonts w:ascii="Times New Roman" w:hAnsi="Times New Roman" w:cs="Times New Roman"/>
-              </w:rPr>
-              <w:t>Criterio D</w:t>
-            </w:r>
-          </w:p>
-        </w:tc>
-        <w:tc>
-          <w:tcPr>
-            <w:tcW w:w="1472" w:type="dxa"/>
-          </w:tcPr>
-          <w:p>
-            <w:pPr>
-              <w:jc w:val="both"/>
-              <w:rPr>
-                <w:rFonts w:ascii="Times New Roman" w:hAnsi="Times New Roman" w:cs="Times New Roman"/>
-              </w:rPr>
-            </w:pPr>
-            <w:r>
-              <w:rPr>
-                <w:rFonts w:ascii="Times New Roman" w:hAnsi="Times New Roman" w:cs="Times New Roman"/>
-              </w:rPr>
-              <w:t>Total</w:t>
-            </w:r>
-          </w:p>
-        </w:tc>
-      </w:tr>
-      <w:tr>
-        <w:tc>
-          <w:tcPr>
-            <w:tcW w:w="1471" w:type="dxa"/>
-          </w:tcPr>
-          <w:p>
-            <w:pPr>
-              <w:jc w:val="both"/>
-              <w:rPr>
-                <w:rFonts w:ascii="Times New Roman" w:hAnsi="Times New Roman" w:cs="Times New Roman"/>
-              </w:rPr>
-            </w:pPr>
-            <w:proofErr w:type="spellStart"/>
-            <w:r>
-              <w:rPr>
-                <w:rFonts w:ascii="Times New Roman" w:hAnsi="Times New Roman" w:cs="Times New Roman"/>
-              </w:rPr>
-              <w:t>ArrayList</w:t>
-            </w:r>
-            <w:proofErr w:type="spellEnd"/>
-          </w:p>
-        </w:tc>
-        <w:tc>
-          <w:tcPr>
-            <w:tcW w:w="1471" w:type="dxa"/>
-          </w:tcPr>
-          <w:p>
-            <w:pPr>
-              <w:jc w:val="both"/>
-              <w:rPr>
-                <w:rFonts w:ascii="Times New Roman" w:hAnsi="Times New Roman" w:cs="Times New Roman"/>
-              </w:rPr>
-            </w:pPr>
-            <w:r>
-              <w:rPr>
-                <w:rFonts w:ascii="Times New Roman" w:hAnsi="Times New Roman" w:cs="Times New Roman"/>
-              </w:rPr>
-              <w:t>2</w:t>
-            </w:r>
-          </w:p>
-        </w:tc>
-        <w:tc>
-          <w:tcPr>
-            <w:tcW w:w="1471" w:type="dxa"/>
-          </w:tcPr>
-          <w:p>
-            <w:pPr>
-              <w:jc w:val="both"/>
-              <w:rPr>
-                <w:rFonts w:ascii="Times New Roman" w:hAnsi="Times New Roman" w:cs="Times New Roman"/>
-              </w:rPr>
-            </w:pPr>
-            <w:r>
-              <w:rPr>
-                <w:rFonts w:ascii="Times New Roman" w:hAnsi="Times New Roman" w:cs="Times New Roman"/>
-              </w:rPr>
-              <w:t>1</w:t>
-            </w:r>
-          </w:p>
-        </w:tc>
-        <w:tc>
-          <w:tcPr>
-            <w:tcW w:w="1471" w:type="dxa"/>
-          </w:tcPr>
-          <w:p>
-            <w:pPr>
-              <w:jc w:val="both"/>
-              <w:rPr>
-                <w:rFonts w:ascii="Times New Roman" w:hAnsi="Times New Roman" w:cs="Times New Roman"/>
-              </w:rPr>
-            </w:pPr>
-            <w:r>
-              <w:rPr>
-                <w:rFonts w:ascii="Times New Roman" w:hAnsi="Times New Roman" w:cs="Times New Roman"/>
-              </w:rPr>
-              <w:t>1</w:t>
-            </w:r>
-          </w:p>
-        </w:tc>
-        <w:tc>
-          <w:tcPr>
-            <w:tcW w:w="1472" w:type="dxa"/>
-          </w:tcPr>
-          <w:p>
-            <w:pPr>
-              <w:jc w:val="both"/>
-              <w:rPr>
-                <w:rFonts w:ascii="Times New Roman" w:hAnsi="Times New Roman" w:cs="Times New Roman"/>
-              </w:rPr>
-            </w:pPr>
-            <w:r>
-              <w:rPr>
-                <w:rFonts w:ascii="Times New Roman" w:hAnsi="Times New Roman" w:cs="Times New Roman"/>
-              </w:rPr>
-              <w:t>2</w:t>
-            </w:r>
-          </w:p>
-        </w:tc>
-        <w:tc>
-          <w:tcPr>
-            <w:tcW w:w="1472" w:type="dxa"/>
-          </w:tcPr>
-          <w:p>
-            <w:pPr>
-              <w:jc w:val="both"/>
-              <w:rPr>
-                <w:rFonts w:ascii="Times New Roman" w:hAnsi="Times New Roman" w:cs="Times New Roman"/>
-              </w:rPr>
-            </w:pPr>
-            <w:r>
-              <w:rPr>
-                <w:rFonts w:ascii="Times New Roman" w:hAnsi="Times New Roman" w:cs="Times New Roman"/>
-              </w:rPr>
-              <w:t>6</w:t>
-            </w:r>
-          </w:p>
-        </w:tc>
-      </w:tr>
-      <w:tr>
-        <w:tc>
-          <w:tcPr>
-            <w:tcW w:w="1471" w:type="dxa"/>
-          </w:tcPr>
-          <w:p>
-            <w:pPr>
-              <w:jc w:val="both"/>
-              <w:rPr>
-                <w:rFonts w:ascii="Times New Roman" w:hAnsi="Times New Roman" w:cs="Times New Roman"/>
-              </w:rPr>
-            </w:pPr>
-            <w:proofErr w:type="spellStart"/>
-            <w:r>
-              <w:rPr>
-                <w:rFonts w:ascii="Times New Roman" w:hAnsi="Times New Roman" w:cs="Times New Roman"/>
-              </w:rPr>
-              <w:t>Stack</w:t>
-            </w:r>
-            <w:proofErr w:type="spellEnd"/>
-          </w:p>
-        </w:tc>
-        <w:tc>
-          <w:tcPr>
-            <w:tcW w:w="1471" w:type="dxa"/>
-          </w:tcPr>
-          <w:p>
-            <w:pPr>
-              <w:jc w:val="both"/>
-              <w:rPr>
-                <w:rFonts w:ascii="Times New Roman" w:hAnsi="Times New Roman" w:cs="Times New Roman"/>
-              </w:rPr>
-            </w:pPr>
-            <w:r>
-              <w:rPr>
-                <w:rFonts w:ascii="Times New Roman" w:hAnsi="Times New Roman" w:cs="Times New Roman"/>
-              </w:rPr>
-              <w:t>3</w:t>
-            </w:r>
-          </w:p>
-        </w:tc>
-        <w:tc>
-          <w:tcPr>
-            <w:tcW w:w="1471" w:type="dxa"/>
-          </w:tcPr>
-          <w:p>
-            <w:pPr>
-              <w:jc w:val="both"/>
-              <w:rPr>
-                <w:rFonts w:ascii="Times New Roman" w:hAnsi="Times New Roman" w:cs="Times New Roman"/>
-              </w:rPr>
-            </w:pPr>
-            <w:r>
-              <w:rPr>
-                <w:rFonts w:ascii="Times New Roman" w:hAnsi="Times New Roman" w:cs="Times New Roman"/>
-              </w:rPr>
-              <w:t>3</w:t>
-            </w:r>
-          </w:p>
-        </w:tc>
-        <w:tc>
-          <w:tcPr>
-            <w:tcW w:w="1471" w:type="dxa"/>
-          </w:tcPr>
-          <w:p>
-            <w:pPr>
-              <w:jc w:val="both"/>
-              <w:rPr>
-                <w:rFonts w:ascii="Times New Roman" w:hAnsi="Times New Roman" w:cs="Times New Roman"/>
-              </w:rPr>
-            </w:pPr>
-            <w:r>
-              <w:rPr>
-                <w:rFonts w:ascii="Times New Roman" w:hAnsi="Times New Roman" w:cs="Times New Roman"/>
-              </w:rPr>
-              <w:t>3</w:t>
-            </w:r>
-          </w:p>
-        </w:tc>
-        <w:tc>
-          <w:tcPr>
-            <w:tcW w:w="1472" w:type="dxa"/>
-          </w:tcPr>
-          <w:p>
-            <w:pPr>
-              <w:jc w:val="both"/>
-              <w:rPr>
-                <w:rFonts w:ascii="Times New Roman" w:hAnsi="Times New Roman" w:cs="Times New Roman"/>
-              </w:rPr>
-            </w:pPr>
-            <w:r>
-              <w:rPr>
-                <w:rFonts w:ascii="Times New Roman" w:hAnsi="Times New Roman" w:cs="Times New Roman"/>
-              </w:rPr>
-              <w:t>3</w:t>
-            </w:r>
-          </w:p>
-        </w:tc>
-        <w:tc>
-          <w:tcPr>
-            <w:tcW w:w="1472" w:type="dxa"/>
-          </w:tcPr>
-          <w:p>
-            <w:pPr>
-              <w:jc w:val="both"/>
-              <w:rPr>
-                <w:rFonts w:ascii="Times New Roman" w:hAnsi="Times New Roman" w:cs="Times New Roman"/>
-              </w:rPr>
-            </w:pPr>
-            <w:r>
-              <w:rPr>
-                <w:rFonts w:ascii="Times New Roman" w:hAnsi="Times New Roman" w:cs="Times New Roman"/>
-              </w:rPr>
-              <w:t>12</w:t>
-            </w:r>
-          </w:p>
-        </w:tc>
-      </w:tr>
-      <w:tr>
-        <w:tc>
-          <w:tcPr>
-            <w:tcW w:w="1471" w:type="dxa"/>
-          </w:tcPr>
-          <w:p>
-            <w:pPr>
-              <w:jc w:val="both"/>
-              <w:rPr>
-                <w:rFonts w:ascii="Times New Roman" w:hAnsi="Times New Roman" w:cs="Times New Roman"/>
-              </w:rPr>
-            </w:pPr>
-            <w:r>
-              <w:rPr>
-                <w:rFonts w:ascii="Times New Roman" w:hAnsi="Times New Roman" w:cs="Times New Roman"/>
-              </w:rPr>
-              <w:t>Lista enlazada</w:t>
-            </w:r>
-          </w:p>
-        </w:tc>
-        <w:tc>
-          <w:tcPr>
-            <w:tcW w:w="1471" w:type="dxa"/>
-          </w:tcPr>
-          <w:p>
-            <w:pPr>
-              <w:jc w:val="both"/>
-              <w:rPr>
-                <w:rFonts w:ascii="Times New Roman" w:hAnsi="Times New Roman" w:cs="Times New Roman"/>
-              </w:rPr>
-            </w:pPr>
-            <w:r>
-              <w:rPr>
-                <w:rFonts w:ascii="Times New Roman" w:hAnsi="Times New Roman" w:cs="Times New Roman"/>
-              </w:rPr>
-              <w:t>3</w:t>
-            </w:r>
-          </w:p>
-        </w:tc>
-        <w:tc>
-          <w:tcPr>
-            <w:tcW w:w="1471" w:type="dxa"/>
-          </w:tcPr>
-          <w:p>
-            <w:pPr>
-              <w:jc w:val="both"/>
-              <w:rPr>
-                <w:rFonts w:ascii="Times New Roman" w:hAnsi="Times New Roman" w:cs="Times New Roman"/>
-              </w:rPr>
-            </w:pPr>
-            <w:r>
-              <w:rPr>
-                <w:rFonts w:ascii="Times New Roman" w:hAnsi="Times New Roman" w:cs="Times New Roman"/>
-              </w:rPr>
-              <w:t>3</w:t>
-            </w:r>
-          </w:p>
-        </w:tc>
-        <w:tc>
-          <w:tcPr>
-            <w:tcW w:w="1471" w:type="dxa"/>
-          </w:tcPr>
-          <w:p>
-            <w:pPr>
-              <w:jc w:val="both"/>
-              <w:rPr>
-                <w:rFonts w:ascii="Times New Roman" w:hAnsi="Times New Roman" w:cs="Times New Roman"/>
-              </w:rPr>
-            </w:pPr>
-            <w:r>
-              <w:rPr>
-                <w:rFonts w:ascii="Times New Roman" w:hAnsi="Times New Roman" w:cs="Times New Roman"/>
-              </w:rPr>
-              <w:t>3</w:t>
-            </w:r>
-          </w:p>
-        </w:tc>
-        <w:tc>
-          <w:tcPr>
-            <w:tcW w:w="1472" w:type="dxa"/>
-          </w:tcPr>
-          <w:p>
-            <w:pPr>
-              <w:jc w:val="both"/>
-              <w:rPr>
-                <w:rFonts w:ascii="Times New Roman" w:hAnsi="Times New Roman" w:cs="Times New Roman"/>
-              </w:rPr>
-            </w:pPr>
-            <w:r>
-              <w:rPr>
-                <w:rFonts w:ascii="Times New Roman" w:hAnsi="Times New Roman" w:cs="Times New Roman"/>
-              </w:rPr>
-              <w:t>2</w:t>
-            </w:r>
-          </w:p>
-        </w:tc>
-        <w:tc>
-          <w:tcPr>
-            <w:tcW w:w="1472" w:type="dxa"/>
-          </w:tcPr>
-          <w:p>
-            <w:pPr>
-              <w:jc w:val="both"/>
-              <w:rPr>
-                <w:rFonts w:ascii="Times New Roman" w:hAnsi="Times New Roman" w:cs="Times New Roman"/>
-              </w:rPr>
-            </w:pPr>
-            <w:r>
-              <w:rPr>
-                <w:rFonts w:ascii="Times New Roman" w:hAnsi="Times New Roman" w:cs="Times New Roman"/>
-              </w:rPr>
-              <w:t>11</w:t>
-            </w:r>
-          </w:p>
-        </w:tc>
-      </w:tr>
-      <w:tr>
-        <w:tc>
-          <w:tcPr>
-            <w:tcW w:w="1471" w:type="dxa"/>
-          </w:tcPr>
-          <w:p>
-            <w:pPr>
-              <w:jc w:val="both"/>
-              <w:rPr>
-                <w:rFonts w:ascii="Times New Roman" w:hAnsi="Times New Roman" w:cs="Times New Roman"/>
-              </w:rPr>
-            </w:pPr>
-            <w:r>
-              <w:rPr>
-                <w:rFonts w:ascii="Times New Roman" w:hAnsi="Times New Roman" w:cs="Times New Roman"/>
-              </w:rPr>
-              <w:t>Montículo</w:t>
-            </w:r>
-          </w:p>
-        </w:tc>
-        <w:tc>
-          <w:tcPr>
-            <w:tcW w:w="1471" w:type="dxa"/>
-          </w:tcPr>
-          <w:p>
-            <w:pPr>
-              <w:jc w:val="both"/>
-              <w:rPr>
-                <w:rFonts w:ascii="Times New Roman" w:hAnsi="Times New Roman" w:cs="Times New Roman"/>
-              </w:rPr>
-            </w:pPr>
-            <w:r>
-              <w:rPr>
-                <w:rFonts w:ascii="Times New Roman" w:hAnsi="Times New Roman" w:cs="Times New Roman"/>
-              </w:rPr>
-              <w:t>1</w:t>
-            </w:r>
-          </w:p>
-        </w:tc>
-        <w:tc>
-          <w:tcPr>
-            <w:tcW w:w="1471" w:type="dxa"/>
-          </w:tcPr>
-          <w:p>
-            <w:pPr>
-              <w:jc w:val="both"/>
-              <w:rPr>
-                <w:rFonts w:ascii="Times New Roman" w:hAnsi="Times New Roman" w:cs="Times New Roman"/>
-              </w:rPr>
-            </w:pPr>
-            <w:r>
-              <w:rPr>
-                <w:rFonts w:ascii="Times New Roman" w:hAnsi="Times New Roman" w:cs="Times New Roman"/>
-              </w:rPr>
-              <w:t>3</w:t>
-            </w:r>
-          </w:p>
-        </w:tc>
-        <w:tc>
-          <w:tcPr>
-            <w:tcW w:w="1471" w:type="dxa"/>
-          </w:tcPr>
-          <w:p>
-            <w:pPr>
-              <w:jc w:val="both"/>
-              <w:rPr>
-                <w:rFonts w:ascii="Times New Roman" w:hAnsi="Times New Roman" w:cs="Times New Roman"/>
-              </w:rPr>
-            </w:pPr>
-            <w:r>
-              <w:rPr>
-                <w:rFonts w:ascii="Times New Roman" w:hAnsi="Times New Roman" w:cs="Times New Roman"/>
-              </w:rPr>
-              <w:t>3</w:t>
-            </w:r>
-          </w:p>
-        </w:tc>
-        <w:tc>
-          <w:tcPr>
-            <w:tcW w:w="1472" w:type="dxa"/>
-          </w:tcPr>
-          <w:p>
-            <w:pPr>
-              <w:jc w:val="both"/>
-              <w:rPr>
-                <w:rFonts w:ascii="Times New Roman" w:hAnsi="Times New Roman" w:cs="Times New Roman"/>
-              </w:rPr>
-            </w:pPr>
-            <w:r>
-              <w:rPr>
-                <w:rFonts w:ascii="Times New Roman" w:hAnsi="Times New Roman" w:cs="Times New Roman"/>
-              </w:rPr>
-              <w:t>1</w:t>
-            </w:r>
-          </w:p>
-        </w:tc>
-        <w:tc>
-          <w:tcPr>
-            <w:tcW w:w="1472" w:type="dxa"/>
-          </w:tcPr>
-          <w:p>
-            <w:pPr>
-              <w:jc w:val="both"/>
-              <w:rPr>
-                <w:rFonts w:ascii="Times New Roman" w:hAnsi="Times New Roman" w:cs="Times New Roman"/>
-              </w:rPr>
-            </w:pPr>
-            <w:r>
-              <w:rPr>
-                <w:rFonts w:ascii="Times New Roman" w:hAnsi="Times New Roman" w:cs="Times New Roman"/>
-              </w:rPr>
-              <w:t>8</w:t>
-            </w:r>
-          </w:p>
-        </w:tc>
-      </w:tr>
-    </w:tbl>
-    <w:p>
-      <w:pPr>
-        <w:jc w:val="both"/>
-        <w:rPr>
-          <w:rFonts w:ascii="Times New Roman" w:hAnsi="Times New Roman" w:cs="Times New Roman"/>
-        </w:rPr>
-      </w:pPr>
-    </w:p>
-    <w:p>
-      <w:pPr>
-        <w:jc w:val="both"/>
-        <w:rPr>
-          <w:rFonts w:ascii="Times New Roman" w:hAnsi="Times New Roman" w:cs="Times New Roman"/>
-        </w:rPr>
-      </w:pPr>
-      <w:r>
-        <w:rPr>
-          <w:rFonts w:ascii="Times New Roman" w:hAnsi="Times New Roman" w:cs="Times New Roman"/>
-        </w:rPr>
-        <w:lastRenderedPageBreak/>
+        </w:rPr>
+      </w:pPr>
+      <w:r>
+        <w:rPr>
+          <w:rFonts w:ascii="Times New Roman" w:hAnsi="Times New Roman" w:cs="Times New Roman"/>
+        </w:rPr>
         <w:t xml:space="preserve">La estructura de datos a usar será un </w:t>
       </w:r>
       <w:proofErr w:type="spellStart"/>
@@ -16461,6 +16926,95 @@
     </w:lvl>
   </w:abstractNum>
   <w:abstractNum w:abstractNumId="12" w15:restartNumberingAfterBreak="0">
+    <w:nsid w:val="456E45E1"/>
+    <w:multiLevelType w:val="hybridMultilevel"/>
+    <w:tmpl w:val="59A47C58"/>
+    <w:lvl w:ilvl="0" w:tplc="240A000F">
+      <w:start w:val="1"/>
+      <w:numFmt w:val="decimal"/>
+      <w:lvlText w:val="%1."/>
+      <w:lvlJc w:val="left"/>
+      <w:pPr>
+        <w:ind w:left="720" w:hanging="360"/>
+      </w:pPr>
+      <w:rPr>
+        <w:rFonts w:hint="default"/>
+      </w:rPr>
+    </w:lvl>
+    <w:lvl w:ilvl="1" w:tplc="240A0019" w:tentative="1">
+      <w:start w:val="1"/>
+      <w:numFmt w:val="lowerLetter"/>
+      <w:lvlText w:val="%2."/>
+      <w:lvlJc w:val="left"/>
+      <w:pPr>
+        <w:ind w:left="1440" w:hanging="360"/>
+      </w:pPr>
+    </w:lvl>
+    <w:lvl w:ilvl="2" w:tplc="240A001B" w:tentative="1">
+      <w:start w:val="1"/>
+      <w:numFmt w:val="lowerRoman"/>
+      <w:lvlText w:val="%3."/>
+      <w:lvlJc w:val="right"/>
+      <w:pPr>
+        <w:ind w:left="2160" w:hanging="180"/>
+      </w:pPr>
+    </w:lvl>
+    <w:lvl w:ilvl="3" w:tplc="240A000F" w:tentative="1">
+      <w:start w:val="1"/>
+      <w:numFmt w:val="decimal"/>
+      <w:lvlText w:val="%4."/>
+      <w:lvlJc w:val="left"/>
+      <w:pPr>
+        <w:ind w:left="2880" w:hanging="360"/>
+      </w:pPr>
+    </w:lvl>
+    <w:lvl w:ilvl="4" w:tplc="240A0019" w:tentative="1">
+      <w:start w:val="1"/>
+      <w:numFmt w:val="lowerLetter"/>
+      <w:lvlText w:val="%5."/>
+      <w:lvlJc w:val="left"/>
+      <w:pPr>
+        <w:ind w:left="3600" w:hanging="360"/>
+      </w:pPr>
+    </w:lvl>
+    <w:lvl w:ilvl="5" w:tplc="240A001B" w:tentative="1">
+      <w:start w:val="1"/>
+      <w:numFmt w:val="lowerRoman"/>
+      <w:lvlText w:val="%6."/>
+      <w:lvlJc w:val="right"/>
+      <w:pPr>
+        <w:ind w:left="4320" w:hanging="180"/>
+      </w:pPr>
+    </w:lvl>
+    <w:lvl w:ilvl="6" w:tplc="240A000F" w:tentative="1">
+      <w:start w:val="1"/>
+      <w:numFmt w:val="decimal"/>
+      <w:lvlText w:val="%7."/>
+      <w:lvlJc w:val="left"/>
+      <w:pPr>
+        <w:ind w:left="5040" w:hanging="360"/>
+      </w:pPr>
+    </w:lvl>
+    <w:lvl w:ilvl="7" w:tplc="240A0019" w:tentative="1">
+      <w:start w:val="1"/>
+      <w:numFmt w:val="lowerLetter"/>
+      <w:lvlText w:val="%8."/>
+      <w:lvlJc w:val="left"/>
+      <w:pPr>
+        <w:ind w:left="5760" w:hanging="360"/>
+      </w:pPr>
+    </w:lvl>
+    <w:lvl w:ilvl="8" w:tplc="240A001B" w:tentative="1">
+      <w:start w:val="1"/>
+      <w:numFmt w:val="lowerRoman"/>
+      <w:lvlText w:val="%9."/>
+      <w:lvlJc w:val="right"/>
+      <w:pPr>
+        <w:ind w:left="6480" w:hanging="180"/>
+      </w:pPr>
+    </w:lvl>
+  </w:abstractNum>
+  <w:abstractNum w:abstractNumId="13" w15:restartNumberingAfterBreak="0">
     <w:nsid w:val="470C6E08"/>
     <w:multiLevelType w:val="hybridMultilevel"/>
     <w:tmpl w:val="E47C0206"/>
@@ -16573,7 +17127,7 @@
       </w:rPr>
     </w:lvl>
   </w:abstractNum>
-  <w:abstractNum w:abstractNumId="13" w15:restartNumberingAfterBreak="0">
+  <w:abstractNum w:abstractNumId="14" w15:restartNumberingAfterBreak="0">
     <w:nsid w:val="4C30155D"/>
     <w:multiLevelType w:val="hybridMultilevel"/>
     <w:tmpl w:val="5AB2E8A2"/>
@@ -16659,7 +17213,7 @@
       </w:pPr>
     </w:lvl>
   </w:abstractNum>
-  <w:abstractNum w:abstractNumId="14" w15:restartNumberingAfterBreak="0">
+  <w:abstractNum w:abstractNumId="15" w15:restartNumberingAfterBreak="0">
     <w:nsid w:val="4FFA7A3C"/>
     <w:multiLevelType w:val="hybridMultilevel"/>
     <w:tmpl w:val="3294CD42"/>
@@ -16772,7 +17326,7 @@
       </w:rPr>
     </w:lvl>
   </w:abstractNum>
-  <w:abstractNum w:abstractNumId="15" w15:restartNumberingAfterBreak="0">
+  <w:abstractNum w:abstractNumId="16" w15:restartNumberingAfterBreak="0">
     <w:nsid w:val="56832211"/>
     <w:multiLevelType w:val="hybridMultilevel"/>
     <w:tmpl w:val="5AB2E8A2"/>
@@ -16858,7 +17412,7 @@
       </w:pPr>
     </w:lvl>
   </w:abstractNum>
-  <w:abstractNum w:abstractNumId="16" w15:restartNumberingAfterBreak="0">
+  <w:abstractNum w:abstractNumId="17" w15:restartNumberingAfterBreak="0">
     <w:nsid w:val="5F8717FB"/>
     <w:multiLevelType w:val="hybridMultilevel"/>
     <w:tmpl w:val="59A47C58"/>
@@ -16947,7 +17501,7 @@
       </w:pPr>
     </w:lvl>
   </w:abstractNum>
-  <w:abstractNum w:abstractNumId="17" w15:restartNumberingAfterBreak="0">
+  <w:abstractNum w:abstractNumId="18" w15:restartNumberingAfterBreak="0">
     <w:nsid w:val="63D35D93"/>
     <w:multiLevelType w:val="hybridMultilevel"/>
     <w:tmpl w:val="4F26B992"/>
@@ -17060,7 +17614,7 @@
       </w:rPr>
     </w:lvl>
   </w:abstractNum>
-  <w:abstractNum w:abstractNumId="18" w15:restartNumberingAfterBreak="0">
+  <w:abstractNum w:abstractNumId="19" w15:restartNumberingAfterBreak="0">
     <w:nsid w:val="63D77DC1"/>
     <w:multiLevelType w:val="hybridMultilevel"/>
     <w:tmpl w:val="9F3EB6B8"/>
@@ -17149,7 +17703,7 @@
       </w:pPr>
     </w:lvl>
   </w:abstractNum>
-  <w:abstractNum w:abstractNumId="19" w15:restartNumberingAfterBreak="0">
+  <w:abstractNum w:abstractNumId="20" w15:restartNumberingAfterBreak="0">
     <w:nsid w:val="682476C3"/>
     <w:multiLevelType w:val="hybridMultilevel"/>
     <w:tmpl w:val="E41C82C4"/>
@@ -17262,7 +17816,7 @@
       </w:rPr>
     </w:lvl>
   </w:abstractNum>
-  <w:abstractNum w:abstractNumId="20" w15:restartNumberingAfterBreak="0">
+  <w:abstractNum w:abstractNumId="21" w15:restartNumberingAfterBreak="0">
     <w:nsid w:val="73402DA2"/>
     <w:multiLevelType w:val="hybridMultilevel"/>
     <w:tmpl w:val="59A47C58"/>
@@ -17351,7 +17905,7 @@
       </w:pPr>
     </w:lvl>
   </w:abstractNum>
-  <w:abstractNum w:abstractNumId="21" w15:restartNumberingAfterBreak="0">
+  <w:abstractNum w:abstractNumId="22" w15:restartNumberingAfterBreak="0">
     <w:nsid w:val="78AF346F"/>
     <w:multiLevelType w:val="hybridMultilevel"/>
     <w:tmpl w:val="A61AC23E"/>
@@ -17437,7 +17991,7 @@
       </w:pPr>
     </w:lvl>
   </w:abstractNum>
-  <w:abstractNum w:abstractNumId="22" w15:restartNumberingAfterBreak="0">
+  <w:abstractNum w:abstractNumId="23" w15:restartNumberingAfterBreak="0">
     <w:nsid w:val="7E611304"/>
     <w:multiLevelType w:val="hybridMultilevel"/>
     <w:tmpl w:val="A3022AF2"/>
@@ -17550,7 +18104,7 @@
     </w:lvl>
   </w:abstractNum>
   <w:num w:numId="1">
-    <w:abstractNumId w:val="12"/>
+    <w:abstractNumId w:val="13"/>
   </w:num>
   <w:num w:numId="2">
     <w:abstractNumId w:val="7"/>
@@ -17565,16 +18119,16 @@
     <w:abstractNumId w:val="11"/>
   </w:num>
   <w:num w:numId="6">
-    <w:abstractNumId w:val="22"/>
+    <w:abstractNumId w:val="23"/>
   </w:num>
   <w:num w:numId="7">
     <w:abstractNumId w:val="4"/>
   </w:num>
   <w:num w:numId="8">
-    <w:abstractNumId w:val="18"/>
+    <w:abstractNumId w:val="19"/>
   </w:num>
   <w:num w:numId="9">
-    <w:abstractNumId w:val="18"/>
+    <w:abstractNumId w:val="19"/>
     <w:lvlOverride w:ilvl="0">
       <w:startOverride w:val="1"/>
     </w:lvlOverride>
@@ -17613,13 +18167,13 @@
     <w:abstractNumId w:val="0"/>
   </w:num>
   <w:num w:numId="13">
-    <w:abstractNumId w:val="14"/>
+    <w:abstractNumId w:val="15"/>
   </w:num>
   <w:num w:numId="14">
-    <w:abstractNumId w:val="17"/>
+    <w:abstractNumId w:val="18"/>
   </w:num>
   <w:num w:numId="15">
-    <w:abstractNumId w:val="19"/>
+    <w:abstractNumId w:val="20"/>
   </w:num>
   <w:num w:numId="16">
     <w:abstractNumId w:val="5"/>
@@ -17628,7 +18182,7 @@
     <w:abstractNumId w:val="8"/>
   </w:num>
   <w:num w:numId="18">
-    <w:abstractNumId w:val="21"/>
+    <w:abstractNumId w:val="22"/>
   </w:num>
   <w:num w:numId="19">
     <w:abstractNumId w:val="10"/>
@@ -17637,16 +18191,19 @@
     <w:abstractNumId w:val="2"/>
   </w:num>
   <w:num w:numId="21">
+    <w:abstractNumId w:val="17"/>
+  </w:num>
+  <w:num w:numId="22">
+    <w:abstractNumId w:val="14"/>
+  </w:num>
+  <w:num w:numId="23">
+    <w:abstractNumId w:val="21"/>
+  </w:num>
+  <w:num w:numId="24">
     <w:abstractNumId w:val="16"/>
   </w:num>
-  <w:num w:numId="22">
-    <w:abstractNumId w:val="13"/>
-  </w:num>
-  <w:num w:numId="23">
-    <w:abstractNumId w:val="20"/>
-  </w:num>
-  <w:num w:numId="24">
-    <w:abstractNumId w:val="15"/>
+  <w:num w:numId="25">
+    <w:abstractNumId w:val="12"/>
   </w:num>
 </w:numbering>
 </file>
@@ -18633,7 +19190,7 @@
 </file>
 
 <file path=customXml/itemProps1.xml><?xml version="1.0" encoding="utf-8"?>
-<ds:datastoreItem xmlns:ds="http://schemas.openxmlformats.org/officeDocument/2006/customXml" ds:itemID="{F369EC6D-CAE8-401E-B146-1BA2142C74AB}">
+<ds:datastoreItem xmlns:ds="http://schemas.openxmlformats.org/officeDocument/2006/customXml" ds:itemID="{5C8F18CB-0918-4852-9E09-527E6C5F2315}">
   <ds:schemaRefs>
     <ds:schemaRef ds:uri="http://schemas.openxmlformats.org/officeDocument/2006/bibliography"/>
   </ds:schemaRefs>

</xml_diff>

<commit_message>
Juntando todo en el informe
</commit_message>
<xml_diff>
--- a/Método de la ingeniería/INFORME DE INGENIERÍA - Javier.docx
+++ b/Método de la ingeniería/INFORME DE INGENIERÍA - Javier.docx
@@ -1648,7 +1648,23 @@
           <w:rFonts w:ascii="Times New Roman" w:hAnsi="Times New Roman" w:cs="Times New Roman"/>
           <w:i/>
         </w:rPr>
-        <w:t xml:space="preserve"> Tracker Network</w:t>
+        <w:t xml:space="preserve"> </w:t>
+      </w:r>
+      <w:proofErr w:type="spellStart"/>
+      <w:r>
+        <w:rPr>
+          <w:rFonts w:ascii="Times New Roman" w:hAnsi="Times New Roman" w:cs="Times New Roman"/>
+          <w:i/>
+        </w:rPr>
+        <w:t>Tracker</w:t>
+      </w:r>
+      <w:proofErr w:type="spellEnd"/>
+      <w:r>
+        <w:rPr>
+          <w:rFonts w:ascii="Times New Roman" w:hAnsi="Times New Roman" w:cs="Times New Roman"/>
+          <w:i/>
+        </w:rPr>
+        <w:t xml:space="preserve"> Network</w:t>
       </w:r>
     </w:p>
     <w:p>
@@ -1950,7 +1966,21 @@
         <w:rPr>
           <w:rFonts w:ascii="Times New Roman" w:hAnsi="Times New Roman" w:cs="Times New Roman"/>
         </w:rPr>
-        <w:t xml:space="preserve">Tiempo de espera promedio para una partida en modo Battle </w:t>
+        <w:t xml:space="preserve">Tiempo de espera promedio para una partida en modo </w:t>
+      </w:r>
+      <w:proofErr w:type="spellStart"/>
+      <w:r>
+        <w:rPr>
+          <w:rFonts w:ascii="Times New Roman" w:hAnsi="Times New Roman" w:cs="Times New Roman"/>
+        </w:rPr>
+        <w:t>Battle</w:t>
+      </w:r>
+      <w:proofErr w:type="spellEnd"/>
+      <w:r>
+        <w:rPr>
+          <w:rFonts w:ascii="Times New Roman" w:hAnsi="Times New Roman" w:cs="Times New Roman"/>
+        </w:rPr>
+        <w:t xml:space="preserve"> </w:t>
       </w:r>
       <w:proofErr w:type="spellStart"/>
       <w:r>
@@ -2245,7 +2275,7 @@
     </w:p>
     <w:tbl>
       <w:tblPr>
-        <w:tblStyle w:val="Tablaconcuadrcula1clara"/>
+        <w:tblStyle w:val="Tabladecuadrcula1clara"/>
         <w:tblW w:w="0" w:type="auto"/>
         <w:tblLook w:val="04A0" w:firstRow="1" w:lastRow="0" w:firstColumn="1" w:lastColumn="0" w:noHBand="0" w:noVBand="1"/>
       </w:tblPr>
@@ -2550,7 +2580,7 @@
     </w:p>
     <w:tbl>
       <w:tblPr>
-        <w:tblStyle w:val="Tablaconcuadrcula1clara"/>
+        <w:tblStyle w:val="Tabladecuadrcula1clara"/>
         <w:tblW w:w="0" w:type="auto"/>
         <w:tblLook w:val="04A0" w:firstRow="1" w:lastRow="0" w:firstColumn="1" w:lastColumn="0" w:noHBand="0" w:noVBand="1"/>
       </w:tblPr>
@@ -10346,13 +10376,7 @@
           <w:rPr>
             <w:rFonts w:ascii="Cambria Math" w:hAnsi="Cambria Math" w:cs="Times New Roman"/>
           </w:rPr>
-          <m:t>≈</m:t>
-        </m:r>
-        <m:r>
-          <w:rPr>
-            <w:rFonts w:ascii="Cambria Math" w:hAnsi="Cambria Math" w:cs="Times New Roman"/>
-          </w:rPr>
-          <m:t>9×</m:t>
+          <m:t>≈9×</m:t>
         </m:r>
         <m:sSup>
           <m:sSupPr>
@@ -10871,6 +10895,8 @@
           <w:rFonts w:ascii="Times New Roman" w:hAnsi="Times New Roman" w:cs="Times New Roman"/>
         </w:rPr>
       </w:pPr>
+      <w:bookmarkStart w:id="0" w:name="_Hlk525158934"/>
+      <w:bookmarkStart w:id="1" w:name="_GoBack"/>
       <w:r>
         <w:rPr>
           <w:rFonts w:ascii="Times New Roman" w:hAnsi="Times New Roman" w:cs="Times New Roman"/>
@@ -11278,25 +11304,7 @@
           <w:rFonts w:ascii="Times New Roman" w:hAnsi="Times New Roman" w:cs="Times New Roman"/>
         </w:rPr>
         <w:lastRenderedPageBreak/>
-        <w:t xml:space="preserve">Criterio </w:t>
-      </w:r>
-      <w:r>
-        <w:rPr>
-          <w:rFonts w:ascii="Times New Roman" w:hAnsi="Times New Roman" w:cs="Times New Roman"/>
-        </w:rPr>
-        <w:t>E</w:t>
-      </w:r>
-      <w:r>
-        <w:rPr>
-          <w:rFonts w:ascii="Times New Roman" w:hAnsi="Times New Roman" w:cs="Times New Roman"/>
-        </w:rPr>
-        <w:t xml:space="preserve">: </w:t>
-      </w:r>
-      <w:r>
-        <w:rPr>
-          <w:rFonts w:ascii="Times New Roman" w:hAnsi="Times New Roman" w:cs="Times New Roman"/>
-        </w:rPr>
-        <w:t>Es necesario jugar muchas partidas para conseguir un valor alto. Es posible ser bueno en un juego sin necesidad de jugarlo muy frecuentemente</w:t>
+        <w:t>Criterio E: Es necesario jugar muchas partidas para conseguir un valor alto. Es posible ser bueno en un juego sin necesidad de jugarlo muy frecuentemente</w:t>
       </w:r>
     </w:p>
     <w:p>
@@ -11315,13 +11323,7 @@
         <w:rPr>
           <w:rFonts w:ascii="Times New Roman" w:hAnsi="Times New Roman" w:cs="Times New Roman"/>
         </w:rPr>
-        <w:t xml:space="preserve">[3] </w:t>
-      </w:r>
-      <w:r>
-        <w:rPr>
-          <w:rFonts w:ascii="Times New Roman" w:hAnsi="Times New Roman" w:cs="Times New Roman"/>
-        </w:rPr>
-        <w:t>No es necesario</w:t>
+        <w:t>[3] No es necesario</w:t>
       </w:r>
     </w:p>
     <w:p>
@@ -11340,13 +11342,7 @@
         <w:rPr>
           <w:rFonts w:ascii="Times New Roman" w:hAnsi="Times New Roman" w:cs="Times New Roman"/>
         </w:rPr>
-        <w:t xml:space="preserve">[1] </w:t>
-      </w:r>
-      <w:r>
-        <w:rPr>
-          <w:rFonts w:ascii="Times New Roman" w:hAnsi="Times New Roman" w:cs="Times New Roman"/>
-        </w:rPr>
-        <w:t>Es necesario</w:t>
+        <w:t>[1] Es necesario</w:t>
       </w:r>
     </w:p>
     <w:p>
@@ -11484,13 +11480,7 @@
               <w:rPr>
                 <w:rFonts w:ascii="Times New Roman" w:hAnsi="Times New Roman" w:cs="Times New Roman"/>
               </w:rPr>
-              <w:t xml:space="preserve">Criterio </w:t>
-            </w:r>
-            <w:r>
-              <w:rPr>
-                <w:rFonts w:ascii="Times New Roman" w:hAnsi="Times New Roman" w:cs="Times New Roman"/>
-              </w:rPr>
-              <w:t>E</w:t>
+              <w:t>Criterio E</w:t>
             </w:r>
           </w:p>
         </w:tc>
@@ -12685,19 +12675,7 @@
           <w:rPr>
             <w:rFonts w:ascii="Cambria Math" w:hAnsi="Cambria Math" w:cs="Times New Roman"/>
           </w:rPr>
-          <m:t>Ve=Vh</m:t>
-        </m:r>
-        <m:r>
-          <w:rPr>
-            <w:rFonts w:ascii="Cambria Math" w:hAnsi="Cambria Math" w:cs="Times New Roman"/>
-          </w:rPr>
-          <m:t>*10</m:t>
-        </m:r>
-        <m:r>
-          <w:rPr>
-            <w:rFonts w:ascii="Cambria Math" w:hAnsi="Cambria Math" w:cs="Times New Roman"/>
-          </w:rPr>
-          <m:t>*0.5+</m:t>
+          <m:t>Ve=Vh*10*0.5+</m:t>
         </m:r>
         <m:d>
           <m:dPr>
@@ -12759,179 +12737,6 @@
     </w:p>
     <w:p>
       <w:pPr>
-        <w:pStyle w:val="Prrafodelista"/>
-        <w:numPr>
-          <w:ilvl w:val="0"/>
-          <w:numId w:val="25"/>
-        </w:numPr>
-        <w:jc w:val="both"/>
-        <w:rPr>
-          <w:rFonts w:ascii="Times New Roman" w:hAnsi="Times New Roman" w:cs="Times New Roman"/>
-          <w:i/>
-        </w:rPr>
-      </w:pPr>
-      <w:r>
-        <w:rPr>
-          <w:rFonts w:ascii="Times New Roman" w:hAnsi="Times New Roman" w:cs="Times New Roman"/>
-          <w:i/>
-        </w:rPr>
-        <w:t>Ordenar a los jugadores en la lista</w:t>
-      </w:r>
-      <w:r>
-        <w:rPr>
-          <w:rFonts w:ascii="Times New Roman" w:hAnsi="Times New Roman" w:cs="Times New Roman"/>
-          <w:i/>
-        </w:rPr>
-        <w:t xml:space="preserve">. </w:t>
-      </w:r>
-      <w:r>
-        <w:rPr>
-          <w:rFonts w:ascii="Times New Roman" w:hAnsi="Times New Roman" w:cs="Times New Roman"/>
-        </w:rPr>
-        <w:t>Los jugadores que entren en la cola se insertarán en una cola ordenada de acuerdo a su valor de emparejamiento, y los grupos de 100 se harán tomando los jugadores en los índices 1-100, luego los del 101-200, etc.</w:t>
-      </w:r>
-    </w:p>
-    <w:p>
-      <w:pPr>
-        <w:pStyle w:val="Prrafodelista"/>
-        <w:numPr>
-          <w:ilvl w:val="0"/>
-          <w:numId w:val="25"/>
-        </w:numPr>
-        <w:jc w:val="both"/>
-        <w:rPr>
-          <w:rFonts w:ascii="Times New Roman" w:hAnsi="Times New Roman" w:cs="Times New Roman"/>
-          <w:i/>
-        </w:rPr>
-      </w:pPr>
-      <w:r>
-        <w:rPr>
-          <w:rFonts w:ascii="Times New Roman" w:hAnsi="Times New Roman" w:cs="Times New Roman"/>
-          <w:i/>
-        </w:rPr>
-        <w:t xml:space="preserve">Crear grupos de clasificación más grandes: </w:t>
-      </w:r>
-      <w:r>
-        <w:rPr>
-          <w:rFonts w:ascii="Times New Roman" w:hAnsi="Times New Roman" w:cs="Times New Roman"/>
-        </w:rPr>
-        <w:t>De manera similar a como se hace en League of Legends, se forman grupos donde se encuentren todos los jugadores con valor de emparejamiento en cierto rango. Luego, las partidas se formarán tomando en cuenta que sus jugadores pueden pertenecer a un único grupo grande.</w:t>
-      </w:r>
-    </w:p>
-    <w:p>
-      <w:pPr>
-        <w:pStyle w:val="Prrafodelista"/>
-        <w:numPr>
-          <w:ilvl w:val="0"/>
-          <w:numId w:val="25"/>
-        </w:numPr>
-        <w:jc w:val="both"/>
-        <w:rPr>
-          <w:rFonts w:ascii="Times New Roman" w:hAnsi="Times New Roman" w:cs="Times New Roman"/>
-          <w:i/>
-        </w:rPr>
-      </w:pPr>
-      <w:r>
-        <w:rPr>
-          <w:rFonts w:ascii="Times New Roman" w:hAnsi="Times New Roman" w:cs="Times New Roman"/>
-          <w:i/>
-        </w:rPr>
-        <w:t>Tener en cuenta la diferencia entre el jugador de mayor y de menor Ve.</w:t>
-      </w:r>
-      <w:r>
-        <w:rPr>
-          <w:rFonts w:ascii="Times New Roman" w:hAnsi="Times New Roman" w:cs="Times New Roman"/>
-        </w:rPr>
-        <w:t xml:space="preserve"> Al recorrer los jugadores que están esperando, si la diferencia de </w:t>
-      </w:r>
-      <w:proofErr w:type="spellStart"/>
-      <w:r>
-        <w:rPr>
-          <w:rFonts w:ascii="Times New Roman" w:hAnsi="Times New Roman" w:cs="Times New Roman"/>
-        </w:rPr>
-        <w:t>Ve</w:t>
-      </w:r>
-      <w:proofErr w:type="spellEnd"/>
-      <w:r>
-        <w:rPr>
-          <w:rFonts w:ascii="Times New Roman" w:hAnsi="Times New Roman" w:cs="Times New Roman"/>
-        </w:rPr>
-        <w:t xml:space="preserve"> del jugador actual con el mejor y peor jugador añadidos por el momento no es mayor a una constante, el jugador se añade a la partida.</w:t>
-      </w:r>
-    </w:p>
-    <w:p>
-      <w:pPr>
-        <w:pStyle w:val="Prrafodelista"/>
-        <w:numPr>
-          <w:ilvl w:val="0"/>
-          <w:numId w:val="25"/>
-        </w:numPr>
-        <w:jc w:val="both"/>
-        <w:rPr>
-          <w:rFonts w:ascii="Times New Roman" w:hAnsi="Times New Roman" w:cs="Times New Roman"/>
-          <w:i/>
-        </w:rPr>
-      </w:pPr>
-      <w:r>
-        <w:rPr>
-          <w:rFonts w:ascii="Times New Roman" w:hAnsi="Times New Roman" w:cs="Times New Roman"/>
-          <w:i/>
-        </w:rPr>
-        <w:t xml:space="preserve">Llevar control del jugador con mayor desviación. </w:t>
-      </w:r>
-      <w:r>
-        <w:rPr>
-          <w:rFonts w:ascii="Times New Roman" w:hAnsi="Times New Roman" w:cs="Times New Roman"/>
-        </w:rPr>
-        <w:t xml:space="preserve">Primero se toman los primeros 100 jugadores en entrar a la lista. Luego se haya la media de </w:t>
-      </w:r>
-      <w:proofErr w:type="spellStart"/>
-      <w:r>
-        <w:rPr>
-          <w:rFonts w:ascii="Times New Roman" w:hAnsi="Times New Roman" w:cs="Times New Roman"/>
-        </w:rPr>
-        <w:t>Ve</w:t>
-      </w:r>
-      <w:proofErr w:type="spellEnd"/>
-      <w:r>
-        <w:rPr>
-          <w:rFonts w:ascii="Times New Roman" w:hAnsi="Times New Roman" w:cs="Times New Roman"/>
-        </w:rPr>
-        <w:t xml:space="preserve"> para encontrar el que tiene mayor desviación. Luego se empiezan a recorrer los jugadores restantes. Si la diferencia entre el jugador actual con la media de </w:t>
-      </w:r>
-      <w:proofErr w:type="spellStart"/>
-      <w:r>
-        <w:rPr>
-          <w:rFonts w:ascii="Times New Roman" w:hAnsi="Times New Roman" w:cs="Times New Roman"/>
-        </w:rPr>
-        <w:t>Ve</w:t>
-      </w:r>
-      <w:proofErr w:type="spellEnd"/>
-      <w:r>
-        <w:rPr>
-          <w:rFonts w:ascii="Times New Roman" w:hAnsi="Times New Roman" w:cs="Times New Roman"/>
-        </w:rPr>
-        <w:t xml:space="preserve"> de los 100 seleccionados es menor a la que tiene el jugador </w:t>
-      </w:r>
-      <w:r>
-        <w:rPr>
-          <w:rFonts w:ascii="Times New Roman" w:hAnsi="Times New Roman" w:cs="Times New Roman"/>
-        </w:rPr>
-        <w:lastRenderedPageBreak/>
-        <w:t>con mayor desviación de la partida, el jugador actual se añade a la partida y el jugador con mayor desviación se remueve.</w:t>
-      </w:r>
-    </w:p>
-    <w:p>
-      <w:pPr>
-        <w:jc w:val="both"/>
-        <w:rPr>
-          <w:rFonts w:ascii="Times New Roman" w:hAnsi="Times New Roman" w:cs="Times New Roman"/>
-          <w:i/>
-        </w:rPr>
-      </w:pPr>
-    </w:p>
-    <w:p>
-      <w:pPr>
         <w:jc w:val="both"/>
         <w:rPr>
           <w:rFonts w:ascii="Times New Roman" w:hAnsi="Times New Roman" w:cs="Times New Roman"/>
@@ -13043,31 +12848,7 @@
         <w:rPr>
           <w:rFonts w:ascii="Times New Roman" w:hAnsi="Times New Roman" w:cs="Times New Roman"/>
         </w:rPr>
-        <w:t>[</w:t>
-      </w:r>
-      <w:r>
-        <w:rPr>
-          <w:rFonts w:ascii="Times New Roman" w:hAnsi="Times New Roman" w:cs="Times New Roman"/>
-        </w:rPr>
-        <w:t>1</w:t>
-      </w:r>
-      <w:r>
-        <w:rPr>
-          <w:rFonts w:ascii="Times New Roman" w:hAnsi="Times New Roman" w:cs="Times New Roman"/>
-        </w:rPr>
-        <w:t xml:space="preserve">] Numero </w:t>
-      </w:r>
-      <w:r>
-        <w:rPr>
-          <w:rFonts w:ascii="Times New Roman" w:hAnsi="Times New Roman" w:cs="Times New Roman"/>
-        </w:rPr>
-        <w:t xml:space="preserve">no necesariamente </w:t>
-      </w:r>
-      <w:r>
-        <w:rPr>
-          <w:rFonts w:ascii="Times New Roman" w:hAnsi="Times New Roman" w:cs="Times New Roman"/>
-        </w:rPr>
-        <w:t>cercano a 100</w:t>
+        <w:t>[1] Numero no necesariamente cercano a 100</w:t>
       </w:r>
     </w:p>
     <w:p>
@@ -13081,25 +12862,7 @@
         <w:rPr>
           <w:rFonts w:ascii="Times New Roman" w:hAnsi="Times New Roman" w:cs="Times New Roman"/>
         </w:rPr>
-        <w:t xml:space="preserve">Criterio </w:t>
-      </w:r>
-      <w:r>
-        <w:rPr>
-          <w:rFonts w:ascii="Times New Roman" w:hAnsi="Times New Roman" w:cs="Times New Roman"/>
-        </w:rPr>
-        <w:t>B</w:t>
-      </w:r>
-      <w:r>
-        <w:rPr>
-          <w:rFonts w:ascii="Times New Roman" w:hAnsi="Times New Roman" w:cs="Times New Roman"/>
-        </w:rPr>
-        <w:t xml:space="preserve">: </w:t>
-      </w:r>
-      <w:r>
-        <w:rPr>
-          <w:rFonts w:ascii="Times New Roman" w:hAnsi="Times New Roman" w:cs="Times New Roman"/>
-        </w:rPr>
-        <w:t>Complejidad temporal. Sea n la cantidad de jugadores esperando partida. Puede ser O(n) si solo hay que recorrer la lista una cantidad de veces, o O(</w:t>
+        <w:t>Criterio B: Complejidad temporal. Sea n la cantidad de jugadores esperando partida. Puede ser O(n) si solo hay que recorrer la lista una cantidad de veces, o O(</w:t>
       </w:r>
       <w:proofErr w:type="spellStart"/>
       <w:r>
@@ -13151,25 +12914,7 @@
         <w:rPr>
           <w:rFonts w:ascii="Times New Roman" w:hAnsi="Times New Roman" w:cs="Times New Roman"/>
         </w:rPr>
-        <w:t>[</w:t>
-      </w:r>
-      <w:r>
-        <w:rPr>
-          <w:rFonts w:ascii="Times New Roman" w:hAnsi="Times New Roman" w:cs="Times New Roman"/>
-        </w:rPr>
-        <w:t>1</w:t>
-      </w:r>
-      <w:r>
-        <w:rPr>
-          <w:rFonts w:ascii="Times New Roman" w:hAnsi="Times New Roman" w:cs="Times New Roman"/>
-        </w:rPr>
-        <w:t xml:space="preserve">] </w:t>
-      </w:r>
-      <w:r>
-        <w:rPr>
-          <w:rFonts w:ascii="Times New Roman" w:hAnsi="Times New Roman" w:cs="Times New Roman"/>
-        </w:rPr>
-        <w:t>O(</w:t>
+        <w:t>[1] O(</w:t>
       </w:r>
       <w:proofErr w:type="spellStart"/>
       <w:r>
@@ -13183,13 +12928,7 @@
         <w:rPr>
           <w:rFonts w:ascii="Times New Roman" w:hAnsi="Times New Roman" w:cs="Times New Roman"/>
         </w:rPr>
-        <w:t>)</w:t>
-      </w:r>
-      <w:r>
-        <w:rPr>
-          <w:rFonts w:ascii="Times New Roman" w:hAnsi="Times New Roman" w:cs="Times New Roman"/>
-        </w:rPr>
-        <w:t>.</w:t>
+        <w:t>).</w:t>
       </w:r>
     </w:p>
     <w:p>
@@ -13228,6 +12967,7 @@
               <w:rPr>
                 <w:rFonts w:ascii="Times New Roman" w:hAnsi="Times New Roman" w:cs="Times New Roman"/>
               </w:rPr>
+              <w:lastRenderedPageBreak/>
               <w:t>Idea</w:t>
             </w:r>
           </w:p>
@@ -13638,9 +13378,9 @@
         </w:rPr>
         <w:t xml:space="preserve"> se llevará un control del jugador con mayor desviación para la partida que se esté formando.</w:t>
       </w:r>
-      <w:bookmarkStart w:id="0" w:name="_GoBack"/>
-      <w:bookmarkEnd w:id="0"/>
-    </w:p>
+    </w:p>
+    <w:bookmarkEnd w:id="0"/>
+    <w:bookmarkEnd w:id="1"/>
     <w:p>
       <w:pPr>
         <w:jc w:val="both"/>
@@ -14165,7 +13905,6 @@
         <w:rPr>
           <w:rFonts w:ascii="Times New Roman" w:hAnsi="Times New Roman" w:cs="Times New Roman"/>
         </w:rPr>
-        <w:lastRenderedPageBreak/>
         <w:t>[1] Subproceso: El arma se obtiene directamente después de realizar un subproceso que ubica el arma en la posición deseada (la raíz).</w:t>
       </w:r>
     </w:p>
@@ -14348,6 +14087,7 @@
         <w:rPr>
           <w:rFonts w:ascii="Times New Roman" w:hAnsi="Times New Roman" w:cs="Times New Roman"/>
         </w:rPr>
+        <w:lastRenderedPageBreak/>
         <w:t>[2] Falta: Las funciones de la estructura cumplen con lo requerido si se tiene en cuenta algún criterio de orden o de búsqueda para la posición en la que debe añadirse o extraerse elementos.</w:t>
       </w:r>
     </w:p>
@@ -18759,7 +18499,7 @@
       <w:lang w:eastAsia="es-CO"/>
     </w:rPr>
   </w:style>
-  <w:style w:type="table" w:styleId="Tablaconcuadrcula1clara">
+  <w:style w:type="table" w:styleId="Tabladecuadrcula1clara">
     <w:name w:val="Grid Table 1 Light"/>
     <w:basedOn w:val="Tablanormal"/>
     <w:uiPriority w:val="46"/>
@@ -18816,7 +18556,7 @@
       </w:rPr>
     </w:tblStylePr>
   </w:style>
-  <w:style w:type="table" w:styleId="Tablaconcuadrcula1clara-nfasis3">
+  <w:style w:type="table" w:styleId="Tabladecuadrcula1clara-nfasis3">
     <w:name w:val="Grid Table 1 Light Accent 3"/>
     <w:basedOn w:val="Tablanormal"/>
     <w:uiPriority w:val="46"/>
@@ -19190,7 +18930,7 @@
 </file>
 
 <file path=customXml/itemProps1.xml><?xml version="1.0" encoding="utf-8"?>
-<ds:datastoreItem xmlns:ds="http://schemas.openxmlformats.org/officeDocument/2006/customXml" ds:itemID="{5C8F18CB-0918-4852-9E09-527E6C5F2315}">
+<ds:datastoreItem xmlns:ds="http://schemas.openxmlformats.org/officeDocument/2006/customXml" ds:itemID="{80E02246-8366-4566-9490-B2DC627B734F}">
   <ds:schemaRefs>
     <ds:schemaRef ds:uri="http://schemas.openxmlformats.org/officeDocument/2006/bibliography"/>
   </ds:schemaRefs>

</xml_diff>